<commit_message>
iniciado segunda parte do projeto
</commit_message>
<xml_diff>
--- a/Projeto.docx
+++ b/Projeto.docx
@@ -6302,6 +6302,14 @@
           <w:sz w:val="24"/>
           <w:szCs w:val="24"/>
         </w:rPr>
+        <w:t>, outro editor de texto</w:t>
+      </w:r>
+      <w:r>
+        <w:rPr>
+          <w:rFonts w:ascii="Times New Roman" w:hAnsi="Times New Roman" w:cs="Times New Roman"/>
+          <w:sz w:val="24"/>
+          <w:szCs w:val="24"/>
+        </w:rPr>
         <w:t>, um dos editores mais u</w:t>
       </w:r>
       <w:r>
@@ -6462,17 +6470,7 @@
           <w:sz w:val="24"/>
           <w:szCs w:val="24"/>
         </w:rPr>
-        <w:t xml:space="preserve"> entra no VIM, utilizado para executar comandos de manipu</w:t>
-      </w:r>
-      <w:bookmarkStart w:id="13" w:name="_GoBack"/>
-      <w:bookmarkEnd w:id="13"/>
-      <w:r>
-        <w:rPr>
-          <w:rFonts w:ascii="Times New Roman" w:hAnsi="Times New Roman" w:cs="Times New Roman"/>
-          <w:sz w:val="24"/>
-          <w:szCs w:val="24"/>
-        </w:rPr>
-        <w:t>lação de texto</w:t>
+        <w:t xml:space="preserve"> entra no VIM, utilizado para executar comandos de manipulação de texto</w:t>
       </w:r>
       <w:r>
         <w:rPr>
@@ -6970,8 +6968,77 @@
           <w:sz w:val="24"/>
           <w:szCs w:val="24"/>
         </w:rPr>
-        <w:t xml:space="preserve"> para </w:t>
-      </w:r>
+        <w:t xml:space="preserve"> para diversas tarefas, desde </w:t>
+      </w:r>
+      <w:proofErr w:type="spellStart"/>
+      <w:r>
+        <w:rPr>
+          <w:rFonts w:ascii="Times New Roman" w:hAnsi="Times New Roman" w:cs="Times New Roman"/>
+          <w:sz w:val="24"/>
+          <w:szCs w:val="24"/>
+        </w:rPr>
+        <w:t>wikis</w:t>
+      </w:r>
+      <w:proofErr w:type="spellEnd"/>
+      <w:r>
+        <w:rPr>
+          <w:rFonts w:ascii="Times New Roman" w:hAnsi="Times New Roman" w:cs="Times New Roman"/>
+          <w:sz w:val="24"/>
+          <w:szCs w:val="24"/>
+        </w:rPr>
+        <w:t xml:space="preserve"> para o </w:t>
+      </w:r>
+      <w:r>
+        <w:rPr>
+          <w:rFonts w:ascii="Times New Roman" w:hAnsi="Times New Roman" w:cs="Times New Roman"/>
+          <w:sz w:val="24"/>
+          <w:szCs w:val="24"/>
+        </w:rPr>
+        <w:t>Vim até ferramentas de auxílio à</w:t>
+      </w:r>
+      <w:r>
+        <w:rPr>
+          <w:rFonts w:ascii="Times New Roman" w:hAnsi="Times New Roman" w:cs="Times New Roman"/>
+          <w:sz w:val="24"/>
+          <w:szCs w:val="24"/>
+        </w:rPr>
+        <w:t xml:space="preserve"> navegação em arquivos com</w:t>
+      </w:r>
+      <w:r>
+        <w:rPr>
+          <w:rFonts w:ascii="Times New Roman" w:hAnsi="Times New Roman" w:cs="Times New Roman"/>
+          <w:sz w:val="24"/>
+          <w:szCs w:val="24"/>
+        </w:rPr>
+        <w:t>o</w:t>
+      </w:r>
+      <w:r>
+        <w:rPr>
+          <w:rFonts w:ascii="Times New Roman" w:hAnsi="Times New Roman" w:cs="Times New Roman"/>
+          <w:sz w:val="24"/>
+          <w:szCs w:val="24"/>
+        </w:rPr>
+        <w:t xml:space="preserve"> é o caso do </w:t>
+      </w:r>
+      <w:proofErr w:type="spellStart"/>
+      <w:r>
+        <w:rPr>
+          <w:rFonts w:ascii="Times New Roman" w:hAnsi="Times New Roman" w:cs="Times New Roman"/>
+          <w:sz w:val="24"/>
+          <w:szCs w:val="24"/>
+        </w:rPr>
+        <w:t>plugin</w:t>
+      </w:r>
+      <w:proofErr w:type="spellEnd"/>
+      <w:r>
+        <w:rPr>
+          <w:rFonts w:ascii="Times New Roman" w:hAnsi="Times New Roman" w:cs="Times New Roman"/>
+          <w:sz w:val="24"/>
+          <w:szCs w:val="24"/>
+        </w:rPr>
+        <w:t xml:space="preserve"> </w:t>
+      </w:r>
+      <w:proofErr w:type="spellStart"/>
       <w:proofErr w:type="gramStart"/>
       <w:r>
         <w:rPr>
@@ -6979,113 +7046,10 @@
           <w:sz w:val="24"/>
           <w:szCs w:val="24"/>
         </w:rPr>
-        <w:t>diversas</w:t>
-      </w:r>
+        <w:t>NerdTree</w:t>
+      </w:r>
+      <w:proofErr w:type="spellEnd"/>
       <w:proofErr w:type="gramEnd"/>
-      <w:r>
-        <w:rPr>
-          <w:rFonts w:ascii="Times New Roman" w:hAnsi="Times New Roman" w:cs="Times New Roman"/>
-          <w:sz w:val="24"/>
-          <w:szCs w:val="24"/>
-        </w:rPr>
-        <w:t xml:space="preserve"> </w:t>
-      </w:r>
-      <w:proofErr w:type="gramStart"/>
-      <w:r>
-        <w:rPr>
-          <w:rFonts w:ascii="Times New Roman" w:hAnsi="Times New Roman" w:cs="Times New Roman"/>
-          <w:sz w:val="24"/>
-          <w:szCs w:val="24"/>
-        </w:rPr>
-        <w:t>tarefas</w:t>
-      </w:r>
-      <w:proofErr w:type="gramEnd"/>
-      <w:r>
-        <w:rPr>
-          <w:rFonts w:ascii="Times New Roman" w:hAnsi="Times New Roman" w:cs="Times New Roman"/>
-          <w:sz w:val="24"/>
-          <w:szCs w:val="24"/>
-        </w:rPr>
-        <w:t xml:space="preserve">, desde </w:t>
-      </w:r>
-      <w:proofErr w:type="spellStart"/>
-      <w:r>
-        <w:rPr>
-          <w:rFonts w:ascii="Times New Roman" w:hAnsi="Times New Roman" w:cs="Times New Roman"/>
-          <w:sz w:val="24"/>
-          <w:szCs w:val="24"/>
-        </w:rPr>
-        <w:t>wikis</w:t>
-      </w:r>
-      <w:proofErr w:type="spellEnd"/>
-      <w:r>
-        <w:rPr>
-          <w:rFonts w:ascii="Times New Roman" w:hAnsi="Times New Roman" w:cs="Times New Roman"/>
-          <w:sz w:val="24"/>
-          <w:szCs w:val="24"/>
-        </w:rPr>
-        <w:t xml:space="preserve"> para o </w:t>
-      </w:r>
-      <w:r>
-        <w:rPr>
-          <w:rFonts w:ascii="Times New Roman" w:hAnsi="Times New Roman" w:cs="Times New Roman"/>
-          <w:sz w:val="24"/>
-          <w:szCs w:val="24"/>
-        </w:rPr>
-        <w:t>Vim até ferramentas de auxílio à</w:t>
-      </w:r>
-      <w:r>
-        <w:rPr>
-          <w:rFonts w:ascii="Times New Roman" w:hAnsi="Times New Roman" w:cs="Times New Roman"/>
-          <w:sz w:val="24"/>
-          <w:szCs w:val="24"/>
-        </w:rPr>
-        <w:t xml:space="preserve"> navegação em arquivos com</w:t>
-      </w:r>
-      <w:r>
-        <w:rPr>
-          <w:rFonts w:ascii="Times New Roman" w:hAnsi="Times New Roman" w:cs="Times New Roman"/>
-          <w:sz w:val="24"/>
-          <w:szCs w:val="24"/>
-        </w:rPr>
-        <w:t>o</w:t>
-      </w:r>
-      <w:r>
-        <w:rPr>
-          <w:rFonts w:ascii="Times New Roman" w:hAnsi="Times New Roman" w:cs="Times New Roman"/>
-          <w:sz w:val="24"/>
-          <w:szCs w:val="24"/>
-        </w:rPr>
-        <w:t xml:space="preserve"> é o caso do </w:t>
-      </w:r>
-      <w:proofErr w:type="spellStart"/>
-      <w:r>
-        <w:rPr>
-          <w:rFonts w:ascii="Times New Roman" w:hAnsi="Times New Roman" w:cs="Times New Roman"/>
-          <w:sz w:val="24"/>
-          <w:szCs w:val="24"/>
-        </w:rPr>
-        <w:t>plugin</w:t>
-      </w:r>
-      <w:proofErr w:type="spellEnd"/>
-      <w:r>
-        <w:rPr>
-          <w:rFonts w:ascii="Times New Roman" w:hAnsi="Times New Roman" w:cs="Times New Roman"/>
-          <w:sz w:val="24"/>
-          <w:szCs w:val="24"/>
-        </w:rPr>
-        <w:t xml:space="preserve"> </w:t>
-      </w:r>
-      <w:proofErr w:type="spellStart"/>
-      <w:r>
-        <w:rPr>
-          <w:rFonts w:ascii="Times New Roman" w:hAnsi="Times New Roman" w:cs="Times New Roman"/>
-          <w:sz w:val="24"/>
-          <w:szCs w:val="24"/>
-        </w:rPr>
-        <w:t>NerdTree</w:t>
-      </w:r>
-      <w:proofErr w:type="spellEnd"/>
       <w:r>
         <w:rPr>
           <w:rFonts w:ascii="Times New Roman" w:hAnsi="Times New Roman" w:cs="Times New Roman"/>
@@ -7148,7 +7112,7 @@
           <w:szCs w:val="24"/>
         </w:rPr>
       </w:pPr>
-      <w:bookmarkStart w:id="14" w:name="_Toc463002351"/>
+      <w:bookmarkStart w:id="13" w:name="_Toc463002351"/>
       <w:r>
         <w:rPr>
           <w:rFonts w:ascii="Times New Roman" w:hAnsi="Times New Roman" w:cs="Times New Roman"/>
@@ -7158,7 +7122,7 @@
         </w:rPr>
         <w:t>Servidor WEB</w:t>
       </w:r>
-      <w:bookmarkEnd w:id="14"/>
+      <w:bookmarkEnd w:id="13"/>
     </w:p>
     <w:p>
       <w:pPr>
@@ -7519,7 +7483,7 @@
           <w:color w:val="auto"/>
         </w:rPr>
       </w:pPr>
-      <w:bookmarkStart w:id="15" w:name="_Toc461820053"/>
+      <w:bookmarkStart w:id="14" w:name="_Toc461820053"/>
       <w:r>
         <w:rPr>
           <w:rFonts w:ascii="Times New Roman" w:hAnsi="Times New Roman" w:cs="Times New Roman"/>
@@ -7570,7 +7534,7 @@
         </w:rPr>
         <w:t>: Servidores rodando nos sites mais visitados</w:t>
       </w:r>
-      <w:bookmarkEnd w:id="15"/>
+      <w:bookmarkEnd w:id="14"/>
     </w:p>
     <w:p>
       <w:pPr>
@@ -7838,7 +7802,7 @@
           <w:szCs w:val="24"/>
         </w:rPr>
       </w:pPr>
-      <w:bookmarkStart w:id="16" w:name="_Toc463002352"/>
+      <w:bookmarkStart w:id="15" w:name="_Toc463002352"/>
       <w:r>
         <w:rPr>
           <w:rFonts w:ascii="Times New Roman" w:hAnsi="Times New Roman" w:cs="Times New Roman"/>
@@ -7848,7 +7812,7 @@
         </w:rPr>
         <w:t>PHP</w:t>
       </w:r>
-      <w:bookmarkEnd w:id="16"/>
+      <w:bookmarkEnd w:id="15"/>
     </w:p>
     <w:p>
       <w:pPr>
@@ -8455,15 +8419,7 @@
           <w:sz w:val="24"/>
           <w:szCs w:val="24"/>
         </w:rPr>
-        <w:t>, Israel,</w:t>
-      </w:r>
-      <w:r>
-        <w:rPr>
-          <w:rFonts w:ascii="Times New Roman" w:hAnsi="Times New Roman" w:cs="Times New Roman"/>
-          <w:sz w:val="24"/>
-          <w:szCs w:val="24"/>
-        </w:rPr>
-        <w:t xml:space="preserve"> estavam trabalhando. Então eles </w:t>
+        <w:t xml:space="preserve">, Israel, estavam trabalhando. Então eles </w:t>
       </w:r>
       <w:r>
         <w:rPr>
@@ -10100,7 +10056,7 @@
           <w:szCs w:val="24"/>
         </w:rPr>
       </w:pPr>
-      <w:bookmarkStart w:id="17" w:name="_Toc463002353"/>
+      <w:bookmarkStart w:id="16" w:name="_Toc463002353"/>
       <w:r>
         <w:rPr>
           <w:rFonts w:ascii="Times New Roman" w:hAnsi="Times New Roman" w:cs="Times New Roman"/>
@@ -10110,7 +10066,7 @@
         </w:rPr>
         <w:t>SGBD</w:t>
       </w:r>
-      <w:bookmarkEnd w:id="17"/>
+      <w:bookmarkEnd w:id="16"/>
     </w:p>
     <w:p>
       <w:pPr>
@@ -10470,7 +10426,7 @@
           <w:color w:val="auto"/>
         </w:rPr>
       </w:pPr>
-      <w:bookmarkStart w:id="18" w:name="_Toc461820054"/>
+      <w:bookmarkStart w:id="17" w:name="_Toc461820054"/>
       <w:r>
         <w:rPr>
           <w:rFonts w:ascii="Times New Roman" w:hAnsi="Times New Roman" w:cs="Times New Roman"/>
@@ -10521,7 +10477,7 @@
         </w:rPr>
         <w:t>: Conexão com banco de dados utilizando PDO</w:t>
       </w:r>
-      <w:bookmarkEnd w:id="18"/>
+      <w:bookmarkEnd w:id="17"/>
     </w:p>
     <w:p>
       <w:pPr>
@@ -11297,7 +11253,7 @@
           <w:szCs w:val="24"/>
         </w:rPr>
       </w:pPr>
-      <w:bookmarkStart w:id="19" w:name="_Toc463002354"/>
+      <w:bookmarkStart w:id="18" w:name="_Toc463002354"/>
       <w:r>
         <w:rPr>
           <w:rFonts w:ascii="Times New Roman" w:hAnsi="Times New Roman" w:cs="Times New Roman"/>
@@ -11307,7 +11263,7 @@
         </w:rPr>
         <w:t>Repositório</w:t>
       </w:r>
-      <w:bookmarkEnd w:id="19"/>
+      <w:bookmarkEnd w:id="18"/>
     </w:p>
     <w:p>
       <w:pPr>
@@ -11992,7 +11948,7 @@
           <w:szCs w:val="24"/>
         </w:rPr>
       </w:pPr>
-      <w:bookmarkStart w:id="20" w:name="_Toc463002355"/>
+      <w:bookmarkStart w:id="19" w:name="_Toc463002355"/>
       <w:r>
         <w:rPr>
           <w:rFonts w:ascii="Times New Roman" w:hAnsi="Times New Roman" w:cs="Times New Roman"/>
@@ -12002,7 +11958,7 @@
         </w:rPr>
         <w:t>Virtualização</w:t>
       </w:r>
-      <w:bookmarkEnd w:id="20"/>
+      <w:bookmarkEnd w:id="19"/>
     </w:p>
     <w:p>
       <w:pPr>
@@ -12552,7 +12508,7 @@
           <w:szCs w:val="24"/>
         </w:rPr>
       </w:pPr>
-      <w:bookmarkStart w:id="21" w:name="_Toc463002356"/>
+      <w:bookmarkStart w:id="20" w:name="_Toc463002356"/>
       <w:r>
         <w:rPr>
           <w:rFonts w:ascii="Times New Roman" w:hAnsi="Times New Roman" w:cs="Times New Roman"/>
@@ -12562,7 +12518,7 @@
         </w:rPr>
         <w:t>Metodologia.</w:t>
       </w:r>
-      <w:bookmarkEnd w:id="21"/>
+      <w:bookmarkEnd w:id="20"/>
     </w:p>
     <w:p>
       <w:pPr>
@@ -12673,7 +12629,23 @@
           <w:sz w:val="24"/>
           <w:szCs w:val="24"/>
         </w:rPr>
-        <w:t xml:space="preserve"> será desenvolvido um software, </w:t>
+        <w:t xml:space="preserve"> </w:t>
+      </w:r>
+      <w:r>
+        <w:rPr>
+          <w:rFonts w:ascii="Times New Roman" w:hAnsi="Times New Roman" w:cs="Times New Roman"/>
+          <w:sz w:val="24"/>
+          <w:szCs w:val="24"/>
+        </w:rPr>
+        <w:t>foi</w:t>
+      </w:r>
+      <w:r>
+        <w:rPr>
+          <w:rFonts w:ascii="Times New Roman" w:hAnsi="Times New Roman" w:cs="Times New Roman"/>
+          <w:sz w:val="24"/>
+          <w:szCs w:val="24"/>
+        </w:rPr>
+        <w:t xml:space="preserve"> desenvolvido um software, </w:t>
       </w:r>
       <w:r>
         <w:rPr>
@@ -12697,7 +12669,15 @@
           <w:sz w:val="24"/>
           <w:szCs w:val="24"/>
         </w:rPr>
-        <w:t xml:space="preserve">poderão </w:t>
+        <w:t>podem</w:t>
+      </w:r>
+      <w:r>
+        <w:rPr>
+          <w:rFonts w:ascii="Times New Roman" w:hAnsi="Times New Roman" w:cs="Times New Roman"/>
+          <w:sz w:val="24"/>
+          <w:szCs w:val="24"/>
+        </w:rPr>
+        <w:t xml:space="preserve"> </w:t>
       </w:r>
       <w:r>
         <w:rPr>
@@ -12745,7 +12725,23 @@
           <w:sz w:val="24"/>
           <w:szCs w:val="24"/>
         </w:rPr>
-        <w:t xml:space="preserve">, e os administradores do sistema poderão alterar o status </w:t>
+        <w:t>, e os ad</w:t>
+      </w:r>
+      <w:r>
+        <w:rPr>
+          <w:rFonts w:ascii="Times New Roman" w:hAnsi="Times New Roman" w:cs="Times New Roman"/>
+          <w:sz w:val="24"/>
+          <w:szCs w:val="24"/>
+        </w:rPr>
+        <w:t>ministradores do sistema podem</w:t>
+      </w:r>
+      <w:r>
+        <w:rPr>
+          <w:rFonts w:ascii="Times New Roman" w:hAnsi="Times New Roman" w:cs="Times New Roman"/>
+          <w:sz w:val="24"/>
+          <w:szCs w:val="24"/>
+        </w:rPr>
+        <w:t xml:space="preserve"> alterar o status </w:t>
       </w:r>
       <w:r>
         <w:rPr>
@@ -13217,7 +13213,23 @@
           <w:sz w:val="24"/>
           <w:szCs w:val="24"/>
         </w:rPr>
-        <w:t xml:space="preserve"> 1.8.3.1, Utilizado para realizar o controle de versionamento durante o desenvolvimento.</w:t>
+        <w:t xml:space="preserve"> 1.8.3.1</w:t>
+      </w:r>
+      <w:r>
+        <w:rPr>
+          <w:rFonts w:ascii="Times New Roman" w:hAnsi="Times New Roman" w:cs="Times New Roman"/>
+          <w:sz w:val="24"/>
+          <w:szCs w:val="24"/>
+        </w:rPr>
+        <w:t>:</w:t>
+      </w:r>
+      <w:r>
+        <w:rPr>
+          <w:rFonts w:ascii="Times New Roman" w:hAnsi="Times New Roman" w:cs="Times New Roman"/>
+          <w:sz w:val="24"/>
+          <w:szCs w:val="24"/>
+        </w:rPr>
+        <w:t xml:space="preserve"> Utilizado para realizar o controle de versionamento durante o desenvolvimento.</w:t>
       </w:r>
     </w:p>
     <w:p>
@@ -13248,7 +13260,7 @@
           <w:sz w:val="24"/>
           <w:szCs w:val="24"/>
         </w:rPr>
-        <w:t xml:space="preserve"> desenvolvimento, é necessário,</w:t>
+        <w:t xml:space="preserve"> desenvolvimento, </w:t>
       </w:r>
       <w:r>
         <w:rPr>
@@ -13257,6 +13269,24 @@
           <w:sz w:val="24"/>
           <w:szCs w:val="24"/>
         </w:rPr>
+        <w:t>foi</w:t>
+      </w:r>
+      <w:r>
+        <w:rPr>
+          <w:rFonts w:ascii="Times New Roman" w:hAnsi="Times New Roman" w:cs="Times New Roman"/>
+          <w:color w:val="000000" w:themeColor="text1"/>
+          <w:sz w:val="24"/>
+          <w:szCs w:val="24"/>
+        </w:rPr>
+        <w:t xml:space="preserve"> necessário</w:t>
+      </w:r>
+      <w:r>
+        <w:rPr>
+          <w:rFonts w:ascii="Times New Roman" w:hAnsi="Times New Roman" w:cs="Times New Roman"/>
+          <w:color w:val="000000" w:themeColor="text1"/>
+          <w:sz w:val="24"/>
+          <w:szCs w:val="24"/>
+        </w:rPr>
         <w:t xml:space="preserve"> realizar o levantamento de requisitos, ou seja, </w:t>
       </w:r>
       <w:r>
@@ -13275,7 +13305,7 @@
           <w:sz w:val="24"/>
           <w:szCs w:val="24"/>
         </w:rPr>
-        <w:t>será realizada a análise detalhada das regras de negócio e das necessidades do sistema, verificando</w:t>
+        <w:t>foi</w:t>
       </w:r>
       <w:r>
         <w:rPr>
@@ -13284,6 +13314,15 @@
           <w:sz w:val="24"/>
           <w:szCs w:val="24"/>
         </w:rPr>
+        <w:t xml:space="preserve"> realizada a análise detalhada das regras de negócio e das necessidades do sistema, verificando</w:t>
+      </w:r>
+      <w:r>
+        <w:rPr>
+          <w:rFonts w:ascii="Times New Roman" w:hAnsi="Times New Roman" w:cs="Times New Roman"/>
+          <w:color w:val="000000" w:themeColor="text1"/>
+          <w:sz w:val="24"/>
+          <w:szCs w:val="24"/>
+        </w:rPr>
         <w:t xml:space="preserve"> assim </w:t>
       </w:r>
       <w:r>
@@ -13293,7 +13332,52 @@
           <w:sz w:val="24"/>
           <w:szCs w:val="24"/>
         </w:rPr>
-        <w:t xml:space="preserve">o que é esperado que o sistema faça para garantir que o desenvolvimento ocorra da forma correta e de acordo com o </w:t>
+        <w:t>o que era</w:t>
+      </w:r>
+      <w:r>
+        <w:rPr>
+          <w:rFonts w:ascii="Times New Roman" w:hAnsi="Times New Roman" w:cs="Times New Roman"/>
+          <w:color w:val="000000" w:themeColor="text1"/>
+          <w:sz w:val="24"/>
+          <w:szCs w:val="24"/>
+        </w:rPr>
+        <w:t xml:space="preserve"> esperado que o sistema </w:t>
+      </w:r>
+      <w:r>
+        <w:rPr>
+          <w:rFonts w:ascii="Times New Roman" w:hAnsi="Times New Roman" w:cs="Times New Roman"/>
+          <w:color w:val="000000" w:themeColor="text1"/>
+          <w:sz w:val="24"/>
+          <w:szCs w:val="24"/>
+        </w:rPr>
+        <w:t>fizesse</w:t>
+      </w:r>
+      <w:r>
+        <w:rPr>
+          <w:rFonts w:ascii="Times New Roman" w:hAnsi="Times New Roman" w:cs="Times New Roman"/>
+          <w:color w:val="000000" w:themeColor="text1"/>
+          <w:sz w:val="24"/>
+          <w:szCs w:val="24"/>
+        </w:rPr>
+        <w:t xml:space="preserve"> para garan</w:t>
+      </w:r>
+      <w:r>
+        <w:rPr>
+          <w:rFonts w:ascii="Times New Roman" w:hAnsi="Times New Roman" w:cs="Times New Roman"/>
+          <w:color w:val="000000" w:themeColor="text1"/>
+          <w:sz w:val="24"/>
+          <w:szCs w:val="24"/>
+        </w:rPr>
+        <w:t>tir que o desenvolvimento ocorresse</w:t>
+      </w:r>
+      <w:r>
+        <w:rPr>
+          <w:rFonts w:ascii="Times New Roman" w:hAnsi="Times New Roman" w:cs="Times New Roman"/>
+          <w:color w:val="000000" w:themeColor="text1"/>
+          <w:sz w:val="24"/>
+          <w:szCs w:val="24"/>
+        </w:rPr>
+        <w:t xml:space="preserve"> da forma correta e de acordo com o </w:t>
       </w:r>
       <w:r>
         <w:rPr>
@@ -13369,7 +13453,34 @@
           <w:sz w:val="24"/>
           <w:szCs w:val="24"/>
         </w:rPr>
-        <w:t>será feito o modelo ER para fins de ficar especificado como será a estrutura do banco de dados utilizado pelo software.</w:t>
+        <w:t>foi</w:t>
+      </w:r>
+      <w:r>
+        <w:rPr>
+          <w:rFonts w:ascii="Times New Roman" w:hAnsi="Times New Roman" w:cs="Times New Roman"/>
+          <w:color w:val="000000" w:themeColor="text1"/>
+          <w:sz w:val="24"/>
+          <w:szCs w:val="24"/>
+        </w:rPr>
+        <w:t xml:space="preserve"> feito o modelo ER para fins</w:t>
+      </w:r>
+      <w:r>
+        <w:rPr>
+          <w:rFonts w:ascii="Times New Roman" w:hAnsi="Times New Roman" w:cs="Times New Roman"/>
+          <w:color w:val="000000" w:themeColor="text1"/>
+          <w:sz w:val="24"/>
+          <w:szCs w:val="24"/>
+        </w:rPr>
+        <w:t xml:space="preserve"> de ficar especificado como seria</w:t>
+      </w:r>
+      <w:r>
+        <w:rPr>
+          <w:rFonts w:ascii="Times New Roman" w:hAnsi="Times New Roman" w:cs="Times New Roman"/>
+          <w:color w:val="000000" w:themeColor="text1"/>
+          <w:sz w:val="24"/>
+          <w:szCs w:val="24"/>
+        </w:rPr>
+        <w:t xml:space="preserve"> a estrutura do banco de dados utilizado pelo software.</w:t>
       </w:r>
     </w:p>
     <w:p>
@@ -13390,7 +13501,31 @@
           <w:sz w:val="24"/>
           <w:szCs w:val="24"/>
         </w:rPr>
-        <w:t xml:space="preserve">Tendo efetuado a análise de </w:t>
+        <w:t>Após</w:t>
+      </w:r>
+      <w:r>
+        <w:rPr>
+          <w:rFonts w:ascii="Times New Roman" w:hAnsi="Times New Roman" w:cs="Times New Roman"/>
+          <w:sz w:val="24"/>
+          <w:szCs w:val="24"/>
+        </w:rPr>
+        <w:t xml:space="preserve"> efetua</w:t>
+      </w:r>
+      <w:r>
+        <w:rPr>
+          <w:rFonts w:ascii="Times New Roman" w:hAnsi="Times New Roman" w:cs="Times New Roman"/>
+          <w:sz w:val="24"/>
+          <w:szCs w:val="24"/>
+        </w:rPr>
+        <w:t xml:space="preserve">r </w:t>
+      </w:r>
+      <w:r>
+        <w:rPr>
+          <w:rFonts w:ascii="Times New Roman" w:hAnsi="Times New Roman" w:cs="Times New Roman"/>
+          <w:sz w:val="24"/>
+          <w:szCs w:val="24"/>
+        </w:rPr>
+        <w:t xml:space="preserve">a análise de </w:t>
       </w:r>
       <w:r>
         <w:rPr>
@@ -13430,7 +13565,15 @@
           <w:sz w:val="24"/>
           <w:szCs w:val="24"/>
         </w:rPr>
-        <w:t>o desenvolvimento será realizado de acord</w:t>
+        <w:t>o desenvolvimento foi</w:t>
+      </w:r>
+      <w:r>
+        <w:rPr>
+          <w:rFonts w:ascii="Times New Roman" w:hAnsi="Times New Roman" w:cs="Times New Roman"/>
+          <w:sz w:val="24"/>
+          <w:szCs w:val="24"/>
+        </w:rPr>
+        <w:t xml:space="preserve"> realizado de acord</w:t>
       </w:r>
       <w:r>
         <w:rPr>
@@ -13502,36 +13645,8 @@
           <w:sz w:val="24"/>
           <w:szCs w:val="24"/>
         </w:rPr>
-        <w:t xml:space="preserve">, garantindo que o </w:t>
-      </w:r>
-      <w:proofErr w:type="gramStart"/>
-      <w:r>
-        <w:rPr>
-          <w:rFonts w:ascii="Times New Roman" w:hAnsi="Times New Roman" w:cs="Times New Roman"/>
-          <w:sz w:val="24"/>
-          <w:szCs w:val="24"/>
-        </w:rPr>
-        <w:t>sistema</w:t>
-      </w:r>
-      <w:proofErr w:type="gramEnd"/>
-      <w:r>
-        <w:rPr>
-          <w:rFonts w:ascii="Times New Roman" w:hAnsi="Times New Roman" w:cs="Times New Roman"/>
-          <w:sz w:val="24"/>
-          <w:szCs w:val="24"/>
-        </w:rPr>
-        <w:t xml:space="preserve"> </w:t>
-      </w:r>
-      <w:proofErr w:type="gramStart"/>
-      <w:r>
-        <w:rPr>
-          <w:rFonts w:ascii="Times New Roman" w:hAnsi="Times New Roman" w:cs="Times New Roman"/>
-          <w:sz w:val="24"/>
-          <w:szCs w:val="24"/>
-        </w:rPr>
-        <w:t>seja</w:t>
-      </w:r>
-      <w:proofErr w:type="gramEnd"/>
+        <w:t>, garantindo que o sistema fosse</w:t>
+      </w:r>
       <w:r>
         <w:rPr>
           <w:rFonts w:ascii="Times New Roman" w:hAnsi="Times New Roman" w:cs="Times New Roman"/>
@@ -13554,7 +13669,6 @@
           <w:szCs w:val="24"/>
         </w:rPr>
       </w:pPr>
-      <w:bookmarkStart w:id="22" w:name="_Toc463002357"/>
       <w:r>
         <w:rPr>
           <w:rFonts w:ascii="Times New Roman" w:hAnsi="Times New Roman" w:cs="Times New Roman"/>
@@ -13562,9 +13676,8 @@
           <w:sz w:val="24"/>
           <w:szCs w:val="24"/>
         </w:rPr>
-        <w:t>Resultados esperados.</w:t>
-      </w:r>
-      <w:bookmarkEnd w:id="22"/>
+        <w:t>Banco de ideias.</w:t>
+      </w:r>
     </w:p>
     <w:p>
       <w:pPr>
@@ -13583,107 +13696,31 @@
           <w:sz w:val="24"/>
           <w:szCs w:val="24"/>
         </w:rPr>
-        <w:t>Portanto, diante d</w:t>
-      </w:r>
-      <w:r>
-        <w:rPr>
-          <w:rFonts w:ascii="Times New Roman" w:hAnsi="Times New Roman" w:cs="Times New Roman"/>
-          <w:sz w:val="24"/>
-          <w:szCs w:val="24"/>
-        </w:rPr>
-        <w:t xml:space="preserve">o término da análise dos requisitos e o desenvolvimento do sistema, utilizando as ferramentas descritas na seção 3 deste artigo, será disponibilizado no repositório de dados </w:t>
-      </w:r>
-      <w:r>
-        <w:rPr>
-          <w:rFonts w:ascii="Times New Roman" w:hAnsi="Times New Roman" w:cs="Times New Roman"/>
-          <w:sz w:val="24"/>
-          <w:szCs w:val="24"/>
-        </w:rPr>
-        <w:t xml:space="preserve">disponível em </w:t>
-      </w:r>
-      <w:proofErr w:type="gramStart"/>
-      <w:r>
-        <w:rPr>
-          <w:rFonts w:ascii="Times New Roman" w:hAnsi="Times New Roman" w:cs="Times New Roman"/>
-          <w:sz w:val="24"/>
-          <w:szCs w:val="24"/>
-        </w:rPr>
-        <w:t>https</w:t>
-      </w:r>
-      <w:proofErr w:type="gramEnd"/>
-      <w:r>
-        <w:rPr>
-          <w:rFonts w:ascii="Times New Roman" w:hAnsi="Times New Roman" w:cs="Times New Roman"/>
-          <w:sz w:val="24"/>
-          <w:szCs w:val="24"/>
-        </w:rPr>
-        <w:t xml:space="preserve">://github.com/guilhermefontans/banco-de-ideias, </w:t>
-      </w:r>
-      <w:r>
-        <w:rPr>
-          <w:rFonts w:ascii="Times New Roman" w:hAnsi="Times New Roman" w:cs="Times New Roman"/>
-          <w:sz w:val="24"/>
-          <w:szCs w:val="24"/>
-        </w:rPr>
-        <w:t xml:space="preserve"> o clone da máquina virtual utiliza</w:t>
-      </w:r>
-      <w:r>
-        <w:rPr>
-          <w:rFonts w:ascii="Times New Roman" w:hAnsi="Times New Roman" w:cs="Times New Roman"/>
-          <w:sz w:val="24"/>
-          <w:szCs w:val="24"/>
-        </w:rPr>
-        <w:t xml:space="preserve">da para desenvolvê-lo, </w:t>
-      </w:r>
-      <w:r>
-        <w:rPr>
-          <w:rFonts w:ascii="Times New Roman" w:hAnsi="Times New Roman" w:cs="Times New Roman"/>
-          <w:sz w:val="24"/>
-          <w:szCs w:val="24"/>
-        </w:rPr>
-        <w:t xml:space="preserve">o qual </w:t>
-      </w:r>
-      <w:r>
-        <w:rPr>
-          <w:rFonts w:ascii="Times New Roman" w:hAnsi="Times New Roman" w:cs="Times New Roman"/>
-          <w:sz w:val="24"/>
-          <w:szCs w:val="24"/>
-        </w:rPr>
-        <w:t>trata-se</w:t>
-      </w:r>
-      <w:r>
-        <w:rPr>
-          <w:rFonts w:ascii="Times New Roman" w:hAnsi="Times New Roman" w:cs="Times New Roman"/>
-          <w:sz w:val="24"/>
-          <w:szCs w:val="24"/>
-        </w:rPr>
-        <w:t xml:space="preserve"> de um arquivo no formato OVA, contendo como sistema operacional Linux com a distribuição </w:t>
-      </w:r>
-      <w:proofErr w:type="spellStart"/>
-      <w:r>
-        <w:rPr>
-          <w:rFonts w:ascii="Times New Roman" w:hAnsi="Times New Roman" w:cs="Times New Roman"/>
-          <w:sz w:val="24"/>
-          <w:szCs w:val="24"/>
-        </w:rPr>
-        <w:t>CentOS</w:t>
-      </w:r>
-      <w:proofErr w:type="spellEnd"/>
-      <w:r>
-        <w:rPr>
-          <w:rFonts w:ascii="Times New Roman" w:hAnsi="Times New Roman" w:cs="Times New Roman"/>
-          <w:sz w:val="24"/>
-          <w:szCs w:val="24"/>
-        </w:rPr>
-        <w:t xml:space="preserve"> 7</w:t>
-      </w:r>
-      <w:r>
-        <w:rPr>
-          <w:rFonts w:ascii="Times New Roman" w:hAnsi="Times New Roman" w:cs="Times New Roman"/>
-          <w:sz w:val="24"/>
-          <w:szCs w:val="24"/>
-        </w:rPr>
-        <w:t>.</w:t>
+        <w:t>O software Banco de ideias</w:t>
+      </w:r>
+      <w:r>
+        <w:rPr>
+          <w:rFonts w:ascii="Times New Roman" w:hAnsi="Times New Roman" w:cs="Times New Roman"/>
+          <w:sz w:val="24"/>
+          <w:szCs w:val="24"/>
+        </w:rPr>
+        <w:t xml:space="preserve"> tem</w:t>
+      </w:r>
+      <w:r>
+        <w:rPr>
+          <w:rFonts w:ascii="Times New Roman" w:hAnsi="Times New Roman" w:cs="Times New Roman"/>
+          <w:sz w:val="24"/>
+          <w:szCs w:val="24"/>
+        </w:rPr>
+        <w:t xml:space="preserve"> como objetivo principal, proporcionar a todos os funcionários de uma organização, op</w:t>
+      </w:r>
+      <w:r>
+        <w:rPr>
+          <w:rFonts w:ascii="Times New Roman" w:hAnsi="Times New Roman" w:cs="Times New Roman"/>
+          <w:sz w:val="24"/>
+          <w:szCs w:val="24"/>
+        </w:rPr>
+        <w:t>ortunidade de sugerir melhorias ou inovações para</w:t>
       </w:r>
       <w:r>
         <w:rPr>
@@ -13699,203 +13736,7 @@
           <w:sz w:val="24"/>
           <w:szCs w:val="24"/>
         </w:rPr>
-        <w:t>Neste caso basta</w:t>
-      </w:r>
-      <w:r>
-        <w:rPr>
-          <w:rFonts w:ascii="Times New Roman" w:hAnsi="Times New Roman" w:cs="Times New Roman"/>
-          <w:sz w:val="24"/>
-          <w:szCs w:val="24"/>
-        </w:rPr>
-        <w:t xml:space="preserve"> efetuar o download do arquivo e importá-lo em um </w:t>
-      </w:r>
-      <w:proofErr w:type="spellStart"/>
-      <w:r>
-        <w:rPr>
-          <w:rFonts w:ascii="Times New Roman" w:hAnsi="Times New Roman" w:cs="Times New Roman"/>
-          <w:sz w:val="24"/>
-          <w:szCs w:val="24"/>
-        </w:rPr>
-        <w:t>virtualizador</w:t>
-      </w:r>
-      <w:proofErr w:type="spellEnd"/>
-      <w:r>
-        <w:rPr>
-          <w:rFonts w:ascii="Times New Roman" w:hAnsi="Times New Roman" w:cs="Times New Roman"/>
-          <w:sz w:val="24"/>
-          <w:szCs w:val="24"/>
-        </w:rPr>
-        <w:t xml:space="preserve"> da escolha do usuário final, podendo ser </w:t>
-      </w:r>
-      <w:proofErr w:type="spellStart"/>
-      <w:proofErr w:type="gramStart"/>
-      <w:r>
-        <w:rPr>
-          <w:rFonts w:ascii="Times New Roman" w:hAnsi="Times New Roman" w:cs="Times New Roman"/>
-          <w:sz w:val="24"/>
-          <w:szCs w:val="24"/>
-        </w:rPr>
-        <w:t>VirtualBox</w:t>
-      </w:r>
-      <w:proofErr w:type="spellEnd"/>
-      <w:proofErr w:type="gramEnd"/>
-      <w:r>
-        <w:rPr>
-          <w:rFonts w:ascii="Times New Roman" w:hAnsi="Times New Roman" w:cs="Times New Roman"/>
-          <w:sz w:val="24"/>
-          <w:szCs w:val="24"/>
-        </w:rPr>
-        <w:t xml:space="preserve">, </w:t>
-      </w:r>
-      <w:proofErr w:type="spellStart"/>
-      <w:r>
-        <w:rPr>
-          <w:rFonts w:ascii="Times New Roman" w:hAnsi="Times New Roman" w:cs="Times New Roman"/>
-          <w:sz w:val="24"/>
-          <w:szCs w:val="24"/>
-        </w:rPr>
-        <w:t>VMWare</w:t>
-      </w:r>
-      <w:proofErr w:type="spellEnd"/>
-      <w:r>
-        <w:rPr>
-          <w:rFonts w:ascii="Times New Roman" w:hAnsi="Times New Roman" w:cs="Times New Roman"/>
-          <w:sz w:val="24"/>
-          <w:szCs w:val="24"/>
-        </w:rPr>
-        <w:t xml:space="preserve">, </w:t>
-      </w:r>
-      <w:proofErr w:type="spellStart"/>
-      <w:r>
-        <w:rPr>
-          <w:rFonts w:ascii="Times New Roman" w:hAnsi="Times New Roman" w:cs="Times New Roman"/>
-          <w:sz w:val="24"/>
-          <w:szCs w:val="24"/>
-        </w:rPr>
-        <w:t>Hyper-vision</w:t>
-      </w:r>
-      <w:proofErr w:type="spellEnd"/>
-      <w:r>
-        <w:rPr>
-          <w:rFonts w:ascii="Times New Roman" w:hAnsi="Times New Roman" w:cs="Times New Roman"/>
-          <w:sz w:val="24"/>
-          <w:szCs w:val="24"/>
-        </w:rPr>
-        <w:t xml:space="preserve"> entre outros. </w:t>
-      </w:r>
-      <w:r>
-        <w:rPr>
-          <w:rFonts w:ascii="Times New Roman" w:hAnsi="Times New Roman" w:cs="Times New Roman"/>
-          <w:sz w:val="24"/>
-          <w:szCs w:val="24"/>
-        </w:rPr>
-        <w:t xml:space="preserve">Posteriormente </w:t>
-      </w:r>
-      <w:r>
-        <w:rPr>
-          <w:rFonts w:ascii="Times New Roman" w:hAnsi="Times New Roman" w:cs="Times New Roman"/>
-          <w:sz w:val="24"/>
-          <w:szCs w:val="24"/>
-        </w:rPr>
-        <w:t>a máquina virtual</w:t>
-      </w:r>
-      <w:r>
-        <w:rPr>
-          <w:rFonts w:ascii="Times New Roman" w:hAnsi="Times New Roman" w:cs="Times New Roman"/>
-          <w:sz w:val="24"/>
-          <w:szCs w:val="24"/>
-        </w:rPr>
-        <w:t xml:space="preserve"> vai</w:t>
-      </w:r>
-      <w:r>
-        <w:rPr>
-          <w:rFonts w:ascii="Times New Roman" w:hAnsi="Times New Roman" w:cs="Times New Roman"/>
-          <w:sz w:val="24"/>
-          <w:szCs w:val="24"/>
-        </w:rPr>
-        <w:t xml:space="preserve"> ser importada no </w:t>
-      </w:r>
-      <w:proofErr w:type="spellStart"/>
-      <w:r>
-        <w:rPr>
-          <w:rFonts w:ascii="Times New Roman" w:hAnsi="Times New Roman" w:cs="Times New Roman"/>
-          <w:sz w:val="24"/>
-          <w:szCs w:val="24"/>
-        </w:rPr>
-        <w:t>virtualizador</w:t>
-      </w:r>
-      <w:proofErr w:type="spellEnd"/>
-      <w:r>
-        <w:rPr>
-          <w:rFonts w:ascii="Times New Roman" w:hAnsi="Times New Roman" w:cs="Times New Roman"/>
-          <w:sz w:val="24"/>
-          <w:szCs w:val="24"/>
-        </w:rPr>
-        <w:t>, ao ligar a mesma</w:t>
-      </w:r>
-      <w:r>
-        <w:rPr>
-          <w:rFonts w:ascii="Times New Roman" w:hAnsi="Times New Roman" w:cs="Times New Roman"/>
-          <w:sz w:val="24"/>
-          <w:szCs w:val="24"/>
-        </w:rPr>
-        <w:t xml:space="preserve"> e concluir a carga do seu SO,</w:t>
-      </w:r>
-      <w:r>
-        <w:rPr>
-          <w:rFonts w:ascii="Times New Roman" w:hAnsi="Times New Roman" w:cs="Times New Roman"/>
-          <w:sz w:val="24"/>
-          <w:szCs w:val="24"/>
-        </w:rPr>
-        <w:fldChar w:fldCharType="begin"/>
-      </w:r>
-      <w:r>
-        <w:rPr>
-          <w:rFonts w:ascii="Times New Roman" w:hAnsi="Times New Roman" w:cs="Times New Roman"/>
-          <w:sz w:val="24"/>
-          <w:szCs w:val="24"/>
-        </w:rPr>
-        <w:instrText xml:space="preserve"> XE "SO:Sistema Operacional" </w:instrText>
-      </w:r>
-      <w:r>
-        <w:rPr>
-          <w:rFonts w:ascii="Times New Roman" w:hAnsi="Times New Roman" w:cs="Times New Roman"/>
-          <w:sz w:val="24"/>
-          <w:szCs w:val="24"/>
-        </w:rPr>
-        <w:fldChar w:fldCharType="end"/>
-      </w:r>
-      <w:r>
-        <w:rPr>
-          <w:rFonts w:ascii="Times New Roman" w:hAnsi="Times New Roman" w:cs="Times New Roman"/>
-          <w:sz w:val="24"/>
-          <w:szCs w:val="24"/>
-        </w:rPr>
-        <w:t xml:space="preserve"> será apresentado o </w:t>
-      </w:r>
-      <w:r>
-        <w:rPr>
-          <w:rFonts w:ascii="Times New Roman" w:hAnsi="Times New Roman" w:cs="Times New Roman"/>
-          <w:sz w:val="24"/>
-          <w:szCs w:val="24"/>
-        </w:rPr>
-        <w:t>IP que</w:t>
-      </w:r>
-      <w:r>
-        <w:rPr>
-          <w:rFonts w:ascii="Times New Roman" w:hAnsi="Times New Roman" w:cs="Times New Roman"/>
-          <w:sz w:val="24"/>
-          <w:szCs w:val="24"/>
-        </w:rPr>
-        <w:t xml:space="preserve"> será utilizado </w:t>
-      </w:r>
-      <w:r>
-        <w:rPr>
-          <w:rFonts w:ascii="Times New Roman" w:hAnsi="Times New Roman" w:cs="Times New Roman"/>
-          <w:sz w:val="24"/>
-          <w:szCs w:val="24"/>
-        </w:rPr>
-        <w:t>para acessar a aplicação em um navegador web.</w:t>
+        <w:t>gestores da sua e das demais áreas da empresa, através do seu cadastro de ideias que o software proporciona.</w:t>
       </w:r>
     </w:p>
     <w:p>
@@ -13909,29 +13750,1253 @@
           <w:szCs w:val="24"/>
         </w:rPr>
       </w:pPr>
-    </w:p>
-    <w:p>
-      <w:pPr>
-        <w:spacing w:line="360" w:lineRule="auto"/>
+      <w:r>
+        <w:rPr>
+          <w:rFonts w:ascii="Times New Roman" w:hAnsi="Times New Roman" w:cs="Times New Roman"/>
+          <w:sz w:val="24"/>
+          <w:szCs w:val="24"/>
+        </w:rPr>
+        <w:t xml:space="preserve">Para cada ideia cadastrada, o usuário receberá um ponto, no qual poderá trocar pelas premiações cadastradas, quando a ideia passar do </w:t>
+      </w:r>
+      <w:proofErr w:type="gramStart"/>
+      <w:r>
+        <w:rPr>
+          <w:rFonts w:ascii="Times New Roman" w:hAnsi="Times New Roman" w:cs="Times New Roman"/>
+          <w:sz w:val="24"/>
+          <w:szCs w:val="24"/>
+        </w:rPr>
+        <w:t>estado</w:t>
+      </w:r>
+      <w:r>
+        <w:rPr>
+          <w:rFonts w:ascii="Times New Roman" w:hAnsi="Times New Roman" w:cs="Times New Roman"/>
+          <w:sz w:val="24"/>
+          <w:szCs w:val="24"/>
+        </w:rPr>
+        <w:t xml:space="preserve"> “nova”</w:t>
+      </w:r>
+      <w:proofErr w:type="gramEnd"/>
+      <w:r>
+        <w:rPr>
+          <w:rFonts w:ascii="Times New Roman" w:hAnsi="Times New Roman" w:cs="Times New Roman"/>
+          <w:sz w:val="24"/>
+          <w:szCs w:val="24"/>
+        </w:rPr>
+        <w:t xml:space="preserve"> para “em andamento’, o usuário receberá mais cinco pontos, para ideias que forem aprovadas, o usuário recebera dez pontos, caso a ideia seja excluída quando ainda estiver no estado inicial, o funcionário perderá o ponto ganho.</w:t>
+      </w:r>
+    </w:p>
+    <w:p>
+      <w:pPr>
+        <w:spacing w:before="120" w:line="360" w:lineRule="auto"/>
+        <w:ind w:firstLine="578"/>
         <w:jc w:val="both"/>
-      </w:pPr>
-    </w:p>
-    <w:p>
-      <w:pPr>
-        <w:spacing w:line="360" w:lineRule="auto"/>
+        <w:rPr>
+          <w:rFonts w:ascii="Times New Roman" w:hAnsi="Times New Roman" w:cs="Times New Roman"/>
+          <w:sz w:val="24"/>
+          <w:szCs w:val="24"/>
+        </w:rPr>
+      </w:pPr>
+      <w:r>
+        <w:rPr>
+          <w:rFonts w:ascii="Times New Roman" w:hAnsi="Times New Roman" w:cs="Times New Roman"/>
+          <w:sz w:val="24"/>
+          <w:szCs w:val="24"/>
+        </w:rPr>
+        <w:lastRenderedPageBreak/>
+        <w:t>O gestor de uma área, através do seu acesso privilegiado de usuário</w:t>
+      </w:r>
+      <w:r>
+        <w:rPr>
+          <w:rFonts w:ascii="Times New Roman" w:hAnsi="Times New Roman" w:cs="Times New Roman"/>
+          <w:sz w:val="24"/>
+          <w:szCs w:val="24"/>
+        </w:rPr>
+        <w:t xml:space="preserve"> do tipo “</w:t>
+      </w:r>
+      <w:proofErr w:type="spellStart"/>
+      <w:r>
+        <w:rPr>
+          <w:rFonts w:ascii="Times New Roman" w:hAnsi="Times New Roman" w:cs="Times New Roman"/>
+          <w:sz w:val="24"/>
+          <w:szCs w:val="24"/>
+        </w:rPr>
+        <w:t>admin</w:t>
+      </w:r>
+      <w:proofErr w:type="spellEnd"/>
+      <w:r>
+        <w:rPr>
+          <w:rFonts w:ascii="Times New Roman" w:hAnsi="Times New Roman" w:cs="Times New Roman"/>
+          <w:sz w:val="24"/>
+          <w:szCs w:val="24"/>
+        </w:rPr>
+        <w:t>”</w:t>
+      </w:r>
+      <w:r>
+        <w:rPr>
+          <w:rFonts w:ascii="Times New Roman" w:hAnsi="Times New Roman" w:cs="Times New Roman"/>
+          <w:sz w:val="24"/>
+          <w:szCs w:val="24"/>
+        </w:rPr>
+        <w:t>, poderá previamente</w:t>
+      </w:r>
+      <w:r>
+        <w:rPr>
+          <w:rFonts w:ascii="Times New Roman" w:hAnsi="Times New Roman" w:cs="Times New Roman"/>
+          <w:sz w:val="24"/>
+          <w:szCs w:val="24"/>
+        </w:rPr>
+        <w:t xml:space="preserve"> cadastrar prêmios, e os pontos necessários para poder ter o direito de obter esse prêmio.</w:t>
+      </w:r>
+    </w:p>
+    <w:p>
+      <w:pPr>
+        <w:spacing w:before="120" w:line="360" w:lineRule="auto"/>
+        <w:ind w:firstLine="578"/>
         <w:jc w:val="both"/>
-      </w:pPr>
-    </w:p>
-    <w:p>
-      <w:pPr>
-        <w:spacing w:line="360" w:lineRule="auto"/>
+        <w:rPr>
+          <w:rFonts w:ascii="Times New Roman" w:hAnsi="Times New Roman" w:cs="Times New Roman"/>
+          <w:sz w:val="24"/>
+          <w:szCs w:val="24"/>
+        </w:rPr>
+      </w:pPr>
+      <w:r>
+        <w:rPr>
+          <w:rFonts w:ascii="Times New Roman" w:hAnsi="Times New Roman" w:cs="Times New Roman"/>
+          <w:sz w:val="24"/>
+          <w:szCs w:val="24"/>
+        </w:rPr>
+        <w:t>O usuário que alcançar o nú</w:t>
+      </w:r>
+      <w:r>
+        <w:rPr>
+          <w:rFonts w:ascii="Times New Roman" w:hAnsi="Times New Roman" w:cs="Times New Roman"/>
+          <w:sz w:val="24"/>
+          <w:szCs w:val="24"/>
+        </w:rPr>
+        <w:t>mero de pontos necessários</w:t>
+      </w:r>
+      <w:r>
+        <w:rPr>
+          <w:rFonts w:ascii="Times New Roman" w:hAnsi="Times New Roman" w:cs="Times New Roman"/>
+          <w:sz w:val="24"/>
+          <w:szCs w:val="24"/>
+        </w:rPr>
+        <w:t xml:space="preserve"> de um prêmio</w:t>
+      </w:r>
+      <w:proofErr w:type="gramStart"/>
+      <w:r>
+        <w:rPr>
+          <w:rFonts w:ascii="Times New Roman" w:hAnsi="Times New Roman" w:cs="Times New Roman"/>
+          <w:sz w:val="24"/>
+          <w:szCs w:val="24"/>
+        </w:rPr>
+        <w:t>, poderá</w:t>
+      </w:r>
+      <w:proofErr w:type="gramEnd"/>
+      <w:r>
+        <w:rPr>
+          <w:rFonts w:ascii="Times New Roman" w:hAnsi="Times New Roman" w:cs="Times New Roman"/>
+          <w:sz w:val="24"/>
+          <w:szCs w:val="24"/>
+        </w:rPr>
+        <w:t xml:space="preserve"> solicitar a troca pelos seus pontos, nos quais serão descontados automaticamente</w:t>
+      </w:r>
+      <w:r>
+        <w:rPr>
+          <w:rFonts w:ascii="Times New Roman" w:hAnsi="Times New Roman" w:cs="Times New Roman"/>
+          <w:sz w:val="24"/>
+          <w:szCs w:val="24"/>
+        </w:rPr>
+        <w:t xml:space="preserve"> da sua conta</w:t>
+      </w:r>
+      <w:r>
+        <w:rPr>
+          <w:rFonts w:ascii="Times New Roman" w:hAnsi="Times New Roman" w:cs="Times New Roman"/>
+          <w:sz w:val="24"/>
+          <w:szCs w:val="24"/>
+        </w:rPr>
+        <w:t>.</w:t>
+      </w:r>
+    </w:p>
+    <w:p>
+      <w:pPr>
+        <w:pStyle w:val="Ttulo2"/>
+        <w:spacing w:before="120" w:after="0" w:line="360" w:lineRule="auto"/>
+        <w:ind w:left="578" w:hanging="578"/>
+        <w:rPr>
+          <w:rFonts w:ascii="Times New Roman" w:hAnsi="Times New Roman" w:cs="Times New Roman"/>
+          <w:b/>
+          <w:sz w:val="24"/>
+          <w:szCs w:val="24"/>
+        </w:rPr>
+      </w:pPr>
+      <w:r>
+        <w:rPr>
+          <w:rFonts w:ascii="Times New Roman" w:hAnsi="Times New Roman" w:cs="Times New Roman"/>
+          <w:b/>
+          <w:sz w:val="24"/>
+          <w:szCs w:val="24"/>
+        </w:rPr>
+        <w:t>Arquitetura.</w:t>
+      </w:r>
+    </w:p>
+    <w:p>
+      <w:pPr>
+        <w:pStyle w:val="Ttulo2"/>
+        <w:spacing w:before="120" w:after="0" w:line="360" w:lineRule="auto"/>
+        <w:ind w:left="578" w:hanging="578"/>
+        <w:rPr>
+          <w:rFonts w:ascii="Times New Roman" w:hAnsi="Times New Roman" w:cs="Times New Roman"/>
+          <w:b/>
+          <w:sz w:val="24"/>
+          <w:szCs w:val="24"/>
+        </w:rPr>
+      </w:pPr>
+      <w:r>
+        <w:rPr>
+          <w:rFonts w:ascii="Times New Roman" w:hAnsi="Times New Roman" w:cs="Times New Roman"/>
+          <w:b/>
+          <w:sz w:val="24"/>
+          <w:szCs w:val="24"/>
+        </w:rPr>
+        <w:t>Requisitos.</w:t>
+      </w:r>
+    </w:p>
+    <w:p>
+      <w:pPr>
+        <w:pStyle w:val="Ttulo2"/>
+        <w:spacing w:before="120" w:after="0" w:line="360" w:lineRule="auto"/>
+        <w:ind w:left="578" w:hanging="578"/>
+        <w:rPr>
+          <w:rFonts w:ascii="Times New Roman" w:hAnsi="Times New Roman" w:cs="Times New Roman"/>
+          <w:b/>
+          <w:sz w:val="24"/>
+          <w:szCs w:val="24"/>
+        </w:rPr>
+      </w:pPr>
+      <w:r>
+        <w:rPr>
+          <w:rFonts w:ascii="Times New Roman" w:hAnsi="Times New Roman" w:cs="Times New Roman"/>
+          <w:b/>
+          <w:sz w:val="24"/>
+          <w:szCs w:val="24"/>
+        </w:rPr>
+        <w:t>Diagramas.</w:t>
+      </w:r>
+    </w:p>
+    <w:p>
+      <w:pPr>
+        <w:pStyle w:val="Ttulo2"/>
+        <w:spacing w:before="120" w:after="0" w:line="360" w:lineRule="auto"/>
+        <w:ind w:left="578" w:hanging="578"/>
+        <w:rPr>
+          <w:rFonts w:ascii="Times New Roman" w:hAnsi="Times New Roman" w:cs="Times New Roman"/>
+          <w:b/>
+          <w:sz w:val="24"/>
+          <w:szCs w:val="24"/>
+        </w:rPr>
+      </w:pPr>
+      <w:r>
+        <w:rPr>
+          <w:rFonts w:ascii="Times New Roman" w:hAnsi="Times New Roman" w:cs="Times New Roman"/>
+          <w:b/>
+          <w:sz w:val="24"/>
+          <w:szCs w:val="24"/>
+        </w:rPr>
+        <w:t>Uso</w:t>
+      </w:r>
+      <w:r>
+        <w:rPr>
+          <w:rFonts w:ascii="Times New Roman" w:hAnsi="Times New Roman" w:cs="Times New Roman"/>
+          <w:b/>
+          <w:sz w:val="24"/>
+          <w:szCs w:val="24"/>
+        </w:rPr>
+        <w:t xml:space="preserve"> da ferramenta.</w:t>
+      </w:r>
+    </w:p>
+    <w:p>
+      <w:pPr>
+        <w:ind w:firstLine="431"/>
         <w:jc w:val="both"/>
-      </w:pPr>
-    </w:p>
-    <w:p>
-      <w:pPr>
-        <w:spacing w:line="360" w:lineRule="auto"/>
+        <w:rPr>
+          <w:rFonts w:ascii="Times New Roman" w:hAnsi="Times New Roman" w:cs="Times New Roman"/>
+          <w:sz w:val="24"/>
+          <w:szCs w:val="24"/>
+        </w:rPr>
+      </w:pPr>
+      <w:r>
+        <w:rPr>
+          <w:rFonts w:ascii="Times New Roman" w:hAnsi="Times New Roman" w:cs="Times New Roman"/>
+          <w:sz w:val="24"/>
+          <w:szCs w:val="24"/>
+        </w:rPr>
+        <w:t xml:space="preserve">O Sistema possui inicialmente um usuário </w:t>
+      </w:r>
+      <w:r>
+        <w:rPr>
+          <w:rFonts w:ascii="Times New Roman" w:hAnsi="Times New Roman" w:cs="Times New Roman"/>
+          <w:sz w:val="24"/>
+          <w:szCs w:val="24"/>
+        </w:rPr>
+        <w:t>chamado ‘</w:t>
+      </w:r>
+      <w:proofErr w:type="spellStart"/>
+      <w:r>
+        <w:rPr>
+          <w:rFonts w:ascii="Times New Roman" w:hAnsi="Times New Roman" w:cs="Times New Roman"/>
+          <w:sz w:val="24"/>
+          <w:szCs w:val="24"/>
+        </w:rPr>
+        <w:t>admin</w:t>
+      </w:r>
+      <w:proofErr w:type="spellEnd"/>
+      <w:r>
+        <w:rPr>
+          <w:rFonts w:ascii="Times New Roman" w:hAnsi="Times New Roman" w:cs="Times New Roman"/>
+          <w:sz w:val="24"/>
+          <w:szCs w:val="24"/>
+        </w:rPr>
+        <w:t>’, no qual possui permissões para cadastrar novos usuár</w:t>
+      </w:r>
+      <w:r>
+        <w:rPr>
+          <w:rFonts w:ascii="Times New Roman" w:hAnsi="Times New Roman" w:cs="Times New Roman"/>
+          <w:sz w:val="24"/>
+          <w:szCs w:val="24"/>
+        </w:rPr>
+        <w:t xml:space="preserve">ios, áreas e prêmios, sendo necessário estar </w:t>
+      </w:r>
+      <w:proofErr w:type="spellStart"/>
+      <w:r>
+        <w:rPr>
+          <w:rFonts w:ascii="Times New Roman" w:hAnsi="Times New Roman" w:cs="Times New Roman"/>
+          <w:sz w:val="24"/>
+          <w:szCs w:val="24"/>
+        </w:rPr>
+        <w:t>logado</w:t>
+      </w:r>
+      <w:proofErr w:type="spellEnd"/>
+      <w:r>
+        <w:rPr>
+          <w:rFonts w:ascii="Times New Roman" w:hAnsi="Times New Roman" w:cs="Times New Roman"/>
+          <w:sz w:val="24"/>
+          <w:szCs w:val="24"/>
+        </w:rPr>
+        <w:t xml:space="preserve"> no sistema.</w:t>
+      </w:r>
+    </w:p>
+    <w:p>
+      <w:pPr>
+        <w:ind w:firstLine="431"/>
         <w:jc w:val="both"/>
+        <w:rPr>
+          <w:rFonts w:ascii="Times New Roman" w:hAnsi="Times New Roman" w:cs="Times New Roman"/>
+          <w:sz w:val="24"/>
+          <w:szCs w:val="24"/>
+        </w:rPr>
+      </w:pPr>
+      <w:r>
+        <w:rPr>
+          <w:rFonts w:ascii="Times New Roman" w:hAnsi="Times New Roman" w:cs="Times New Roman"/>
+          <w:sz w:val="24"/>
+          <w:szCs w:val="24"/>
+        </w:rPr>
+        <w:t>Devido a um usuário</w:t>
+      </w:r>
+      <w:r>
+        <w:rPr>
+          <w:rFonts w:ascii="Times New Roman" w:hAnsi="Times New Roman" w:cs="Times New Roman"/>
+          <w:sz w:val="24"/>
+          <w:szCs w:val="24"/>
+        </w:rPr>
+        <w:t xml:space="preserve"> estar ligado diretamente a uma </w:t>
+      </w:r>
+      <w:r>
+        <w:rPr>
+          <w:rFonts w:ascii="Times New Roman" w:hAnsi="Times New Roman" w:cs="Times New Roman"/>
+          <w:sz w:val="24"/>
+          <w:szCs w:val="24"/>
+        </w:rPr>
+        <w:t xml:space="preserve">área dentro da empresa, </w:t>
+      </w:r>
+      <w:r>
+        <w:rPr>
+          <w:rFonts w:ascii="Times New Roman" w:hAnsi="Times New Roman" w:cs="Times New Roman"/>
+          <w:sz w:val="24"/>
+          <w:szCs w:val="24"/>
+        </w:rPr>
+        <w:t xml:space="preserve">o usuário previamente cadastrado </w:t>
+      </w:r>
+      <w:r>
+        <w:rPr>
+          <w:rFonts w:ascii="Times New Roman" w:hAnsi="Times New Roman" w:cs="Times New Roman"/>
+          <w:sz w:val="24"/>
+          <w:szCs w:val="24"/>
+        </w:rPr>
+        <w:t>estará na área ‘Administração’, para adicionar mais áreas, é necessário clicar no botão “Novo”, situado acima da lista de áreas cadastradas</w:t>
+      </w:r>
+      <w:r>
+        <w:rPr>
+          <w:rFonts w:ascii="Times New Roman" w:hAnsi="Times New Roman" w:cs="Times New Roman"/>
+          <w:sz w:val="24"/>
+          <w:szCs w:val="24"/>
+        </w:rPr>
+        <w:t xml:space="preserve">. Na </w:t>
+      </w:r>
+      <w:proofErr w:type="gramStart"/>
+      <w:r>
+        <w:rPr>
+          <w:rFonts w:ascii="Times New Roman" w:hAnsi="Times New Roman" w:cs="Times New Roman"/>
+          <w:sz w:val="24"/>
+          <w:szCs w:val="24"/>
+        </w:rPr>
+        <w:t xml:space="preserve">figura </w:t>
+      </w:r>
+      <w:r>
+        <w:rPr>
+          <w:rFonts w:ascii="Times New Roman" w:hAnsi="Times New Roman" w:cs="Times New Roman"/>
+          <w:sz w:val="24"/>
+          <w:szCs w:val="24"/>
+          <w:highlight w:val="yellow"/>
+        </w:rPr>
+        <w:t>?</w:t>
+      </w:r>
+      <w:proofErr w:type="gramEnd"/>
+      <w:r>
+        <w:rPr>
+          <w:rFonts w:ascii="Times New Roman" w:hAnsi="Times New Roman" w:cs="Times New Roman"/>
+          <w:sz w:val="24"/>
+          <w:szCs w:val="24"/>
+          <w:highlight w:val="yellow"/>
+        </w:rPr>
+        <w:t>?</w:t>
+      </w:r>
+      <w:r>
+        <w:rPr>
+          <w:rFonts w:ascii="Times New Roman" w:hAnsi="Times New Roman" w:cs="Times New Roman"/>
+          <w:sz w:val="24"/>
+          <w:szCs w:val="24"/>
+        </w:rPr>
+        <w:t xml:space="preserve"> </w:t>
+      </w:r>
+      <w:proofErr w:type="gramStart"/>
+      <w:r>
+        <w:rPr>
+          <w:rFonts w:ascii="Times New Roman" w:hAnsi="Times New Roman" w:cs="Times New Roman"/>
+          <w:sz w:val="24"/>
+          <w:szCs w:val="24"/>
+        </w:rPr>
+        <w:t>é</w:t>
+      </w:r>
+      <w:proofErr w:type="gramEnd"/>
+      <w:r>
+        <w:rPr>
+          <w:rFonts w:ascii="Times New Roman" w:hAnsi="Times New Roman" w:cs="Times New Roman"/>
+          <w:sz w:val="24"/>
+          <w:szCs w:val="24"/>
+        </w:rPr>
+        <w:t xml:space="preserve"> demostrado a tela de cadastro da área, na qual o usuário preenche o nome da área e adiciona uma descrição, após ocorrer a validação dos dados, o botão de “Cadastrar” será habilitado para que o usuário possa submeter os dados.</w:t>
+      </w:r>
+    </w:p>
+    <w:p>
+      <w:pPr>
+        <w:ind w:firstLine="431"/>
+        <w:jc w:val="both"/>
+        <w:rPr>
+          <w:rFonts w:ascii="Times New Roman" w:hAnsi="Times New Roman" w:cs="Times New Roman"/>
+          <w:sz w:val="24"/>
+          <w:szCs w:val="24"/>
+        </w:rPr>
+      </w:pPr>
+      <w:r>
+        <w:rPr>
+          <w:rFonts w:ascii="Times New Roman" w:hAnsi="Times New Roman" w:cs="Times New Roman"/>
+          <w:sz w:val="24"/>
+          <w:szCs w:val="24"/>
+        </w:rPr>
+        <w:t>FIGURA</w:t>
+      </w:r>
+    </w:p>
+    <w:p>
+      <w:pPr>
+        <w:ind w:firstLine="431"/>
+        <w:jc w:val="both"/>
+        <w:rPr>
+          <w:rFonts w:ascii="Times New Roman" w:hAnsi="Times New Roman" w:cs="Times New Roman"/>
+          <w:sz w:val="24"/>
+          <w:szCs w:val="24"/>
+        </w:rPr>
+      </w:pPr>
+      <w:r>
+        <w:rPr>
+          <w:rFonts w:ascii="Times New Roman" w:hAnsi="Times New Roman" w:cs="Times New Roman"/>
+          <w:sz w:val="24"/>
+          <w:szCs w:val="24"/>
+        </w:rPr>
+        <w:t xml:space="preserve">Na </w:t>
+      </w:r>
+      <w:proofErr w:type="gramStart"/>
+      <w:r>
+        <w:rPr>
+          <w:rFonts w:ascii="Times New Roman" w:hAnsi="Times New Roman" w:cs="Times New Roman"/>
+          <w:sz w:val="24"/>
+          <w:szCs w:val="24"/>
+        </w:rPr>
+        <w:t xml:space="preserve">figura </w:t>
+      </w:r>
+      <w:r>
+        <w:rPr>
+          <w:rFonts w:ascii="Times New Roman" w:hAnsi="Times New Roman" w:cs="Times New Roman"/>
+          <w:sz w:val="24"/>
+          <w:szCs w:val="24"/>
+          <w:highlight w:val="yellow"/>
+        </w:rPr>
+        <w:t>?</w:t>
+      </w:r>
+      <w:proofErr w:type="gramEnd"/>
+      <w:r>
+        <w:rPr>
+          <w:rFonts w:ascii="Times New Roman" w:hAnsi="Times New Roman" w:cs="Times New Roman"/>
+          <w:sz w:val="24"/>
+          <w:szCs w:val="24"/>
+          <w:highlight w:val="yellow"/>
+        </w:rPr>
+        <w:t>?</w:t>
+      </w:r>
+      <w:r>
+        <w:rPr>
+          <w:rFonts w:ascii="Times New Roman" w:hAnsi="Times New Roman" w:cs="Times New Roman"/>
+          <w:sz w:val="24"/>
+          <w:szCs w:val="24"/>
+        </w:rPr>
+        <w:t xml:space="preserve"> </w:t>
+      </w:r>
+      <w:proofErr w:type="gramStart"/>
+      <w:r>
+        <w:rPr>
+          <w:rFonts w:ascii="Times New Roman" w:hAnsi="Times New Roman" w:cs="Times New Roman"/>
+          <w:sz w:val="24"/>
+          <w:szCs w:val="24"/>
+        </w:rPr>
+        <w:t>é</w:t>
+      </w:r>
+      <w:proofErr w:type="gramEnd"/>
+      <w:r>
+        <w:rPr>
+          <w:rFonts w:ascii="Times New Roman" w:hAnsi="Times New Roman" w:cs="Times New Roman"/>
+          <w:sz w:val="24"/>
+          <w:szCs w:val="24"/>
+        </w:rPr>
+        <w:t xml:space="preserve"> apresentado a mensagem retornada para o usuário após a confirmação da criação da área.</w:t>
+      </w:r>
+    </w:p>
+    <w:p>
+      <w:pPr>
+        <w:ind w:firstLine="431"/>
+        <w:jc w:val="both"/>
+        <w:rPr>
+          <w:rFonts w:ascii="Times New Roman" w:hAnsi="Times New Roman" w:cs="Times New Roman"/>
+          <w:sz w:val="24"/>
+          <w:szCs w:val="24"/>
+        </w:rPr>
+      </w:pPr>
+      <w:r>
+        <w:rPr>
+          <w:rFonts w:ascii="Times New Roman" w:hAnsi="Times New Roman" w:cs="Times New Roman"/>
+          <w:sz w:val="24"/>
+          <w:szCs w:val="24"/>
+        </w:rPr>
+        <w:t>FIGURA</w:t>
+      </w:r>
+    </w:p>
+    <w:p>
+      <w:pPr>
+        <w:ind w:firstLine="431"/>
+        <w:jc w:val="both"/>
+        <w:rPr>
+          <w:rFonts w:ascii="Times New Roman" w:hAnsi="Times New Roman" w:cs="Times New Roman"/>
+          <w:sz w:val="24"/>
+          <w:szCs w:val="24"/>
+        </w:rPr>
+      </w:pPr>
+      <w:r>
+        <w:rPr>
+          <w:rFonts w:ascii="Times New Roman" w:hAnsi="Times New Roman" w:cs="Times New Roman"/>
+          <w:sz w:val="24"/>
+          <w:szCs w:val="24"/>
+        </w:rPr>
+        <w:t xml:space="preserve">Após </w:t>
+      </w:r>
+      <w:r>
+        <w:rPr>
+          <w:rFonts w:ascii="Times New Roman" w:hAnsi="Times New Roman" w:cs="Times New Roman"/>
+          <w:sz w:val="24"/>
+          <w:szCs w:val="24"/>
+        </w:rPr>
+        <w:t xml:space="preserve">o cadastro da área, a mesma já estará disponível para associar a um usuário na tela de cadastro de usuários, </w:t>
+      </w:r>
+      <w:r>
+        <w:rPr>
+          <w:rFonts w:ascii="Times New Roman" w:hAnsi="Times New Roman" w:cs="Times New Roman"/>
+          <w:sz w:val="24"/>
+          <w:szCs w:val="24"/>
+        </w:rPr>
+        <w:t xml:space="preserve">conforme </w:t>
+      </w:r>
+      <w:r>
+        <w:rPr>
+          <w:rFonts w:ascii="Times New Roman" w:hAnsi="Times New Roman" w:cs="Times New Roman"/>
+          <w:sz w:val="24"/>
+          <w:szCs w:val="24"/>
+        </w:rPr>
+        <w:t xml:space="preserve">demostrada na </w:t>
+      </w:r>
+      <w:proofErr w:type="gramStart"/>
+      <w:r>
+        <w:rPr>
+          <w:rFonts w:ascii="Times New Roman" w:hAnsi="Times New Roman" w:cs="Times New Roman"/>
+          <w:sz w:val="24"/>
+          <w:szCs w:val="24"/>
+        </w:rPr>
+        <w:t xml:space="preserve">figura </w:t>
+      </w:r>
+      <w:r>
+        <w:rPr>
+          <w:rFonts w:ascii="Times New Roman" w:hAnsi="Times New Roman" w:cs="Times New Roman"/>
+          <w:sz w:val="24"/>
+          <w:szCs w:val="24"/>
+          <w:highlight w:val="yellow"/>
+        </w:rPr>
+        <w:t>?</w:t>
+      </w:r>
+      <w:proofErr w:type="gramEnd"/>
+      <w:r>
+        <w:rPr>
+          <w:rFonts w:ascii="Times New Roman" w:hAnsi="Times New Roman" w:cs="Times New Roman"/>
+          <w:sz w:val="24"/>
+          <w:szCs w:val="24"/>
+          <w:highlight w:val="yellow"/>
+        </w:rPr>
+        <w:t>?</w:t>
+      </w:r>
+      <w:r>
+        <w:rPr>
+          <w:rFonts w:ascii="Times New Roman" w:hAnsi="Times New Roman" w:cs="Times New Roman"/>
+          <w:sz w:val="24"/>
+          <w:szCs w:val="24"/>
+        </w:rPr>
+        <w:t xml:space="preserve">,  </w:t>
+      </w:r>
+      <w:proofErr w:type="gramStart"/>
+      <w:r>
+        <w:rPr>
+          <w:rFonts w:ascii="Times New Roman" w:hAnsi="Times New Roman" w:cs="Times New Roman"/>
+          <w:sz w:val="24"/>
+          <w:szCs w:val="24"/>
+        </w:rPr>
+        <w:t>sendo</w:t>
+      </w:r>
+      <w:proofErr w:type="gramEnd"/>
+      <w:r>
+        <w:rPr>
+          <w:rFonts w:ascii="Times New Roman" w:hAnsi="Times New Roman" w:cs="Times New Roman"/>
+          <w:sz w:val="24"/>
+          <w:szCs w:val="24"/>
+        </w:rPr>
+        <w:t xml:space="preserve"> apresentado as áreas em um botão do tipo </w:t>
+      </w:r>
+      <w:proofErr w:type="spellStart"/>
+      <w:r>
+        <w:rPr>
+          <w:rFonts w:ascii="Times New Roman" w:hAnsi="Times New Roman" w:cs="Times New Roman"/>
+          <w:i/>
+          <w:sz w:val="24"/>
+          <w:szCs w:val="24"/>
+        </w:rPr>
+        <w:t>combobox</w:t>
+      </w:r>
+      <w:proofErr w:type="spellEnd"/>
+      <w:r>
+        <w:rPr>
+          <w:rFonts w:ascii="Times New Roman" w:hAnsi="Times New Roman" w:cs="Times New Roman"/>
+          <w:i/>
+          <w:sz w:val="24"/>
+          <w:szCs w:val="24"/>
+        </w:rPr>
+        <w:t>.</w:t>
+      </w:r>
+    </w:p>
+    <w:p>
+      <w:pPr>
+        <w:ind w:firstLine="431"/>
+        <w:jc w:val="both"/>
+        <w:rPr>
+          <w:rFonts w:ascii="Times New Roman" w:hAnsi="Times New Roman" w:cs="Times New Roman"/>
+          <w:sz w:val="24"/>
+          <w:szCs w:val="24"/>
+        </w:rPr>
+      </w:pPr>
+      <w:r>
+        <w:rPr>
+          <w:rFonts w:ascii="Times New Roman" w:hAnsi="Times New Roman" w:cs="Times New Roman"/>
+          <w:sz w:val="24"/>
+          <w:szCs w:val="24"/>
+        </w:rPr>
+        <w:t>FIGURA</w:t>
+      </w:r>
+    </w:p>
+    <w:p>
+      <w:pPr>
+        <w:ind w:firstLine="431"/>
+        <w:jc w:val="both"/>
+        <w:rPr>
+          <w:rFonts w:ascii="Times New Roman" w:hAnsi="Times New Roman" w:cs="Times New Roman"/>
+          <w:sz w:val="24"/>
+          <w:szCs w:val="24"/>
+        </w:rPr>
+      </w:pPr>
+      <w:r>
+        <w:rPr>
+          <w:rFonts w:ascii="Times New Roman" w:hAnsi="Times New Roman" w:cs="Times New Roman"/>
+          <w:sz w:val="24"/>
+          <w:szCs w:val="24"/>
+        </w:rPr>
+        <w:t xml:space="preserve">Na figura acima, são apresentados os campos de preenchimento obrigatório do usuário, e um botão do tico </w:t>
+      </w:r>
+      <w:proofErr w:type="spellStart"/>
+      <w:r>
+        <w:rPr>
+          <w:rFonts w:ascii="Times New Roman" w:hAnsi="Times New Roman" w:cs="Times New Roman"/>
+          <w:i/>
+          <w:sz w:val="24"/>
+          <w:szCs w:val="24"/>
+        </w:rPr>
+        <w:t>checkbox</w:t>
+      </w:r>
+      <w:proofErr w:type="spellEnd"/>
+      <w:r>
+        <w:rPr>
+          <w:rFonts w:ascii="Times New Roman" w:hAnsi="Times New Roman" w:cs="Times New Roman"/>
+          <w:sz w:val="24"/>
+          <w:szCs w:val="24"/>
+        </w:rPr>
+        <w:t>, para indicar se o usuário será administrador ou não.</w:t>
+      </w:r>
+    </w:p>
+    <w:p>
+      <w:pPr>
+        <w:ind w:firstLine="431"/>
+        <w:jc w:val="both"/>
+        <w:rPr>
+          <w:rFonts w:ascii="Times New Roman" w:hAnsi="Times New Roman" w:cs="Times New Roman"/>
+          <w:sz w:val="24"/>
+          <w:szCs w:val="24"/>
+        </w:rPr>
+      </w:pPr>
+      <w:r>
+        <w:rPr>
+          <w:rFonts w:ascii="Times New Roman" w:hAnsi="Times New Roman" w:cs="Times New Roman"/>
+          <w:sz w:val="24"/>
+          <w:szCs w:val="24"/>
+        </w:rPr>
+        <w:t xml:space="preserve">Após a inclusão do usuário, o mesmo já estará disponível para efetuar o acesso ao sistema conforme </w:t>
+      </w:r>
+      <w:proofErr w:type="spellStart"/>
+      <w:r>
+        <w:rPr>
+          <w:rFonts w:ascii="Times New Roman" w:hAnsi="Times New Roman" w:cs="Times New Roman"/>
+          <w:sz w:val="24"/>
+          <w:szCs w:val="24"/>
+        </w:rPr>
+        <w:t>login</w:t>
+      </w:r>
+      <w:proofErr w:type="spellEnd"/>
+      <w:r>
+        <w:rPr>
+          <w:rFonts w:ascii="Times New Roman" w:hAnsi="Times New Roman" w:cs="Times New Roman"/>
+          <w:sz w:val="24"/>
+          <w:szCs w:val="24"/>
+        </w:rPr>
+        <w:t xml:space="preserve"> e </w:t>
+      </w:r>
+      <w:proofErr w:type="gramStart"/>
+      <w:r>
+        <w:rPr>
+          <w:rFonts w:ascii="Times New Roman" w:hAnsi="Times New Roman" w:cs="Times New Roman"/>
+          <w:sz w:val="24"/>
+          <w:szCs w:val="24"/>
+        </w:rPr>
+        <w:t>senha cadastrados</w:t>
+      </w:r>
+      <w:proofErr w:type="gramEnd"/>
+      <w:r>
+        <w:rPr>
+          <w:rFonts w:ascii="Times New Roman" w:hAnsi="Times New Roman" w:cs="Times New Roman"/>
+          <w:sz w:val="24"/>
+          <w:szCs w:val="24"/>
+        </w:rPr>
+        <w:t xml:space="preserve">. Uma vez </w:t>
+      </w:r>
+      <w:proofErr w:type="spellStart"/>
+      <w:r>
+        <w:rPr>
+          <w:rFonts w:ascii="Times New Roman" w:hAnsi="Times New Roman" w:cs="Times New Roman"/>
+          <w:sz w:val="24"/>
+          <w:szCs w:val="24"/>
+        </w:rPr>
+        <w:t>logado</w:t>
+      </w:r>
+      <w:proofErr w:type="spellEnd"/>
+      <w:r>
+        <w:rPr>
+          <w:rFonts w:ascii="Times New Roman" w:hAnsi="Times New Roman" w:cs="Times New Roman"/>
+          <w:sz w:val="24"/>
+          <w:szCs w:val="24"/>
+        </w:rPr>
+        <w:t xml:space="preserve">, o usuário estará apto a criar uma nova ideia, acessando o </w:t>
+      </w:r>
+      <w:proofErr w:type="gramStart"/>
+      <w:r>
+        <w:rPr>
+          <w:rFonts w:ascii="Times New Roman" w:hAnsi="Times New Roman" w:cs="Times New Roman"/>
+          <w:sz w:val="24"/>
+          <w:szCs w:val="24"/>
+        </w:rPr>
+        <w:t>menu</w:t>
+      </w:r>
+      <w:proofErr w:type="gramEnd"/>
+      <w:r>
+        <w:rPr>
+          <w:rFonts w:ascii="Times New Roman" w:hAnsi="Times New Roman" w:cs="Times New Roman"/>
+          <w:sz w:val="24"/>
+          <w:szCs w:val="24"/>
+        </w:rPr>
+        <w:t xml:space="preserve"> de ideias.</w:t>
+      </w:r>
+    </w:p>
+    <w:p>
+      <w:pPr>
+        <w:ind w:firstLine="431"/>
+        <w:jc w:val="both"/>
+        <w:rPr>
+          <w:rFonts w:ascii="Times New Roman" w:hAnsi="Times New Roman" w:cs="Times New Roman"/>
+          <w:sz w:val="24"/>
+          <w:szCs w:val="24"/>
+        </w:rPr>
+      </w:pPr>
+      <w:r>
+        <w:rPr>
+          <w:rFonts w:ascii="Times New Roman" w:hAnsi="Times New Roman" w:cs="Times New Roman"/>
+          <w:sz w:val="24"/>
+          <w:szCs w:val="24"/>
+        </w:rPr>
+        <w:t xml:space="preserve">Na adição de ideias, o campo estado sempre estará com o valor “Novo”, podendo ser </w:t>
+      </w:r>
+      <w:proofErr w:type="gramStart"/>
+      <w:r>
+        <w:rPr>
+          <w:rFonts w:ascii="Times New Roman" w:hAnsi="Times New Roman" w:cs="Times New Roman"/>
+          <w:sz w:val="24"/>
+          <w:szCs w:val="24"/>
+        </w:rPr>
+        <w:t>alterado</w:t>
+      </w:r>
+      <w:bookmarkStart w:id="21" w:name="_GoBack"/>
+      <w:bookmarkEnd w:id="21"/>
+      <w:proofErr w:type="gramEnd"/>
+    </w:p>
+    <w:p>
+      <w:pPr>
+        <w:pStyle w:val="Ttulo1"/>
+        <w:spacing w:before="120" w:line="360" w:lineRule="auto"/>
+        <w:ind w:left="431" w:hanging="431"/>
+        <w:jc w:val="both"/>
+        <w:rPr>
+          <w:rFonts w:ascii="Times New Roman" w:hAnsi="Times New Roman" w:cs="Times New Roman"/>
+          <w:b/>
+          <w:sz w:val="24"/>
+          <w:szCs w:val="24"/>
+        </w:rPr>
+      </w:pPr>
+      <w:r>
+        <w:rPr>
+          <w:rFonts w:ascii="Times New Roman" w:hAnsi="Times New Roman" w:cs="Times New Roman"/>
+          <w:b/>
+          <w:sz w:val="24"/>
+          <w:szCs w:val="24"/>
+        </w:rPr>
+        <w:t>Conclusão</w:t>
+      </w:r>
+    </w:p>
+    <w:p/>
+    <w:p>
+      <w:pPr>
+        <w:spacing w:before="120" w:line="360" w:lineRule="auto"/>
+        <w:ind w:firstLine="578"/>
+        <w:jc w:val="both"/>
+        <w:rPr>
+          <w:rFonts w:ascii="Times New Roman" w:hAnsi="Times New Roman" w:cs="Times New Roman"/>
+          <w:sz w:val="24"/>
+          <w:szCs w:val="24"/>
+        </w:rPr>
+      </w:pPr>
+    </w:p>
+    <w:p>
+      <w:pPr>
+        <w:spacing w:before="120" w:line="360" w:lineRule="auto"/>
+        <w:ind w:firstLine="578"/>
+        <w:jc w:val="both"/>
+        <w:rPr>
+          <w:rFonts w:ascii="Times New Roman" w:hAnsi="Times New Roman" w:cs="Times New Roman"/>
+          <w:sz w:val="24"/>
+          <w:szCs w:val="24"/>
+        </w:rPr>
+      </w:pPr>
+    </w:p>
+    <w:p>
+      <w:pPr>
+        <w:spacing w:before="120" w:line="360" w:lineRule="auto"/>
+        <w:ind w:firstLine="578"/>
+        <w:jc w:val="both"/>
+        <w:rPr>
+          <w:rFonts w:ascii="Times New Roman" w:hAnsi="Times New Roman" w:cs="Times New Roman"/>
+          <w:sz w:val="24"/>
+          <w:szCs w:val="24"/>
+        </w:rPr>
+      </w:pPr>
+      <w:r>
+        <w:rPr>
+          <w:rFonts w:ascii="Times New Roman" w:hAnsi="Times New Roman" w:cs="Times New Roman"/>
+          <w:sz w:val="24"/>
+          <w:szCs w:val="24"/>
+        </w:rPr>
+        <w:lastRenderedPageBreak/>
+        <w:t>Portanto, diante d</w:t>
+      </w:r>
+      <w:r>
+        <w:rPr>
+          <w:rFonts w:ascii="Times New Roman" w:hAnsi="Times New Roman" w:cs="Times New Roman"/>
+          <w:sz w:val="24"/>
+          <w:szCs w:val="24"/>
+        </w:rPr>
+        <w:t xml:space="preserve">o término da análise dos requisitos e o desenvolvimento do sistema, utilizando as ferramentas descritas na seção 3 deste artigo, será disponibilizado no repositório de dados </w:t>
+      </w:r>
+      <w:r>
+        <w:rPr>
+          <w:rFonts w:ascii="Times New Roman" w:hAnsi="Times New Roman" w:cs="Times New Roman"/>
+          <w:sz w:val="24"/>
+          <w:szCs w:val="24"/>
+        </w:rPr>
+        <w:t xml:space="preserve">disponível em </w:t>
+      </w:r>
+      <w:proofErr w:type="gramStart"/>
+      <w:r>
+        <w:rPr>
+          <w:rFonts w:ascii="Times New Roman" w:hAnsi="Times New Roman" w:cs="Times New Roman"/>
+          <w:sz w:val="24"/>
+          <w:szCs w:val="24"/>
+        </w:rPr>
+        <w:t>https</w:t>
+      </w:r>
+      <w:proofErr w:type="gramEnd"/>
+      <w:r>
+        <w:rPr>
+          <w:rFonts w:ascii="Times New Roman" w:hAnsi="Times New Roman" w:cs="Times New Roman"/>
+          <w:sz w:val="24"/>
+          <w:szCs w:val="24"/>
+        </w:rPr>
+        <w:t xml:space="preserve">://github.com/guilhermefontans/banco-de-ideias, </w:t>
+      </w:r>
+      <w:r>
+        <w:rPr>
+          <w:rFonts w:ascii="Times New Roman" w:hAnsi="Times New Roman" w:cs="Times New Roman"/>
+          <w:sz w:val="24"/>
+          <w:szCs w:val="24"/>
+        </w:rPr>
+        <w:t xml:space="preserve"> o clone da máquina virtual utiliza</w:t>
+      </w:r>
+      <w:r>
+        <w:rPr>
+          <w:rFonts w:ascii="Times New Roman" w:hAnsi="Times New Roman" w:cs="Times New Roman"/>
+          <w:sz w:val="24"/>
+          <w:szCs w:val="24"/>
+        </w:rPr>
+        <w:t xml:space="preserve">da para desenvolvê-lo, </w:t>
+      </w:r>
+      <w:r>
+        <w:rPr>
+          <w:rFonts w:ascii="Times New Roman" w:hAnsi="Times New Roman" w:cs="Times New Roman"/>
+          <w:sz w:val="24"/>
+          <w:szCs w:val="24"/>
+        </w:rPr>
+        <w:t xml:space="preserve">o qual </w:t>
+      </w:r>
+      <w:r>
+        <w:rPr>
+          <w:rFonts w:ascii="Times New Roman" w:hAnsi="Times New Roman" w:cs="Times New Roman"/>
+          <w:sz w:val="24"/>
+          <w:szCs w:val="24"/>
+        </w:rPr>
+        <w:t>trata-se</w:t>
+      </w:r>
+      <w:r>
+        <w:rPr>
+          <w:rFonts w:ascii="Times New Roman" w:hAnsi="Times New Roman" w:cs="Times New Roman"/>
+          <w:sz w:val="24"/>
+          <w:szCs w:val="24"/>
+        </w:rPr>
+        <w:t xml:space="preserve"> de um arquivo no formato OVA, contendo como sistema operacional Linux com a distribuição </w:t>
+      </w:r>
+      <w:proofErr w:type="spellStart"/>
+      <w:r>
+        <w:rPr>
+          <w:rFonts w:ascii="Times New Roman" w:hAnsi="Times New Roman" w:cs="Times New Roman"/>
+          <w:sz w:val="24"/>
+          <w:szCs w:val="24"/>
+        </w:rPr>
+        <w:t>CentOS</w:t>
+      </w:r>
+      <w:proofErr w:type="spellEnd"/>
+      <w:r>
+        <w:rPr>
+          <w:rFonts w:ascii="Times New Roman" w:hAnsi="Times New Roman" w:cs="Times New Roman"/>
+          <w:sz w:val="24"/>
+          <w:szCs w:val="24"/>
+        </w:rPr>
+        <w:t xml:space="preserve"> 7</w:t>
+      </w:r>
+      <w:r>
+        <w:rPr>
+          <w:rFonts w:ascii="Times New Roman" w:hAnsi="Times New Roman" w:cs="Times New Roman"/>
+          <w:sz w:val="24"/>
+          <w:szCs w:val="24"/>
+        </w:rPr>
+        <w:t>.</w:t>
+      </w:r>
+      <w:r>
+        <w:rPr>
+          <w:rFonts w:ascii="Times New Roman" w:hAnsi="Times New Roman" w:cs="Times New Roman"/>
+          <w:sz w:val="24"/>
+          <w:szCs w:val="24"/>
+        </w:rPr>
+        <w:t xml:space="preserve"> </w:t>
+      </w:r>
+      <w:r>
+        <w:rPr>
+          <w:rFonts w:ascii="Times New Roman" w:hAnsi="Times New Roman" w:cs="Times New Roman"/>
+          <w:sz w:val="24"/>
+          <w:szCs w:val="24"/>
+        </w:rPr>
+        <w:t>Neste caso basta</w:t>
+      </w:r>
+      <w:r>
+        <w:rPr>
+          <w:rFonts w:ascii="Times New Roman" w:hAnsi="Times New Roman" w:cs="Times New Roman"/>
+          <w:sz w:val="24"/>
+          <w:szCs w:val="24"/>
+        </w:rPr>
+        <w:t xml:space="preserve"> efetuar o download do arquivo e importá-lo em um </w:t>
+      </w:r>
+      <w:proofErr w:type="spellStart"/>
+      <w:r>
+        <w:rPr>
+          <w:rFonts w:ascii="Times New Roman" w:hAnsi="Times New Roman" w:cs="Times New Roman"/>
+          <w:sz w:val="24"/>
+          <w:szCs w:val="24"/>
+        </w:rPr>
+        <w:t>virtualizador</w:t>
+      </w:r>
+      <w:proofErr w:type="spellEnd"/>
+      <w:r>
+        <w:rPr>
+          <w:rFonts w:ascii="Times New Roman" w:hAnsi="Times New Roman" w:cs="Times New Roman"/>
+          <w:sz w:val="24"/>
+          <w:szCs w:val="24"/>
+        </w:rPr>
+        <w:t xml:space="preserve"> da escolha do usuário final, podendo ser </w:t>
+      </w:r>
+      <w:proofErr w:type="spellStart"/>
+      <w:proofErr w:type="gramStart"/>
+      <w:r>
+        <w:rPr>
+          <w:rFonts w:ascii="Times New Roman" w:hAnsi="Times New Roman" w:cs="Times New Roman"/>
+          <w:sz w:val="24"/>
+          <w:szCs w:val="24"/>
+        </w:rPr>
+        <w:t>VirtualBox</w:t>
+      </w:r>
+      <w:proofErr w:type="spellEnd"/>
+      <w:proofErr w:type="gramEnd"/>
+      <w:r>
+        <w:rPr>
+          <w:rFonts w:ascii="Times New Roman" w:hAnsi="Times New Roman" w:cs="Times New Roman"/>
+          <w:sz w:val="24"/>
+          <w:szCs w:val="24"/>
+        </w:rPr>
+        <w:t xml:space="preserve">, </w:t>
+      </w:r>
+      <w:proofErr w:type="spellStart"/>
+      <w:r>
+        <w:rPr>
+          <w:rFonts w:ascii="Times New Roman" w:hAnsi="Times New Roman" w:cs="Times New Roman"/>
+          <w:sz w:val="24"/>
+          <w:szCs w:val="24"/>
+        </w:rPr>
+        <w:t>VMWare</w:t>
+      </w:r>
+      <w:proofErr w:type="spellEnd"/>
+      <w:r>
+        <w:rPr>
+          <w:rFonts w:ascii="Times New Roman" w:hAnsi="Times New Roman" w:cs="Times New Roman"/>
+          <w:sz w:val="24"/>
+          <w:szCs w:val="24"/>
+        </w:rPr>
+        <w:t xml:space="preserve">, </w:t>
+      </w:r>
+      <w:proofErr w:type="spellStart"/>
+      <w:r>
+        <w:rPr>
+          <w:rFonts w:ascii="Times New Roman" w:hAnsi="Times New Roman" w:cs="Times New Roman"/>
+          <w:sz w:val="24"/>
+          <w:szCs w:val="24"/>
+        </w:rPr>
+        <w:t>Hyper-vision</w:t>
+      </w:r>
+      <w:proofErr w:type="spellEnd"/>
+      <w:r>
+        <w:rPr>
+          <w:rFonts w:ascii="Times New Roman" w:hAnsi="Times New Roman" w:cs="Times New Roman"/>
+          <w:sz w:val="24"/>
+          <w:szCs w:val="24"/>
+        </w:rPr>
+        <w:t xml:space="preserve"> entre outros. </w:t>
+      </w:r>
+      <w:r>
+        <w:rPr>
+          <w:rFonts w:ascii="Times New Roman" w:hAnsi="Times New Roman" w:cs="Times New Roman"/>
+          <w:sz w:val="24"/>
+          <w:szCs w:val="24"/>
+        </w:rPr>
+        <w:t xml:space="preserve">Posteriormente </w:t>
+      </w:r>
+      <w:r>
+        <w:rPr>
+          <w:rFonts w:ascii="Times New Roman" w:hAnsi="Times New Roman" w:cs="Times New Roman"/>
+          <w:sz w:val="24"/>
+          <w:szCs w:val="24"/>
+        </w:rPr>
+        <w:t>a máquina virtual</w:t>
+      </w:r>
+      <w:r>
+        <w:rPr>
+          <w:rFonts w:ascii="Times New Roman" w:hAnsi="Times New Roman" w:cs="Times New Roman"/>
+          <w:sz w:val="24"/>
+          <w:szCs w:val="24"/>
+        </w:rPr>
+        <w:t xml:space="preserve"> vai</w:t>
+      </w:r>
+      <w:r>
+        <w:rPr>
+          <w:rFonts w:ascii="Times New Roman" w:hAnsi="Times New Roman" w:cs="Times New Roman"/>
+          <w:sz w:val="24"/>
+          <w:szCs w:val="24"/>
+        </w:rPr>
+        <w:t xml:space="preserve"> ser importada no </w:t>
+      </w:r>
+      <w:proofErr w:type="spellStart"/>
+      <w:r>
+        <w:rPr>
+          <w:rFonts w:ascii="Times New Roman" w:hAnsi="Times New Roman" w:cs="Times New Roman"/>
+          <w:sz w:val="24"/>
+          <w:szCs w:val="24"/>
+        </w:rPr>
+        <w:t>virtualizador</w:t>
+      </w:r>
+      <w:proofErr w:type="spellEnd"/>
+      <w:r>
+        <w:rPr>
+          <w:rFonts w:ascii="Times New Roman" w:hAnsi="Times New Roman" w:cs="Times New Roman"/>
+          <w:sz w:val="24"/>
+          <w:szCs w:val="24"/>
+        </w:rPr>
+        <w:t>, ao ligar a mesma</w:t>
+      </w:r>
+      <w:r>
+        <w:rPr>
+          <w:rFonts w:ascii="Times New Roman" w:hAnsi="Times New Roman" w:cs="Times New Roman"/>
+          <w:sz w:val="24"/>
+          <w:szCs w:val="24"/>
+        </w:rPr>
+        <w:t xml:space="preserve"> e concluir a carga do seu SO,</w:t>
+      </w:r>
+      <w:r>
+        <w:rPr>
+          <w:rFonts w:ascii="Times New Roman" w:hAnsi="Times New Roman" w:cs="Times New Roman"/>
+          <w:sz w:val="24"/>
+          <w:szCs w:val="24"/>
+        </w:rPr>
+        <w:fldChar w:fldCharType="begin"/>
+      </w:r>
+      <w:r>
+        <w:rPr>
+          <w:rFonts w:ascii="Times New Roman" w:hAnsi="Times New Roman" w:cs="Times New Roman"/>
+          <w:sz w:val="24"/>
+          <w:szCs w:val="24"/>
+        </w:rPr>
+        <w:instrText xml:space="preserve"> XE "SO:Sistema Operacional" </w:instrText>
+      </w:r>
+      <w:r>
+        <w:rPr>
+          <w:rFonts w:ascii="Times New Roman" w:hAnsi="Times New Roman" w:cs="Times New Roman"/>
+          <w:sz w:val="24"/>
+          <w:szCs w:val="24"/>
+        </w:rPr>
+        <w:fldChar w:fldCharType="end"/>
+      </w:r>
+      <w:r>
+        <w:rPr>
+          <w:rFonts w:ascii="Times New Roman" w:hAnsi="Times New Roman" w:cs="Times New Roman"/>
+          <w:sz w:val="24"/>
+          <w:szCs w:val="24"/>
+        </w:rPr>
+        <w:t xml:space="preserve"> será apresentado o </w:t>
+      </w:r>
+      <w:r>
+        <w:rPr>
+          <w:rFonts w:ascii="Times New Roman" w:hAnsi="Times New Roman" w:cs="Times New Roman"/>
+          <w:sz w:val="24"/>
+          <w:szCs w:val="24"/>
+        </w:rPr>
+        <w:t>IP que</w:t>
+      </w:r>
+      <w:r>
+        <w:rPr>
+          <w:rFonts w:ascii="Times New Roman" w:hAnsi="Times New Roman" w:cs="Times New Roman"/>
+          <w:sz w:val="24"/>
+          <w:szCs w:val="24"/>
+        </w:rPr>
+        <w:t xml:space="preserve"> será utilizado </w:t>
+      </w:r>
+      <w:r>
+        <w:rPr>
+          <w:rFonts w:ascii="Times New Roman" w:hAnsi="Times New Roman" w:cs="Times New Roman"/>
+          <w:sz w:val="24"/>
+          <w:szCs w:val="24"/>
+        </w:rPr>
+        <w:t>para acessar a aplicação em um navegador web.</w:t>
+      </w:r>
+    </w:p>
+    <w:p>
+      <w:pPr>
+        <w:spacing w:before="120" w:line="360" w:lineRule="auto"/>
+        <w:ind w:firstLine="578"/>
+        <w:jc w:val="both"/>
+        <w:rPr>
+          <w:rFonts w:ascii="Times New Roman" w:hAnsi="Times New Roman" w:cs="Times New Roman"/>
+          <w:sz w:val="24"/>
+          <w:szCs w:val="24"/>
+        </w:rPr>
       </w:pPr>
     </w:p>
     <w:p>
@@ -13957,8 +15022,8 @@
           <w:szCs w:val="28"/>
         </w:rPr>
       </w:pPr>
-      <w:bookmarkStart w:id="23" w:name="_Toc366835338"/>
-      <w:bookmarkStart w:id="24" w:name="_Toc463002358"/>
+      <w:bookmarkStart w:id="22" w:name="_Toc366835338"/>
+      <w:bookmarkStart w:id="23" w:name="_Toc463002358"/>
       <w:r>
         <w:rPr>
           <w:rFonts w:ascii="Times New Roman" w:hAnsi="Times New Roman" w:cs="Times New Roman"/>
@@ -13968,8 +15033,8 @@
         </w:rPr>
         <w:t>Referências bibliográficas</w:t>
       </w:r>
+      <w:bookmarkEnd w:id="22"/>
       <w:bookmarkEnd w:id="23"/>
-      <w:bookmarkEnd w:id="24"/>
     </w:p>
     <w:p>
       <w:pPr>
@@ -14513,6 +15578,7 @@
           <w:sz w:val="24"/>
           <w:szCs w:val="24"/>
         </w:rPr>
+        <w:lastRenderedPageBreak/>
         <w:t xml:space="preserve">INFRAERO. </w:t>
       </w:r>
       <w:r>
@@ -14694,7 +15760,6 @@
           <w:sz w:val="24"/>
           <w:szCs w:val="24"/>
         </w:rPr>
-        <w:lastRenderedPageBreak/>
         <w:t xml:space="preserve">MAYECREATE. </w:t>
       </w:r>
       <w:r>
@@ -15517,6 +16582,7 @@
           <w:sz w:val="24"/>
           <w:szCs w:val="24"/>
         </w:rPr>
+        <w:lastRenderedPageBreak/>
         <w:t>SITE OFICIAL DO VIM. Disponível em: &lt;</w:t>
       </w:r>
       <w:r>
@@ -15846,8 +16912,8 @@
           <w:szCs w:val="28"/>
         </w:rPr>
       </w:pPr>
-      <w:bookmarkStart w:id="25" w:name="_Toc463002182"/>
-      <w:bookmarkStart w:id="26" w:name="_Toc463002359"/>
+      <w:bookmarkStart w:id="24" w:name="_Toc463002182"/>
+      <w:bookmarkStart w:id="25" w:name="_Toc463002359"/>
       <w:r>
         <w:rPr>
           <w:rFonts w:ascii="Times New Roman" w:hAnsi="Times New Roman" w:cs="Times New Roman"/>
@@ -15866,8 +16932,8 @@
         </w:rPr>
         <w:t>pêndices</w:t>
       </w:r>
+      <w:bookmarkEnd w:id="24"/>
       <w:bookmarkEnd w:id="25"/>
-      <w:bookmarkEnd w:id="26"/>
     </w:p>
     <w:p>
       <w:pPr>
@@ -15980,8 +17046,8 @@
                 <w:szCs w:val="24"/>
               </w:rPr>
             </w:pPr>
-            <w:bookmarkStart w:id="27" w:name="h.gjdgxs"/>
-            <w:bookmarkEnd w:id="27"/>
+            <w:bookmarkStart w:id="26" w:name="h.gjdgxs"/>
+            <w:bookmarkEnd w:id="26"/>
             <w:r>
               <w:rPr>
                 <w:rFonts w:ascii="Times New Roman" w:eastAsia="Times New Roman" w:hAnsi="Times New Roman" w:cs="Times New Roman"/>
@@ -16063,8 +17129,8 @@
                 <w:szCs w:val="24"/>
               </w:rPr>
             </w:pPr>
-            <w:bookmarkStart w:id="28" w:name="h.30j0zll"/>
-            <w:bookmarkEnd w:id="28"/>
+            <w:bookmarkStart w:id="27" w:name="h.30j0zll"/>
+            <w:bookmarkEnd w:id="27"/>
             <w:r>
               <w:rPr>
                 <w:rFonts w:ascii="Times New Roman" w:hAnsi="Times New Roman" w:cs="Times New Roman"/>
@@ -16122,6 +17188,7 @@
                 <w:sz w:val="24"/>
                 <w:szCs w:val="24"/>
               </w:rPr>
+              <w:lastRenderedPageBreak/>
               <w:t>Pré-Requisitos</w:t>
             </w:r>
           </w:p>
@@ -16362,8 +17429,8 @@
                 <w:szCs w:val="24"/>
               </w:rPr>
             </w:pPr>
-            <w:bookmarkStart w:id="29" w:name="h.tyjcwt"/>
-            <w:bookmarkEnd w:id="29"/>
+            <w:bookmarkStart w:id="28" w:name="h.tyjcwt"/>
+            <w:bookmarkEnd w:id="28"/>
             <w:r>
               <w:rPr>
                 <w:rFonts w:ascii="Times New Roman" w:eastAsia="Times New Roman" w:hAnsi="Times New Roman" w:cs="Times New Roman"/>
@@ -16373,7 +17440,6 @@
                 <w:sz w:val="24"/>
                 <w:szCs w:val="24"/>
               </w:rPr>
-              <w:lastRenderedPageBreak/>
               <w:t xml:space="preserve">RF02 – </w:t>
             </w:r>
             <w:proofErr w:type="spellStart"/>
@@ -16706,8 +17772,8 @@
                 <w:szCs w:val="24"/>
               </w:rPr>
             </w:pPr>
-            <w:bookmarkStart w:id="30" w:name="h.3dy6vkm"/>
-            <w:bookmarkEnd w:id="30"/>
+            <w:bookmarkStart w:id="29" w:name="h.3dy6vkm"/>
+            <w:bookmarkEnd w:id="29"/>
             <w:r>
               <w:rPr>
                 <w:rFonts w:ascii="Times New Roman" w:eastAsia="Times New Roman" w:hAnsi="Times New Roman" w:cs="Times New Roman"/>
@@ -17012,8 +18078,8 @@
                 <w:szCs w:val="24"/>
               </w:rPr>
             </w:pPr>
-            <w:bookmarkStart w:id="31" w:name="h.1t3h5sf"/>
-            <w:bookmarkEnd w:id="31"/>
+            <w:bookmarkStart w:id="30" w:name="h.1t3h5sf"/>
+            <w:bookmarkEnd w:id="30"/>
             <w:r>
               <w:rPr>
                 <w:rFonts w:ascii="Times New Roman" w:eastAsia="Times New Roman" w:hAnsi="Times New Roman" w:cs="Times New Roman"/>
@@ -17704,8 +18770,8 @@
                 <w:szCs w:val="24"/>
               </w:rPr>
             </w:pPr>
-            <w:bookmarkStart w:id="32" w:name="h.3rdcrjn"/>
-            <w:bookmarkEnd w:id="32"/>
+            <w:bookmarkStart w:id="31" w:name="h.3rdcrjn"/>
+            <w:bookmarkEnd w:id="31"/>
             <w:r>
               <w:rPr>
                 <w:rFonts w:ascii="Times New Roman" w:eastAsia="Times New Roman" w:hAnsi="Times New Roman" w:cs="Times New Roman"/>
@@ -17715,6 +18781,7 @@
                 <w:sz w:val="24"/>
                 <w:szCs w:val="24"/>
               </w:rPr>
+              <w:lastRenderedPageBreak/>
               <w:t>RF06 – Manter prêmios</w:t>
             </w:r>
           </w:p>
@@ -18053,8 +19120,8 @@
                 <w:szCs w:val="24"/>
               </w:rPr>
             </w:pPr>
-            <w:bookmarkStart w:id="33" w:name="h.lnxbz9"/>
-            <w:bookmarkEnd w:id="33"/>
+            <w:bookmarkStart w:id="32" w:name="h.lnxbz9"/>
+            <w:bookmarkEnd w:id="32"/>
             <w:r>
               <w:rPr>
                 <w:rFonts w:ascii="Times New Roman" w:eastAsia="Times New Roman" w:hAnsi="Times New Roman" w:cs="Times New Roman"/>
@@ -18064,7 +19131,6 @@
                 <w:sz w:val="24"/>
                 <w:szCs w:val="24"/>
               </w:rPr>
-              <w:lastRenderedPageBreak/>
               <w:t>RF07– Retirada de prêmios</w:t>
             </w:r>
           </w:p>
@@ -18372,8 +19438,8 @@
                 <w:szCs w:val="24"/>
               </w:rPr>
             </w:pPr>
-            <w:bookmarkStart w:id="34" w:name="h.1y810tw"/>
-            <w:bookmarkEnd w:id="34"/>
+            <w:bookmarkStart w:id="33" w:name="h.1y810tw"/>
+            <w:bookmarkEnd w:id="33"/>
             <w:r>
               <w:rPr>
                 <w:rFonts w:ascii="Times New Roman" w:eastAsia="Times New Roman" w:hAnsi="Times New Roman" w:cs="Times New Roman"/>
@@ -18860,8 +19926,8 @@
                 <w:szCs w:val="24"/>
               </w:rPr>
             </w:pPr>
-            <w:bookmarkStart w:id="35" w:name="h.1ci93xb"/>
-            <w:bookmarkEnd w:id="35"/>
+            <w:bookmarkStart w:id="34" w:name="h.1ci93xb"/>
+            <w:bookmarkEnd w:id="34"/>
             <w:r>
               <w:rPr>
                 <w:rFonts w:ascii="Times New Roman" w:eastAsia="Times New Roman" w:hAnsi="Times New Roman" w:cs="Times New Roman"/>
@@ -19583,7 +20649,6 @@
         <w:docPartUnique/>
       </w:docPartObj>
     </w:sdtPr>
-    <w:sdtEndPr/>
     <w:sdtContent>
       <w:p>
         <w:pPr>
@@ -19603,7 +20668,7 @@
           <w:rPr>
             <w:noProof/>
           </w:rPr>
-          <w:t>7</w:t>
+          <w:t>19</w:t>
         </w:r>
         <w:r>
           <w:fldChar w:fldCharType="end"/>
@@ -20454,6 +21519,9 @@
     <w:abstractNumId w:val="1"/>
   </w:num>
   <w:num w:numId="15">
+    <w:abstractNumId w:val="1"/>
+  </w:num>
+  <w:num w:numId="16">
     <w:abstractNumId w:val="1"/>
   </w:num>
 </w:numbering>
@@ -22788,7 +23856,7 @@
 </file>
 
 <file path=customXml/itemProps1.xml><?xml version="1.0" encoding="utf-8"?>
-<ds:datastoreItem xmlns:ds="http://schemas.openxmlformats.org/officeDocument/2006/customXml" ds:itemID="{1DFBCA9A-E25F-4FF0-94C7-F0E6D8305C90}">
+<ds:datastoreItem xmlns:ds="http://schemas.openxmlformats.org/officeDocument/2006/customXml" ds:itemID="{A4191E32-C841-4736-AF5D-F526BBC18F20}">
   <ds:schemaRefs>
     <ds:schemaRef ds:uri="http://schemas.openxmlformats.org/officeDocument/2006/bibliography"/>
   </ds:schemaRefs>

</xml_diff>

<commit_message>
Criado seção 'requisitos' e concluido 'banco de ideias', tudo sem imagens
</commit_message>
<xml_diff>
--- a/Projeto.docx
+++ b/Projeto.docx
@@ -1104,6 +1104,7 @@
           <w:rFonts w:cs="Times New Roman"/>
           <w:noProof/>
         </w:rPr>
+        <w:lastRenderedPageBreak/>
         <w:t>API</w:t>
       </w:r>
       <w:r>
@@ -1652,6 +1653,7 @@
         <w:rPr>
           <w:lang w:val="en-US"/>
         </w:rPr>
+        <w:lastRenderedPageBreak/>
         <w:fldChar w:fldCharType="end"/>
       </w:r>
     </w:p>
@@ -5573,7 +5575,16 @@
           <w:sz w:val="24"/>
           <w:szCs w:val="24"/>
         </w:rPr>
-        <w:t>, os trabalhos desenvolvidos e premiados pelo projeto "Ideia em Ação" ajudam a demonstrar a capacidade de gestão da Infraero, além de revelar talentos entre os empregados. “Os trabalhos atestam que a empresa tem pessoas capacitadas e que podem desenvolver novos produtos e serviços e aplicá-los em prol das atividades aeroportuárias", pontuou o diretor (INFRAERO, 2010).</w:t>
+        <w:t xml:space="preserve">, os trabalhos desenvolvidos e premiados pelo projeto "Ideia em Ação" ajudam a demonstrar a capacidade de gestão da Infraero, além de revelar talentos entre os empregados. “Os trabalhos atestam que a empresa tem pessoas capacitadas e que </w:t>
+      </w:r>
+      <w:r>
+        <w:rPr>
+          <w:rFonts w:ascii="Times New Roman" w:hAnsi="Times New Roman" w:cs="Times New Roman"/>
+          <w:sz w:val="24"/>
+          <w:szCs w:val="24"/>
+        </w:rPr>
+        <w:lastRenderedPageBreak/>
+        <w:t>podem desenvolver novos produtos e serviços e aplicá-los em prol das atividades aeroportuárias", pontuou o diretor (INFRAERO, 2010).</w:t>
       </w:r>
     </w:p>
     <w:p>
@@ -5594,7 +5605,6 @@
           <w:sz w:val="24"/>
           <w:szCs w:val="24"/>
         </w:rPr>
-        <w:lastRenderedPageBreak/>
         <w:tab/>
         <w:t xml:space="preserve">Tal motivação não precisa estar presente apenas em empresas grandes, pode-se desenvolver um software de apoio ao </w:t>
       </w:r>
@@ -6421,6 +6431,7 @@
           <w:sz w:val="24"/>
           <w:szCs w:val="24"/>
         </w:rPr>
+        <w:lastRenderedPageBreak/>
         <w:t xml:space="preserve">1) </w:t>
       </w:r>
       <w:r>
@@ -6523,7 +6534,6 @@
           <w:sz w:val="24"/>
           <w:szCs w:val="24"/>
         </w:rPr>
-        <w:lastRenderedPageBreak/>
         <w:t xml:space="preserve">2) </w:t>
       </w:r>
       <w:r>
@@ -7322,7 +7332,16 @@
           <w:sz w:val="24"/>
           <w:szCs w:val="24"/>
         </w:rPr>
-        <w:t>Apache, porém o percentual de servidores rodando o NGINX está crescendo cada vez mais</w:t>
+        <w:t xml:space="preserve">Apache, porém o </w:t>
+      </w:r>
+      <w:r>
+        <w:rPr>
+          <w:rFonts w:ascii="Times New Roman" w:hAnsi="Times New Roman" w:cs="Times New Roman"/>
+          <w:sz w:val="24"/>
+          <w:szCs w:val="24"/>
+        </w:rPr>
+        <w:lastRenderedPageBreak/>
+        <w:t>percentual de servidores rodando o NGINX está crescendo cada vez mais</w:t>
       </w:r>
       <w:r>
         <w:rPr>
@@ -7404,7 +7423,6 @@
           <w:sz w:val="24"/>
           <w:szCs w:val="24"/>
         </w:rPr>
-        <w:lastRenderedPageBreak/>
         <w:drawing>
           <wp:inline distT="0" distB="0" distL="0" distR="0" wp14:anchorId="38027839" wp14:editId="51CAFF51">
             <wp:extent cx="4743450" cy="2551992"/>
@@ -8026,6 +8044,7 @@
           <w:sz w:val="24"/>
           <w:szCs w:val="24"/>
         </w:rPr>
+        <w:lastRenderedPageBreak/>
         <w:t xml:space="preserve">Apesar de ter tido um curto período de desenvolvimento, ele continuava </w:t>
       </w:r>
       <w:r>
@@ -8124,16 +8143,7 @@
           <w:sz w:val="24"/>
           <w:szCs w:val="24"/>
         </w:rPr>
-        <w:t xml:space="preserve">indicou que cerca de 60.000 domínios relataram ter cabeçalhos </w:t>
-      </w:r>
-      <w:r>
-        <w:rPr>
-          <w:rFonts w:ascii="Times New Roman" w:hAnsi="Times New Roman" w:cs="Times New Roman"/>
-          <w:sz w:val="24"/>
-          <w:szCs w:val="24"/>
-        </w:rPr>
-        <w:lastRenderedPageBreak/>
-        <w:t>contendo "PHP", indicando que o servidor de hospedagem de fato tinha o PHP instalado. Este número pode ser equiparado com aproximadamente 1% de todos o</w:t>
+        <w:t>indicou que cerca de 60.000 domínios relataram ter cabeçalhos contendo "PHP", indicando que o servidor de hospedagem de fato tinha o PHP instalado. Este número pode ser equiparado com aproximadamente 1% de todos o</w:t>
       </w:r>
       <w:r>
         <w:rPr>
@@ -8976,7 +8986,16 @@
           <w:sz w:val="24"/>
           <w:szCs w:val="24"/>
         </w:rPr>
-        <w:t>é conhecida (W3TECHS, 2016)</w:t>
+        <w:t xml:space="preserve">é conhecida (W3TECHS, </w:t>
+      </w:r>
+      <w:r>
+        <w:rPr>
+          <w:rFonts w:ascii="Times New Roman" w:hAnsi="Times New Roman" w:cs="Times New Roman"/>
+          <w:sz w:val="24"/>
+          <w:szCs w:val="24"/>
+        </w:rPr>
+        <w:lastRenderedPageBreak/>
+        <w:t>2016)</w:t>
       </w:r>
       <w:r>
         <w:rPr>
@@ -9162,16 +9181,7 @@
           <w:sz w:val="24"/>
           <w:szCs w:val="24"/>
         </w:rPr>
-        <w:t xml:space="preserve">Além de ser </w:t>
-      </w:r>
-      <w:r>
-        <w:rPr>
-          <w:rFonts w:ascii="Times New Roman" w:hAnsi="Times New Roman" w:cs="Times New Roman"/>
-          <w:sz w:val="24"/>
-          <w:szCs w:val="24"/>
-        </w:rPr>
-        <w:lastRenderedPageBreak/>
-        <w:t>hoje a linguagem mais utilizada para servidores web no mundo, o PHP</w:t>
+        <w:t>Além de ser hoje a linguagem mais utilizada para servidores web no mundo, o PHP</w:t>
       </w:r>
       <w:r>
         <w:rPr>
@@ -9872,7 +9882,16 @@
           <w:sz w:val="24"/>
           <w:szCs w:val="24"/>
         </w:rPr>
-        <w:t xml:space="preserve"> na consulta à base de dados. A extensão PHP </w:t>
+        <w:t xml:space="preserve"> na consulta à base de dados. A extensão </w:t>
+      </w:r>
+      <w:r>
+        <w:rPr>
+          <w:rFonts w:ascii="Times New Roman" w:hAnsi="Times New Roman" w:cs="Times New Roman"/>
+          <w:sz w:val="24"/>
+          <w:szCs w:val="24"/>
+        </w:rPr>
+        <w:lastRenderedPageBreak/>
+        <w:t xml:space="preserve">PHP </w:t>
       </w:r>
       <w:r>
         <w:rPr>
@@ -9916,16 +9935,7 @@
           <w:sz w:val="24"/>
           <w:szCs w:val="24"/>
         </w:rPr>
-        <w:t xml:space="preserve">ção de instruções SQL, adaptando-as aos mais diversos drivers de banco de dados existentes. Ela simplesmente unifica a chamada de </w:t>
-      </w:r>
-      <w:r>
-        <w:rPr>
-          <w:rFonts w:ascii="Times New Roman" w:hAnsi="Times New Roman" w:cs="Times New Roman"/>
-          <w:sz w:val="24"/>
-          <w:szCs w:val="24"/>
-        </w:rPr>
-        <w:lastRenderedPageBreak/>
-        <w:t xml:space="preserve">métodos, </w:t>
+        <w:t xml:space="preserve">ção de instruções SQL, adaptando-as aos mais diversos drivers de banco de dados existentes. Ela simplesmente unifica a chamada de métodos, </w:t>
       </w:r>
       <w:r>
         <w:rPr>
@@ -10349,6 +10359,7 @@
           <w:sz w:val="24"/>
           <w:szCs w:val="24"/>
         </w:rPr>
+        <w:lastRenderedPageBreak/>
         <w:drawing>
           <wp:inline distT="0" distB="0" distL="0" distR="0" wp14:anchorId="73B1B3BE" wp14:editId="034980C1">
             <wp:extent cx="4496428" cy="2953162"/>
@@ -10495,7 +10506,6 @@
           <w:sz w:val="24"/>
           <w:szCs w:val="24"/>
         </w:rPr>
-        <w:lastRenderedPageBreak/>
         <w:t xml:space="preserve">Na figura acima, os valores necessários para efetuar a conexão com o SGBD estão sendo armazenadas em variáveis, que posteriormente são utilizadas na instanciação da classe PDO, caso ocorra algum erro, será lançada uma exceção do tipo </w:t>
       </w:r>
       <w:proofErr w:type="spellStart"/>
@@ -10909,6 +10919,7 @@
         <w:t xml:space="preserve"> De acordo com o site oficial, o </w:t>
       </w:r>
       <w:proofErr w:type="spellStart"/>
+      <w:proofErr w:type="gramStart"/>
       <w:r>
         <w:rPr>
           <w:rFonts w:ascii="Times New Roman" w:hAnsi="Times New Roman" w:cs="Times New Roman"/>
@@ -10918,21 +10929,14 @@
         <w:t>MariaDB</w:t>
       </w:r>
       <w:proofErr w:type="spellEnd"/>
-      <w:r>
-        <w:rPr>
-          <w:rFonts w:ascii="Times New Roman" w:hAnsi="Times New Roman" w:cs="Times New Roman"/>
-          <w:sz w:val="24"/>
-          <w:szCs w:val="24"/>
-        </w:rPr>
-        <w:t xml:space="preserve"> é mantido até à data corrente</w:t>
-      </w:r>
-      <w:r>
-        <w:rPr>
-          <w:rFonts w:ascii="Times New Roman" w:hAnsi="Times New Roman" w:cs="Times New Roman"/>
-          <w:sz w:val="24"/>
-          <w:szCs w:val="24"/>
-        </w:rPr>
-        <w:t xml:space="preserve"> com a última versão do MySQL a partir do mesmo ramo e na maioria dos aspectos </w:t>
+      <w:proofErr w:type="gramEnd"/>
+      <w:r>
+        <w:rPr>
+          <w:rFonts w:ascii="Times New Roman" w:hAnsi="Times New Roman" w:cs="Times New Roman"/>
+          <w:sz w:val="24"/>
+          <w:szCs w:val="24"/>
+        </w:rPr>
+        <w:t xml:space="preserve"> é mantido até à data corrente com a última versão do MySQL a partir do mesmo ramo e na maioria dos aspectos </w:t>
       </w:r>
       <w:proofErr w:type="spellStart"/>
       <w:r>
@@ -10950,23 +10954,7 @@
           <w:sz w:val="24"/>
           <w:szCs w:val="24"/>
         </w:rPr>
-        <w:t xml:space="preserve"> vai </w:t>
-      </w:r>
-      <w:r>
-        <w:rPr>
-          <w:rFonts w:ascii="Times New Roman" w:hAnsi="Times New Roman" w:cs="Times New Roman"/>
-          <w:sz w:val="24"/>
-          <w:szCs w:val="24"/>
-        </w:rPr>
-        <w:t>funcionar exatamente como MySQL. Todos os comandos</w:t>
-      </w:r>
-      <w:r>
-        <w:rPr>
-          <w:rFonts w:ascii="Times New Roman" w:hAnsi="Times New Roman" w:cs="Times New Roman"/>
-          <w:sz w:val="24"/>
-          <w:szCs w:val="24"/>
-        </w:rPr>
-        <w:t xml:space="preserve">, interfaces, bibliotecas e </w:t>
+        <w:t xml:space="preserve"> vai funcionar exatamente como MySQL. Todos os comandos, interfaces, bibliotecas e </w:t>
       </w:r>
       <w:proofErr w:type="spellStart"/>
       <w:r>
@@ -10991,23 +10979,7 @@
           <w:sz w:val="24"/>
           <w:szCs w:val="24"/>
         </w:rPr>
-        <w:instrText xml:space="preserve"> XE "</w:instrText>
-      </w:r>
-      <w:r>
-        <w:rPr>
-          <w:rFonts w:ascii="Times New Roman" w:hAnsi="Times New Roman" w:cs="Times New Roman"/>
-          <w:sz w:val="24"/>
-          <w:szCs w:val="24"/>
-        </w:rPr>
-        <w:instrText>API:</w:instrText>
-      </w:r>
-      <w:r>
-        <w:rPr>
-          <w:rFonts w:ascii="Times New Roman" w:hAnsi="Times New Roman" w:cs="Times New Roman"/>
-          <w:sz w:val="24"/>
-          <w:szCs w:val="24"/>
-        </w:rPr>
-        <w:instrText xml:space="preserve">Application Programming Interface" </w:instrText>
+        <w:instrText xml:space="preserve"> XE "API:Application Programming Interface" </w:instrText>
       </w:r>
       <w:r>
         <w:rPr>
@@ -11032,7 +11004,25 @@
           <w:sz w:val="24"/>
           <w:szCs w:val="24"/>
         </w:rPr>
-        <w:t xml:space="preserve"> que existem no MySQL também existem no </w:t>
+        <w:t xml:space="preserve"> que existem no </w:t>
+      </w:r>
+      <w:proofErr w:type="gramStart"/>
+      <w:r>
+        <w:rPr>
+          <w:rFonts w:ascii="Times New Roman" w:hAnsi="Times New Roman" w:cs="Times New Roman"/>
+          <w:sz w:val="24"/>
+          <w:szCs w:val="24"/>
+        </w:rPr>
+        <w:t>MySQL</w:t>
+      </w:r>
+      <w:proofErr w:type="gramEnd"/>
+      <w:r>
+        <w:rPr>
+          <w:rFonts w:ascii="Times New Roman" w:hAnsi="Times New Roman" w:cs="Times New Roman"/>
+          <w:sz w:val="24"/>
+          <w:szCs w:val="24"/>
+        </w:rPr>
+        <w:t xml:space="preserve"> também existem no </w:t>
       </w:r>
       <w:proofErr w:type="spellStart"/>
       <w:r>
@@ -11097,6 +11087,7 @@
         <w:t xml:space="preserve"> em relação ao seu antecessor, o SGBD utilizado para armazenar os dados do sistema será o </w:t>
       </w:r>
       <w:proofErr w:type="spellStart"/>
+      <w:proofErr w:type="gramStart"/>
       <w:r>
         <w:rPr>
           <w:rFonts w:ascii="Times New Roman" w:hAnsi="Times New Roman" w:cs="Times New Roman"/>
@@ -11106,13 +11097,23 @@
         <w:t>MariaDB</w:t>
       </w:r>
       <w:proofErr w:type="spellEnd"/>
-      <w:r>
-        <w:rPr>
-          <w:rFonts w:ascii="Times New Roman" w:hAnsi="Times New Roman" w:cs="Times New Roman"/>
-          <w:sz w:val="24"/>
-          <w:szCs w:val="24"/>
-        </w:rPr>
-        <w:t>. Em seu site oficial, o SGBD também menciona que</w:t>
+      <w:proofErr w:type="gramEnd"/>
+      <w:r>
+        <w:rPr>
+          <w:rFonts w:ascii="Times New Roman" w:hAnsi="Times New Roman" w:cs="Times New Roman"/>
+          <w:sz w:val="24"/>
+          <w:szCs w:val="24"/>
+        </w:rPr>
+        <w:t xml:space="preserve">. Em seu site oficial, o SGBD também </w:t>
+      </w:r>
+      <w:r>
+        <w:rPr>
+          <w:rFonts w:ascii="Times New Roman" w:hAnsi="Times New Roman" w:cs="Times New Roman"/>
+          <w:sz w:val="24"/>
+          <w:szCs w:val="24"/>
+        </w:rPr>
+        <w:lastRenderedPageBreak/>
+        <w:t>menciona que</w:t>
       </w:r>
       <w:r>
         <w:rPr>
@@ -11467,16 +11468,7 @@
           <w:sz w:val="24"/>
           <w:szCs w:val="24"/>
         </w:rPr>
-        <w:t xml:space="preserve"> do Linux </w:t>
-      </w:r>
-      <w:r>
-        <w:rPr>
-          <w:rFonts w:ascii="Times New Roman" w:hAnsi="Times New Roman" w:cs="Times New Roman"/>
-          <w:sz w:val="24"/>
-          <w:szCs w:val="24"/>
-        </w:rPr>
-        <w:lastRenderedPageBreak/>
-        <w:t xml:space="preserve">(1991-2002), as mudanças no software eram repassadas como patches e arquivos compactados. Em 2002, o projeto do </w:t>
+        <w:t xml:space="preserve"> do Linux (1991-2002), as mudanças no software eram repassadas como patches e arquivos compactados. Em 2002, o projeto do </w:t>
       </w:r>
       <w:proofErr w:type="spellStart"/>
       <w:r>
@@ -11836,7 +11828,16 @@
           <w:sz w:val="24"/>
           <w:szCs w:val="24"/>
         </w:rPr>
-        <w:t xml:space="preserve"> assim mantém qualidades iniciais. É incrivelmente rápido, bastante eficiente com grandes projetos e possui um sistema impressionante de </w:t>
+        <w:t xml:space="preserve"> assim mantém qualidades iniciais. É incrivelmente rápido, bastante </w:t>
+      </w:r>
+      <w:r>
+        <w:rPr>
+          <w:rFonts w:ascii="Times New Roman" w:hAnsi="Times New Roman" w:cs="Times New Roman"/>
+          <w:sz w:val="24"/>
+          <w:szCs w:val="24"/>
+        </w:rPr>
+        <w:lastRenderedPageBreak/>
+        <w:t xml:space="preserve">eficiente com grandes projetos e possui um sistema impressionante de </w:t>
       </w:r>
       <w:proofErr w:type="spellStart"/>
       <w:r>
@@ -12046,16 +12047,7 @@
           <w:sz w:val="24"/>
           <w:szCs w:val="24"/>
         </w:rPr>
-        <w:t xml:space="preserve"> irá simular parcial ou completamente o hardware em que será executado um sistema operacional, não </w:t>
-      </w:r>
-      <w:r>
-        <w:rPr>
-          <w:rFonts w:ascii="Times New Roman" w:hAnsi="Times New Roman" w:cs="Times New Roman"/>
-          <w:sz w:val="24"/>
-          <w:szCs w:val="24"/>
-        </w:rPr>
-        <w:lastRenderedPageBreak/>
-        <w:t>necessariamente o mesmo do sistema hospedeiro, é essa a grande vantagem da virtualização, simular um hard</w:t>
+        <w:t xml:space="preserve"> irá simular parcial ou completamente o hardware em que será executado um sistema operacional, não necessariamente o mesmo do sistema hospedeiro, é essa a grande vantagem da virtualização, simular um hard</w:t>
       </w:r>
       <w:r>
         <w:rPr>
@@ -12552,7 +12544,16 @@
           <w:sz w:val="24"/>
           <w:szCs w:val="24"/>
         </w:rPr>
-        <w:t xml:space="preserve"> que essa metodologia traz benefícios tanto para o lado empresa quanto para o lado funcionário através do receb</w:t>
+        <w:t xml:space="preserve"> </w:t>
+      </w:r>
+      <w:r>
+        <w:rPr>
+          <w:rFonts w:ascii="Times New Roman" w:hAnsi="Times New Roman" w:cs="Times New Roman"/>
+          <w:sz w:val="24"/>
+          <w:szCs w:val="24"/>
+        </w:rPr>
+        <w:lastRenderedPageBreak/>
+        <w:t>que essa metodologia traz benefícios tanto para o lado empresa quanto para o lado funcionário através do receb</w:t>
       </w:r>
       <w:r>
         <w:rPr>
@@ -12975,7 +12976,6 @@
           <w:sz w:val="24"/>
           <w:szCs w:val="24"/>
         </w:rPr>
-        <w:lastRenderedPageBreak/>
         <w:t>- PHP 7.0.10</w:t>
       </w:r>
       <w:r>
@@ -13467,169 +13467,420 @@
           <w:rFonts w:ascii="Times New Roman" w:hAnsi="Times New Roman" w:cs="Times New Roman"/>
           <w:sz w:val="24"/>
           <w:szCs w:val="24"/>
+        </w:rPr>
+      </w:pPr>
+      <w:r>
+        <w:rPr>
+          <w:rFonts w:ascii="Times New Roman" w:hAnsi="Times New Roman" w:cs="Times New Roman"/>
+          <w:sz w:val="24"/>
+          <w:szCs w:val="24"/>
+        </w:rPr>
+        <w:lastRenderedPageBreak/>
+        <w:t>Após</w:t>
+      </w:r>
+      <w:r>
+        <w:rPr>
+          <w:rFonts w:ascii="Times New Roman" w:hAnsi="Times New Roman" w:cs="Times New Roman"/>
+          <w:sz w:val="24"/>
+          <w:szCs w:val="24"/>
+        </w:rPr>
+        <w:t xml:space="preserve"> efetua</w:t>
+      </w:r>
+      <w:r>
+        <w:rPr>
+          <w:rFonts w:ascii="Times New Roman" w:hAnsi="Times New Roman" w:cs="Times New Roman"/>
+          <w:sz w:val="24"/>
+          <w:szCs w:val="24"/>
+        </w:rPr>
+        <w:t xml:space="preserve">r </w:t>
+      </w:r>
+      <w:r>
+        <w:rPr>
+          <w:rFonts w:ascii="Times New Roman" w:hAnsi="Times New Roman" w:cs="Times New Roman"/>
+          <w:sz w:val="24"/>
+          <w:szCs w:val="24"/>
+        </w:rPr>
+        <w:t xml:space="preserve">a análise de </w:t>
+      </w:r>
+      <w:r>
+        <w:rPr>
+          <w:rFonts w:ascii="Times New Roman" w:hAnsi="Times New Roman" w:cs="Times New Roman"/>
+          <w:sz w:val="24"/>
+          <w:szCs w:val="24"/>
+        </w:rPr>
+        <w:t xml:space="preserve">pressupostos </w:t>
+      </w:r>
+      <w:r>
+        <w:rPr>
+          <w:rFonts w:ascii="Times New Roman" w:hAnsi="Times New Roman" w:cs="Times New Roman"/>
+          <w:sz w:val="24"/>
+          <w:szCs w:val="24"/>
+        </w:rPr>
+        <w:t xml:space="preserve">e a </w:t>
+      </w:r>
+      <w:r>
+        <w:rPr>
+          <w:rFonts w:ascii="Times New Roman" w:hAnsi="Times New Roman" w:cs="Times New Roman"/>
+          <w:sz w:val="24"/>
+          <w:szCs w:val="24"/>
+        </w:rPr>
+        <w:t>criação</w:t>
+      </w:r>
+      <w:r>
+        <w:rPr>
+          <w:rFonts w:ascii="Times New Roman" w:hAnsi="Times New Roman" w:cs="Times New Roman"/>
+          <w:sz w:val="24"/>
+          <w:szCs w:val="24"/>
+        </w:rPr>
+        <w:t xml:space="preserve"> do modelo ER, </w:t>
+      </w:r>
+      <w:r>
+        <w:rPr>
+          <w:rFonts w:ascii="Times New Roman" w:hAnsi="Times New Roman" w:cs="Times New Roman"/>
+          <w:sz w:val="24"/>
+          <w:szCs w:val="24"/>
+        </w:rPr>
+        <w:t>o desenvolvimento foi</w:t>
+      </w:r>
+      <w:r>
+        <w:rPr>
+          <w:rFonts w:ascii="Times New Roman" w:hAnsi="Times New Roman" w:cs="Times New Roman"/>
+          <w:sz w:val="24"/>
+          <w:szCs w:val="24"/>
+        </w:rPr>
+        <w:t xml:space="preserve"> realizado </w:t>
+      </w:r>
+      <w:r>
+        <w:rPr>
+          <w:rFonts w:ascii="Times New Roman" w:hAnsi="Times New Roman" w:cs="Times New Roman"/>
+          <w:sz w:val="24"/>
+          <w:szCs w:val="24"/>
+        </w:rPr>
+        <w:t xml:space="preserve">utilizando as ferramentas descritas na seção três deste artigo, e </w:t>
+      </w:r>
+      <w:r>
+        <w:rPr>
+          <w:rFonts w:ascii="Times New Roman" w:hAnsi="Times New Roman" w:cs="Times New Roman"/>
+          <w:sz w:val="24"/>
+          <w:szCs w:val="24"/>
+        </w:rPr>
+        <w:t>de acord</w:t>
+      </w:r>
+      <w:r>
+        <w:rPr>
+          <w:rFonts w:ascii="Times New Roman" w:hAnsi="Times New Roman" w:cs="Times New Roman"/>
+          <w:sz w:val="24"/>
+          <w:szCs w:val="24"/>
+        </w:rPr>
+        <w:t>o com os padrões de projeto MVC</w:t>
+      </w:r>
+      <w:r>
+        <w:rPr>
+          <w:rFonts w:ascii="Times New Roman" w:hAnsi="Times New Roman" w:cs="Times New Roman"/>
+          <w:sz w:val="24"/>
+          <w:szCs w:val="24"/>
+        </w:rPr>
+        <w:fldChar w:fldCharType="begin"/>
+      </w:r>
+      <w:r>
+        <w:rPr>
+          <w:rFonts w:ascii="Times New Roman" w:hAnsi="Times New Roman" w:cs="Times New Roman"/>
+          <w:sz w:val="24"/>
+          <w:szCs w:val="24"/>
+        </w:rPr>
+        <w:instrText xml:space="preserve"> XE "MVC:Model View Controller" </w:instrText>
+      </w:r>
+      <w:r>
+        <w:rPr>
+          <w:rFonts w:ascii="Times New Roman" w:hAnsi="Times New Roman" w:cs="Times New Roman"/>
+          <w:sz w:val="24"/>
+          <w:szCs w:val="24"/>
+        </w:rPr>
+        <w:fldChar w:fldCharType="end"/>
+      </w:r>
+      <w:r>
+        <w:rPr>
+          <w:rFonts w:ascii="Times New Roman" w:hAnsi="Times New Roman" w:cs="Times New Roman"/>
+          <w:sz w:val="24"/>
+          <w:szCs w:val="24"/>
+        </w:rPr>
+        <w:t xml:space="preserve"> e DAO</w:t>
+      </w:r>
+      <w:r>
+        <w:rPr>
+          <w:rFonts w:ascii="Times New Roman" w:hAnsi="Times New Roman" w:cs="Times New Roman"/>
+          <w:sz w:val="24"/>
+          <w:szCs w:val="24"/>
+        </w:rPr>
+        <w:fldChar w:fldCharType="begin"/>
+      </w:r>
+      <w:r>
+        <w:rPr>
+          <w:rFonts w:ascii="Times New Roman" w:hAnsi="Times New Roman" w:cs="Times New Roman"/>
+          <w:sz w:val="24"/>
+          <w:szCs w:val="24"/>
+        </w:rPr>
+        <w:instrText xml:space="preserve"> XE "DAO:Data Access Object" </w:instrText>
+      </w:r>
+      <w:r>
+        <w:rPr>
+          <w:rFonts w:ascii="Times New Roman" w:hAnsi="Times New Roman" w:cs="Times New Roman"/>
+          <w:sz w:val="24"/>
+          <w:szCs w:val="24"/>
+        </w:rPr>
+        <w:fldChar w:fldCharType="end"/>
+      </w:r>
+      <w:r>
+        <w:rPr>
+          <w:rFonts w:ascii="Times New Roman" w:hAnsi="Times New Roman" w:cs="Times New Roman"/>
+          <w:sz w:val="24"/>
+          <w:szCs w:val="24"/>
+        </w:rPr>
+        <w:t>, garantindo que o sistema fosse</w:t>
+      </w:r>
+      <w:r>
+        <w:rPr>
+          <w:rFonts w:ascii="Times New Roman" w:hAnsi="Times New Roman" w:cs="Times New Roman"/>
+          <w:sz w:val="24"/>
+          <w:szCs w:val="24"/>
+        </w:rPr>
+        <w:t xml:space="preserve"> fei</w:t>
+      </w:r>
+      <w:r>
+        <w:rPr>
+          <w:rFonts w:ascii="Times New Roman" w:hAnsi="Times New Roman" w:cs="Times New Roman"/>
+          <w:sz w:val="24"/>
+          <w:szCs w:val="24"/>
+        </w:rPr>
+        <w:t xml:space="preserve">to de forma organizada e clara. </w:t>
+      </w:r>
+    </w:p>
+    <w:p>
+      <w:pPr>
+        <w:spacing w:before="120" w:line="360" w:lineRule="auto"/>
+        <w:ind w:firstLine="578"/>
+        <w:jc w:val="both"/>
+        <w:rPr>
+          <w:rFonts w:ascii="Times New Roman" w:hAnsi="Times New Roman" w:cs="Times New Roman"/>
+          <w:sz w:val="24"/>
+          <w:szCs w:val="24"/>
+        </w:rPr>
+      </w:pPr>
+      <w:r>
+        <w:rPr>
+          <w:rFonts w:ascii="Times New Roman" w:hAnsi="Times New Roman" w:cs="Times New Roman"/>
+          <w:sz w:val="24"/>
+          <w:szCs w:val="24"/>
+        </w:rPr>
+        <w:t xml:space="preserve">Ao final do desenvolvimento do software, foi </w:t>
+      </w:r>
+      <w:r>
+        <w:rPr>
+          <w:rFonts w:ascii="Times New Roman" w:hAnsi="Times New Roman" w:cs="Times New Roman"/>
+          <w:sz w:val="24"/>
+          <w:szCs w:val="24"/>
+        </w:rPr>
+        <w:t xml:space="preserve">disponibilizado no repositório de dados disponível em </w:t>
+      </w:r>
+      <w:proofErr w:type="gramStart"/>
+      <w:r>
+        <w:rPr>
+          <w:rFonts w:ascii="Times New Roman" w:hAnsi="Times New Roman" w:cs="Times New Roman"/>
+          <w:sz w:val="24"/>
+          <w:szCs w:val="24"/>
+        </w:rPr>
+        <w:t>https</w:t>
+      </w:r>
+      <w:proofErr w:type="gramEnd"/>
+      <w:r>
+        <w:rPr>
+          <w:rFonts w:ascii="Times New Roman" w:hAnsi="Times New Roman" w:cs="Times New Roman"/>
+          <w:sz w:val="24"/>
+          <w:szCs w:val="24"/>
+        </w:rPr>
+        <w:t xml:space="preserve">://github.com/guilhermefontans/banco-de-ideias,  o clone da máquina virtual utilizada para desenvolvê-lo, o qual trata-se de um arquivo no formato OVA, contendo como sistema operacional Linux com a distribuição </w:t>
+      </w:r>
+      <w:proofErr w:type="spellStart"/>
+      <w:r>
+        <w:rPr>
+          <w:rFonts w:ascii="Times New Roman" w:hAnsi="Times New Roman" w:cs="Times New Roman"/>
+          <w:sz w:val="24"/>
+          <w:szCs w:val="24"/>
+        </w:rPr>
+        <w:t>CentOS</w:t>
+      </w:r>
+      <w:proofErr w:type="spellEnd"/>
+      <w:r>
+        <w:rPr>
+          <w:rFonts w:ascii="Times New Roman" w:hAnsi="Times New Roman" w:cs="Times New Roman"/>
+          <w:sz w:val="24"/>
+          <w:szCs w:val="24"/>
+        </w:rPr>
+        <w:t xml:space="preserve"> 7.</w:t>
+      </w:r>
+      <w:r>
+        <w:rPr>
+          <w:rFonts w:ascii="Times New Roman" w:hAnsi="Times New Roman" w:cs="Times New Roman"/>
+          <w:sz w:val="24"/>
+          <w:szCs w:val="24"/>
+        </w:rPr>
+        <w:t xml:space="preserve"> </w:t>
+      </w:r>
+      <w:r>
+        <w:rPr>
+          <w:rFonts w:ascii="Times New Roman" w:hAnsi="Times New Roman" w:cs="Times New Roman"/>
+          <w:sz w:val="24"/>
+          <w:szCs w:val="24"/>
+        </w:rPr>
+        <w:t xml:space="preserve">Neste caso basta efetuar o download do arquivo e importá-lo em um </w:t>
+      </w:r>
+      <w:proofErr w:type="spellStart"/>
+      <w:r>
+        <w:rPr>
+          <w:rFonts w:ascii="Times New Roman" w:hAnsi="Times New Roman" w:cs="Times New Roman"/>
+          <w:sz w:val="24"/>
+          <w:szCs w:val="24"/>
+        </w:rPr>
+        <w:t>virtualizador</w:t>
+      </w:r>
+      <w:proofErr w:type="spellEnd"/>
+      <w:r>
+        <w:rPr>
+          <w:rFonts w:ascii="Times New Roman" w:hAnsi="Times New Roman" w:cs="Times New Roman"/>
+          <w:sz w:val="24"/>
+          <w:szCs w:val="24"/>
+        </w:rPr>
+        <w:t xml:space="preserve"> da escolha do usuário final, podendo ser </w:t>
+      </w:r>
+      <w:proofErr w:type="spellStart"/>
+      <w:proofErr w:type="gramStart"/>
+      <w:r>
+        <w:rPr>
+          <w:rFonts w:ascii="Times New Roman" w:hAnsi="Times New Roman" w:cs="Times New Roman"/>
+          <w:sz w:val="24"/>
+          <w:szCs w:val="24"/>
+        </w:rPr>
+        <w:t>VirtualBox</w:t>
+      </w:r>
+      <w:proofErr w:type="spellEnd"/>
+      <w:proofErr w:type="gramEnd"/>
+      <w:r>
+        <w:rPr>
+          <w:rFonts w:ascii="Times New Roman" w:hAnsi="Times New Roman" w:cs="Times New Roman"/>
+          <w:sz w:val="24"/>
+          <w:szCs w:val="24"/>
+        </w:rPr>
+        <w:t xml:space="preserve">, </w:t>
+      </w:r>
+      <w:proofErr w:type="spellStart"/>
+      <w:r>
+        <w:rPr>
+          <w:rFonts w:ascii="Times New Roman" w:hAnsi="Times New Roman" w:cs="Times New Roman"/>
+          <w:sz w:val="24"/>
+          <w:szCs w:val="24"/>
+        </w:rPr>
+        <w:t>VMWare</w:t>
+      </w:r>
+      <w:proofErr w:type="spellEnd"/>
+      <w:r>
+        <w:rPr>
+          <w:rFonts w:ascii="Times New Roman" w:hAnsi="Times New Roman" w:cs="Times New Roman"/>
+          <w:sz w:val="24"/>
+          <w:szCs w:val="24"/>
+        </w:rPr>
+        <w:t xml:space="preserve">, </w:t>
+      </w:r>
+      <w:proofErr w:type="spellStart"/>
+      <w:r>
+        <w:rPr>
+          <w:rFonts w:ascii="Times New Roman" w:hAnsi="Times New Roman" w:cs="Times New Roman"/>
+          <w:sz w:val="24"/>
+          <w:szCs w:val="24"/>
+        </w:rPr>
+        <w:t>Hyper-vision</w:t>
+      </w:r>
+      <w:proofErr w:type="spellEnd"/>
+      <w:r>
+        <w:rPr>
+          <w:rFonts w:ascii="Times New Roman" w:hAnsi="Times New Roman" w:cs="Times New Roman"/>
+          <w:sz w:val="24"/>
+          <w:szCs w:val="24"/>
+        </w:rPr>
+        <w:t xml:space="preserve"> entre outros. Posteriormente a máquina virtual vai ser importada no </w:t>
+      </w:r>
+      <w:proofErr w:type="spellStart"/>
+      <w:r>
+        <w:rPr>
+          <w:rFonts w:ascii="Times New Roman" w:hAnsi="Times New Roman" w:cs="Times New Roman"/>
+          <w:sz w:val="24"/>
+          <w:szCs w:val="24"/>
+        </w:rPr>
+        <w:t>virtualizador</w:t>
+      </w:r>
+      <w:proofErr w:type="spellEnd"/>
+      <w:r>
+        <w:rPr>
+          <w:rFonts w:ascii="Times New Roman" w:hAnsi="Times New Roman" w:cs="Times New Roman"/>
+          <w:sz w:val="24"/>
+          <w:szCs w:val="24"/>
+        </w:rPr>
+        <w:t xml:space="preserve">, ao ligar a mesma e concluir a carga do seu </w:t>
+      </w:r>
+      <w:proofErr w:type="gramStart"/>
+      <w:r>
+        <w:rPr>
+          <w:rFonts w:ascii="Times New Roman" w:hAnsi="Times New Roman" w:cs="Times New Roman"/>
+          <w:sz w:val="24"/>
+          <w:szCs w:val="24"/>
+        </w:rPr>
+        <w:t>SO,</w:t>
+      </w:r>
+      <w:proofErr w:type="gramEnd"/>
+      <w:r>
+        <w:rPr>
+          <w:rFonts w:ascii="Times New Roman" w:hAnsi="Times New Roman" w:cs="Times New Roman"/>
+          <w:sz w:val="24"/>
+          <w:szCs w:val="24"/>
+        </w:rPr>
+        <w:fldChar w:fldCharType="begin"/>
+      </w:r>
+      <w:r>
+        <w:rPr>
+          <w:rFonts w:ascii="Times New Roman" w:hAnsi="Times New Roman" w:cs="Times New Roman"/>
+          <w:sz w:val="24"/>
+          <w:szCs w:val="24"/>
+        </w:rPr>
+        <w:instrText xml:space="preserve"> XE "SO:Sistema Operacional" </w:instrText>
+      </w:r>
+      <w:r>
+        <w:rPr>
+          <w:rFonts w:ascii="Times New Roman" w:hAnsi="Times New Roman" w:cs="Times New Roman"/>
+          <w:sz w:val="24"/>
+          <w:szCs w:val="24"/>
+        </w:rPr>
+        <w:fldChar w:fldCharType="end"/>
+      </w:r>
+      <w:r>
+        <w:rPr>
+          <w:rFonts w:ascii="Times New Roman" w:hAnsi="Times New Roman" w:cs="Times New Roman"/>
+          <w:sz w:val="24"/>
+          <w:szCs w:val="24"/>
+        </w:rPr>
+        <w:t xml:space="preserve"> será apresentado o IP que será utilizado para acessar a aplicação em um navegador web.</w:t>
+      </w:r>
+    </w:p>
+    <w:p>
+      <w:pPr>
+        <w:spacing w:before="120" w:line="360" w:lineRule="auto"/>
+        <w:ind w:firstLine="578"/>
+        <w:jc w:val="both"/>
+        <w:rPr>
+          <w:rFonts w:ascii="Times New Roman" w:hAnsi="Times New Roman" w:cs="Times New Roman"/>
+          <w:sz w:val="24"/>
+          <w:szCs w:val="24"/>
           <w:u w:val="single"/>
         </w:rPr>
       </w:pPr>
-      <w:r>
-        <w:rPr>
-          <w:rFonts w:ascii="Times New Roman" w:hAnsi="Times New Roman" w:cs="Times New Roman"/>
-          <w:sz w:val="24"/>
-          <w:szCs w:val="24"/>
-        </w:rPr>
-        <w:t>Após</w:t>
-      </w:r>
-      <w:r>
-        <w:rPr>
-          <w:rFonts w:ascii="Times New Roman" w:hAnsi="Times New Roman" w:cs="Times New Roman"/>
-          <w:sz w:val="24"/>
-          <w:szCs w:val="24"/>
-        </w:rPr>
-        <w:t xml:space="preserve"> efetua</w:t>
-      </w:r>
-      <w:r>
-        <w:rPr>
-          <w:rFonts w:ascii="Times New Roman" w:hAnsi="Times New Roman" w:cs="Times New Roman"/>
-          <w:sz w:val="24"/>
-          <w:szCs w:val="24"/>
-        </w:rPr>
-        <w:t xml:space="preserve">r </w:t>
-      </w:r>
-      <w:r>
-        <w:rPr>
-          <w:rFonts w:ascii="Times New Roman" w:hAnsi="Times New Roman" w:cs="Times New Roman"/>
-          <w:sz w:val="24"/>
-          <w:szCs w:val="24"/>
-        </w:rPr>
-        <w:t xml:space="preserve">a análise de </w:t>
-      </w:r>
-      <w:r>
-        <w:rPr>
-          <w:rFonts w:ascii="Times New Roman" w:hAnsi="Times New Roman" w:cs="Times New Roman"/>
-          <w:sz w:val="24"/>
-          <w:szCs w:val="24"/>
-        </w:rPr>
-        <w:t xml:space="preserve">pressupostos </w:t>
-      </w:r>
-      <w:r>
-        <w:rPr>
-          <w:rFonts w:ascii="Times New Roman" w:hAnsi="Times New Roman" w:cs="Times New Roman"/>
-          <w:sz w:val="24"/>
-          <w:szCs w:val="24"/>
-        </w:rPr>
-        <w:t xml:space="preserve">e a </w:t>
-      </w:r>
-      <w:r>
-        <w:rPr>
-          <w:rFonts w:ascii="Times New Roman" w:hAnsi="Times New Roman" w:cs="Times New Roman"/>
-          <w:sz w:val="24"/>
-          <w:szCs w:val="24"/>
-        </w:rPr>
-        <w:t>criação</w:t>
-      </w:r>
-      <w:r>
-        <w:rPr>
-          <w:rFonts w:ascii="Times New Roman" w:hAnsi="Times New Roman" w:cs="Times New Roman"/>
-          <w:sz w:val="24"/>
-          <w:szCs w:val="24"/>
-        </w:rPr>
-        <w:t xml:space="preserve"> do modelo ER, </w:t>
-      </w:r>
-      <w:r>
-        <w:rPr>
-          <w:rFonts w:ascii="Times New Roman" w:hAnsi="Times New Roman" w:cs="Times New Roman"/>
-          <w:sz w:val="24"/>
-          <w:szCs w:val="24"/>
-        </w:rPr>
-        <w:t>o desenvolvimento foi</w:t>
-      </w:r>
-      <w:r>
-        <w:rPr>
-          <w:rFonts w:ascii="Times New Roman" w:hAnsi="Times New Roman" w:cs="Times New Roman"/>
-          <w:sz w:val="24"/>
-          <w:szCs w:val="24"/>
-        </w:rPr>
-        <w:t xml:space="preserve"> realizado de acord</w:t>
-      </w:r>
-      <w:r>
-        <w:rPr>
-          <w:rFonts w:ascii="Times New Roman" w:hAnsi="Times New Roman" w:cs="Times New Roman"/>
-          <w:sz w:val="24"/>
-          <w:szCs w:val="24"/>
-        </w:rPr>
-        <w:t>o com os padrões de projeto MVC</w:t>
-      </w:r>
-      <w:r>
-        <w:rPr>
-          <w:rFonts w:ascii="Times New Roman" w:hAnsi="Times New Roman" w:cs="Times New Roman"/>
-          <w:sz w:val="24"/>
-          <w:szCs w:val="24"/>
-        </w:rPr>
-        <w:fldChar w:fldCharType="begin"/>
-      </w:r>
-      <w:r>
-        <w:rPr>
-          <w:rFonts w:ascii="Times New Roman" w:hAnsi="Times New Roman" w:cs="Times New Roman"/>
-          <w:sz w:val="24"/>
-          <w:szCs w:val="24"/>
-        </w:rPr>
-        <w:instrText xml:space="preserve"> XE "MVC:Model View Controller" </w:instrText>
-      </w:r>
-      <w:r>
-        <w:rPr>
-          <w:rFonts w:ascii="Times New Roman" w:hAnsi="Times New Roman" w:cs="Times New Roman"/>
-          <w:sz w:val="24"/>
-          <w:szCs w:val="24"/>
-        </w:rPr>
-        <w:fldChar w:fldCharType="end"/>
-      </w:r>
-      <w:r>
-        <w:rPr>
-          <w:rFonts w:ascii="Times New Roman" w:hAnsi="Times New Roman" w:cs="Times New Roman"/>
-          <w:sz w:val="24"/>
-          <w:szCs w:val="24"/>
-        </w:rPr>
-        <w:t xml:space="preserve"> e DAO</w:t>
-      </w:r>
-      <w:r>
-        <w:rPr>
-          <w:rFonts w:ascii="Times New Roman" w:hAnsi="Times New Roman" w:cs="Times New Roman"/>
-          <w:sz w:val="24"/>
-          <w:szCs w:val="24"/>
-        </w:rPr>
-        <w:fldChar w:fldCharType="begin"/>
-      </w:r>
-      <w:r>
-        <w:rPr>
-          <w:rFonts w:ascii="Times New Roman" w:hAnsi="Times New Roman" w:cs="Times New Roman"/>
-          <w:sz w:val="24"/>
-          <w:szCs w:val="24"/>
-        </w:rPr>
-        <w:instrText xml:space="preserve"> XE "DAO:Data Access Object" </w:instrText>
-      </w:r>
-      <w:r>
-        <w:rPr>
-          <w:rFonts w:ascii="Times New Roman" w:hAnsi="Times New Roman" w:cs="Times New Roman"/>
-          <w:sz w:val="24"/>
-          <w:szCs w:val="24"/>
-        </w:rPr>
-        <w:fldChar w:fldCharType="end"/>
-      </w:r>
-      <w:r>
-        <w:rPr>
-          <w:rFonts w:ascii="Times New Roman" w:hAnsi="Times New Roman" w:cs="Times New Roman"/>
-          <w:sz w:val="24"/>
-          <w:szCs w:val="24"/>
-        </w:rPr>
-        <w:t>, garantindo que o sistema fosse</w:t>
-      </w:r>
-      <w:r>
-        <w:rPr>
-          <w:rFonts w:ascii="Times New Roman" w:hAnsi="Times New Roman" w:cs="Times New Roman"/>
-          <w:sz w:val="24"/>
-          <w:szCs w:val="24"/>
-        </w:rPr>
-        <w:t xml:space="preserve"> feito de forma organizada e clara. </w:t>
-      </w:r>
     </w:p>
     <w:p>
       <w:pPr>
@@ -13777,7 +14028,6 @@
           <w:sz w:val="24"/>
           <w:szCs w:val="24"/>
         </w:rPr>
-        <w:lastRenderedPageBreak/>
         <w:t>O gestor de uma área, através do seu acesso privilegiado de usuário</w:t>
       </w:r>
       <w:r>
@@ -13901,6 +14151,7 @@
         <w:rPr>
           <w:rFonts w:ascii="Times New Roman" w:hAnsi="Times New Roman" w:cs="Times New Roman"/>
           <w:b/>
+          <w:caps/>
           <w:sz w:val="24"/>
           <w:szCs w:val="24"/>
         </w:rPr>
@@ -13912,6 +14163,7 @@
           <w:sz w:val="24"/>
           <w:szCs w:val="24"/>
         </w:rPr>
+        <w:lastRenderedPageBreak/>
         <w:t>Arquitetura.</w:t>
       </w:r>
     </w:p>
@@ -13939,6 +14191,599 @@
     </w:p>
     <w:p>
       <w:pPr>
+        <w:autoSpaceDE w:val="0"/>
+        <w:autoSpaceDN w:val="0"/>
+        <w:adjustRightInd w:val="0"/>
+        <w:spacing w:before="120" w:line="360" w:lineRule="auto"/>
+        <w:ind w:firstLine="578"/>
+        <w:jc w:val="both"/>
+        <w:rPr>
+          <w:rFonts w:ascii="Times New Roman" w:hAnsi="Times New Roman" w:cs="Times New Roman"/>
+          <w:sz w:val="24"/>
+          <w:szCs w:val="24"/>
+        </w:rPr>
+      </w:pPr>
+      <w:r>
+        <w:rPr>
+          <w:rFonts w:ascii="Times New Roman" w:hAnsi="Times New Roman" w:cs="Times New Roman"/>
+          <w:sz w:val="24"/>
+          <w:szCs w:val="24"/>
+        </w:rPr>
+        <w:t>O levantamento dos requisito</w:t>
+      </w:r>
+      <w:r>
+        <w:rPr>
+          <w:rFonts w:ascii="Times New Roman" w:hAnsi="Times New Roman" w:cs="Times New Roman"/>
+          <w:sz w:val="24"/>
+          <w:szCs w:val="24"/>
+        </w:rPr>
+        <w:t xml:space="preserve">s de um determinado software é a </w:t>
+      </w:r>
+      <w:r>
+        <w:rPr>
+          <w:rFonts w:ascii="Times New Roman" w:hAnsi="Times New Roman" w:cs="Times New Roman"/>
+          <w:sz w:val="24"/>
+          <w:szCs w:val="24"/>
+        </w:rPr>
+        <w:t xml:space="preserve">tarefa </w:t>
+      </w:r>
+      <w:r>
+        <w:rPr>
+          <w:rFonts w:ascii="Times New Roman" w:hAnsi="Times New Roman" w:cs="Times New Roman"/>
+          <w:sz w:val="24"/>
+          <w:szCs w:val="24"/>
+        </w:rPr>
+        <w:t xml:space="preserve">mais crucial a ser </w:t>
+      </w:r>
+      <w:r>
+        <w:rPr>
+          <w:rFonts w:ascii="Times New Roman" w:hAnsi="Times New Roman" w:cs="Times New Roman"/>
+          <w:sz w:val="24"/>
+          <w:szCs w:val="24"/>
+        </w:rPr>
+        <w:t>realizada na sua criação</w:t>
+      </w:r>
+      <w:r>
+        <w:rPr>
+          <w:rFonts w:ascii="Times New Roman" w:hAnsi="Times New Roman" w:cs="Times New Roman"/>
+          <w:sz w:val="24"/>
+          <w:szCs w:val="24"/>
+        </w:rPr>
+        <w:t>, pois apesar de geralmente ser u</w:t>
+      </w:r>
+      <w:r>
+        <w:rPr>
+          <w:rFonts w:ascii="Times New Roman" w:hAnsi="Times New Roman" w:cs="Times New Roman"/>
+          <w:sz w:val="24"/>
+          <w:szCs w:val="24"/>
+        </w:rPr>
+        <w:t xml:space="preserve">m processo longo e árduo a ser </w:t>
+      </w:r>
+      <w:proofErr w:type="gramStart"/>
+      <w:r>
+        <w:rPr>
+          <w:rFonts w:ascii="Times New Roman" w:hAnsi="Times New Roman" w:cs="Times New Roman"/>
+          <w:sz w:val="24"/>
+          <w:szCs w:val="24"/>
+        </w:rPr>
+        <w:t>implementado</w:t>
+      </w:r>
+      <w:proofErr w:type="gramEnd"/>
+      <w:r>
+        <w:rPr>
+          <w:rFonts w:ascii="Times New Roman" w:hAnsi="Times New Roman" w:cs="Times New Roman"/>
+          <w:sz w:val="24"/>
+          <w:szCs w:val="24"/>
+        </w:rPr>
+        <w:t xml:space="preserve"> pelo</w:t>
+      </w:r>
+      <w:r>
+        <w:rPr>
+          <w:rFonts w:ascii="Times New Roman" w:hAnsi="Times New Roman" w:cs="Times New Roman"/>
+          <w:sz w:val="24"/>
+          <w:szCs w:val="24"/>
+        </w:rPr>
+        <w:t xml:space="preserve"> </w:t>
+      </w:r>
+      <w:r>
+        <w:rPr>
+          <w:rFonts w:ascii="Times New Roman" w:hAnsi="Times New Roman" w:cs="Times New Roman"/>
+          <w:sz w:val="24"/>
+          <w:szCs w:val="24"/>
+        </w:rPr>
+        <w:t>desenvolvedor, possui um papel fundamental, pois é através dela</w:t>
+      </w:r>
+      <w:r>
+        <w:rPr>
+          <w:rFonts w:ascii="Times New Roman" w:hAnsi="Times New Roman" w:cs="Times New Roman"/>
+          <w:sz w:val="24"/>
+          <w:szCs w:val="24"/>
+        </w:rPr>
+        <w:t xml:space="preserve"> </w:t>
+      </w:r>
+      <w:r>
+        <w:rPr>
+          <w:rFonts w:ascii="Times New Roman" w:hAnsi="Times New Roman" w:cs="Times New Roman"/>
+          <w:sz w:val="24"/>
+          <w:szCs w:val="24"/>
+        </w:rPr>
+        <w:t>que</w:t>
+      </w:r>
+      <w:r>
+        <w:rPr>
+          <w:rFonts w:ascii="Times New Roman" w:hAnsi="Times New Roman" w:cs="Times New Roman"/>
+          <w:sz w:val="24"/>
+          <w:szCs w:val="24"/>
+        </w:rPr>
+        <w:t xml:space="preserve"> surgem as demais </w:t>
+      </w:r>
+      <w:r>
+        <w:rPr>
+          <w:rFonts w:ascii="Times New Roman" w:hAnsi="Times New Roman" w:cs="Times New Roman"/>
+          <w:sz w:val="24"/>
+          <w:szCs w:val="24"/>
+        </w:rPr>
+        <w:t>etapas que compõem o software.</w:t>
+      </w:r>
+    </w:p>
+    <w:p>
+      <w:pPr>
+        <w:autoSpaceDE w:val="0"/>
+        <w:autoSpaceDN w:val="0"/>
+        <w:adjustRightInd w:val="0"/>
+        <w:spacing w:before="120" w:line="360" w:lineRule="auto"/>
+        <w:ind w:firstLine="578"/>
+        <w:jc w:val="both"/>
+        <w:rPr>
+          <w:rFonts w:ascii="Times New Roman" w:hAnsi="Times New Roman" w:cs="Times New Roman"/>
+          <w:sz w:val="24"/>
+          <w:szCs w:val="24"/>
+        </w:rPr>
+      </w:pPr>
+      <w:r>
+        <w:rPr>
+          <w:rFonts w:ascii="Times New Roman" w:hAnsi="Times New Roman" w:cs="Times New Roman"/>
+          <w:sz w:val="24"/>
+          <w:szCs w:val="24"/>
+        </w:rPr>
+        <w:t xml:space="preserve">Com base nas </w:t>
+      </w:r>
+      <w:r>
+        <w:rPr>
+          <w:rFonts w:ascii="Times New Roman" w:hAnsi="Times New Roman" w:cs="Times New Roman"/>
+          <w:sz w:val="24"/>
+          <w:szCs w:val="24"/>
+        </w:rPr>
+        <w:t xml:space="preserve">funcionalidades básicas que um sistema deveria ter para atender a proposta do software que foi desenvolvido, </w:t>
+      </w:r>
+      <w:proofErr w:type="gramStart"/>
+      <w:r>
+        <w:rPr>
+          <w:rFonts w:ascii="Times New Roman" w:hAnsi="Times New Roman" w:cs="Times New Roman"/>
+          <w:sz w:val="24"/>
+          <w:szCs w:val="24"/>
+        </w:rPr>
+        <w:t>foi</w:t>
+      </w:r>
+      <w:proofErr w:type="gramEnd"/>
+      <w:r>
+        <w:rPr>
+          <w:rFonts w:ascii="Times New Roman" w:hAnsi="Times New Roman" w:cs="Times New Roman"/>
+          <w:sz w:val="24"/>
+          <w:szCs w:val="24"/>
+        </w:rPr>
+        <w:t xml:space="preserve"> detectado </w:t>
+      </w:r>
+      <w:r>
+        <w:rPr>
+          <w:rFonts w:ascii="Times New Roman" w:hAnsi="Times New Roman" w:cs="Times New Roman"/>
+          <w:sz w:val="24"/>
+          <w:szCs w:val="24"/>
+        </w:rPr>
+        <w:t xml:space="preserve">quais são os requisitos que o sistema deveria contemplar, esses requisitos podem ser vistos no </w:t>
+      </w:r>
+      <w:r>
+        <w:rPr>
+          <w:rFonts w:ascii="Times New Roman" w:hAnsi="Times New Roman" w:cs="Times New Roman"/>
+          <w:sz w:val="24"/>
+          <w:szCs w:val="24"/>
+        </w:rPr>
+        <w:t xml:space="preserve">Apêndice A, </w:t>
+      </w:r>
+      <w:r>
+        <w:rPr>
+          <w:rFonts w:ascii="Times New Roman" w:hAnsi="Times New Roman" w:cs="Times New Roman"/>
+          <w:sz w:val="24"/>
+          <w:szCs w:val="24"/>
+        </w:rPr>
+        <w:t>presente em anexo a este artigo. D</w:t>
+      </w:r>
+      <w:r>
+        <w:rPr>
+          <w:rFonts w:ascii="Times New Roman" w:hAnsi="Times New Roman" w:cs="Times New Roman"/>
+          <w:sz w:val="24"/>
+          <w:szCs w:val="24"/>
+        </w:rPr>
+        <w:t>iante disso identificou-se que sistema</w:t>
+      </w:r>
+      <w:r>
+        <w:rPr>
+          <w:rFonts w:ascii="Times New Roman" w:hAnsi="Times New Roman" w:cs="Times New Roman"/>
+          <w:sz w:val="24"/>
+          <w:szCs w:val="24"/>
+        </w:rPr>
+        <w:t xml:space="preserve"> </w:t>
+      </w:r>
+      <w:r>
+        <w:rPr>
+          <w:rFonts w:ascii="Times New Roman" w:hAnsi="Times New Roman" w:cs="Times New Roman"/>
+          <w:sz w:val="24"/>
+          <w:szCs w:val="24"/>
+        </w:rPr>
+        <w:t>conteria as seguintes funções principais: cadastro</w:t>
+      </w:r>
+      <w:r>
+        <w:rPr>
+          <w:rFonts w:ascii="Times New Roman" w:hAnsi="Times New Roman" w:cs="Times New Roman"/>
+          <w:sz w:val="24"/>
+          <w:szCs w:val="24"/>
+        </w:rPr>
+        <w:t xml:space="preserve">, alteração, busca e remoção </w:t>
+      </w:r>
+      <w:r>
+        <w:rPr>
+          <w:rFonts w:ascii="Times New Roman" w:hAnsi="Times New Roman" w:cs="Times New Roman"/>
+          <w:sz w:val="24"/>
+          <w:szCs w:val="24"/>
+        </w:rPr>
+        <w:t xml:space="preserve">de </w:t>
+      </w:r>
+      <w:r>
+        <w:rPr>
+          <w:rFonts w:ascii="Times New Roman" w:hAnsi="Times New Roman" w:cs="Times New Roman"/>
+          <w:sz w:val="24"/>
+          <w:szCs w:val="24"/>
+        </w:rPr>
+        <w:t>ideias dos seguintes itens: usuários,</w:t>
+      </w:r>
+      <w:r>
+        <w:rPr>
+          <w:rFonts w:ascii="Times New Roman" w:hAnsi="Times New Roman" w:cs="Times New Roman"/>
+          <w:sz w:val="24"/>
+          <w:szCs w:val="24"/>
+        </w:rPr>
+        <w:t xml:space="preserve"> </w:t>
+      </w:r>
+      <w:r>
+        <w:rPr>
+          <w:rFonts w:ascii="Times New Roman" w:hAnsi="Times New Roman" w:cs="Times New Roman"/>
+          <w:sz w:val="24"/>
+          <w:szCs w:val="24"/>
+        </w:rPr>
+        <w:t>áreas e</w:t>
+      </w:r>
+      <w:r>
+        <w:rPr>
+          <w:rFonts w:ascii="Times New Roman" w:hAnsi="Times New Roman" w:cs="Times New Roman"/>
+          <w:sz w:val="24"/>
+          <w:szCs w:val="24"/>
+        </w:rPr>
+        <w:t xml:space="preserve"> </w:t>
+      </w:r>
+      <w:r>
+        <w:rPr>
+          <w:rFonts w:ascii="Times New Roman" w:hAnsi="Times New Roman" w:cs="Times New Roman"/>
+          <w:sz w:val="24"/>
+          <w:szCs w:val="24"/>
+        </w:rPr>
+        <w:t xml:space="preserve">prêmios. Possuir </w:t>
+      </w:r>
+      <w:proofErr w:type="gramStart"/>
+      <w:r>
+        <w:rPr>
+          <w:rFonts w:ascii="Times New Roman" w:hAnsi="Times New Roman" w:cs="Times New Roman"/>
+          <w:sz w:val="24"/>
+          <w:szCs w:val="24"/>
+        </w:rPr>
+        <w:t>um tela</w:t>
+      </w:r>
+      <w:proofErr w:type="gramEnd"/>
+      <w:r>
+        <w:rPr>
+          <w:rFonts w:ascii="Times New Roman" w:hAnsi="Times New Roman" w:cs="Times New Roman"/>
+          <w:sz w:val="24"/>
+          <w:szCs w:val="24"/>
+        </w:rPr>
+        <w:t xml:space="preserve"> para solicitação de prêmio, geração de relatório e um acesso através de </w:t>
+      </w:r>
+      <w:proofErr w:type="spellStart"/>
+      <w:r>
+        <w:rPr>
+          <w:rFonts w:ascii="Times New Roman" w:hAnsi="Times New Roman" w:cs="Times New Roman"/>
+          <w:sz w:val="24"/>
+          <w:szCs w:val="24"/>
+        </w:rPr>
+        <w:t>login</w:t>
+      </w:r>
+      <w:proofErr w:type="spellEnd"/>
+      <w:r>
+        <w:rPr>
+          <w:rFonts w:ascii="Times New Roman" w:hAnsi="Times New Roman" w:cs="Times New Roman"/>
+          <w:sz w:val="24"/>
+          <w:szCs w:val="24"/>
+        </w:rPr>
+        <w:t xml:space="preserve"> e senha</w:t>
+      </w:r>
+      <w:r>
+        <w:rPr>
+          <w:rFonts w:ascii="Times New Roman" w:hAnsi="Times New Roman" w:cs="Times New Roman"/>
+          <w:sz w:val="24"/>
+          <w:szCs w:val="24"/>
+        </w:rPr>
+        <w:t>.</w:t>
+      </w:r>
+    </w:p>
+    <w:p>
+      <w:pPr>
+        <w:autoSpaceDE w:val="0"/>
+        <w:autoSpaceDN w:val="0"/>
+        <w:adjustRightInd w:val="0"/>
+        <w:spacing w:before="120" w:line="360" w:lineRule="auto"/>
+        <w:ind w:firstLine="578"/>
+        <w:jc w:val="both"/>
+        <w:rPr>
+          <w:rFonts w:ascii="Times New Roman" w:hAnsi="Times New Roman" w:cs="Times New Roman"/>
+          <w:sz w:val="24"/>
+          <w:szCs w:val="24"/>
+        </w:rPr>
+      </w:pPr>
+      <w:r>
+        <w:rPr>
+          <w:rFonts w:ascii="Times New Roman" w:hAnsi="Times New Roman" w:cs="Times New Roman"/>
+          <w:sz w:val="24"/>
+          <w:szCs w:val="24"/>
+        </w:rPr>
+        <w:t xml:space="preserve">Na </w:t>
+      </w:r>
+      <w:proofErr w:type="gramStart"/>
+      <w:r>
+        <w:rPr>
+          <w:rFonts w:ascii="Times New Roman" w:hAnsi="Times New Roman" w:cs="Times New Roman"/>
+          <w:sz w:val="24"/>
+          <w:szCs w:val="24"/>
+        </w:rPr>
+        <w:t>figura ?</w:t>
+      </w:r>
+      <w:proofErr w:type="gramEnd"/>
+      <w:r>
+        <w:rPr>
+          <w:rFonts w:ascii="Times New Roman" w:hAnsi="Times New Roman" w:cs="Times New Roman"/>
+          <w:sz w:val="24"/>
+          <w:szCs w:val="24"/>
+        </w:rPr>
+        <w:t xml:space="preserve">? </w:t>
+      </w:r>
+      <w:proofErr w:type="gramStart"/>
+      <w:r>
+        <w:rPr>
+          <w:rFonts w:ascii="Times New Roman" w:hAnsi="Times New Roman" w:cs="Times New Roman"/>
+          <w:sz w:val="24"/>
+          <w:szCs w:val="24"/>
+        </w:rPr>
+        <w:t>é</w:t>
+      </w:r>
+      <w:proofErr w:type="gramEnd"/>
+      <w:r>
+        <w:rPr>
+          <w:rFonts w:ascii="Times New Roman" w:hAnsi="Times New Roman" w:cs="Times New Roman"/>
+          <w:sz w:val="24"/>
+          <w:szCs w:val="24"/>
+        </w:rPr>
+        <w:t xml:space="preserve"> apresentado através da UML</w:t>
+      </w:r>
+      <w:r>
+        <w:rPr>
+          <w:rFonts w:ascii="Times New Roman" w:hAnsi="Times New Roman" w:cs="Times New Roman"/>
+          <w:sz w:val="24"/>
+          <w:szCs w:val="24"/>
+        </w:rPr>
+        <w:fldChar w:fldCharType="begin"/>
+      </w:r>
+      <w:r>
+        <w:instrText xml:space="preserve"> XE "</w:instrText>
+      </w:r>
+      <w:r>
+        <w:rPr>
+          <w:rFonts w:ascii="Times New Roman" w:hAnsi="Times New Roman" w:cs="Times New Roman"/>
+          <w:sz w:val="24"/>
+          <w:szCs w:val="24"/>
+        </w:rPr>
+        <w:instrText>UML:</w:instrText>
+      </w:r>
+      <w:r>
+        <w:instrText>Unified Modeling Language</w:instrText>
+      </w:r>
+      <w:r>
+        <w:instrText xml:space="preserve">" </w:instrText>
+      </w:r>
+      <w:r>
+        <w:rPr>
+          <w:rFonts w:ascii="Times New Roman" w:hAnsi="Times New Roman" w:cs="Times New Roman"/>
+          <w:sz w:val="24"/>
+          <w:szCs w:val="24"/>
+        </w:rPr>
+        <w:fldChar w:fldCharType="end"/>
+      </w:r>
+      <w:r>
+        <w:rPr>
+          <w:rFonts w:ascii="Times New Roman" w:hAnsi="Times New Roman" w:cs="Times New Roman"/>
+          <w:sz w:val="24"/>
+          <w:szCs w:val="24"/>
+        </w:rPr>
+        <w:t xml:space="preserve">, o diagrama de caso de uso </w:t>
+      </w:r>
+      <w:r>
+        <w:rPr>
+          <w:rFonts w:ascii="Times New Roman" w:hAnsi="Times New Roman" w:cs="Times New Roman"/>
+          <w:sz w:val="24"/>
+          <w:szCs w:val="24"/>
+        </w:rPr>
+        <w:t>do requisito cadastrar ideia.</w:t>
+      </w:r>
+    </w:p>
+    <w:p>
+      <w:pPr>
+        <w:autoSpaceDE w:val="0"/>
+        <w:autoSpaceDN w:val="0"/>
+        <w:adjustRightInd w:val="0"/>
+        <w:spacing w:before="120" w:line="360" w:lineRule="auto"/>
+        <w:ind w:firstLine="578"/>
+        <w:jc w:val="both"/>
+        <w:rPr>
+          <w:rFonts w:ascii="Times New Roman" w:hAnsi="Times New Roman" w:cs="Times New Roman"/>
+          <w:sz w:val="24"/>
+          <w:szCs w:val="24"/>
+        </w:rPr>
+      </w:pPr>
+      <w:r>
+        <w:rPr>
+          <w:rFonts w:ascii="Times New Roman" w:hAnsi="Times New Roman" w:cs="Times New Roman"/>
+          <w:sz w:val="24"/>
+          <w:szCs w:val="24"/>
+        </w:rPr>
+        <w:t>FIGURA.</w:t>
+      </w:r>
+    </w:p>
+    <w:p>
+      <w:pPr>
+        <w:autoSpaceDE w:val="0"/>
+        <w:autoSpaceDN w:val="0"/>
+        <w:adjustRightInd w:val="0"/>
+        <w:spacing w:before="120" w:line="360" w:lineRule="auto"/>
+        <w:ind w:firstLine="578"/>
+        <w:jc w:val="both"/>
+        <w:rPr>
+          <w:rFonts w:ascii="Times New Roman" w:hAnsi="Times New Roman" w:cs="Times New Roman"/>
+          <w:sz w:val="24"/>
+          <w:szCs w:val="24"/>
+        </w:rPr>
+      </w:pPr>
+      <w:r>
+        <w:rPr>
+          <w:rFonts w:ascii="Times New Roman" w:hAnsi="Times New Roman" w:cs="Times New Roman"/>
+          <w:sz w:val="24"/>
+          <w:szCs w:val="24"/>
+        </w:rPr>
+        <w:t xml:space="preserve"> </w:t>
+      </w:r>
+    </w:p>
+    <w:p>
+      <w:pPr>
+        <w:autoSpaceDE w:val="0"/>
+        <w:autoSpaceDN w:val="0"/>
+        <w:adjustRightInd w:val="0"/>
+        <w:spacing w:before="120" w:line="360" w:lineRule="auto"/>
+        <w:ind w:firstLine="578"/>
+        <w:jc w:val="both"/>
+        <w:rPr>
+          <w:rFonts w:ascii="Times New Roman" w:hAnsi="Times New Roman" w:cs="Times New Roman"/>
+          <w:sz w:val="24"/>
+          <w:szCs w:val="24"/>
+        </w:rPr>
+      </w:pPr>
+      <w:r>
+        <w:rPr>
+          <w:rFonts w:ascii="Times New Roman" w:hAnsi="Times New Roman" w:cs="Times New Roman"/>
+          <w:sz w:val="24"/>
+          <w:szCs w:val="24"/>
+        </w:rPr>
+        <w:t>A figura acima demostra as etapas que ocorrem para que seja efetuado o</w:t>
+      </w:r>
+      <w:r>
+        <w:rPr>
+          <w:rFonts w:ascii="Times New Roman" w:hAnsi="Times New Roman" w:cs="Times New Roman"/>
+          <w:sz w:val="24"/>
+          <w:szCs w:val="24"/>
+        </w:rPr>
+        <w:t xml:space="preserve"> </w:t>
+      </w:r>
+      <w:r>
+        <w:rPr>
+          <w:rFonts w:ascii="Times New Roman" w:hAnsi="Times New Roman" w:cs="Times New Roman"/>
+          <w:sz w:val="24"/>
+          <w:szCs w:val="24"/>
+        </w:rPr>
+        <w:t>cadastro de um</w:t>
+      </w:r>
+      <w:r>
+        <w:rPr>
+          <w:rFonts w:ascii="Times New Roman" w:hAnsi="Times New Roman" w:cs="Times New Roman"/>
+          <w:sz w:val="24"/>
+          <w:szCs w:val="24"/>
+        </w:rPr>
+        <w:t>a</w:t>
+      </w:r>
+      <w:r>
+        <w:rPr>
+          <w:rFonts w:ascii="Times New Roman" w:hAnsi="Times New Roman" w:cs="Times New Roman"/>
+          <w:sz w:val="24"/>
+          <w:szCs w:val="24"/>
+        </w:rPr>
+        <w:t xml:space="preserve"> </w:t>
+      </w:r>
+      <w:r>
+        <w:rPr>
+          <w:rFonts w:ascii="Times New Roman" w:hAnsi="Times New Roman" w:cs="Times New Roman"/>
+          <w:sz w:val="24"/>
+          <w:szCs w:val="24"/>
+        </w:rPr>
+        <w:t>ideia</w:t>
+      </w:r>
+      <w:r>
+        <w:rPr>
+          <w:rFonts w:ascii="Times New Roman" w:hAnsi="Times New Roman" w:cs="Times New Roman"/>
+          <w:sz w:val="24"/>
+          <w:szCs w:val="24"/>
+        </w:rPr>
+        <w:t xml:space="preserve"> no sistema, são elas: após estar conectado o usuário solicita a</w:t>
+      </w:r>
+      <w:r>
+        <w:rPr>
+          <w:rFonts w:ascii="Times New Roman" w:hAnsi="Times New Roman" w:cs="Times New Roman"/>
+          <w:sz w:val="24"/>
+          <w:szCs w:val="24"/>
+        </w:rPr>
+        <w:t xml:space="preserve"> </w:t>
+      </w:r>
+      <w:r>
+        <w:rPr>
+          <w:rFonts w:ascii="Times New Roman" w:hAnsi="Times New Roman" w:cs="Times New Roman"/>
+          <w:sz w:val="24"/>
+          <w:szCs w:val="24"/>
+        </w:rPr>
+        <w:t xml:space="preserve">tela de cadastro de ideia, o sistema irá salvar a ideia com o usuário </w:t>
+      </w:r>
+      <w:proofErr w:type="spellStart"/>
+      <w:r>
+        <w:rPr>
+          <w:rFonts w:ascii="Times New Roman" w:hAnsi="Times New Roman" w:cs="Times New Roman"/>
+          <w:sz w:val="24"/>
+          <w:szCs w:val="24"/>
+        </w:rPr>
+        <w:t>logado</w:t>
+      </w:r>
+      <w:proofErr w:type="spellEnd"/>
+      <w:r>
+        <w:rPr>
+          <w:rFonts w:ascii="Times New Roman" w:hAnsi="Times New Roman" w:cs="Times New Roman"/>
+          <w:sz w:val="24"/>
+          <w:szCs w:val="24"/>
+        </w:rPr>
+        <w:t>, e para a área informada no cadastro.</w:t>
+      </w:r>
+    </w:p>
+    <w:p>
+      <w:pPr>
         <w:pStyle w:val="Ttulo2"/>
         <w:spacing w:before="120" w:after="0" w:line="360" w:lineRule="auto"/>
         <w:ind w:left="578" w:hanging="578"/>
@@ -13992,6 +14837,7 @@
     </w:p>
     <w:p>
       <w:pPr>
+        <w:spacing w:before="120" w:line="360" w:lineRule="auto"/>
         <w:ind w:firstLine="431"/>
         <w:jc w:val="both"/>
         <w:rPr>
@@ -14063,6 +14909,7 @@
     </w:p>
     <w:p>
       <w:pPr>
+        <w:spacing w:before="120" w:line="360" w:lineRule="auto"/>
         <w:ind w:firstLine="431"/>
         <w:jc w:val="both"/>
         <w:rPr>
@@ -14176,6 +15023,7 @@
     </w:p>
     <w:p>
       <w:pPr>
+        <w:spacing w:before="120" w:line="360" w:lineRule="auto"/>
         <w:ind w:firstLine="431"/>
         <w:jc w:val="both"/>
         <w:rPr>
@@ -14195,6 +15043,7 @@
     </w:p>
     <w:p>
       <w:pPr>
+        <w:spacing w:before="120" w:line="360" w:lineRule="auto"/>
         <w:ind w:firstLine="431"/>
         <w:jc w:val="both"/>
         <w:rPr>
@@ -14268,6 +15117,7 @@
     </w:p>
     <w:p>
       <w:pPr>
+        <w:spacing w:before="120" w:line="360" w:lineRule="auto"/>
         <w:ind w:firstLine="431"/>
         <w:jc w:val="both"/>
         <w:rPr>
@@ -14282,11 +15132,13 @@
           <w:sz w:val="24"/>
           <w:szCs w:val="24"/>
         </w:rPr>
+        <w:lastRenderedPageBreak/>
         <w:t>FIGURA</w:t>
       </w:r>
     </w:p>
     <w:p>
       <w:pPr>
+        <w:spacing w:before="120" w:line="360" w:lineRule="auto"/>
         <w:ind w:firstLine="431"/>
         <w:jc w:val="both"/>
         <w:rPr>
@@ -14404,6 +15256,7 @@
     </w:p>
     <w:p>
       <w:pPr>
+        <w:spacing w:before="120" w:line="360" w:lineRule="auto"/>
         <w:ind w:firstLine="431"/>
         <w:jc w:val="both"/>
         <w:rPr>
@@ -14423,6 +15276,7 @@
     </w:p>
     <w:p>
       <w:pPr>
+        <w:spacing w:before="120" w:line="360" w:lineRule="auto"/>
         <w:ind w:firstLine="431"/>
         <w:jc w:val="both"/>
         <w:rPr>
@@ -14461,6 +15315,7 @@
     </w:p>
     <w:p>
       <w:pPr>
+        <w:spacing w:before="120" w:line="360" w:lineRule="auto"/>
         <w:ind w:firstLine="431"/>
         <w:jc w:val="both"/>
         <w:rPr>
@@ -14552,6 +15407,7 @@
     </w:p>
     <w:p>
       <w:pPr>
+        <w:spacing w:before="120" w:line="360" w:lineRule="auto"/>
         <w:ind w:firstLine="431"/>
         <w:jc w:val="both"/>
         <w:rPr>
@@ -14584,73 +15440,14 @@
         </w:rPr>
         <w:t xml:space="preserve">, a descrição completa de como funciona a edição de ideias está sendo </w:t>
       </w:r>
-      <w:proofErr w:type="gramStart"/>
-      <w:r>
-        <w:rPr>
-          <w:rFonts w:ascii="Times New Roman" w:hAnsi="Times New Roman" w:cs="Times New Roman"/>
-          <w:sz w:val="24"/>
-          <w:szCs w:val="24"/>
-        </w:rPr>
-        <w:t xml:space="preserve">apresentada no </w:t>
-      </w:r>
-      <w:r>
-        <w:rPr>
-          <w:rFonts w:ascii="Times New Roman" w:hAnsi="Times New Roman" w:cs="Times New Roman"/>
-          <w:sz w:val="24"/>
-          <w:szCs w:val="24"/>
-        </w:rPr>
-        <w:t>RF</w:t>
-      </w:r>
-      <w:r>
-        <w:rPr>
-          <w:rFonts w:ascii="Times New Roman" w:hAnsi="Times New Roman" w:cs="Times New Roman"/>
-          <w:sz w:val="24"/>
-          <w:szCs w:val="24"/>
-        </w:rPr>
-        <w:fldChar w:fldCharType="begin"/>
-      </w:r>
-      <w:r>
-        <w:instrText xml:space="preserve"> XE "</w:instrText>
-      </w:r>
-      <w:r>
-        <w:rPr>
-          <w:rFonts w:ascii="Times New Roman" w:hAnsi="Times New Roman" w:cs="Times New Roman"/>
-          <w:sz w:val="24"/>
-          <w:szCs w:val="24"/>
-        </w:rPr>
-        <w:instrText>RF:</w:instrText>
-      </w:r>
-      <w:r>
-        <w:instrText>Requisito Funcional</w:instrText>
-      </w:r>
-      <w:r>
-        <w:instrText xml:space="preserve">" </w:instrText>
-      </w:r>
-      <w:r>
-        <w:rPr>
-          <w:rFonts w:ascii="Times New Roman" w:hAnsi="Times New Roman" w:cs="Times New Roman"/>
-          <w:sz w:val="24"/>
-          <w:szCs w:val="24"/>
-        </w:rPr>
-        <w:fldChar w:fldCharType="end"/>
-      </w:r>
-      <w:r>
-        <w:rPr>
-          <w:rFonts w:ascii="Times New Roman" w:hAnsi="Times New Roman" w:cs="Times New Roman"/>
-          <w:sz w:val="24"/>
-          <w:szCs w:val="24"/>
-        </w:rPr>
-        <w:t>05</w:t>
-      </w:r>
-      <w:r>
-        <w:rPr>
-          <w:rFonts w:ascii="Times New Roman" w:hAnsi="Times New Roman" w:cs="Times New Roman"/>
-          <w:sz w:val="24"/>
-          <w:szCs w:val="24"/>
-        </w:rPr>
-        <w:t>, presente no apêndice</w:t>
-      </w:r>
-      <w:proofErr w:type="gramEnd"/>
+      <w:r>
+        <w:rPr>
+          <w:rFonts w:ascii="Times New Roman" w:hAnsi="Times New Roman" w:cs="Times New Roman"/>
+          <w:sz w:val="24"/>
+          <w:szCs w:val="24"/>
+        </w:rPr>
+        <w:t>apresentado no RF05, presente no apêndice</w:t>
+      </w:r>
       <w:r>
         <w:rPr>
           <w:rFonts w:ascii="Times New Roman" w:hAnsi="Times New Roman" w:cs="Times New Roman"/>
@@ -14662,6 +15459,7 @@
     </w:p>
     <w:p>
       <w:pPr>
+        <w:spacing w:before="120" w:line="360" w:lineRule="auto"/>
         <w:ind w:firstLine="431"/>
         <w:jc w:val="both"/>
         <w:rPr>
@@ -14795,6 +15593,7 @@
     </w:p>
     <w:p>
       <w:pPr>
+        <w:spacing w:before="120" w:line="360" w:lineRule="auto"/>
         <w:ind w:firstLine="431"/>
         <w:jc w:val="both"/>
         <w:rPr>
@@ -14811,38 +15610,198 @@
         </w:rPr>
         <w:t>FIGURA</w:t>
       </w:r>
-    </w:p>
-    <w:p>
-      <w:pPr>
-        <w:ind w:firstLine="431"/>
-        <w:jc w:val="both"/>
-        <w:rPr>
-          <w:rFonts w:ascii="Times New Roman" w:hAnsi="Times New Roman" w:cs="Times New Roman"/>
-          <w:sz w:val="24"/>
-          <w:szCs w:val="24"/>
-        </w:rPr>
-      </w:pPr>
-    </w:p>
-    <w:p>
-      <w:pPr>
-        <w:ind w:firstLine="431"/>
-        <w:jc w:val="both"/>
-        <w:rPr>
-          <w:rFonts w:ascii="Times New Roman" w:hAnsi="Times New Roman" w:cs="Times New Roman"/>
-          <w:sz w:val="24"/>
-          <w:szCs w:val="24"/>
-        </w:rPr>
-      </w:pPr>
-      <w:r>
-        <w:rPr>
-          <w:rFonts w:ascii="Times New Roman" w:hAnsi="Times New Roman" w:cs="Times New Roman"/>
-          <w:sz w:val="24"/>
-          <w:szCs w:val="24"/>
-        </w:rPr>
-        <w:t xml:space="preserve">Com o intuito de trazer uma melhor experiência ao usuário, </w:t>
-      </w:r>
       <w:bookmarkStart w:id="21" w:name="_GoBack"/>
       <w:bookmarkEnd w:id="21"/>
+    </w:p>
+    <w:p>
+      <w:pPr>
+        <w:spacing w:before="120" w:line="360" w:lineRule="auto"/>
+        <w:ind w:firstLine="567"/>
+        <w:jc w:val="both"/>
+        <w:rPr>
+          <w:rFonts w:ascii="Times New Roman" w:hAnsi="Times New Roman" w:cs="Times New Roman"/>
+          <w:sz w:val="24"/>
+          <w:szCs w:val="24"/>
+        </w:rPr>
+      </w:pPr>
+      <w:r>
+        <w:rPr>
+          <w:rFonts w:ascii="Times New Roman" w:hAnsi="Times New Roman" w:cs="Times New Roman"/>
+          <w:sz w:val="24"/>
+          <w:szCs w:val="24"/>
+        </w:rPr>
+        <w:t xml:space="preserve">Com o intuito de trazer uma melhor experiência ao usuário, </w:t>
+      </w:r>
+      <w:r>
+        <w:rPr>
+          <w:rFonts w:ascii="Times New Roman" w:hAnsi="Times New Roman" w:cs="Times New Roman"/>
+          <w:sz w:val="24"/>
+          <w:szCs w:val="24"/>
+        </w:rPr>
+        <w:t>para fins de força-lo a procurar pela quantidade de pontos que o mesmo possui, tais pontos são apresentados ao lado do seu nome em uma barra superior que acompanha todas as telas do software.</w:t>
+      </w:r>
+    </w:p>
+    <w:p>
+      <w:pPr>
+        <w:spacing w:before="120" w:line="360" w:lineRule="auto"/>
+        <w:ind w:firstLine="567"/>
+        <w:jc w:val="both"/>
+        <w:rPr>
+          <w:rFonts w:ascii="Times New Roman" w:hAnsi="Times New Roman" w:cs="Times New Roman"/>
+          <w:sz w:val="24"/>
+          <w:szCs w:val="24"/>
+        </w:rPr>
+      </w:pPr>
+      <w:r>
+        <w:rPr>
+          <w:rFonts w:ascii="Times New Roman" w:hAnsi="Times New Roman" w:cs="Times New Roman"/>
+          <w:sz w:val="24"/>
+          <w:szCs w:val="24"/>
+        </w:rPr>
+        <w:t>Os usuários administradores do sistema poderão alterar o status das ideias cadastradas, ou excluirá caso a mesma se enquadre nos requisitos da regra de negócio</w:t>
+      </w:r>
+      <w:r>
+        <w:rPr>
+          <w:rFonts w:ascii="Times New Roman" w:hAnsi="Times New Roman" w:cs="Times New Roman"/>
+          <w:sz w:val="24"/>
+          <w:szCs w:val="24"/>
+        </w:rPr>
+        <w:t>, também são os usuários que poderão efetuar a adição de áreas, usuários, prêmios e ideias de todo o sistema, assim como alterar e excluir os mesmos, os demais usuários não poderão ter essas ações de manter esses tópicos, mas sim, apenas visualizar.</w:t>
+      </w:r>
+    </w:p>
+    <w:p>
+      <w:pPr>
+        <w:spacing w:before="120" w:line="360" w:lineRule="auto"/>
+        <w:ind w:firstLine="567"/>
+        <w:jc w:val="both"/>
+        <w:rPr>
+          <w:rFonts w:ascii="Times New Roman" w:hAnsi="Times New Roman" w:cs="Times New Roman"/>
+          <w:sz w:val="24"/>
+          <w:szCs w:val="24"/>
+        </w:rPr>
+      </w:pPr>
+      <w:r>
+        <w:rPr>
+          <w:rFonts w:ascii="Times New Roman" w:hAnsi="Times New Roman" w:cs="Times New Roman"/>
+          <w:sz w:val="24"/>
+          <w:szCs w:val="24"/>
+        </w:rPr>
+        <w:t xml:space="preserve">Após obter os pontos necessários para poder trocar por um dos prêmios cadastrados, o botão de “solicitar prêmio” estará disponível ao lado da listagem do mesmo na tabela de prêmios, podendo o usuário </w:t>
+      </w:r>
+      <w:proofErr w:type="gramStart"/>
+      <w:r>
+        <w:rPr>
+          <w:rFonts w:ascii="Times New Roman" w:hAnsi="Times New Roman" w:cs="Times New Roman"/>
+          <w:sz w:val="24"/>
+          <w:szCs w:val="24"/>
+        </w:rPr>
+        <w:t>clicar</w:t>
+      </w:r>
+      <w:proofErr w:type="gramEnd"/>
+      <w:r>
+        <w:rPr>
+          <w:rFonts w:ascii="Times New Roman" w:hAnsi="Times New Roman" w:cs="Times New Roman"/>
+          <w:sz w:val="24"/>
+          <w:szCs w:val="24"/>
+        </w:rPr>
+        <w:t xml:space="preserve"> no botão que automaticamente os pontos serão descontados do usuário, e o responsável pela área do usuário será notificado por e</w:t>
+      </w:r>
+      <w:r>
+        <w:rPr>
+          <w:rFonts w:ascii="Times New Roman" w:hAnsi="Times New Roman" w:cs="Times New Roman"/>
+          <w:sz w:val="24"/>
+          <w:szCs w:val="24"/>
+        </w:rPr>
+        <w:t>-</w:t>
+      </w:r>
+      <w:r>
+        <w:rPr>
+          <w:rFonts w:ascii="Times New Roman" w:hAnsi="Times New Roman" w:cs="Times New Roman"/>
+          <w:sz w:val="24"/>
+          <w:szCs w:val="24"/>
+        </w:rPr>
+        <w:t>mail para poder tomar as devidas providências para que o prêmio seja entreg</w:t>
+      </w:r>
+      <w:r>
+        <w:rPr>
+          <w:rFonts w:ascii="Times New Roman" w:hAnsi="Times New Roman" w:cs="Times New Roman"/>
+          <w:sz w:val="24"/>
+          <w:szCs w:val="24"/>
+        </w:rPr>
+        <w:t>u</w:t>
+      </w:r>
+      <w:r>
+        <w:rPr>
+          <w:rFonts w:ascii="Times New Roman" w:hAnsi="Times New Roman" w:cs="Times New Roman"/>
+          <w:sz w:val="24"/>
+          <w:szCs w:val="24"/>
+        </w:rPr>
+        <w:t>e</w:t>
+      </w:r>
+      <w:r>
+        <w:rPr>
+          <w:rFonts w:ascii="Times New Roman" w:hAnsi="Times New Roman" w:cs="Times New Roman"/>
+          <w:sz w:val="24"/>
+          <w:szCs w:val="24"/>
+        </w:rPr>
+        <w:t xml:space="preserve"> ao usuário solicitante, a figura ?? </w:t>
+      </w:r>
+      <w:proofErr w:type="gramStart"/>
+      <w:r>
+        <w:rPr>
+          <w:rFonts w:ascii="Times New Roman" w:hAnsi="Times New Roman" w:cs="Times New Roman"/>
+          <w:sz w:val="24"/>
+          <w:szCs w:val="24"/>
+        </w:rPr>
+        <w:t>apresenta</w:t>
+      </w:r>
+      <w:proofErr w:type="gramEnd"/>
+      <w:r>
+        <w:rPr>
+          <w:rFonts w:ascii="Times New Roman" w:hAnsi="Times New Roman" w:cs="Times New Roman"/>
+          <w:sz w:val="24"/>
+          <w:szCs w:val="24"/>
+        </w:rPr>
+        <w:t xml:space="preserve"> a listagem de prêmios, quando o mesmo já está disponível para o usuário </w:t>
+      </w:r>
+      <w:proofErr w:type="spellStart"/>
+      <w:r>
+        <w:rPr>
+          <w:rFonts w:ascii="Times New Roman" w:hAnsi="Times New Roman" w:cs="Times New Roman"/>
+          <w:sz w:val="24"/>
+          <w:szCs w:val="24"/>
+        </w:rPr>
+        <w:t>logado</w:t>
+      </w:r>
+      <w:proofErr w:type="spellEnd"/>
+      <w:r>
+        <w:rPr>
+          <w:rFonts w:ascii="Times New Roman" w:hAnsi="Times New Roman" w:cs="Times New Roman"/>
+          <w:sz w:val="24"/>
+          <w:szCs w:val="24"/>
+        </w:rPr>
+        <w:t xml:space="preserve"> no sistema.</w:t>
+      </w:r>
+    </w:p>
+    <w:p>
+      <w:pPr>
+        <w:spacing w:before="120" w:line="360" w:lineRule="auto"/>
+        <w:ind w:firstLine="567"/>
+        <w:jc w:val="both"/>
+        <w:rPr>
+          <w:rFonts w:ascii="Times New Roman" w:hAnsi="Times New Roman" w:cs="Times New Roman"/>
+          <w:sz w:val="24"/>
+          <w:szCs w:val="24"/>
+        </w:rPr>
+      </w:pPr>
+      <w:r>
+        <w:rPr>
+          <w:rFonts w:ascii="Times New Roman" w:hAnsi="Times New Roman" w:cs="Times New Roman"/>
+          <w:sz w:val="24"/>
+          <w:szCs w:val="24"/>
+        </w:rPr>
+        <w:t>FIGURA</w:t>
+      </w:r>
     </w:p>
     <w:p>
       <w:pPr>
@@ -14891,339 +15850,6 @@
           <w:szCs w:val="24"/>
         </w:rPr>
       </w:pPr>
-    </w:p>
-    <w:p>
-      <w:pPr>
-        <w:spacing w:before="120" w:line="360" w:lineRule="auto"/>
-        <w:ind w:firstLine="578"/>
-        <w:jc w:val="both"/>
-        <w:rPr>
-          <w:rFonts w:ascii="Times New Roman" w:hAnsi="Times New Roman" w:cs="Times New Roman"/>
-          <w:sz w:val="24"/>
-          <w:szCs w:val="24"/>
-        </w:rPr>
-      </w:pPr>
-      <w:r>
-        <w:rPr>
-          <w:rFonts w:ascii="Times New Roman" w:hAnsi="Times New Roman" w:cs="Times New Roman"/>
-          <w:sz w:val="24"/>
-          <w:szCs w:val="24"/>
-        </w:rPr>
-        <w:lastRenderedPageBreak/>
-        <w:t>Portanto, diante d</w:t>
-      </w:r>
-      <w:r>
-        <w:rPr>
-          <w:rFonts w:ascii="Times New Roman" w:hAnsi="Times New Roman" w:cs="Times New Roman"/>
-          <w:sz w:val="24"/>
-          <w:szCs w:val="24"/>
-        </w:rPr>
-        <w:t xml:space="preserve">o término da análise dos requisitos e o desenvolvimento do sistema, utilizando as ferramentas descritas na seção 3 deste artigo, será disponibilizado no repositório de dados </w:t>
-      </w:r>
-      <w:r>
-        <w:rPr>
-          <w:rFonts w:ascii="Times New Roman" w:hAnsi="Times New Roman" w:cs="Times New Roman"/>
-          <w:sz w:val="24"/>
-          <w:szCs w:val="24"/>
-        </w:rPr>
-        <w:t xml:space="preserve">disponível em </w:t>
-      </w:r>
-      <w:proofErr w:type="gramStart"/>
-      <w:r>
-        <w:rPr>
-          <w:rFonts w:ascii="Times New Roman" w:hAnsi="Times New Roman" w:cs="Times New Roman"/>
-          <w:sz w:val="24"/>
-          <w:szCs w:val="24"/>
-        </w:rPr>
-        <w:t>https</w:t>
-      </w:r>
-      <w:proofErr w:type="gramEnd"/>
-      <w:r>
-        <w:rPr>
-          <w:rFonts w:ascii="Times New Roman" w:hAnsi="Times New Roman" w:cs="Times New Roman"/>
-          <w:sz w:val="24"/>
-          <w:szCs w:val="24"/>
-        </w:rPr>
-        <w:t xml:space="preserve">://github.com/guilhermefontans/banco-de-ideias, </w:t>
-      </w:r>
-      <w:r>
-        <w:rPr>
-          <w:rFonts w:ascii="Times New Roman" w:hAnsi="Times New Roman" w:cs="Times New Roman"/>
-          <w:sz w:val="24"/>
-          <w:szCs w:val="24"/>
-        </w:rPr>
-        <w:t xml:space="preserve"> o clone da máquina virtual utiliza</w:t>
-      </w:r>
-      <w:r>
-        <w:rPr>
-          <w:rFonts w:ascii="Times New Roman" w:hAnsi="Times New Roman" w:cs="Times New Roman"/>
-          <w:sz w:val="24"/>
-          <w:szCs w:val="24"/>
-        </w:rPr>
-        <w:t xml:space="preserve">da para desenvolvê-lo, </w:t>
-      </w:r>
-      <w:r>
-        <w:rPr>
-          <w:rFonts w:ascii="Times New Roman" w:hAnsi="Times New Roman" w:cs="Times New Roman"/>
-          <w:sz w:val="24"/>
-          <w:szCs w:val="24"/>
-        </w:rPr>
-        <w:t xml:space="preserve">o qual </w:t>
-      </w:r>
-      <w:r>
-        <w:rPr>
-          <w:rFonts w:ascii="Times New Roman" w:hAnsi="Times New Roman" w:cs="Times New Roman"/>
-          <w:sz w:val="24"/>
-          <w:szCs w:val="24"/>
-        </w:rPr>
-        <w:t>trata-se</w:t>
-      </w:r>
-      <w:r>
-        <w:rPr>
-          <w:rFonts w:ascii="Times New Roman" w:hAnsi="Times New Roman" w:cs="Times New Roman"/>
-          <w:sz w:val="24"/>
-          <w:szCs w:val="24"/>
-        </w:rPr>
-        <w:t xml:space="preserve"> de um arquivo no formato OVA, contendo como sistema operacional Linux com a distribuição </w:t>
-      </w:r>
-      <w:proofErr w:type="spellStart"/>
-      <w:r>
-        <w:rPr>
-          <w:rFonts w:ascii="Times New Roman" w:hAnsi="Times New Roman" w:cs="Times New Roman"/>
-          <w:sz w:val="24"/>
-          <w:szCs w:val="24"/>
-        </w:rPr>
-        <w:t>CentOS</w:t>
-      </w:r>
-      <w:proofErr w:type="spellEnd"/>
-      <w:r>
-        <w:rPr>
-          <w:rFonts w:ascii="Times New Roman" w:hAnsi="Times New Roman" w:cs="Times New Roman"/>
-          <w:sz w:val="24"/>
-          <w:szCs w:val="24"/>
-        </w:rPr>
-        <w:t xml:space="preserve"> 7</w:t>
-      </w:r>
-      <w:r>
-        <w:rPr>
-          <w:rFonts w:ascii="Times New Roman" w:hAnsi="Times New Roman" w:cs="Times New Roman"/>
-          <w:sz w:val="24"/>
-          <w:szCs w:val="24"/>
-        </w:rPr>
-        <w:t>.</w:t>
-      </w:r>
-      <w:r>
-        <w:rPr>
-          <w:rFonts w:ascii="Times New Roman" w:hAnsi="Times New Roman" w:cs="Times New Roman"/>
-          <w:sz w:val="24"/>
-          <w:szCs w:val="24"/>
-        </w:rPr>
-        <w:t xml:space="preserve"> </w:t>
-      </w:r>
-      <w:r>
-        <w:rPr>
-          <w:rFonts w:ascii="Times New Roman" w:hAnsi="Times New Roman" w:cs="Times New Roman"/>
-          <w:sz w:val="24"/>
-          <w:szCs w:val="24"/>
-        </w:rPr>
-        <w:t>Neste caso basta</w:t>
-      </w:r>
-      <w:r>
-        <w:rPr>
-          <w:rFonts w:ascii="Times New Roman" w:hAnsi="Times New Roman" w:cs="Times New Roman"/>
-          <w:sz w:val="24"/>
-          <w:szCs w:val="24"/>
-        </w:rPr>
-        <w:t xml:space="preserve"> efetuar o download do arquivo e importá-lo em um </w:t>
-      </w:r>
-      <w:proofErr w:type="spellStart"/>
-      <w:r>
-        <w:rPr>
-          <w:rFonts w:ascii="Times New Roman" w:hAnsi="Times New Roman" w:cs="Times New Roman"/>
-          <w:sz w:val="24"/>
-          <w:szCs w:val="24"/>
-        </w:rPr>
-        <w:t>virtualizador</w:t>
-      </w:r>
-      <w:proofErr w:type="spellEnd"/>
-      <w:r>
-        <w:rPr>
-          <w:rFonts w:ascii="Times New Roman" w:hAnsi="Times New Roman" w:cs="Times New Roman"/>
-          <w:sz w:val="24"/>
-          <w:szCs w:val="24"/>
-        </w:rPr>
-        <w:t xml:space="preserve"> da escolha do usuário final, podendo ser </w:t>
-      </w:r>
-      <w:proofErr w:type="spellStart"/>
-      <w:proofErr w:type="gramStart"/>
-      <w:r>
-        <w:rPr>
-          <w:rFonts w:ascii="Times New Roman" w:hAnsi="Times New Roman" w:cs="Times New Roman"/>
-          <w:sz w:val="24"/>
-          <w:szCs w:val="24"/>
-        </w:rPr>
-        <w:t>VirtualBox</w:t>
-      </w:r>
-      <w:proofErr w:type="spellEnd"/>
-      <w:proofErr w:type="gramEnd"/>
-      <w:r>
-        <w:rPr>
-          <w:rFonts w:ascii="Times New Roman" w:hAnsi="Times New Roman" w:cs="Times New Roman"/>
-          <w:sz w:val="24"/>
-          <w:szCs w:val="24"/>
-        </w:rPr>
-        <w:t xml:space="preserve">, </w:t>
-      </w:r>
-      <w:proofErr w:type="spellStart"/>
-      <w:r>
-        <w:rPr>
-          <w:rFonts w:ascii="Times New Roman" w:hAnsi="Times New Roman" w:cs="Times New Roman"/>
-          <w:sz w:val="24"/>
-          <w:szCs w:val="24"/>
-        </w:rPr>
-        <w:t>VMWare</w:t>
-      </w:r>
-      <w:proofErr w:type="spellEnd"/>
-      <w:r>
-        <w:rPr>
-          <w:rFonts w:ascii="Times New Roman" w:hAnsi="Times New Roman" w:cs="Times New Roman"/>
-          <w:sz w:val="24"/>
-          <w:szCs w:val="24"/>
-        </w:rPr>
-        <w:t xml:space="preserve">, </w:t>
-      </w:r>
-      <w:proofErr w:type="spellStart"/>
-      <w:r>
-        <w:rPr>
-          <w:rFonts w:ascii="Times New Roman" w:hAnsi="Times New Roman" w:cs="Times New Roman"/>
-          <w:sz w:val="24"/>
-          <w:szCs w:val="24"/>
-        </w:rPr>
-        <w:t>Hyper-vision</w:t>
-      </w:r>
-      <w:proofErr w:type="spellEnd"/>
-      <w:r>
-        <w:rPr>
-          <w:rFonts w:ascii="Times New Roman" w:hAnsi="Times New Roman" w:cs="Times New Roman"/>
-          <w:sz w:val="24"/>
-          <w:szCs w:val="24"/>
-        </w:rPr>
-        <w:t xml:space="preserve"> entre outros. </w:t>
-      </w:r>
-      <w:r>
-        <w:rPr>
-          <w:rFonts w:ascii="Times New Roman" w:hAnsi="Times New Roman" w:cs="Times New Roman"/>
-          <w:sz w:val="24"/>
-          <w:szCs w:val="24"/>
-        </w:rPr>
-        <w:t xml:space="preserve">Posteriormente </w:t>
-      </w:r>
-      <w:r>
-        <w:rPr>
-          <w:rFonts w:ascii="Times New Roman" w:hAnsi="Times New Roman" w:cs="Times New Roman"/>
-          <w:sz w:val="24"/>
-          <w:szCs w:val="24"/>
-        </w:rPr>
-        <w:t>a máquina virtual</w:t>
-      </w:r>
-      <w:r>
-        <w:rPr>
-          <w:rFonts w:ascii="Times New Roman" w:hAnsi="Times New Roman" w:cs="Times New Roman"/>
-          <w:sz w:val="24"/>
-          <w:szCs w:val="24"/>
-        </w:rPr>
-        <w:t xml:space="preserve"> vai</w:t>
-      </w:r>
-      <w:r>
-        <w:rPr>
-          <w:rFonts w:ascii="Times New Roman" w:hAnsi="Times New Roman" w:cs="Times New Roman"/>
-          <w:sz w:val="24"/>
-          <w:szCs w:val="24"/>
-        </w:rPr>
-        <w:t xml:space="preserve"> ser importada no </w:t>
-      </w:r>
-      <w:proofErr w:type="spellStart"/>
-      <w:r>
-        <w:rPr>
-          <w:rFonts w:ascii="Times New Roman" w:hAnsi="Times New Roman" w:cs="Times New Roman"/>
-          <w:sz w:val="24"/>
-          <w:szCs w:val="24"/>
-        </w:rPr>
-        <w:t>virtualizador</w:t>
-      </w:r>
-      <w:proofErr w:type="spellEnd"/>
-      <w:r>
-        <w:rPr>
-          <w:rFonts w:ascii="Times New Roman" w:hAnsi="Times New Roman" w:cs="Times New Roman"/>
-          <w:sz w:val="24"/>
-          <w:szCs w:val="24"/>
-        </w:rPr>
-        <w:t>, ao ligar a mesma</w:t>
-      </w:r>
-      <w:r>
-        <w:rPr>
-          <w:rFonts w:ascii="Times New Roman" w:hAnsi="Times New Roman" w:cs="Times New Roman"/>
-          <w:sz w:val="24"/>
-          <w:szCs w:val="24"/>
-        </w:rPr>
-        <w:t xml:space="preserve"> e concluir a carga do seu SO,</w:t>
-      </w:r>
-      <w:r>
-        <w:rPr>
-          <w:rFonts w:ascii="Times New Roman" w:hAnsi="Times New Roman" w:cs="Times New Roman"/>
-          <w:sz w:val="24"/>
-          <w:szCs w:val="24"/>
-        </w:rPr>
-        <w:fldChar w:fldCharType="begin"/>
-      </w:r>
-      <w:r>
-        <w:rPr>
-          <w:rFonts w:ascii="Times New Roman" w:hAnsi="Times New Roman" w:cs="Times New Roman"/>
-          <w:sz w:val="24"/>
-          <w:szCs w:val="24"/>
-        </w:rPr>
-        <w:instrText xml:space="preserve"> XE "SO:Sistema Operacional" </w:instrText>
-      </w:r>
-      <w:r>
-        <w:rPr>
-          <w:rFonts w:ascii="Times New Roman" w:hAnsi="Times New Roman" w:cs="Times New Roman"/>
-          <w:sz w:val="24"/>
-          <w:szCs w:val="24"/>
-        </w:rPr>
-        <w:fldChar w:fldCharType="end"/>
-      </w:r>
-      <w:r>
-        <w:rPr>
-          <w:rFonts w:ascii="Times New Roman" w:hAnsi="Times New Roman" w:cs="Times New Roman"/>
-          <w:sz w:val="24"/>
-          <w:szCs w:val="24"/>
-        </w:rPr>
-        <w:t xml:space="preserve"> será apresentado o </w:t>
-      </w:r>
-      <w:r>
-        <w:rPr>
-          <w:rFonts w:ascii="Times New Roman" w:hAnsi="Times New Roman" w:cs="Times New Roman"/>
-          <w:sz w:val="24"/>
-          <w:szCs w:val="24"/>
-        </w:rPr>
-        <w:t>IP que</w:t>
-      </w:r>
-      <w:r>
-        <w:rPr>
-          <w:rFonts w:ascii="Times New Roman" w:hAnsi="Times New Roman" w:cs="Times New Roman"/>
-          <w:sz w:val="24"/>
-          <w:szCs w:val="24"/>
-        </w:rPr>
-        <w:t xml:space="preserve"> será utilizado </w:t>
-      </w:r>
-      <w:r>
-        <w:rPr>
-          <w:rFonts w:ascii="Times New Roman" w:hAnsi="Times New Roman" w:cs="Times New Roman"/>
-          <w:sz w:val="24"/>
-          <w:szCs w:val="24"/>
-        </w:rPr>
-        <w:t>para acessar a aplicação em um navegador web.</w:t>
-      </w:r>
     </w:p>
     <w:p>
       <w:pPr>
@@ -15816,7 +16442,6 @@
           <w:sz w:val="24"/>
           <w:szCs w:val="24"/>
         </w:rPr>
-        <w:lastRenderedPageBreak/>
         <w:t xml:space="preserve">INFRAERO. </w:t>
       </w:r>
       <w:r>
@@ -16050,6 +16675,7 @@
           <w:sz w:val="24"/>
           <w:szCs w:val="24"/>
         </w:rPr>
+        <w:lastRenderedPageBreak/>
         <w:t xml:space="preserve">MEDRADO, Adler. </w:t>
       </w:r>
       <w:r>
@@ -16820,7 +17446,6 @@
           <w:sz w:val="24"/>
           <w:szCs w:val="24"/>
         </w:rPr>
-        <w:lastRenderedPageBreak/>
         <w:t>SITE OFICIAL DO VIM. Disponível em: &lt;</w:t>
       </w:r>
       <w:r>
@@ -17426,7 +18051,6 @@
                 <w:sz w:val="24"/>
                 <w:szCs w:val="24"/>
               </w:rPr>
-              <w:lastRenderedPageBreak/>
               <w:t>Pré-Requisitos</w:t>
             </w:r>
           </w:p>
@@ -17945,7 +18569,17 @@
                 <w:szCs w:val="24"/>
                 <w:highlight w:val="white"/>
               </w:rPr>
-              <w:t>O sistema deverá solicitar o usuário e senha de quem realizar as operações.</w:t>
+              <w:t xml:space="preserve">O sistema deverá solicitar o usuário e senha de quem realizar as </w:t>
+            </w:r>
+            <w:r>
+              <w:rPr>
+                <w:rFonts w:ascii="Times New Roman" w:eastAsia="Times New Roman" w:hAnsi="Times New Roman" w:cs="Times New Roman"/>
+                <w:sz w:val="24"/>
+                <w:szCs w:val="24"/>
+                <w:highlight w:val="white"/>
+              </w:rPr>
+              <w:lastRenderedPageBreak/>
+              <w:t>operações.</w:t>
             </w:r>
           </w:p>
         </w:tc>
@@ -19068,7 +19702,6 @@
                 <w:sz w:val="24"/>
                 <w:szCs w:val="24"/>
               </w:rPr>
-              <w:lastRenderedPageBreak/>
               <w:t>RF06 – Manter prêmios</w:t>
             </w:r>
           </w:p>
@@ -19622,6 +20255,7 @@
                 <w:sz w:val="24"/>
                 <w:szCs w:val="24"/>
               </w:rPr>
+              <w:lastRenderedPageBreak/>
               <w:t>Descrição</w:t>
             </w:r>
           </w:p>
@@ -24119,7 +24753,7 @@
 </file>
 
 <file path=customXml/itemProps1.xml><?xml version="1.0" encoding="utf-8"?>
-<ds:datastoreItem xmlns:ds="http://schemas.openxmlformats.org/officeDocument/2006/customXml" ds:itemID="{27E1665E-5B7B-46CD-9C4D-1C71772748EC}">
+<ds:datastoreItem xmlns:ds="http://schemas.openxmlformats.org/officeDocument/2006/customXml" ds:itemID="{0C49B8B8-1676-484F-BFC8-71DF65E2885D}">
   <ds:schemaRefs>
     <ds:schemaRef ds:uri="http://schemas.openxmlformats.org/officeDocument/2006/bibliography"/>
   </ds:schemaRefs>

</xml_diff>

<commit_message>
Adicionado arquitetura, diagrama sequencia, diagrama de caso de uso
</commit_message>
<xml_diff>
--- a/Projeto.docx
+++ b/Projeto.docx
@@ -812,7 +812,7 @@
           <w:szCs w:val="24"/>
         </w:rPr>
       </w:pPr>
-      <w:bookmarkStart w:id="0" w:name="_Toc467106469"/>
+      <w:bookmarkStart w:id="0" w:name="_Toc467195254"/>
       <w:r>
         <w:rPr>
           <w:rFonts w:ascii="Times New Roman" w:hAnsi="Times New Roman" w:cs="Times New Roman"/>
@@ -884,7 +884,7 @@
       <w:r>
         <w:fldChar w:fldCharType="separate"/>
       </w:r>
-      <w:hyperlink w:anchor="_Toc467108345" w:history="1">
+      <w:hyperlink w:anchor="_Toc467195174" w:history="1">
         <w:r>
           <w:rPr>
             <w:rStyle w:val="Hyperlink"/>
@@ -912,7 +912,7 @@
             <w:noProof/>
             <w:webHidden/>
           </w:rPr>
-          <w:instrText xml:space="preserve"> PAGEREF _Toc467108345 \h </w:instrText>
+          <w:instrText xml:space="preserve"> PAGEREF _Toc467195174 \h </w:instrText>
         </w:r>
         <w:r>
           <w:rPr>
@@ -958,7 +958,7 @@
           <w:szCs w:val="22"/>
         </w:rPr>
       </w:pPr>
-      <w:hyperlink w:anchor="_Toc467108346" w:history="1">
+      <w:hyperlink w:anchor="_Toc467195175" w:history="1">
         <w:r>
           <w:rPr>
             <w:rStyle w:val="Hyperlink"/>
@@ -986,7 +986,7 @@
             <w:noProof/>
             <w:webHidden/>
           </w:rPr>
-          <w:instrText xml:space="preserve"> PAGEREF _Toc467108346 \h </w:instrText>
+          <w:instrText xml:space="preserve"> PAGEREF _Toc467195175 \h </w:instrText>
         </w:r>
         <w:r>
           <w:rPr>
@@ -1032,7 +1032,7 @@
           <w:szCs w:val="22"/>
         </w:rPr>
       </w:pPr>
-      <w:hyperlink w:anchor="_Toc467108347" w:history="1">
+      <w:hyperlink w:anchor="_Toc467195176" w:history="1">
         <w:r>
           <w:rPr>
             <w:rStyle w:val="Hyperlink"/>
@@ -1060,7 +1060,7 @@
             <w:noProof/>
             <w:webHidden/>
           </w:rPr>
-          <w:instrText xml:space="preserve"> PAGEREF _Toc467108347 \h </w:instrText>
+          <w:instrText xml:space="preserve"> PAGEREF _Toc467195176 \h </w:instrText>
         </w:r>
         <w:r>
           <w:rPr>
@@ -1106,7 +1106,7 @@
           <w:szCs w:val="22"/>
         </w:rPr>
       </w:pPr>
-      <w:hyperlink w:anchor="_Toc467108348" w:history="1">
+      <w:hyperlink w:anchor="_Toc467195177" w:history="1">
         <w:r>
           <w:rPr>
             <w:rStyle w:val="Hyperlink"/>
@@ -1115,8 +1115,6 @@
           </w:rPr>
           <w:t>Figura 4: Modelo ER</w:t>
         </w:r>
-        <w:bookmarkStart w:id="1" w:name="_GoBack"/>
-        <w:bookmarkEnd w:id="1"/>
         <w:r>
           <w:rPr>
             <w:noProof/>
@@ -1136,7 +1134,7 @@
             <w:noProof/>
             <w:webHidden/>
           </w:rPr>
-          <w:instrText xml:space="preserve"> PAGEREF _Toc467108348 \h </w:instrText>
+          <w:instrText xml:space="preserve"> PAGEREF _Toc467195177 \h </w:instrText>
         </w:r>
         <w:r>
           <w:rPr>
@@ -1182,14 +1180,14 @@
           <w:szCs w:val="22"/>
         </w:rPr>
       </w:pPr>
-      <w:hyperlink w:anchor="_Toc467108349" w:history="1">
+      <w:hyperlink w:anchor="_Toc467195178" w:history="1">
         <w:r>
           <w:rPr>
             <w:rStyle w:val="Hyperlink"/>
             <w:rFonts w:cs="Times New Roman"/>
             <w:noProof/>
           </w:rPr>
-          <w:t>Figura 5: Formulário de cadastro de área</w:t>
+          <w:t>Figura 5: Arquitetura do sistema</w:t>
         </w:r>
         <w:r>
           <w:rPr>
@@ -1210,7 +1208,7 @@
             <w:noProof/>
             <w:webHidden/>
           </w:rPr>
-          <w:instrText xml:space="preserve"> PAGEREF _Toc467108349 \h </w:instrText>
+          <w:instrText xml:space="preserve"> PAGEREF _Toc467195178 \h </w:instrText>
         </w:r>
         <w:r>
           <w:rPr>
@@ -1256,14 +1254,14 @@
           <w:szCs w:val="22"/>
         </w:rPr>
       </w:pPr>
-      <w:hyperlink w:anchor="_Toc467108350" w:history="1">
+      <w:hyperlink w:anchor="_Toc467195179" w:history="1">
         <w:r>
           <w:rPr>
             <w:rStyle w:val="Hyperlink"/>
             <w:rFonts w:cs="Times New Roman"/>
             <w:noProof/>
           </w:rPr>
-          <w:t>Figura 6: Mensagem de confirmação de cadastro de área</w:t>
+          <w:t>Figura 6: Tela com informação do IP</w:t>
         </w:r>
         <w:r>
           <w:rPr>
@@ -1284,81 +1282,7 @@
             <w:noProof/>
             <w:webHidden/>
           </w:rPr>
-          <w:instrText xml:space="preserve"> PAGEREF _Toc467108350 \h </w:instrText>
-        </w:r>
-        <w:r>
-          <w:rPr>
-            <w:noProof/>
-            <w:webHidden/>
-          </w:rPr>
-        </w:r>
-        <w:r>
-          <w:rPr>
-            <w:noProof/>
-            <w:webHidden/>
-          </w:rPr>
-          <w:fldChar w:fldCharType="separate"/>
-        </w:r>
-        <w:r>
-          <w:rPr>
-            <w:noProof/>
-            <w:webHidden/>
-          </w:rPr>
-          <w:t>22</w:t>
-        </w:r>
-        <w:r>
-          <w:rPr>
-            <w:noProof/>
-            <w:webHidden/>
-          </w:rPr>
-          <w:fldChar w:fldCharType="end"/>
-        </w:r>
-      </w:hyperlink>
-    </w:p>
-    <w:p>
-      <w:pPr>
-        <w:pStyle w:val="ndicedeilustraes"/>
-        <w:tabs>
-          <w:tab w:val="right" w:leader="dot" w:pos="9061"/>
-        </w:tabs>
-        <w:rPr>
-          <w:rFonts w:asciiTheme="minorHAnsi" w:eastAsiaTheme="minorEastAsia" w:hAnsiTheme="minorHAnsi" w:cstheme="minorBidi"/>
-          <w:smallCaps w:val="0"/>
-          <w:noProof/>
-          <w:color w:val="auto"/>
-          <w:sz w:val="22"/>
-          <w:szCs w:val="22"/>
-        </w:rPr>
-      </w:pPr>
-      <w:hyperlink w:anchor="_Toc467108351" w:history="1">
-        <w:r>
-          <w:rPr>
-            <w:rStyle w:val="Hyperlink"/>
-            <w:rFonts w:cs="Times New Roman"/>
-            <w:noProof/>
-          </w:rPr>
-          <w:t>Figura 7: Formulário de cadastro de usuário</w:t>
-        </w:r>
-        <w:r>
-          <w:rPr>
-            <w:noProof/>
-            <w:webHidden/>
-          </w:rPr>
-          <w:tab/>
-        </w:r>
-        <w:r>
-          <w:rPr>
-            <w:noProof/>
-            <w:webHidden/>
-          </w:rPr>
-          <w:fldChar w:fldCharType="begin"/>
-        </w:r>
-        <w:r>
-          <w:rPr>
-            <w:noProof/>
-            <w:webHidden/>
-          </w:rPr>
-          <w:instrText xml:space="preserve"> PAGEREF _Toc467108351 \h </w:instrText>
+          <w:instrText xml:space="preserve"> PAGEREF _Toc467195179 \h </w:instrText>
         </w:r>
         <w:r>
           <w:rPr>
@@ -1404,14 +1328,14 @@
           <w:szCs w:val="22"/>
         </w:rPr>
       </w:pPr>
-      <w:hyperlink w:anchor="_Toc467108352" w:history="1">
+      <w:hyperlink w:anchor="_Toc467195180" w:history="1">
         <w:r>
           <w:rPr>
             <w:rStyle w:val="Hyperlink"/>
             <w:rFonts w:cs="Times New Roman"/>
             <w:noProof/>
           </w:rPr>
-          <w:t>Figura 8: Menu lateral</w:t>
+          <w:t>Figura 7: Formulário de cadastro de área</w:t>
         </w:r>
         <w:r>
           <w:rPr>
@@ -1432,7 +1356,7 @@
             <w:noProof/>
             <w:webHidden/>
           </w:rPr>
-          <w:instrText xml:space="preserve"> PAGEREF _Toc467108352 \h </w:instrText>
+          <w:instrText xml:space="preserve"> PAGEREF _Toc467195180 \h </w:instrText>
         </w:r>
         <w:r>
           <w:rPr>
@@ -1478,14 +1402,14 @@
           <w:szCs w:val="22"/>
         </w:rPr>
       </w:pPr>
-      <w:hyperlink w:anchor="_Toc467108353" w:history="1">
+      <w:hyperlink w:anchor="_Toc467195181" w:history="1">
         <w:r>
           <w:rPr>
             <w:rStyle w:val="Hyperlink"/>
             <w:rFonts w:cs="Times New Roman"/>
             <w:noProof/>
           </w:rPr>
-          <w:t>Figura 9: Menu superior com dados do usuário</w:t>
+          <w:t>Figura 8: Mensagem de confirmação de cadastro de área</w:t>
         </w:r>
         <w:r>
           <w:rPr>
@@ -1506,81 +1430,7 @@
             <w:noProof/>
             <w:webHidden/>
           </w:rPr>
-          <w:instrText xml:space="preserve"> PAGEREF _Toc467108353 \h </w:instrText>
-        </w:r>
-        <w:r>
-          <w:rPr>
-            <w:noProof/>
-            <w:webHidden/>
-          </w:rPr>
-        </w:r>
-        <w:r>
-          <w:rPr>
-            <w:noProof/>
-            <w:webHidden/>
-          </w:rPr>
-          <w:fldChar w:fldCharType="separate"/>
-        </w:r>
-        <w:r>
-          <w:rPr>
-            <w:noProof/>
-            <w:webHidden/>
-          </w:rPr>
-          <w:t>24</w:t>
-        </w:r>
-        <w:r>
-          <w:rPr>
-            <w:noProof/>
-            <w:webHidden/>
-          </w:rPr>
-          <w:fldChar w:fldCharType="end"/>
-        </w:r>
-      </w:hyperlink>
-    </w:p>
-    <w:p>
-      <w:pPr>
-        <w:pStyle w:val="ndicedeilustraes"/>
-        <w:tabs>
-          <w:tab w:val="right" w:leader="dot" w:pos="9061"/>
-        </w:tabs>
-        <w:rPr>
-          <w:rFonts w:asciiTheme="minorHAnsi" w:eastAsiaTheme="minorEastAsia" w:hAnsiTheme="minorHAnsi" w:cstheme="minorBidi"/>
-          <w:smallCaps w:val="0"/>
-          <w:noProof/>
-          <w:color w:val="auto"/>
-          <w:sz w:val="22"/>
-          <w:szCs w:val="22"/>
-        </w:rPr>
-      </w:pPr>
-      <w:hyperlink w:anchor="_Toc467108354" w:history="1">
-        <w:r>
-          <w:rPr>
-            <w:rStyle w:val="Hyperlink"/>
-            <w:rFonts w:cs="Times New Roman"/>
-            <w:noProof/>
-          </w:rPr>
-          <w:t>Figura 10: Lista de prêmios disponíveis para o usuário</w:t>
-        </w:r>
-        <w:r>
-          <w:rPr>
-            <w:noProof/>
-            <w:webHidden/>
-          </w:rPr>
-          <w:tab/>
-        </w:r>
-        <w:r>
-          <w:rPr>
-            <w:noProof/>
-            <w:webHidden/>
-          </w:rPr>
-          <w:fldChar w:fldCharType="begin"/>
-        </w:r>
-        <w:r>
-          <w:rPr>
-            <w:noProof/>
-            <w:webHidden/>
-          </w:rPr>
-          <w:instrText xml:space="preserve"> PAGEREF _Toc467108354 \h </w:instrText>
+          <w:instrText xml:space="preserve"> PAGEREF _Toc467195181 \h </w:instrText>
         </w:r>
         <w:r>
           <w:rPr>
@@ -1613,6 +1463,302 @@
     </w:p>
     <w:p>
       <w:pPr>
+        <w:pStyle w:val="ndicedeilustraes"/>
+        <w:tabs>
+          <w:tab w:val="right" w:leader="dot" w:pos="9061"/>
+        </w:tabs>
+        <w:rPr>
+          <w:rFonts w:asciiTheme="minorHAnsi" w:eastAsiaTheme="minorEastAsia" w:hAnsiTheme="minorHAnsi" w:cstheme="minorBidi"/>
+          <w:smallCaps w:val="0"/>
+          <w:noProof/>
+          <w:color w:val="auto"/>
+          <w:sz w:val="22"/>
+          <w:szCs w:val="22"/>
+        </w:rPr>
+      </w:pPr>
+      <w:hyperlink w:anchor="_Toc467195182" w:history="1">
+        <w:r>
+          <w:rPr>
+            <w:rStyle w:val="Hyperlink"/>
+            <w:rFonts w:cs="Times New Roman"/>
+            <w:noProof/>
+          </w:rPr>
+          <w:t>Figura 9: Formulário de cadastro de usuário</w:t>
+        </w:r>
+        <w:r>
+          <w:rPr>
+            <w:noProof/>
+            <w:webHidden/>
+          </w:rPr>
+          <w:tab/>
+        </w:r>
+        <w:r>
+          <w:rPr>
+            <w:noProof/>
+            <w:webHidden/>
+          </w:rPr>
+          <w:fldChar w:fldCharType="begin"/>
+        </w:r>
+        <w:r>
+          <w:rPr>
+            <w:noProof/>
+            <w:webHidden/>
+          </w:rPr>
+          <w:instrText xml:space="preserve"> PAGEREF _Toc467195182 \h </w:instrText>
+        </w:r>
+        <w:r>
+          <w:rPr>
+            <w:noProof/>
+            <w:webHidden/>
+          </w:rPr>
+        </w:r>
+        <w:r>
+          <w:rPr>
+            <w:noProof/>
+            <w:webHidden/>
+          </w:rPr>
+          <w:fldChar w:fldCharType="separate"/>
+        </w:r>
+        <w:r>
+          <w:rPr>
+            <w:noProof/>
+            <w:webHidden/>
+          </w:rPr>
+          <w:t>25</w:t>
+        </w:r>
+        <w:r>
+          <w:rPr>
+            <w:noProof/>
+            <w:webHidden/>
+          </w:rPr>
+          <w:fldChar w:fldCharType="end"/>
+        </w:r>
+      </w:hyperlink>
+    </w:p>
+    <w:p>
+      <w:pPr>
+        <w:pStyle w:val="ndicedeilustraes"/>
+        <w:tabs>
+          <w:tab w:val="right" w:leader="dot" w:pos="9061"/>
+        </w:tabs>
+        <w:rPr>
+          <w:rFonts w:asciiTheme="minorHAnsi" w:eastAsiaTheme="minorEastAsia" w:hAnsiTheme="minorHAnsi" w:cstheme="minorBidi"/>
+          <w:smallCaps w:val="0"/>
+          <w:noProof/>
+          <w:color w:val="auto"/>
+          <w:sz w:val="22"/>
+          <w:szCs w:val="22"/>
+        </w:rPr>
+      </w:pPr>
+      <w:hyperlink w:anchor="_Toc467195183" w:history="1">
+        <w:r>
+          <w:rPr>
+            <w:rStyle w:val="Hyperlink"/>
+            <w:rFonts w:cs="Times New Roman"/>
+            <w:noProof/>
+          </w:rPr>
+          <w:t>Figura 10: Menu lateral</w:t>
+        </w:r>
+        <w:r>
+          <w:rPr>
+            <w:noProof/>
+            <w:webHidden/>
+          </w:rPr>
+          <w:tab/>
+        </w:r>
+        <w:r>
+          <w:rPr>
+            <w:noProof/>
+            <w:webHidden/>
+          </w:rPr>
+          <w:fldChar w:fldCharType="begin"/>
+        </w:r>
+        <w:r>
+          <w:rPr>
+            <w:noProof/>
+            <w:webHidden/>
+          </w:rPr>
+          <w:instrText xml:space="preserve"> PAGEREF _Toc467195183 \h </w:instrText>
+        </w:r>
+        <w:r>
+          <w:rPr>
+            <w:noProof/>
+            <w:webHidden/>
+          </w:rPr>
+        </w:r>
+        <w:r>
+          <w:rPr>
+            <w:noProof/>
+            <w:webHidden/>
+          </w:rPr>
+          <w:fldChar w:fldCharType="separate"/>
+        </w:r>
+        <w:r>
+          <w:rPr>
+            <w:noProof/>
+            <w:webHidden/>
+          </w:rPr>
+          <w:t>26</w:t>
+        </w:r>
+        <w:r>
+          <w:rPr>
+            <w:noProof/>
+            <w:webHidden/>
+          </w:rPr>
+          <w:fldChar w:fldCharType="end"/>
+        </w:r>
+      </w:hyperlink>
+    </w:p>
+    <w:p>
+      <w:pPr>
+        <w:pStyle w:val="ndicedeilustraes"/>
+        <w:tabs>
+          <w:tab w:val="right" w:leader="dot" w:pos="9061"/>
+        </w:tabs>
+        <w:rPr>
+          <w:rFonts w:asciiTheme="minorHAnsi" w:eastAsiaTheme="minorEastAsia" w:hAnsiTheme="minorHAnsi" w:cstheme="minorBidi"/>
+          <w:smallCaps w:val="0"/>
+          <w:noProof/>
+          <w:color w:val="auto"/>
+          <w:sz w:val="22"/>
+          <w:szCs w:val="22"/>
+        </w:rPr>
+      </w:pPr>
+      <w:hyperlink w:anchor="_Toc467195184" w:history="1">
+        <w:r>
+          <w:rPr>
+            <w:rStyle w:val="Hyperlink"/>
+            <w:rFonts w:cs="Times New Roman"/>
+            <w:noProof/>
+          </w:rPr>
+          <w:t>Figura 11: Menu superior com dados do usuário</w:t>
+        </w:r>
+        <w:r>
+          <w:rPr>
+            <w:noProof/>
+            <w:webHidden/>
+          </w:rPr>
+          <w:tab/>
+        </w:r>
+        <w:r>
+          <w:rPr>
+            <w:noProof/>
+            <w:webHidden/>
+          </w:rPr>
+          <w:fldChar w:fldCharType="begin"/>
+        </w:r>
+        <w:r>
+          <w:rPr>
+            <w:noProof/>
+            <w:webHidden/>
+          </w:rPr>
+          <w:instrText xml:space="preserve"> PAGEREF _Toc467195184 \h </w:instrText>
+        </w:r>
+        <w:r>
+          <w:rPr>
+            <w:noProof/>
+            <w:webHidden/>
+          </w:rPr>
+        </w:r>
+        <w:r>
+          <w:rPr>
+            <w:noProof/>
+            <w:webHidden/>
+          </w:rPr>
+          <w:fldChar w:fldCharType="separate"/>
+        </w:r>
+        <w:r>
+          <w:rPr>
+            <w:noProof/>
+            <w:webHidden/>
+          </w:rPr>
+          <w:t>27</w:t>
+        </w:r>
+        <w:r>
+          <w:rPr>
+            <w:noProof/>
+            <w:webHidden/>
+          </w:rPr>
+          <w:fldChar w:fldCharType="end"/>
+        </w:r>
+      </w:hyperlink>
+    </w:p>
+    <w:p>
+      <w:pPr>
+        <w:pStyle w:val="ndicedeilustraes"/>
+        <w:tabs>
+          <w:tab w:val="right" w:leader="dot" w:pos="9061"/>
+        </w:tabs>
+        <w:rPr>
+          <w:rFonts w:asciiTheme="minorHAnsi" w:eastAsiaTheme="minorEastAsia" w:hAnsiTheme="minorHAnsi" w:cstheme="minorBidi"/>
+          <w:smallCaps w:val="0"/>
+          <w:noProof/>
+          <w:color w:val="auto"/>
+          <w:sz w:val="22"/>
+          <w:szCs w:val="22"/>
+        </w:rPr>
+      </w:pPr>
+      <w:hyperlink w:anchor="_Toc467195185" w:history="1">
+        <w:r>
+          <w:rPr>
+            <w:rStyle w:val="Hyperlink"/>
+            <w:rFonts w:cs="Times New Roman"/>
+            <w:noProof/>
+          </w:rPr>
+          <w:t>Figura 12: Lista de prêmios disponíveis para o usuário</w:t>
+        </w:r>
+        <w:r>
+          <w:rPr>
+            <w:noProof/>
+            <w:webHidden/>
+          </w:rPr>
+          <w:tab/>
+        </w:r>
+        <w:r>
+          <w:rPr>
+            <w:noProof/>
+            <w:webHidden/>
+          </w:rPr>
+          <w:fldChar w:fldCharType="begin"/>
+        </w:r>
+        <w:r>
+          <w:rPr>
+            <w:noProof/>
+            <w:webHidden/>
+          </w:rPr>
+          <w:instrText xml:space="preserve"> PAGEREF _Toc467195185 \h </w:instrText>
+        </w:r>
+        <w:r>
+          <w:rPr>
+            <w:noProof/>
+            <w:webHidden/>
+          </w:rPr>
+        </w:r>
+        <w:r>
+          <w:rPr>
+            <w:noProof/>
+            <w:webHidden/>
+          </w:rPr>
+          <w:fldChar w:fldCharType="separate"/>
+        </w:r>
+        <w:r>
+          <w:rPr>
+            <w:noProof/>
+            <w:webHidden/>
+          </w:rPr>
+          <w:t>27</w:t>
+        </w:r>
+        <w:r>
+          <w:rPr>
+            <w:noProof/>
+            <w:webHidden/>
+          </w:rPr>
+          <w:fldChar w:fldCharType="end"/>
+        </w:r>
+      </w:hyperlink>
+    </w:p>
+    <w:p>
+      <w:pPr>
         <w:pStyle w:val="Remissivo1"/>
         <w:ind w:left="0" w:firstLine="0"/>
         <w:jc w:val="center"/>
@@ -1784,7 +1930,7 @@
           <w:szCs w:val="24"/>
         </w:rPr>
       </w:pPr>
-      <w:bookmarkStart w:id="2" w:name="_Toc467106470"/>
+      <w:bookmarkStart w:id="1" w:name="_Toc467195255"/>
       <w:r>
         <w:rPr>
           <w:rFonts w:ascii="Times New Roman" w:hAnsi="Times New Roman" w:cs="Times New Roman"/>
@@ -1795,7 +1941,7 @@
         <w:lastRenderedPageBreak/>
         <w:t>Lista de Abreviaturas e Siglas</w:t>
       </w:r>
-      <w:bookmarkEnd w:id="2"/>
+      <w:bookmarkEnd w:id="1"/>
     </w:p>
     <w:p/>
     <w:p>
@@ -1809,10 +1955,9 @@
           <w:headerReference w:type="default" r:id="rId10"/>
           <w:type w:val="continuous"/>
           <w:pgSz w:w="11906" w:h="16838"/>
-          <w:pgMar w:top="1701" w:right="1134" w:bottom="1134" w:left="1701" w:header="720" w:footer="720" w:gutter="0"/>
+          <w:pgMar w:top="1700" w:right="1133" w:bottom="1133" w:left="1700" w:header="720" w:footer="720" w:gutter="0"/>
           <w:pgNumType w:start="1"/>
           <w:cols w:space="720"/>
-          <w:titlePg/>
         </w:sectPr>
       </w:pPr>
       <w:r>
@@ -1849,7 +1994,6 @@
           <w:rFonts w:cs="Times New Roman"/>
           <w:noProof/>
         </w:rPr>
-        <w:lastRenderedPageBreak/>
         <w:t>API</w:t>
       </w:r>
       <w:r>
@@ -1864,6 +2008,12 @@
           <w:noProof/>
         </w:rPr>
         <w:t>Application Programming Interface</w:t>
+      </w:r>
+      <w:r>
+        <w:rPr>
+          <w:noProof/>
+        </w:rPr>
+        <w:t>,</w:t>
       </w:r>
     </w:p>
     <w:p>
@@ -1896,6 +2046,12 @@
         </w:rPr>
         <w:t>Common Gateway Interface</w:t>
       </w:r>
+      <w:r>
+        <w:rPr>
+          <w:noProof/>
+        </w:rPr>
+        <w:t>,</w:t>
+      </w:r>
     </w:p>
     <w:p>
       <w:pPr>
@@ -1927,6 +2083,12 @@
         </w:rPr>
         <w:t>Data Access Object</w:t>
       </w:r>
+      <w:r>
+        <w:rPr>
+          <w:noProof/>
+        </w:rPr>
+        <w:t>,</w:t>
+      </w:r>
     </w:p>
     <w:p>
       <w:pPr>
@@ -1943,20 +2105,13 @@
           <w:rFonts w:cs="Times New Roman"/>
           <w:noProof/>
         </w:rPr>
-        <w:t>ER</w:t>
+        <w:t>DHCP</w:t>
       </w:r>
       <w:r>
         <w:rPr>
           <w:noProof/>
         </w:rPr>
-        <w:t xml:space="preserve">: </w:t>
-      </w:r>
-      <w:r>
-        <w:rPr>
-          <w:rFonts w:cs="Times New Roman"/>
-          <w:noProof/>
-        </w:rPr>
-        <w:t>Entidade Relacionamento</w:t>
+        <w:t>: Dynamic Host Configuration Protocol,</w:t>
       </w:r>
     </w:p>
     <w:p>
@@ -1974,13 +2129,26 @@
           <w:rFonts w:cs="Times New Roman"/>
           <w:noProof/>
         </w:rPr>
-        <w:t>FastCGI</w:t>
+        <w:t>ER</w:t>
       </w:r>
       <w:r>
         <w:rPr>
           <w:noProof/>
         </w:rPr>
-        <w:t>: Fast Common Gateway Interface</w:t>
+        <w:t xml:space="preserve">: </w:t>
+      </w:r>
+      <w:r>
+        <w:rPr>
+          <w:rFonts w:cs="Times New Roman"/>
+          <w:noProof/>
+        </w:rPr>
+        <w:t>Entidade Relacionamento</w:t>
+      </w:r>
+      <w:r>
+        <w:rPr>
+          <w:noProof/>
+        </w:rPr>
+        <w:t>,</w:t>
       </w:r>
     </w:p>
     <w:p>
@@ -1998,7 +2166,7 @@
           <w:rFonts w:cs="Times New Roman"/>
           <w:noProof/>
         </w:rPr>
-        <w:t>FI</w:t>
+        <w:t>FastCGI</w:t>
       </w:r>
       <w:r>
         <w:rPr>
@@ -2011,7 +2179,13 @@
           <w:rFonts w:cs="Times New Roman"/>
           <w:noProof/>
         </w:rPr>
-        <w:t>Forms Interpreter</w:t>
+        <w:t>Fast Common Gateway Interface</w:t>
+      </w:r>
+      <w:r>
+        <w:rPr>
+          <w:noProof/>
+        </w:rPr>
+        <w:t>,</w:t>
       </w:r>
     </w:p>
     <w:p>
@@ -2029,7 +2203,7 @@
           <w:rFonts w:cs="Times New Roman"/>
           <w:noProof/>
         </w:rPr>
-        <w:t>GNU</w:t>
+        <w:t>FI</w:t>
       </w:r>
       <w:r>
         <w:rPr>
@@ -2042,7 +2216,13 @@
           <w:rFonts w:cs="Times New Roman"/>
           <w:noProof/>
         </w:rPr>
-        <w:t>Gnu's Not Unix</w:t>
+        <w:t>Forms Interpreter</w:t>
+      </w:r>
+      <w:r>
+        <w:rPr>
+          <w:noProof/>
+        </w:rPr>
+        <w:t>,</w:t>
       </w:r>
     </w:p>
     <w:p>
@@ -2060,7 +2240,7 @@
           <w:rFonts w:cs="Times New Roman"/>
           <w:noProof/>
         </w:rPr>
-        <w:t>MVC</w:t>
+        <w:t>GNU</w:t>
       </w:r>
       <w:r>
         <w:rPr>
@@ -2073,7 +2253,13 @@
           <w:rFonts w:cs="Times New Roman"/>
           <w:noProof/>
         </w:rPr>
-        <w:t>Model View Controller</w:t>
+        <w:t>Gnu's Not Unix</w:t>
+      </w:r>
+      <w:r>
+        <w:rPr>
+          <w:noProof/>
+        </w:rPr>
+        <w:t>,</w:t>
       </w:r>
     </w:p>
     <w:p>
@@ -2091,13 +2277,13 @@
           <w:rFonts w:cs="Times New Roman"/>
           <w:noProof/>
         </w:rPr>
-        <w:t>OVA</w:t>
+        <w:t>IP</w:t>
       </w:r>
       <w:r>
         <w:rPr>
           <w:noProof/>
         </w:rPr>
-        <w:t>: Open Virtual Appliance</w:t>
+        <w:t>: Internet Protocol,</w:t>
       </w:r>
     </w:p>
     <w:p>
@@ -2115,7 +2301,7 @@
           <w:rFonts w:cs="Times New Roman"/>
           <w:noProof/>
         </w:rPr>
-        <w:t>PDO</w:t>
+        <w:t>MVC</w:t>
       </w:r>
       <w:r>
         <w:rPr>
@@ -2128,7 +2314,13 @@
           <w:rFonts w:cs="Times New Roman"/>
           <w:noProof/>
         </w:rPr>
-        <w:t>PHP Data Objects</w:t>
+        <w:t>Model View Controller</w:t>
+      </w:r>
+      <w:r>
+        <w:rPr>
+          <w:noProof/>
+        </w:rPr>
+        <w:t>,</w:t>
       </w:r>
     </w:p>
     <w:p>
@@ -2146,7 +2338,7 @@
           <w:rFonts w:cs="Times New Roman"/>
           <w:noProof/>
         </w:rPr>
-        <w:t>PHP</w:t>
+        <w:t>OVA</w:t>
       </w:r>
       <w:r>
         <w:rPr>
@@ -2159,7 +2351,13 @@
           <w:rFonts w:cs="Times New Roman"/>
           <w:noProof/>
         </w:rPr>
-        <w:t>PHP Hypertext Preprocessor</w:t>
+        <w:t>Open Virtual Appliance</w:t>
+      </w:r>
+      <w:r>
+        <w:rPr>
+          <w:noProof/>
+        </w:rPr>
+        <w:t>,</w:t>
       </w:r>
     </w:p>
     <w:p>
@@ -2177,7 +2375,7 @@
           <w:rFonts w:cs="Times New Roman"/>
           <w:noProof/>
         </w:rPr>
-        <w:t>PHP-FIG</w:t>
+        <w:t>PDO</w:t>
       </w:r>
       <w:r>
         <w:rPr>
@@ -2190,7 +2388,13 @@
           <w:rFonts w:cs="Times New Roman"/>
           <w:noProof/>
         </w:rPr>
-        <w:t>PHP Framework Interop Group</w:t>
+        <w:t>PHP Data Objects</w:t>
+      </w:r>
+      <w:r>
+        <w:rPr>
+          <w:noProof/>
+        </w:rPr>
+        <w:t>,</w:t>
       </w:r>
     </w:p>
     <w:p>
@@ -2208,13 +2412,26 @@
           <w:rFonts w:cs="Times New Roman"/>
           <w:noProof/>
         </w:rPr>
-        <w:t>SGBD</w:t>
+        <w:t>PHP</w:t>
       </w:r>
       <w:r>
         <w:rPr>
           <w:noProof/>
         </w:rPr>
-        <w:t>: Sistema de Gerenciamento de Banco de Dados</w:t>
+        <w:t xml:space="preserve">: </w:t>
+      </w:r>
+      <w:r>
+        <w:rPr>
+          <w:rFonts w:cs="Times New Roman"/>
+          <w:noProof/>
+        </w:rPr>
+        <w:t>PHP Hypertext Preprocessor</w:t>
+      </w:r>
+      <w:r>
+        <w:rPr>
+          <w:noProof/>
+        </w:rPr>
+        <w:t>,</w:t>
       </w:r>
     </w:p>
     <w:p>
@@ -2232,7 +2449,7 @@
           <w:rFonts w:cs="Times New Roman"/>
           <w:noProof/>
         </w:rPr>
-        <w:t>SO</w:t>
+        <w:t>PHP-FIG</w:t>
       </w:r>
       <w:r>
         <w:rPr>
@@ -2245,7 +2462,13 @@
           <w:rFonts w:cs="Times New Roman"/>
           <w:noProof/>
         </w:rPr>
-        <w:t>Sistema Operacional</w:t>
+        <w:t>PHP Framework Interop Group</w:t>
+      </w:r>
+      <w:r>
+        <w:rPr>
+          <w:noProof/>
+        </w:rPr>
+        <w:t>,</w:t>
       </w:r>
     </w:p>
     <w:p>
@@ -2263,7 +2486,7 @@
           <w:rFonts w:cs="Times New Roman"/>
           <w:noProof/>
         </w:rPr>
-        <w:t>SQL</w:t>
+        <w:t>SGBD</w:t>
       </w:r>
       <w:r>
         <w:rPr>
@@ -2276,7 +2499,13 @@
           <w:rFonts w:cs="Times New Roman"/>
           <w:noProof/>
         </w:rPr>
-        <w:t>Structured Query Language</w:t>
+        <w:t>Sistema de Gerenciamento de Banco de Dados</w:t>
+      </w:r>
+      <w:r>
+        <w:rPr>
+          <w:noProof/>
+        </w:rPr>
+        <w:t>,</w:t>
       </w:r>
     </w:p>
     <w:p>
@@ -2294,13 +2523,26 @@
           <w:rFonts w:cs="Times New Roman"/>
           <w:noProof/>
         </w:rPr>
-        <w:t>UML</w:t>
+        <w:t>SO</w:t>
       </w:r>
       <w:r>
         <w:rPr>
           <w:noProof/>
         </w:rPr>
-        <w:t>: Unified Modeling Language</w:t>
+        <w:t xml:space="preserve">: </w:t>
+      </w:r>
+      <w:r>
+        <w:rPr>
+          <w:rFonts w:cs="Times New Roman"/>
+          <w:noProof/>
+        </w:rPr>
+        <w:t>Sistema Operacional</w:t>
+      </w:r>
+      <w:r>
+        <w:rPr>
+          <w:noProof/>
+        </w:rPr>
+        <w:t>,</w:t>
       </w:r>
     </w:p>
     <w:p>
@@ -2311,6 +2553,163 @@
         </w:tabs>
         <w:rPr>
           <w:noProof/>
+        </w:rPr>
+      </w:pPr>
+      <w:r>
+        <w:rPr>
+          <w:rFonts w:cs="Times New Roman"/>
+          <w:noProof/>
+        </w:rPr>
+        <w:t>SQL</w:t>
+      </w:r>
+      <w:r>
+        <w:rPr>
+          <w:noProof/>
+        </w:rPr>
+        <w:t xml:space="preserve">: </w:t>
+      </w:r>
+      <w:r>
+        <w:rPr>
+          <w:rFonts w:cs="Times New Roman"/>
+          <w:noProof/>
+        </w:rPr>
+        <w:t>Structured Query Language</w:t>
+      </w:r>
+      <w:r>
+        <w:rPr>
+          <w:noProof/>
+        </w:rPr>
+        <w:t>,</w:t>
+      </w:r>
+    </w:p>
+    <w:p>
+      <w:pPr>
+        <w:pStyle w:val="Remissivo1"/>
+        <w:tabs>
+          <w:tab w:val="right" w:leader="dot" w:pos="9063"/>
+        </w:tabs>
+        <w:rPr>
+          <w:noProof/>
+        </w:rPr>
+      </w:pPr>
+      <w:r>
+        <w:rPr>
+          <w:rFonts w:cs="Times New Roman"/>
+          <w:noProof/>
+        </w:rPr>
+        <w:t>TI</w:t>
+      </w:r>
+      <w:r>
+        <w:rPr>
+          <w:noProof/>
+        </w:rPr>
+        <w:t>: Técnologia da Informação, 22</w:t>
+      </w:r>
+    </w:p>
+    <w:p>
+      <w:pPr>
+        <w:pStyle w:val="Remissivo1"/>
+        <w:tabs>
+          <w:tab w:val="right" w:leader="dot" w:pos="9063"/>
+        </w:tabs>
+        <w:rPr>
+          <w:noProof/>
+        </w:rPr>
+      </w:pPr>
+      <w:r>
+        <w:rPr>
+          <w:rFonts w:cs="Times New Roman"/>
+          <w:noProof/>
+        </w:rPr>
+        <w:t>UML</w:t>
+      </w:r>
+      <w:r>
+        <w:rPr>
+          <w:noProof/>
+        </w:rPr>
+        <w:t xml:space="preserve">: </w:t>
+      </w:r>
+      <w:r>
+        <w:rPr>
+          <w:rFonts w:cs="Times New Roman"/>
+          <w:noProof/>
+        </w:rPr>
+        <w:t>Unified Modeling Language</w:t>
+      </w:r>
+      <w:r>
+        <w:rPr>
+          <w:noProof/>
+        </w:rPr>
+        <w:t>, 19</w:t>
+      </w:r>
+    </w:p>
+    <w:p>
+      <w:pPr>
+        <w:pStyle w:val="Remissivo1"/>
+        <w:tabs>
+          <w:tab w:val="right" w:leader="dot" w:pos="9063"/>
+        </w:tabs>
+        <w:rPr>
+          <w:noProof/>
+        </w:rPr>
+      </w:pPr>
+      <w:r>
+        <w:rPr>
+          <w:rFonts w:cs="Times New Roman"/>
+          <w:noProof/>
+        </w:rPr>
+        <w:t>URL</w:t>
+      </w:r>
+      <w:r>
+        <w:rPr>
+          <w:noProof/>
+        </w:rPr>
+        <w:t>: Uniform Resource Locator, 23</w:t>
+      </w:r>
+    </w:p>
+    <w:p>
+      <w:pPr>
+        <w:pStyle w:val="Remissivo1"/>
+        <w:tabs>
+          <w:tab w:val="right" w:leader="dot" w:pos="9063"/>
+        </w:tabs>
+        <w:rPr>
+          <w:noProof/>
+        </w:rPr>
+      </w:pPr>
+      <w:r>
+        <w:rPr>
+          <w:rFonts w:cs="Times New Roman"/>
+          <w:noProof/>
+        </w:rPr>
+        <w:t>VI</w:t>
+      </w:r>
+      <w:r>
+        <w:rPr>
+          <w:noProof/>
+        </w:rPr>
+        <w:t xml:space="preserve">: </w:t>
+      </w:r>
+      <w:r>
+        <w:rPr>
+          <w:rFonts w:cs="Times New Roman"/>
+          <w:noProof/>
+        </w:rPr>
+        <w:t>Visual Interface</w:t>
+      </w:r>
+      <w:r>
+        <w:rPr>
+          <w:noProof/>
+        </w:rPr>
+        <w:t>, 9</w:t>
+      </w:r>
+    </w:p>
+    <w:p>
+      <w:pPr>
+        <w:pStyle w:val="Remissivo1"/>
+        <w:rPr>
+          <w:noProof/>
+          <w:lang w:val="en-US"/>
         </w:rPr>
         <w:sectPr>
           <w:type w:val="continuous"/>
@@ -2319,26 +2718,6 @@
           <w:cols w:space="720"/>
         </w:sectPr>
       </w:pPr>
-      <w:r>
-        <w:rPr>
-          <w:rFonts w:cs="Times New Roman"/>
-          <w:noProof/>
-        </w:rPr>
-        <w:t>VI</w:t>
-      </w:r>
-      <w:r>
-        <w:rPr>
-          <w:noProof/>
-        </w:rPr>
-        <w:t xml:space="preserve">: </w:t>
-      </w:r>
-      <w:r>
-        <w:rPr>
-          <w:rFonts w:cs="Times New Roman"/>
-          <w:noProof/>
-        </w:rPr>
-        <w:t>Visual Interface</w:t>
-      </w:r>
     </w:p>
     <w:p>
       <w:pPr>
@@ -2351,7 +2730,6 @@
         <w:rPr>
           <w:lang w:val="en-US"/>
         </w:rPr>
-        <w:lastRenderedPageBreak/>
         <w:fldChar w:fldCharType="end"/>
       </w:r>
     </w:p>
@@ -2371,7 +2749,7 @@
         <w:br w:type="page"/>
       </w:r>
     </w:p>
-    <w:bookmarkStart w:id="3" w:name="_Toc467106471" w:displacedByCustomXml="next"/>
+    <w:bookmarkStart w:id="2" w:name="_Toc467195256" w:displacedByCustomXml="next"/>
     <w:sdt>
       <w:sdtPr>
         <w:rPr>
@@ -2425,7 +2803,7 @@
             </w:rPr>
             <w:t>Sumário</w:t>
           </w:r>
-          <w:bookmarkEnd w:id="3"/>
+          <w:bookmarkEnd w:id="2"/>
         </w:p>
         <w:p>
           <w:pPr>
@@ -2463,7 +2841,7 @@
             </w:rPr>
             <w:fldChar w:fldCharType="separate"/>
           </w:r>
-          <w:hyperlink w:anchor="_Toc467106469" w:history="1">
+          <w:hyperlink w:anchor="_Toc467195254" w:history="1">
             <w:r>
               <w:rPr>
                 <w:rStyle w:val="Hyperlink"/>
@@ -2492,7 +2870,7 @@
                 <w:noProof/>
                 <w:webHidden/>
               </w:rPr>
-              <w:instrText xml:space="preserve"> PAGEREF _Toc467106469 \h </w:instrText>
+              <w:instrText xml:space="preserve"> PAGEREF _Toc467195254 \h </w:instrText>
             </w:r>
             <w:r>
               <w:rPr>
@@ -2535,7 +2913,7 @@
               <w:color w:val="auto"/>
             </w:rPr>
           </w:pPr>
-          <w:hyperlink w:anchor="_Toc467106470" w:history="1">
+          <w:hyperlink w:anchor="_Toc467195255" w:history="1">
             <w:r>
               <w:rPr>
                 <w:rStyle w:val="Hyperlink"/>
@@ -2564,7 +2942,7 @@
                 <w:noProof/>
                 <w:webHidden/>
               </w:rPr>
-              <w:instrText xml:space="preserve"> PAGEREF _Toc467106470 \h </w:instrText>
+              <w:instrText xml:space="preserve"> PAGEREF _Toc467195255 \h </w:instrText>
             </w:r>
             <w:r>
               <w:rPr>
@@ -2607,7 +2985,7 @@
               <w:color w:val="auto"/>
             </w:rPr>
           </w:pPr>
-          <w:hyperlink w:anchor="_Toc467106471" w:history="1">
+          <w:hyperlink w:anchor="_Toc467195256" w:history="1">
             <w:r>
               <w:rPr>
                 <w:rStyle w:val="Hyperlink"/>
@@ -2636,7 +3014,7 @@
                 <w:noProof/>
                 <w:webHidden/>
               </w:rPr>
-              <w:instrText xml:space="preserve"> PAGEREF _Toc467106471 \h </w:instrText>
+              <w:instrText xml:space="preserve"> PAGEREF _Toc467195256 \h </w:instrText>
             </w:r>
             <w:r>
               <w:rPr>
@@ -2680,7 +3058,7 @@
               <w:color w:val="auto"/>
             </w:rPr>
           </w:pPr>
-          <w:hyperlink w:anchor="_Toc467106472" w:history="1">
+          <w:hyperlink w:anchor="_Toc467195257" w:history="1">
             <w:r>
               <w:rPr>
                 <w:rStyle w:val="Hyperlink"/>
@@ -2726,7 +3104,7 @@
                 <w:noProof/>
                 <w:webHidden/>
               </w:rPr>
-              <w:instrText xml:space="preserve"> PAGEREF _Toc467106472 \h </w:instrText>
+              <w:instrText xml:space="preserve"> PAGEREF _Toc467195257 \h </w:instrText>
             </w:r>
             <w:r>
               <w:rPr>
@@ -2770,7 +3148,7 @@
               <w:color w:val="auto"/>
             </w:rPr>
           </w:pPr>
-          <w:hyperlink w:anchor="_Toc467106473" w:history="1">
+          <w:hyperlink w:anchor="_Toc467195258" w:history="1">
             <w:r>
               <w:rPr>
                 <w:rStyle w:val="Hyperlink"/>
@@ -2816,7 +3194,7 @@
                 <w:noProof/>
                 <w:webHidden/>
               </w:rPr>
-              <w:instrText xml:space="preserve"> PAGEREF _Toc467106473 \h </w:instrText>
+              <w:instrText xml:space="preserve"> PAGEREF _Toc467195258 \h </w:instrText>
             </w:r>
             <w:r>
               <w:rPr>
@@ -2860,7 +3238,7 @@
               <w:color w:val="auto"/>
             </w:rPr>
           </w:pPr>
-          <w:hyperlink w:anchor="_Toc467106474" w:history="1">
+          <w:hyperlink w:anchor="_Toc467195259" w:history="1">
             <w:r>
               <w:rPr>
                 <w:rStyle w:val="Hyperlink"/>
@@ -2906,7 +3284,7 @@
                 <w:noProof/>
                 <w:webHidden/>
               </w:rPr>
-              <w:instrText xml:space="preserve"> PAGEREF _Toc467106474 \h </w:instrText>
+              <w:instrText xml:space="preserve"> PAGEREF _Toc467195259 \h </w:instrText>
             </w:r>
             <w:r>
               <w:rPr>
@@ -2950,7 +3328,7 @@
               <w:color w:val="auto"/>
             </w:rPr>
           </w:pPr>
-          <w:hyperlink w:anchor="_Toc467106475" w:history="1">
+          <w:hyperlink w:anchor="_Toc467195260" w:history="1">
             <w:r>
               <w:rPr>
                 <w:rStyle w:val="Hyperlink"/>
@@ -2996,7 +3374,7 @@
                 <w:noProof/>
                 <w:webHidden/>
               </w:rPr>
-              <w:instrText xml:space="preserve"> PAGEREF _Toc467106475 \h </w:instrText>
+              <w:instrText xml:space="preserve"> PAGEREF _Toc467195260 \h </w:instrText>
             </w:r>
             <w:r>
               <w:rPr>
@@ -3040,7 +3418,7 @@
               <w:color w:val="auto"/>
             </w:rPr>
           </w:pPr>
-          <w:hyperlink w:anchor="_Toc467106476" w:history="1">
+          <w:hyperlink w:anchor="_Toc467195261" w:history="1">
             <w:r>
               <w:rPr>
                 <w:rStyle w:val="Hyperlink"/>
@@ -3086,7 +3464,7 @@
                 <w:noProof/>
                 <w:webHidden/>
               </w:rPr>
-              <w:instrText xml:space="preserve"> PAGEREF _Toc467106476 \h </w:instrText>
+              <w:instrText xml:space="preserve"> PAGEREF _Toc467195261 \h </w:instrText>
             </w:r>
             <w:r>
               <w:rPr>
@@ -3130,7 +3508,7 @@
               <w:color w:val="auto"/>
             </w:rPr>
           </w:pPr>
-          <w:hyperlink w:anchor="_Toc467106477" w:history="1">
+          <w:hyperlink w:anchor="_Toc467195262" w:history="1">
             <w:r>
               <w:rPr>
                 <w:rStyle w:val="Hyperlink"/>
@@ -3176,7 +3554,7 @@
                 <w:noProof/>
                 <w:webHidden/>
               </w:rPr>
-              <w:instrText xml:space="preserve"> PAGEREF _Toc467106477 \h </w:instrText>
+              <w:instrText xml:space="preserve"> PAGEREF _Toc467195262 \h </w:instrText>
             </w:r>
             <w:r>
               <w:rPr>
@@ -3220,7 +3598,7 @@
               <w:color w:val="auto"/>
             </w:rPr>
           </w:pPr>
-          <w:hyperlink w:anchor="_Toc467106478" w:history="1">
+          <w:hyperlink w:anchor="_Toc467195263" w:history="1">
             <w:r>
               <w:rPr>
                 <w:rStyle w:val="Hyperlink"/>
@@ -3266,7 +3644,7 @@
                 <w:noProof/>
                 <w:webHidden/>
               </w:rPr>
-              <w:instrText xml:space="preserve"> PAGEREF _Toc467106478 \h </w:instrText>
+              <w:instrText xml:space="preserve"> PAGEREF _Toc467195263 \h </w:instrText>
             </w:r>
             <w:r>
               <w:rPr>
@@ -3310,7 +3688,7 @@
               <w:color w:val="auto"/>
             </w:rPr>
           </w:pPr>
-          <w:hyperlink w:anchor="_Toc467106479" w:history="1">
+          <w:hyperlink w:anchor="_Toc467195264" w:history="1">
             <w:r>
               <w:rPr>
                 <w:rStyle w:val="Hyperlink"/>
@@ -3356,7 +3734,7 @@
                 <w:noProof/>
                 <w:webHidden/>
               </w:rPr>
-              <w:instrText xml:space="preserve"> PAGEREF _Toc467106479 \h </w:instrText>
+              <w:instrText xml:space="preserve"> PAGEREF _Toc467195264 \h </w:instrText>
             </w:r>
             <w:r>
               <w:rPr>
@@ -3400,7 +3778,7 @@
               <w:color w:val="auto"/>
             </w:rPr>
           </w:pPr>
-          <w:hyperlink w:anchor="_Toc467106480" w:history="1">
+          <w:hyperlink w:anchor="_Toc467195265" w:history="1">
             <w:r>
               <w:rPr>
                 <w:rStyle w:val="Hyperlink"/>
@@ -3446,7 +3824,7 @@
                 <w:noProof/>
                 <w:webHidden/>
               </w:rPr>
-              <w:instrText xml:space="preserve"> PAGEREF _Toc467106480 \h </w:instrText>
+              <w:instrText xml:space="preserve"> PAGEREF _Toc467195265 \h </w:instrText>
             </w:r>
             <w:r>
               <w:rPr>
@@ -3490,7 +3868,7 @@
               <w:color w:val="auto"/>
             </w:rPr>
           </w:pPr>
-          <w:hyperlink w:anchor="_Toc467106481" w:history="1">
+          <w:hyperlink w:anchor="_Toc467195266" w:history="1">
             <w:r>
               <w:rPr>
                 <w:rStyle w:val="Hyperlink"/>
@@ -3536,7 +3914,7 @@
                 <w:noProof/>
                 <w:webHidden/>
               </w:rPr>
-              <w:instrText xml:space="preserve"> PAGEREF _Toc467106481 \h </w:instrText>
+              <w:instrText xml:space="preserve"> PAGEREF _Toc467195266 \h </w:instrText>
             </w:r>
             <w:r>
               <w:rPr>
@@ -3580,7 +3958,7 @@
               <w:color w:val="auto"/>
             </w:rPr>
           </w:pPr>
-          <w:hyperlink w:anchor="_Toc467106482" w:history="1">
+          <w:hyperlink w:anchor="_Toc467195267" w:history="1">
             <w:r>
               <w:rPr>
                 <w:rStyle w:val="Hyperlink"/>
@@ -3626,7 +4004,7 @@
                 <w:noProof/>
                 <w:webHidden/>
               </w:rPr>
-              <w:instrText xml:space="preserve"> PAGEREF _Toc467106482 \h </w:instrText>
+              <w:instrText xml:space="preserve"> PAGEREF _Toc467195267 \h </w:instrText>
             </w:r>
             <w:r>
               <w:rPr>
@@ -3670,7 +4048,7 @@
               <w:color w:val="auto"/>
             </w:rPr>
           </w:pPr>
-          <w:hyperlink w:anchor="_Toc467106483" w:history="1">
+          <w:hyperlink w:anchor="_Toc467195268" w:history="1">
             <w:r>
               <w:rPr>
                 <w:rStyle w:val="Hyperlink"/>
@@ -3716,7 +4094,7 @@
                 <w:noProof/>
                 <w:webHidden/>
               </w:rPr>
-              <w:instrText xml:space="preserve"> PAGEREF _Toc467106483 \h </w:instrText>
+              <w:instrText xml:space="preserve"> PAGEREF _Toc467195268 \h </w:instrText>
             </w:r>
             <w:r>
               <w:rPr>
@@ -3760,7 +4138,7 @@
               <w:color w:val="auto"/>
             </w:rPr>
           </w:pPr>
-          <w:hyperlink w:anchor="_Toc467106484" w:history="1">
+          <w:hyperlink w:anchor="_Toc467195269" w:history="1">
             <w:r>
               <w:rPr>
                 <w:rStyle w:val="Hyperlink"/>
@@ -3806,7 +4184,7 @@
                 <w:noProof/>
                 <w:webHidden/>
               </w:rPr>
-              <w:instrText xml:space="preserve"> PAGEREF _Toc467106484 \h </w:instrText>
+              <w:instrText xml:space="preserve"> PAGEREF _Toc467195269 \h </w:instrText>
             </w:r>
             <w:r>
               <w:rPr>
@@ -3850,7 +4228,7 @@
               <w:color w:val="auto"/>
             </w:rPr>
           </w:pPr>
-          <w:hyperlink w:anchor="_Toc467106485" w:history="1">
+          <w:hyperlink w:anchor="_Toc467195270" w:history="1">
             <w:r>
               <w:rPr>
                 <w:rStyle w:val="Hyperlink"/>
@@ -3896,7 +4274,7 @@
                 <w:noProof/>
                 <w:webHidden/>
               </w:rPr>
-              <w:instrText xml:space="preserve"> PAGEREF _Toc467106485 \h </w:instrText>
+              <w:instrText xml:space="preserve"> PAGEREF _Toc467195270 \h </w:instrText>
             </w:r>
             <w:r>
               <w:rPr>
@@ -3940,7 +4318,7 @@
               <w:color w:val="auto"/>
             </w:rPr>
           </w:pPr>
-          <w:hyperlink w:anchor="_Toc467106486" w:history="1">
+          <w:hyperlink w:anchor="_Toc467195271" w:history="1">
             <w:r>
               <w:rPr>
                 <w:rStyle w:val="Hyperlink"/>
@@ -3986,7 +4364,7 @@
                 <w:noProof/>
                 <w:webHidden/>
               </w:rPr>
-              <w:instrText xml:space="preserve"> PAGEREF _Toc467106486 \h </w:instrText>
+              <w:instrText xml:space="preserve"> PAGEREF _Toc467195271 \h </w:instrText>
             </w:r>
             <w:r>
               <w:rPr>
@@ -4030,7 +4408,7 @@
               <w:color w:val="auto"/>
             </w:rPr>
           </w:pPr>
-          <w:hyperlink w:anchor="_Toc467106487" w:history="1">
+          <w:hyperlink w:anchor="_Toc467195272" w:history="1">
             <w:r>
               <w:rPr>
                 <w:rStyle w:val="Hyperlink"/>
@@ -4076,7 +4454,7 @@
                 <w:noProof/>
                 <w:webHidden/>
               </w:rPr>
-              <w:instrText xml:space="preserve"> PAGEREF _Toc467106487 \h </w:instrText>
+              <w:instrText xml:space="preserve"> PAGEREF _Toc467195272 \h </w:instrText>
             </w:r>
             <w:r>
               <w:rPr>
@@ -4120,7 +4498,7 @@
               <w:color w:val="auto"/>
             </w:rPr>
           </w:pPr>
-          <w:hyperlink w:anchor="_Toc467106488" w:history="1">
+          <w:hyperlink w:anchor="_Toc467195273" w:history="1">
             <w:r>
               <w:rPr>
                 <w:rStyle w:val="Hyperlink"/>
@@ -4166,7 +4544,7 @@
                 <w:noProof/>
                 <w:webHidden/>
               </w:rPr>
-              <w:instrText xml:space="preserve"> PAGEREF _Toc467106488 \h </w:instrText>
+              <w:instrText xml:space="preserve"> PAGEREF _Toc467195273 \h </w:instrText>
             </w:r>
             <w:r>
               <w:rPr>
@@ -4210,7 +4588,7 @@
               <w:color w:val="auto"/>
             </w:rPr>
           </w:pPr>
-          <w:hyperlink w:anchor="_Toc467106489" w:history="1">
+          <w:hyperlink w:anchor="_Toc467195274" w:history="1">
             <w:r>
               <w:rPr>
                 <w:rStyle w:val="Hyperlink"/>
@@ -4256,7 +4634,7 @@
                 <w:noProof/>
                 <w:webHidden/>
               </w:rPr>
-              <w:instrText xml:space="preserve"> PAGEREF _Toc467106489 \h </w:instrText>
+              <w:instrText xml:space="preserve"> PAGEREF _Toc467195274 \h </w:instrText>
             </w:r>
             <w:r>
               <w:rPr>
@@ -4300,7 +4678,7 @@
               <w:color w:val="auto"/>
             </w:rPr>
           </w:pPr>
-          <w:hyperlink w:anchor="_Toc467106490" w:history="1">
+          <w:hyperlink w:anchor="_Toc467195275" w:history="1">
             <w:r>
               <w:rPr>
                 <w:rStyle w:val="Hyperlink"/>
@@ -4347,7 +4725,7 @@
                 <w:noProof/>
                 <w:webHidden/>
               </w:rPr>
-              <w:instrText xml:space="preserve"> PAGEREF _Toc467106490 \h </w:instrText>
+              <w:instrText xml:space="preserve"> PAGEREF _Toc467195275 \h </w:instrText>
             </w:r>
             <w:r>
               <w:rPr>
@@ -4391,7 +4769,7 @@
               <w:color w:val="auto"/>
             </w:rPr>
           </w:pPr>
-          <w:hyperlink w:anchor="_Toc467106491" w:history="1">
+          <w:hyperlink w:anchor="_Toc467195276" w:history="1">
             <w:r>
               <w:rPr>
                 <w:rStyle w:val="Hyperlink"/>
@@ -4416,7 +4794,7 @@
                 <w:b/>
                 <w:noProof/>
               </w:rPr>
-              <w:t>Uso da ferramenta</w:t>
+              <w:t>Arquitetura.</w:t>
             </w:r>
             <w:r>
               <w:rPr>
@@ -4437,7 +4815,7 @@
                 <w:noProof/>
                 <w:webHidden/>
               </w:rPr>
-              <w:instrText xml:space="preserve"> PAGEREF _Toc467106491 \h </w:instrText>
+              <w:instrText xml:space="preserve"> PAGEREF _Toc467195276 \h </w:instrText>
             </w:r>
             <w:r>
               <w:rPr>
@@ -4457,7 +4835,97 @@
                 <w:noProof/>
                 <w:webHidden/>
               </w:rPr>
-              <w:t>21</w:t>
+              <w:t>22</w:t>
+            </w:r>
+            <w:r>
+              <w:rPr>
+                <w:noProof/>
+                <w:webHidden/>
+              </w:rPr>
+              <w:fldChar w:fldCharType="end"/>
+            </w:r>
+          </w:hyperlink>
+        </w:p>
+        <w:p>
+          <w:pPr>
+            <w:pStyle w:val="Sumrio2"/>
+            <w:tabs>
+              <w:tab w:val="left" w:pos="880"/>
+              <w:tab w:val="right" w:leader="dot" w:pos="9063"/>
+            </w:tabs>
+            <w:rPr>
+              <w:rFonts w:asciiTheme="minorHAnsi" w:eastAsiaTheme="minorEastAsia" w:hAnsiTheme="minorHAnsi" w:cstheme="minorBidi"/>
+              <w:noProof/>
+              <w:color w:val="auto"/>
+            </w:rPr>
+          </w:pPr>
+          <w:hyperlink w:anchor="_Toc467195277" w:history="1">
+            <w:r>
+              <w:rPr>
+                <w:rStyle w:val="Hyperlink"/>
+                <w:rFonts w:ascii="Times New Roman" w:hAnsi="Times New Roman" w:cs="Times New Roman"/>
+                <w:b/>
+                <w:noProof/>
+              </w:rPr>
+              <w:t>5.4</w:t>
+            </w:r>
+            <w:r>
+              <w:rPr>
+                <w:rFonts w:asciiTheme="minorHAnsi" w:eastAsiaTheme="minorEastAsia" w:hAnsiTheme="minorHAnsi" w:cstheme="minorBidi"/>
+                <w:noProof/>
+                <w:color w:val="auto"/>
+              </w:rPr>
+              <w:tab/>
+            </w:r>
+            <w:r>
+              <w:rPr>
+                <w:rStyle w:val="Hyperlink"/>
+                <w:rFonts w:ascii="Times New Roman" w:hAnsi="Times New Roman" w:cs="Times New Roman"/>
+                <w:b/>
+                <w:noProof/>
+              </w:rPr>
+              <w:t>Uso da ferramenta</w:t>
+            </w:r>
+            <w:r>
+              <w:rPr>
+                <w:noProof/>
+                <w:webHidden/>
+              </w:rPr>
+              <w:tab/>
+            </w:r>
+            <w:r>
+              <w:rPr>
+                <w:noProof/>
+                <w:webHidden/>
+              </w:rPr>
+              <w:fldChar w:fldCharType="begin"/>
+            </w:r>
+            <w:r>
+              <w:rPr>
+                <w:noProof/>
+                <w:webHidden/>
+              </w:rPr>
+              <w:instrText xml:space="preserve"> PAGEREF _Toc467195277 \h </w:instrText>
+            </w:r>
+            <w:r>
+              <w:rPr>
+                <w:noProof/>
+                <w:webHidden/>
+              </w:rPr>
+            </w:r>
+            <w:r>
+              <w:rPr>
+                <w:noProof/>
+                <w:webHidden/>
+              </w:rPr>
+              <w:fldChar w:fldCharType="separate"/>
+            </w:r>
+            <w:r>
+              <w:rPr>
+                <w:noProof/>
+                <w:webHidden/>
+              </w:rPr>
+              <w:t>24</w:t>
             </w:r>
             <w:r>
               <w:rPr>
@@ -4481,7 +4949,7 @@
               <w:color w:val="auto"/>
             </w:rPr>
           </w:pPr>
-          <w:hyperlink w:anchor="_Toc467106492" w:history="1">
+          <w:hyperlink w:anchor="_Toc467195278" w:history="1">
             <w:r>
               <w:rPr>
                 <w:rStyle w:val="Hyperlink"/>
@@ -4527,7 +4995,7 @@
                 <w:noProof/>
                 <w:webHidden/>
               </w:rPr>
-              <w:instrText xml:space="preserve"> PAGEREF _Toc467106492 \h </w:instrText>
+              <w:instrText xml:space="preserve"> PAGEREF _Toc467195278 \h </w:instrText>
             </w:r>
             <w:r>
               <w:rPr>
@@ -4547,7 +5015,7 @@
                 <w:noProof/>
                 <w:webHidden/>
               </w:rPr>
-              <w:t>25</w:t>
+              <w:t>28</w:t>
             </w:r>
             <w:r>
               <w:rPr>
@@ -4571,7 +5039,7 @@
               <w:color w:val="auto"/>
             </w:rPr>
           </w:pPr>
-          <w:hyperlink w:anchor="_Toc467106493" w:history="1">
+          <w:hyperlink w:anchor="_Toc467195279" w:history="1">
             <w:r>
               <w:rPr>
                 <w:rStyle w:val="Hyperlink"/>
@@ -4617,7 +5085,7 @@
                 <w:noProof/>
                 <w:webHidden/>
               </w:rPr>
-              <w:instrText xml:space="preserve"> PAGEREF _Toc467106493 \h </w:instrText>
+              <w:instrText xml:space="preserve"> PAGEREF _Toc467195279 \h </w:instrText>
             </w:r>
             <w:r>
               <w:rPr>
@@ -4637,7 +5105,7 @@
                 <w:noProof/>
                 <w:webHidden/>
               </w:rPr>
-              <w:t>26</w:t>
+              <w:t>28</w:t>
             </w:r>
             <w:r>
               <w:rPr>
@@ -4660,7 +5128,7 @@
               <w:color w:val="auto"/>
             </w:rPr>
           </w:pPr>
-          <w:hyperlink w:anchor="_Toc467106494" w:history="1">
+          <w:hyperlink w:anchor="_Toc467195280" w:history="1">
             <w:r>
               <w:rPr>
                 <w:rStyle w:val="Hyperlink"/>
@@ -4689,7 +5157,7 @@
                 <w:noProof/>
                 <w:webHidden/>
               </w:rPr>
-              <w:instrText xml:space="preserve"> PAGEREF _Toc467106494 \h </w:instrText>
+              <w:instrText xml:space="preserve"> PAGEREF _Toc467195280 \h </w:instrText>
             </w:r>
             <w:r>
               <w:rPr>
@@ -4709,7 +5177,7 @@
                 <w:noProof/>
                 <w:webHidden/>
               </w:rPr>
-              <w:t>27</w:t>
+              <w:t>29</w:t>
             </w:r>
             <w:r>
               <w:rPr>
@@ -4732,7 +5200,7 @@
               <w:color w:val="auto"/>
             </w:rPr>
           </w:pPr>
-          <w:hyperlink w:anchor="_Toc467106495" w:history="1">
+          <w:hyperlink w:anchor="_Toc467195281" w:history="1">
             <w:r>
               <w:rPr>
                 <w:rStyle w:val="Hyperlink"/>
@@ -4761,7 +5229,7 @@
                 <w:noProof/>
                 <w:webHidden/>
               </w:rPr>
-              <w:instrText xml:space="preserve"> PAGEREF _Toc467106495 \h </w:instrText>
+              <w:instrText xml:space="preserve"> PAGEREF _Toc467195281 \h </w:instrText>
             </w:r>
             <w:r>
               <w:rPr>
@@ -4781,7 +5249,7 @@
                 <w:noProof/>
                 <w:webHidden/>
               </w:rPr>
-              <w:t>29</w:t>
+              <w:t>31</w:t>
             </w:r>
             <w:r>
               <w:rPr>
@@ -4821,7 +5289,7 @@
           <w:szCs w:val="24"/>
         </w:rPr>
       </w:pPr>
-      <w:bookmarkStart w:id="4" w:name="_Toc467106472"/>
+      <w:bookmarkStart w:id="3" w:name="_Toc467195257"/>
       <w:r>
         <w:rPr>
           <w:rFonts w:ascii="Times New Roman" w:hAnsi="Times New Roman" w:cs="Times New Roman"/>
@@ -4832,7 +5300,7 @@
         <w:lastRenderedPageBreak/>
         <w:t>Introdução</w:t>
       </w:r>
-      <w:bookmarkEnd w:id="4"/>
+      <w:bookmarkEnd w:id="3"/>
     </w:p>
     <w:p>
       <w:pPr>
@@ -5719,7 +6187,7 @@
           <w:szCs w:val="24"/>
         </w:rPr>
       </w:pPr>
-      <w:bookmarkStart w:id="5" w:name="_Toc467106473"/>
+      <w:bookmarkStart w:id="4" w:name="_Toc467195258"/>
       <w:r>
         <w:rPr>
           <w:rFonts w:ascii="Times New Roman" w:hAnsi="Times New Roman" w:cs="Times New Roman"/>
@@ -5729,7 +6197,7 @@
         </w:rPr>
         <w:t>Elementos da pesquisa</w:t>
       </w:r>
-      <w:bookmarkEnd w:id="5"/>
+      <w:bookmarkEnd w:id="4"/>
     </w:p>
     <w:p>
       <w:pPr>
@@ -5744,7 +6212,7 @@
           <w:szCs w:val="24"/>
         </w:rPr>
       </w:pPr>
-      <w:bookmarkStart w:id="6" w:name="_Toc467106474"/>
+      <w:bookmarkStart w:id="5" w:name="_Toc467195259"/>
       <w:r>
         <w:rPr>
           <w:rFonts w:ascii="Times New Roman" w:hAnsi="Times New Roman" w:cs="Times New Roman"/>
@@ -5754,7 +6222,7 @@
         </w:rPr>
         <w:t>Problema</w:t>
       </w:r>
-      <w:bookmarkEnd w:id="6"/>
+      <w:bookmarkEnd w:id="5"/>
     </w:p>
     <w:p>
       <w:pPr>
@@ -5885,7 +6353,7 @@
           <w:szCs w:val="24"/>
         </w:rPr>
       </w:pPr>
-      <w:bookmarkStart w:id="7" w:name="_Toc467106475"/>
+      <w:bookmarkStart w:id="6" w:name="_Toc467195260"/>
       <w:r>
         <w:rPr>
           <w:rFonts w:ascii="Times New Roman" w:hAnsi="Times New Roman" w:cs="Times New Roman"/>
@@ -5895,7 +6363,7 @@
         </w:rPr>
         <w:t>Justificativa</w:t>
       </w:r>
-      <w:bookmarkEnd w:id="7"/>
+      <w:bookmarkEnd w:id="6"/>
     </w:p>
     <w:p>
       <w:pPr>
@@ -6012,7 +6480,7 @@
           <w:szCs w:val="24"/>
         </w:rPr>
       </w:pPr>
-      <w:bookmarkStart w:id="8" w:name="_Toc467106476"/>
+      <w:bookmarkStart w:id="7" w:name="_Toc467195261"/>
       <w:r>
         <w:rPr>
           <w:rFonts w:ascii="Times New Roman" w:hAnsi="Times New Roman" w:cs="Times New Roman"/>
@@ -6022,7 +6490,7 @@
         </w:rPr>
         <w:t>Hipóteses</w:t>
       </w:r>
-      <w:bookmarkEnd w:id="8"/>
+      <w:bookmarkEnd w:id="7"/>
     </w:p>
     <w:p>
       <w:pPr>
@@ -6077,7 +6545,7 @@
           <w:szCs w:val="24"/>
         </w:rPr>
       </w:pPr>
-      <w:bookmarkStart w:id="9" w:name="_Toc467106477"/>
+      <w:bookmarkStart w:id="8" w:name="_Toc467195262"/>
       <w:r>
         <w:rPr>
           <w:rFonts w:ascii="Times New Roman" w:hAnsi="Times New Roman" w:cs="Times New Roman"/>
@@ -6088,7 +6556,7 @@
         <w:lastRenderedPageBreak/>
         <w:t>Objetivos</w:t>
       </w:r>
-      <w:bookmarkEnd w:id="9"/>
+      <w:bookmarkEnd w:id="8"/>
     </w:p>
     <w:p>
       <w:pPr>
@@ -6101,7 +6569,7 @@
           <w:szCs w:val="24"/>
         </w:rPr>
       </w:pPr>
-      <w:bookmarkStart w:id="10" w:name="_Toc467106478"/>
+      <w:bookmarkStart w:id="9" w:name="_Toc467195263"/>
       <w:r>
         <w:rPr>
           <w:rFonts w:ascii="Times New Roman" w:hAnsi="Times New Roman" w:cs="Times New Roman"/>
@@ -6112,7 +6580,7 @@
         </w:rPr>
         <w:t>Objetivo geral</w:t>
       </w:r>
-      <w:bookmarkEnd w:id="10"/>
+      <w:bookmarkEnd w:id="9"/>
     </w:p>
     <w:p>
       <w:pPr>
@@ -6162,7 +6630,7 @@
           <w:szCs w:val="24"/>
         </w:rPr>
       </w:pPr>
-      <w:bookmarkStart w:id="11" w:name="_Toc467106479"/>
+      <w:bookmarkStart w:id="10" w:name="_Toc467195264"/>
       <w:r>
         <w:rPr>
           <w:rFonts w:ascii="Times New Roman" w:hAnsi="Times New Roman" w:cs="Times New Roman"/>
@@ -6173,7 +6641,7 @@
         </w:rPr>
         <w:t>Objetivos específicos</w:t>
       </w:r>
-      <w:bookmarkEnd w:id="11"/>
+      <w:bookmarkEnd w:id="10"/>
     </w:p>
     <w:p>
       <w:pPr>
@@ -6390,7 +6858,7 @@
           <w:szCs w:val="24"/>
         </w:rPr>
       </w:pPr>
-      <w:bookmarkStart w:id="12" w:name="_Toc467106480"/>
+      <w:bookmarkStart w:id="11" w:name="_Toc467195265"/>
       <w:r>
         <w:rPr>
           <w:rFonts w:ascii="Times New Roman" w:hAnsi="Times New Roman" w:cs="Times New Roman"/>
@@ -6400,7 +6868,7 @@
         </w:rPr>
         <w:t>Referencial teórico</w:t>
       </w:r>
-      <w:bookmarkEnd w:id="12"/>
+      <w:bookmarkEnd w:id="11"/>
     </w:p>
     <w:p>
       <w:pPr>
@@ -6675,7 +7143,16 @@
           <w:sz w:val="24"/>
           <w:szCs w:val="24"/>
         </w:rPr>
-        <w:t>, os trabalhos desenvolvidos e premiados pelo projeto "Ideia em Ação" ajudam a demonstrar a capacidade de gestão da Infraero, além de revelar talentos entre os empregados. “Os trabalhos atestam que a empresa tem pessoas capacitadas e que podem desenvolver novos produtos e serviços e aplicá-los em prol das atividades aeroportuárias", pontuou o diretor (INFRAERO, 2010).</w:t>
+        <w:t xml:space="preserve">, os trabalhos desenvolvidos e premiados pelo projeto "Ideia em Ação" ajudam a demonstrar a capacidade de gestão da Infraero, além de revelar talentos entre os empregados. “Os trabalhos atestam que a empresa tem pessoas capacitadas e que </w:t>
+      </w:r>
+      <w:r>
+        <w:rPr>
+          <w:rFonts w:ascii="Times New Roman" w:hAnsi="Times New Roman" w:cs="Times New Roman"/>
+          <w:sz w:val="24"/>
+          <w:szCs w:val="24"/>
+        </w:rPr>
+        <w:lastRenderedPageBreak/>
+        <w:t>podem desenvolver novos produtos e serviços e aplicá-los em prol das atividades aeroportuárias", pontuou o diretor (INFRAERO, 2010).</w:t>
       </w:r>
     </w:p>
     <w:p>
@@ -6696,7 +7173,6 @@
           <w:sz w:val="24"/>
           <w:szCs w:val="24"/>
         </w:rPr>
-        <w:lastRenderedPageBreak/>
         <w:t xml:space="preserve">Tal motivação não precisa estar presente apenas em empresas grandes, pode-se desenvolver um software de apoio ao </w:t>
       </w:r>
       <w:r>
@@ -6861,7 +7337,7 @@
           <w:szCs w:val="24"/>
         </w:rPr>
       </w:pPr>
-      <w:bookmarkStart w:id="13" w:name="_Toc467106481"/>
+      <w:bookmarkStart w:id="12" w:name="_Toc467195266"/>
       <w:r>
         <w:rPr>
           <w:rFonts w:ascii="Times New Roman" w:hAnsi="Times New Roman" w:cs="Times New Roman"/>
@@ -6871,7 +7347,7 @@
         </w:rPr>
         <w:t>Editor de texto</w:t>
       </w:r>
-      <w:bookmarkEnd w:id="13"/>
+      <w:bookmarkEnd w:id="12"/>
     </w:p>
     <w:p>
       <w:pPr>
@@ -7501,6 +7977,7 @@
           <w:sz w:val="24"/>
           <w:szCs w:val="24"/>
         </w:rPr>
+        <w:lastRenderedPageBreak/>
         <w:t>1</w:t>
       </w:r>
       <w:proofErr w:type="gramEnd"/>
@@ -7613,7 +8090,6 @@
           <w:sz w:val="24"/>
           <w:szCs w:val="24"/>
         </w:rPr>
-        <w:lastRenderedPageBreak/>
         <w:t>2</w:t>
       </w:r>
       <w:proofErr w:type="gramEnd"/>
@@ -8224,7 +8700,7 @@
           <w:szCs w:val="24"/>
         </w:rPr>
       </w:pPr>
-      <w:bookmarkStart w:id="14" w:name="_Toc467106482"/>
+      <w:bookmarkStart w:id="13" w:name="_Toc467195267"/>
       <w:r>
         <w:rPr>
           <w:rFonts w:ascii="Times New Roman" w:hAnsi="Times New Roman" w:cs="Times New Roman"/>
@@ -8234,7 +8710,7 @@
         </w:rPr>
         <w:t>Servidor WEB</w:t>
       </w:r>
-      <w:bookmarkEnd w:id="14"/>
+      <w:bookmarkEnd w:id="13"/>
     </w:p>
     <w:p>
       <w:pPr>
@@ -8403,7 +8879,16 @@
           <w:sz w:val="24"/>
           <w:szCs w:val="24"/>
         </w:rPr>
-        <w:t>, o NGINX tem hoje mais de 16% do mercado de servidores WEB, ficando atrás apenas do Apache, porém o percentual de servidores rodando o NGINX está crescendo cada vez mais</w:t>
+        <w:t xml:space="preserve">, o NGINX tem hoje mais de 16% do mercado de servidores WEB, ficando atrás apenas do Apache, porém o </w:t>
+      </w:r>
+      <w:r>
+        <w:rPr>
+          <w:rFonts w:ascii="Times New Roman" w:hAnsi="Times New Roman" w:cs="Times New Roman"/>
+          <w:sz w:val="24"/>
+          <w:szCs w:val="24"/>
+        </w:rPr>
+        <w:lastRenderedPageBreak/>
+        <w:t>percentual de servidores rodando o NGINX está crescendo cada vez mais</w:t>
       </w:r>
       <w:r>
         <w:rPr>
@@ -8486,7 +8971,6 @@
           <w:sz w:val="24"/>
           <w:szCs w:val="24"/>
         </w:rPr>
-        <w:lastRenderedPageBreak/>
         <w:drawing>
           <wp:inline distT="0" distB="0" distL="0" distR="0" wp14:anchorId="38027839" wp14:editId="51CAFF51">
             <wp:extent cx="4743450" cy="2551992"/>
@@ -8540,7 +9024,7 @@
           <w:color w:val="auto"/>
         </w:rPr>
       </w:pPr>
-      <w:bookmarkStart w:id="15" w:name="_Toc467108345"/>
+      <w:bookmarkStart w:id="14" w:name="_Toc467195174"/>
       <w:r>
         <w:rPr>
           <w:rFonts w:ascii="Times New Roman" w:hAnsi="Times New Roman" w:cs="Times New Roman"/>
@@ -8591,7 +9075,7 @@
         </w:rPr>
         <w:t>: Servidores rodando nos sites mais visitados</w:t>
       </w:r>
-      <w:bookmarkEnd w:id="15"/>
+      <w:bookmarkEnd w:id="14"/>
     </w:p>
     <w:p>
       <w:pPr>
@@ -8870,7 +9354,7 @@
           <w:szCs w:val="24"/>
         </w:rPr>
       </w:pPr>
-      <w:bookmarkStart w:id="16" w:name="_Toc467106483"/>
+      <w:bookmarkStart w:id="15" w:name="_Toc467195268"/>
       <w:r>
         <w:rPr>
           <w:rFonts w:ascii="Times New Roman" w:hAnsi="Times New Roman" w:cs="Times New Roman"/>
@@ -8880,7 +9364,7 @@
         </w:rPr>
         <w:t>PHP</w:t>
       </w:r>
-      <w:bookmarkEnd w:id="16"/>
+      <w:bookmarkEnd w:id="15"/>
     </w:p>
     <w:p>
       <w:pPr>
@@ -9075,6 +9559,7 @@
           <w:sz w:val="24"/>
           <w:szCs w:val="24"/>
         </w:rPr>
+        <w:lastRenderedPageBreak/>
         <w:t>usuários a fornecerem correções para bugs no código, e em geral, aperfeiçoá-lo.</w:t>
       </w:r>
       <w:r>
@@ -9200,7 +9685,6 @@
           <w:sz w:val="24"/>
           <w:szCs w:val="24"/>
         </w:rPr>
-        <w:lastRenderedPageBreak/>
         <w:t>Netcraft</w:t>
       </w:r>
       <w:proofErr w:type="spellEnd"/>
@@ -9993,6 +10477,7 @@
           <w:sz w:val="24"/>
           <w:szCs w:val="24"/>
         </w:rPr>
+        <w:lastRenderedPageBreak/>
         <w:t xml:space="preserve">Olhando </w:t>
       </w:r>
       <w:r>
@@ -10195,7 +10680,6 @@
           <w:sz w:val="24"/>
           <w:szCs w:val="24"/>
         </w:rPr>
-        <w:lastRenderedPageBreak/>
         <w:t xml:space="preserve">Porém </w:t>
       </w:r>
       <w:r>
@@ -10758,6 +11242,7 @@
           <w:sz w:val="24"/>
           <w:szCs w:val="24"/>
         </w:rPr>
+        <w:lastRenderedPageBreak/>
         <w:t>A li</w:t>
       </w:r>
       <w:r>
@@ -10995,16 +11480,7 @@
           <w:sz w:val="24"/>
           <w:szCs w:val="24"/>
         </w:rPr>
-        <w:t xml:space="preserve">A PDO não é uma biblioteca completa para abstração do acesso a base de dados, uma vez que ela não faz leitura e tradução de instruções SQL, adaptando-as aos mais </w:t>
-      </w:r>
-      <w:r>
-        <w:rPr>
-          <w:rFonts w:ascii="Times New Roman" w:hAnsi="Times New Roman" w:cs="Times New Roman"/>
-          <w:sz w:val="24"/>
-          <w:szCs w:val="24"/>
-        </w:rPr>
-        <w:lastRenderedPageBreak/>
-        <w:t>diversos drivers de banco de dados existentes. Ela simplesmente unifica a chamada de</w:t>
+        <w:t>A PDO não é uma biblioteca completa para abstração do acesso a base de dados, uma vez que ela não faz leitura e tradução de instruções SQL, adaptando-as aos mais diversos drivers de banco de dados existentes. Ela simplesmente unifica a chamada de</w:t>
       </w:r>
       <w:r>
         <w:rPr>
@@ -11126,7 +11602,7 @@
           <w:szCs w:val="24"/>
         </w:rPr>
       </w:pPr>
-      <w:bookmarkStart w:id="17" w:name="_Toc467106484"/>
+      <w:bookmarkStart w:id="16" w:name="_Toc467195269"/>
       <w:r>
         <w:rPr>
           <w:rFonts w:ascii="Times New Roman" w:hAnsi="Times New Roman" w:cs="Times New Roman"/>
@@ -11136,7 +11612,7 @@
         </w:rPr>
         <w:t>SGBD</w:t>
       </w:r>
-      <w:bookmarkEnd w:id="17"/>
+      <w:bookmarkEnd w:id="16"/>
     </w:p>
     <w:p>
       <w:pPr>
@@ -11446,6 +11922,7 @@
           <w:sz w:val="24"/>
           <w:szCs w:val="24"/>
         </w:rPr>
+        <w:lastRenderedPageBreak/>
         <w:drawing>
           <wp:inline distT="0" distB="0" distL="0" distR="0" wp14:anchorId="73B1B3BE" wp14:editId="034980C1">
             <wp:extent cx="4496428" cy="2953162"/>
@@ -11498,7 +11975,7 @@
           <w:color w:val="auto"/>
         </w:rPr>
       </w:pPr>
-      <w:bookmarkStart w:id="18" w:name="_Toc467108346"/>
+      <w:bookmarkStart w:id="17" w:name="_Toc467195175"/>
       <w:r>
         <w:rPr>
           <w:rFonts w:ascii="Times New Roman" w:hAnsi="Times New Roman" w:cs="Times New Roman"/>
@@ -11549,7 +12026,7 @@
         </w:rPr>
         <w:t>: Conexão com banco de dados utilizando PDO</w:t>
       </w:r>
-      <w:bookmarkEnd w:id="18"/>
+      <w:bookmarkEnd w:id="17"/>
     </w:p>
     <w:p>
       <w:pPr>
@@ -11601,7 +12078,6 @@
           <w:sz w:val="24"/>
           <w:szCs w:val="24"/>
         </w:rPr>
-        <w:lastRenderedPageBreak/>
         <w:t xml:space="preserve">Na figura acima, os valores necessários para efetuar a conexão com o SGBD estão sendo armazenadas em variáveis, que posteriormente são utilizadas na instanciação da classe PDO, caso ocorra algum erro, será lançada uma exceção do tipo </w:t>
       </w:r>
       <w:proofErr w:type="spellStart"/>
@@ -12104,7 +12580,16 @@
           <w:sz w:val="24"/>
           <w:szCs w:val="24"/>
         </w:rPr>
-        <w:t>. Em seu site oficial, o SGBD também menciona que</w:t>
+        <w:t xml:space="preserve">. Em seu site oficial, o SGBD também </w:t>
+      </w:r>
+      <w:r>
+        <w:rPr>
+          <w:rFonts w:ascii="Times New Roman" w:hAnsi="Times New Roman" w:cs="Times New Roman"/>
+          <w:sz w:val="24"/>
+          <w:szCs w:val="24"/>
+        </w:rPr>
+        <w:lastRenderedPageBreak/>
+        <w:t>menciona que</w:t>
       </w:r>
       <w:r>
         <w:rPr>
@@ -12222,7 +12707,7 @@
           <w:szCs w:val="24"/>
         </w:rPr>
       </w:pPr>
-      <w:bookmarkStart w:id="19" w:name="_Toc467106485"/>
+      <w:bookmarkStart w:id="18" w:name="_Toc467195270"/>
       <w:r>
         <w:rPr>
           <w:rFonts w:ascii="Times New Roman" w:hAnsi="Times New Roman" w:cs="Times New Roman"/>
@@ -12232,7 +12717,7 @@
         </w:rPr>
         <w:t>Repositório</w:t>
       </w:r>
-      <w:bookmarkEnd w:id="19"/>
+      <w:bookmarkEnd w:id="18"/>
     </w:p>
     <w:p>
       <w:pPr>
@@ -12391,7 +12876,6 @@
           <w:sz w:val="24"/>
           <w:szCs w:val="24"/>
         </w:rPr>
-        <w:lastRenderedPageBreak/>
         <w:t xml:space="preserve">(1991-2002), as mudanças no software eram repassadas como patches e arquivos compactados. Em 2002, o projeto do </w:t>
       </w:r>
       <w:proofErr w:type="spellStart"/>
@@ -12739,7 +13223,16 @@
           <w:sz w:val="24"/>
           <w:szCs w:val="24"/>
         </w:rPr>
-        <w:t xml:space="preserve"> assim mantém qualidades iniciais. É incrivelmente rápido, bastante eficiente com grandes projetos e possui um sistema impressionante de </w:t>
+        <w:t xml:space="preserve"> assim mantém qualidades iniciais. É incrivelmente rápido, </w:t>
+      </w:r>
+      <w:r>
+        <w:rPr>
+          <w:rFonts w:ascii="Times New Roman" w:hAnsi="Times New Roman" w:cs="Times New Roman"/>
+          <w:sz w:val="24"/>
+          <w:szCs w:val="24"/>
+        </w:rPr>
+        <w:lastRenderedPageBreak/>
+        <w:t xml:space="preserve">bastante eficiente com grandes projetos e possui um sistema impressionante de </w:t>
       </w:r>
       <w:proofErr w:type="spellStart"/>
       <w:r>
@@ -12803,25 +13296,23 @@
           <w:sz w:val="24"/>
           <w:szCs w:val="24"/>
         </w:rPr>
-        <w:t xml:space="preserve"> será utilizado como o sistema de versionamento durante o desenvolvimento do projeto, </w:t>
-      </w:r>
-      <w:proofErr w:type="gramStart"/>
-      <w:r>
-        <w:rPr>
-          <w:rFonts w:ascii="Times New Roman" w:hAnsi="Times New Roman" w:cs="Times New Roman"/>
-          <w:sz w:val="24"/>
-          <w:szCs w:val="24"/>
-        </w:rPr>
-        <w:t>tenho</w:t>
-      </w:r>
-      <w:proofErr w:type="gramEnd"/>
-      <w:r>
-        <w:rPr>
-          <w:rFonts w:ascii="Times New Roman" w:hAnsi="Times New Roman" w:cs="Times New Roman"/>
-          <w:sz w:val="24"/>
-          <w:szCs w:val="24"/>
-        </w:rPr>
-        <w:t xml:space="preserve"> como repositório o </w:t>
+        <w:t xml:space="preserve"> será utilizado como o sistema de versionamento durante o desenvolvimento do projeto, ten</w:t>
+      </w:r>
+      <w:r>
+        <w:rPr>
+          <w:rFonts w:ascii="Times New Roman" w:hAnsi="Times New Roman" w:cs="Times New Roman"/>
+          <w:sz w:val="24"/>
+          <w:szCs w:val="24"/>
+        </w:rPr>
+        <w:t>d</w:t>
+      </w:r>
+      <w:r>
+        <w:rPr>
+          <w:rFonts w:ascii="Times New Roman" w:hAnsi="Times New Roman" w:cs="Times New Roman"/>
+          <w:sz w:val="24"/>
+          <w:szCs w:val="24"/>
+        </w:rPr>
+        <w:t xml:space="preserve">o como repositório o </w:t>
       </w:r>
       <w:proofErr w:type="spellStart"/>
       <w:r>
@@ -12854,7 +13345,7 @@
           <w:szCs w:val="24"/>
         </w:rPr>
       </w:pPr>
-      <w:bookmarkStart w:id="20" w:name="_Toc467106486"/>
+      <w:bookmarkStart w:id="19" w:name="_Toc467195271"/>
       <w:r>
         <w:rPr>
           <w:rFonts w:ascii="Times New Roman" w:hAnsi="Times New Roman" w:cs="Times New Roman"/>
@@ -12864,7 +13355,7 @@
         </w:rPr>
         <w:t>Virtualização</w:t>
       </w:r>
-      <w:bookmarkEnd w:id="20"/>
+      <w:bookmarkEnd w:id="19"/>
     </w:p>
     <w:p>
       <w:pPr>
@@ -12985,7 +13476,6 @@
           <w:sz w:val="24"/>
           <w:szCs w:val="24"/>
         </w:rPr>
-        <w:lastRenderedPageBreak/>
         <w:t>necessariamente o mesmo do sistema hospedeiro, é essa a grande vantagem da virtualização, simular um hard</w:t>
       </w:r>
       <w:r>
@@ -13406,7 +13896,7 @@
           <w:szCs w:val="24"/>
         </w:rPr>
       </w:pPr>
-      <w:bookmarkStart w:id="21" w:name="_Toc467106487"/>
+      <w:bookmarkStart w:id="20" w:name="_Toc467195272"/>
       <w:r>
         <w:rPr>
           <w:rFonts w:ascii="Times New Roman" w:hAnsi="Times New Roman" w:cs="Times New Roman"/>
@@ -13416,7 +13906,7 @@
         </w:rPr>
         <w:t>Metodologia</w:t>
       </w:r>
-      <w:bookmarkEnd w:id="21"/>
+      <w:bookmarkEnd w:id="20"/>
     </w:p>
     <w:p>
       <w:pPr>
@@ -13493,7 +13983,16 @@
           <w:sz w:val="24"/>
           <w:szCs w:val="24"/>
         </w:rPr>
-        <w:t xml:space="preserve"> que essa metodologia traz benefícios tanto para o lado empresa quanto para o lado funcionário através do receb</w:t>
+        <w:t xml:space="preserve"> </w:t>
+      </w:r>
+      <w:r>
+        <w:rPr>
+          <w:rFonts w:ascii="Times New Roman" w:hAnsi="Times New Roman" w:cs="Times New Roman"/>
+          <w:sz w:val="24"/>
+          <w:szCs w:val="24"/>
+        </w:rPr>
+        <w:lastRenderedPageBreak/>
+        <w:t>que essa metodologia traz benefícios tanto para o lado empresa quanto para o lado funcionário através do receb</w:t>
       </w:r>
       <w:r>
         <w:rPr>
@@ -13918,7 +14417,6 @@
           <w:sz w:val="24"/>
           <w:szCs w:val="24"/>
         </w:rPr>
-        <w:lastRenderedPageBreak/>
         <w:t>- PHP 7.0.10</w:t>
       </w:r>
       <w:r>
@@ -14518,7 +15016,16 @@
           <w:sz w:val="24"/>
           <w:szCs w:val="24"/>
         </w:rPr>
-        <w:t>o com os padrões de projeto MVC</w:t>
+        <w:t xml:space="preserve">o com os </w:t>
+      </w:r>
+      <w:r>
+        <w:rPr>
+          <w:rFonts w:ascii="Times New Roman" w:hAnsi="Times New Roman" w:cs="Times New Roman"/>
+          <w:sz w:val="24"/>
+          <w:szCs w:val="24"/>
+        </w:rPr>
+        <w:lastRenderedPageBreak/>
+        <w:t>padrões de projeto MVC</w:t>
       </w:r>
       <w:r>
         <w:rPr>
@@ -14817,7 +15324,7 @@
           <w:szCs w:val="24"/>
         </w:rPr>
       </w:pPr>
-      <w:bookmarkStart w:id="22" w:name="_Toc467106488"/>
+      <w:bookmarkStart w:id="21" w:name="_Toc467195273"/>
       <w:r>
         <w:rPr>
           <w:rFonts w:ascii="Times New Roman" w:hAnsi="Times New Roman" w:cs="Times New Roman"/>
@@ -14825,10 +15332,9 @@
           <w:sz w:val="24"/>
           <w:szCs w:val="24"/>
         </w:rPr>
-        <w:lastRenderedPageBreak/>
         <w:t>Banco de ideias</w:t>
       </w:r>
-      <w:bookmarkEnd w:id="22"/>
+      <w:bookmarkEnd w:id="21"/>
     </w:p>
     <w:p>
       <w:pPr>
@@ -15176,7 +15682,7 @@
           <w:szCs w:val="24"/>
         </w:rPr>
       </w:pPr>
-      <w:bookmarkStart w:id="23" w:name="_Toc467106489"/>
+      <w:bookmarkStart w:id="22" w:name="_Toc467195274"/>
       <w:r>
         <w:rPr>
           <w:rFonts w:ascii="Times New Roman" w:hAnsi="Times New Roman" w:cs="Times New Roman"/>
@@ -15186,7 +15692,7 @@
         </w:rPr>
         <w:t>Requisitos</w:t>
       </w:r>
-      <w:bookmarkEnd w:id="23"/>
+      <w:bookmarkEnd w:id="22"/>
     </w:p>
     <w:p>
       <w:pPr>
@@ -15327,6 +15833,7 @@
           <w:sz w:val="24"/>
           <w:szCs w:val="24"/>
         </w:rPr>
+        <w:lastRenderedPageBreak/>
         <w:t>Com base nas</w:t>
       </w:r>
       <w:r>
@@ -15701,7 +16208,6 @@
         <w:rPr>
           <w:noProof/>
         </w:rPr>
-        <w:lastRenderedPageBreak/>
         <w:drawing>
           <wp:inline distT="0" distB="0" distL="0" distR="0" wp14:anchorId="36311EA4" wp14:editId="5B990516">
             <wp:extent cx="5761355" cy="3295650"/>
@@ -15754,7 +16260,7 @@
           <w:color w:val="auto"/>
         </w:rPr>
       </w:pPr>
-      <w:bookmarkStart w:id="24" w:name="_Toc467108347"/>
+      <w:bookmarkStart w:id="23" w:name="_Toc467195176"/>
       <w:r>
         <w:rPr>
           <w:rFonts w:ascii="Times New Roman" w:hAnsi="Times New Roman" w:cs="Times New Roman"/>
@@ -15819,7 +16325,7 @@
         </w:rPr>
         <w:t xml:space="preserve"> ideia</w:t>
       </w:r>
-      <w:bookmarkEnd w:id="24"/>
+      <w:bookmarkEnd w:id="23"/>
     </w:p>
     <w:p>
       <w:pPr>
@@ -15919,31 +16425,6 @@
     </w:p>
     <w:p>
       <w:pPr>
-        <w:pStyle w:val="Ttulo2"/>
-        <w:spacing w:before="120" w:after="0" w:line="360" w:lineRule="auto"/>
-        <w:ind w:left="578" w:hanging="578"/>
-        <w:rPr>
-          <w:rFonts w:ascii="Times New Roman" w:hAnsi="Times New Roman" w:cs="Times New Roman"/>
-          <w:b/>
-          <w:caps/>
-          <w:sz w:val="24"/>
-          <w:szCs w:val="24"/>
-        </w:rPr>
-      </w:pPr>
-      <w:bookmarkStart w:id="25" w:name="_Toc467106490"/>
-      <w:r>
-        <w:rPr>
-          <w:rFonts w:ascii="Times New Roman" w:hAnsi="Times New Roman" w:cs="Times New Roman"/>
-          <w:b/>
-          <w:sz w:val="24"/>
-          <w:szCs w:val="24"/>
-        </w:rPr>
-        <w:t>Modelo de Banco de Dados</w:t>
-      </w:r>
-      <w:bookmarkEnd w:id="25"/>
-    </w:p>
-    <w:p>
-      <w:pPr>
         <w:autoSpaceDE w:val="0"/>
         <w:autoSpaceDN w:val="0"/>
         <w:adjustRightInd w:val="0"/>
@@ -15962,6 +16443,62 @@
           <w:sz w:val="24"/>
           <w:szCs w:val="24"/>
         </w:rPr>
+        <w:t>A descrição completa de todos os passos utilizados durante o cadastro de uma ideia esta de</w:t>
+      </w:r>
+      <w:r>
+        <w:rPr>
+          <w:rFonts w:ascii="Times New Roman" w:hAnsi="Times New Roman" w:cs="Times New Roman"/>
+          <w:sz w:val="24"/>
+          <w:szCs w:val="24"/>
+        </w:rPr>
+        <w:t>scrito no diagrama de sequência, presente no apêndice B, presente no anexo deste projeto, assim como o Diagrama de caso de uso das demais funcionalidades do sistema, presente no apêndice C.</w:t>
+      </w:r>
+    </w:p>
+    <w:p>
+      <w:pPr>
+        <w:pStyle w:val="Ttulo2"/>
+        <w:spacing w:before="120" w:after="0" w:line="360" w:lineRule="auto"/>
+        <w:ind w:left="578" w:hanging="578"/>
+        <w:rPr>
+          <w:rFonts w:ascii="Times New Roman" w:hAnsi="Times New Roman" w:cs="Times New Roman"/>
+          <w:b/>
+          <w:caps/>
+          <w:sz w:val="24"/>
+          <w:szCs w:val="24"/>
+        </w:rPr>
+      </w:pPr>
+      <w:bookmarkStart w:id="24" w:name="_Toc467195275"/>
+      <w:r>
+        <w:rPr>
+          <w:rFonts w:ascii="Times New Roman" w:hAnsi="Times New Roman" w:cs="Times New Roman"/>
+          <w:b/>
+          <w:sz w:val="24"/>
+          <w:szCs w:val="24"/>
+        </w:rPr>
+        <w:t>Modelo de Banco de Dados</w:t>
+      </w:r>
+      <w:bookmarkEnd w:id="24"/>
+    </w:p>
+    <w:p>
+      <w:pPr>
+        <w:autoSpaceDE w:val="0"/>
+        <w:autoSpaceDN w:val="0"/>
+        <w:adjustRightInd w:val="0"/>
+        <w:spacing w:before="120" w:line="360" w:lineRule="auto"/>
+        <w:ind w:firstLine="851"/>
+        <w:jc w:val="both"/>
+        <w:rPr>
+          <w:rFonts w:ascii="Times New Roman" w:hAnsi="Times New Roman" w:cs="Times New Roman"/>
+          <w:sz w:val="24"/>
+          <w:szCs w:val="24"/>
+        </w:rPr>
+      </w:pPr>
+      <w:r>
+        <w:rPr>
+          <w:rFonts w:ascii="Times New Roman" w:hAnsi="Times New Roman" w:cs="Times New Roman"/>
+          <w:sz w:val="24"/>
+          <w:szCs w:val="24"/>
+        </w:rPr>
         <w:t xml:space="preserve">Conforme </w:t>
       </w:r>
       <w:r>
@@ -16030,7 +16567,16 @@
           <w:sz w:val="24"/>
           <w:szCs w:val="24"/>
         </w:rPr>
-        <w:t xml:space="preserve">endo em vista o levantamento de requisitos efetuado, </w:t>
+        <w:t xml:space="preserve">endo em vista o levantamento de </w:t>
+      </w:r>
+      <w:r>
+        <w:rPr>
+          <w:rFonts w:ascii="Times New Roman" w:hAnsi="Times New Roman" w:cs="Times New Roman"/>
+          <w:sz w:val="24"/>
+          <w:szCs w:val="24"/>
+        </w:rPr>
+        <w:lastRenderedPageBreak/>
+        <w:t xml:space="preserve">requisitos efetuado, </w:t>
       </w:r>
       <w:r>
         <w:rPr>
@@ -16115,7 +16661,6 @@
         <w:rPr>
           <w:noProof/>
         </w:rPr>
-        <w:lastRenderedPageBreak/>
         <w:drawing>
           <wp:inline distT="0" distB="0" distL="0" distR="0" wp14:anchorId="46F865AC" wp14:editId="157D50B6">
             <wp:extent cx="4657725" cy="3267030"/>
@@ -16168,7 +16713,7 @@
           <w:color w:val="auto"/>
         </w:rPr>
       </w:pPr>
-      <w:bookmarkStart w:id="26" w:name="_Toc467108348"/>
+      <w:bookmarkStart w:id="25" w:name="_Toc467195177"/>
       <w:r>
         <w:rPr>
           <w:rFonts w:ascii="Times New Roman" w:hAnsi="Times New Roman" w:cs="Times New Roman"/>
@@ -16197,15 +16742,14 @@
         </w:rPr>
         <w:fldChar w:fldCharType="separate"/>
       </w:r>
-      <w:proofErr w:type="gramStart"/>
-      <w:r>
-        <w:rPr>
-          <w:rFonts w:ascii="Times New Roman" w:hAnsi="Times New Roman" w:cs="Times New Roman"/>
+      <w:r>
+        <w:rPr>
+          <w:rFonts w:ascii="Times New Roman" w:hAnsi="Times New Roman" w:cs="Times New Roman"/>
+          <w:noProof/>
           <w:color w:val="auto"/>
         </w:rPr>
         <w:t>4</w:t>
       </w:r>
-      <w:proofErr w:type="gramEnd"/>
       <w:r>
         <w:rPr>
           <w:rFonts w:ascii="Times New Roman" w:hAnsi="Times New Roman" w:cs="Times New Roman"/>
@@ -16220,7 +16764,7 @@
         </w:rPr>
         <w:t>: Modelo ER</w:t>
       </w:r>
-      <w:bookmarkEnd w:id="26"/>
+      <w:bookmarkEnd w:id="25"/>
     </w:p>
     <w:p>
       <w:pPr>
@@ -16847,7 +17391,7 @@
           <w:szCs w:val="24"/>
         </w:rPr>
       </w:pPr>
-      <w:bookmarkStart w:id="27" w:name="_Toc467106491"/>
+      <w:bookmarkStart w:id="26" w:name="_Toc467195276"/>
       <w:r>
         <w:rPr>
           <w:rFonts w:ascii="Times New Roman" w:hAnsi="Times New Roman" w:cs="Times New Roman"/>
@@ -16856,21 +17400,15 @@
           <w:szCs w:val="24"/>
         </w:rPr>
         <w:lastRenderedPageBreak/>
-        <w:t>Uso</w:t>
-      </w:r>
-      <w:r>
-        <w:rPr>
-          <w:rFonts w:ascii="Times New Roman" w:hAnsi="Times New Roman" w:cs="Times New Roman"/>
-          <w:b/>
-          <w:sz w:val="24"/>
-          <w:szCs w:val="24"/>
-        </w:rPr>
-        <w:t xml:space="preserve"> da ferramenta</w:t>
-      </w:r>
-      <w:bookmarkEnd w:id="27"/>
-    </w:p>
-    <w:p>
-      <w:pPr>
+        <w:t>Arquitetura.</w:t>
+      </w:r>
+      <w:bookmarkEnd w:id="26"/>
+    </w:p>
+    <w:p>
+      <w:pPr>
+        <w:autoSpaceDE w:val="0"/>
+        <w:autoSpaceDN w:val="0"/>
+        <w:adjustRightInd w:val="0"/>
         <w:spacing w:before="120" w:line="360" w:lineRule="auto"/>
         <w:ind w:firstLine="851"/>
         <w:jc w:val="both"/>
@@ -16886,63 +17424,55 @@
           <w:sz w:val="24"/>
           <w:szCs w:val="24"/>
         </w:rPr>
-        <w:t xml:space="preserve">O Sistema possui inicialmente um usuário </w:t>
-      </w:r>
-      <w:r>
-        <w:rPr>
-          <w:rFonts w:ascii="Times New Roman" w:hAnsi="Times New Roman" w:cs="Times New Roman"/>
-          <w:sz w:val="24"/>
-          <w:szCs w:val="24"/>
-        </w:rPr>
-        <w:t>chamado ‘</w:t>
-      </w:r>
-      <w:proofErr w:type="spellStart"/>
-      <w:r>
-        <w:rPr>
-          <w:rFonts w:ascii="Times New Roman" w:hAnsi="Times New Roman" w:cs="Times New Roman"/>
-          <w:sz w:val="24"/>
-          <w:szCs w:val="24"/>
-        </w:rPr>
-        <w:t>admin</w:t>
-      </w:r>
-      <w:proofErr w:type="spellEnd"/>
-      <w:r>
-        <w:rPr>
-          <w:rFonts w:ascii="Times New Roman" w:hAnsi="Times New Roman" w:cs="Times New Roman"/>
-          <w:sz w:val="24"/>
-          <w:szCs w:val="24"/>
-        </w:rPr>
-        <w:t>’, no qual possui permissões para cadastrar novos usuár</w:t>
-      </w:r>
-      <w:r>
-        <w:rPr>
-          <w:rFonts w:ascii="Times New Roman" w:hAnsi="Times New Roman" w:cs="Times New Roman"/>
-          <w:sz w:val="24"/>
-          <w:szCs w:val="24"/>
-        </w:rPr>
-        <w:t xml:space="preserve">ios, áreas e prêmios, sendo necessário estar </w:t>
-      </w:r>
-      <w:proofErr w:type="spellStart"/>
-      <w:r>
-        <w:rPr>
-          <w:rFonts w:ascii="Times New Roman" w:hAnsi="Times New Roman" w:cs="Times New Roman"/>
-          <w:sz w:val="24"/>
-          <w:szCs w:val="24"/>
-        </w:rPr>
-        <w:t>logado</w:t>
-      </w:r>
-      <w:proofErr w:type="spellEnd"/>
-      <w:r>
-        <w:rPr>
-          <w:rFonts w:ascii="Times New Roman" w:hAnsi="Times New Roman" w:cs="Times New Roman"/>
-          <w:sz w:val="24"/>
-          <w:szCs w:val="24"/>
-        </w:rPr>
-        <w:t xml:space="preserve"> no sistema.</w:t>
-      </w:r>
-    </w:p>
-    <w:p>
-      <w:pPr>
+        <w:t>O software Banco de Ideias tem como proposito auxiliar gestores de empresas de todos os portes, isso inclui empresas que podem não ter um setor dedicado para TI</w:t>
+      </w:r>
+      <w:r>
+        <w:rPr>
+          <w:rFonts w:ascii="Times New Roman" w:hAnsi="Times New Roman" w:cs="Times New Roman"/>
+          <w:sz w:val="24"/>
+          <w:szCs w:val="24"/>
+        </w:rPr>
+        <w:fldChar w:fldCharType="begin"/>
+      </w:r>
+      <w:r>
+        <w:instrText xml:space="preserve"> XE "</w:instrText>
+      </w:r>
+      <w:r>
+        <w:rPr>
+          <w:rFonts w:ascii="Times New Roman" w:hAnsi="Times New Roman" w:cs="Times New Roman"/>
+          <w:sz w:val="24"/>
+          <w:szCs w:val="24"/>
+        </w:rPr>
+        <w:instrText>TI:</w:instrText>
+      </w:r>
+      <w:r>
+        <w:instrText>Técnologia da Informação</w:instrText>
+      </w:r>
+      <w:r>
+        <w:instrText xml:space="preserve">" </w:instrText>
+      </w:r>
+      <w:r>
+        <w:rPr>
+          <w:rFonts w:ascii="Times New Roman" w:hAnsi="Times New Roman" w:cs="Times New Roman"/>
+          <w:sz w:val="24"/>
+          <w:szCs w:val="24"/>
+        </w:rPr>
+        <w:fldChar w:fldCharType="end"/>
+      </w:r>
+      <w:r>
+        <w:rPr>
+          <w:rFonts w:ascii="Times New Roman" w:hAnsi="Times New Roman" w:cs="Times New Roman"/>
+          <w:sz w:val="24"/>
+          <w:szCs w:val="24"/>
+        </w:rPr>
+        <w:t>, o que dificultaria o processo de implantação do sistema na empresa, tendo em vista que é necessário ter um servidor web para servir as páginas para o usuário, uma base de dados para armazenar as informações e a linguagem de programação instalada e configurada para integrá-la aos demais itens citados.</w:t>
+      </w:r>
+    </w:p>
+    <w:p>
+      <w:pPr>
+        <w:autoSpaceDE w:val="0"/>
+        <w:autoSpaceDN w:val="0"/>
+        <w:adjustRightInd w:val="0"/>
         <w:spacing w:before="120" w:line="360" w:lineRule="auto"/>
         <w:ind w:firstLine="851"/>
         <w:jc w:val="both"/>
@@ -16958,6 +17488,847 @@
           <w:sz w:val="24"/>
           <w:szCs w:val="24"/>
         </w:rPr>
+        <w:t xml:space="preserve">Com o intuito de facilitar o processo de implantação do sistema, optou-se por </w:t>
+      </w:r>
+      <w:r>
+        <w:rPr>
+          <w:rFonts w:ascii="Times New Roman" w:hAnsi="Times New Roman" w:cs="Times New Roman"/>
+          <w:sz w:val="24"/>
+          <w:szCs w:val="24"/>
+        </w:rPr>
+        <w:t xml:space="preserve">efetuar a distribuição da maquina virtual utilizada durante o desenvolvimento da aplicação, não sendo necessário efetuar nenhuma configuração por parte do usuário que utilizar essa máquina, apenas importar o arquivo com a extensão OVA em um </w:t>
+      </w:r>
+      <w:proofErr w:type="spellStart"/>
+      <w:r>
+        <w:rPr>
+          <w:rFonts w:ascii="Times New Roman" w:hAnsi="Times New Roman" w:cs="Times New Roman"/>
+          <w:sz w:val="24"/>
+          <w:szCs w:val="24"/>
+        </w:rPr>
+        <w:t>virtualizador</w:t>
+      </w:r>
+      <w:proofErr w:type="spellEnd"/>
+      <w:r>
+        <w:rPr>
+          <w:rFonts w:ascii="Times New Roman" w:hAnsi="Times New Roman" w:cs="Times New Roman"/>
+          <w:sz w:val="24"/>
+          <w:szCs w:val="24"/>
+        </w:rPr>
+        <w:t>.</w:t>
+      </w:r>
+    </w:p>
+    <w:p>
+      <w:pPr>
+        <w:autoSpaceDE w:val="0"/>
+        <w:autoSpaceDN w:val="0"/>
+        <w:adjustRightInd w:val="0"/>
+        <w:spacing w:before="120" w:line="360" w:lineRule="auto"/>
+        <w:ind w:firstLine="851"/>
+        <w:jc w:val="both"/>
+        <w:rPr>
+          <w:rFonts w:ascii="Times New Roman" w:hAnsi="Times New Roman" w:cs="Times New Roman"/>
+          <w:sz w:val="24"/>
+          <w:szCs w:val="24"/>
+        </w:rPr>
+      </w:pPr>
+      <w:r>
+        <w:rPr>
+          <w:rFonts w:ascii="Times New Roman" w:hAnsi="Times New Roman" w:cs="Times New Roman"/>
+          <w:sz w:val="24"/>
+          <w:szCs w:val="24"/>
+        </w:rPr>
+        <w:t>A figura 5</w:t>
+      </w:r>
+      <w:r>
+        <w:rPr>
+          <w:rFonts w:ascii="Times New Roman" w:hAnsi="Times New Roman" w:cs="Times New Roman"/>
+          <w:sz w:val="24"/>
+          <w:szCs w:val="24"/>
+        </w:rPr>
+        <w:t xml:space="preserve"> demonstra a arquitetura do sistema após ter sido efetuado </w:t>
+      </w:r>
+      <w:proofErr w:type="gramStart"/>
+      <w:r>
+        <w:rPr>
+          <w:rFonts w:ascii="Times New Roman" w:hAnsi="Times New Roman" w:cs="Times New Roman"/>
+          <w:sz w:val="24"/>
+          <w:szCs w:val="24"/>
+        </w:rPr>
+        <w:t>a</w:t>
+      </w:r>
+      <w:proofErr w:type="gramEnd"/>
+      <w:r>
+        <w:rPr>
+          <w:rFonts w:ascii="Times New Roman" w:hAnsi="Times New Roman" w:cs="Times New Roman"/>
+          <w:sz w:val="24"/>
+          <w:szCs w:val="24"/>
+        </w:rPr>
+        <w:t xml:space="preserve"> importação da máquina virtual em um computador que tenha um </w:t>
+      </w:r>
+      <w:proofErr w:type="spellStart"/>
+      <w:r>
+        <w:rPr>
+          <w:rFonts w:ascii="Times New Roman" w:hAnsi="Times New Roman" w:cs="Times New Roman"/>
+          <w:sz w:val="24"/>
+          <w:szCs w:val="24"/>
+        </w:rPr>
+        <w:t>virtualizador</w:t>
+      </w:r>
+      <w:proofErr w:type="spellEnd"/>
+      <w:r>
+        <w:rPr>
+          <w:rFonts w:ascii="Times New Roman" w:hAnsi="Times New Roman" w:cs="Times New Roman"/>
+          <w:sz w:val="24"/>
+          <w:szCs w:val="24"/>
+        </w:rPr>
+        <w:t>.</w:t>
+      </w:r>
+    </w:p>
+    <w:p>
+      <w:pPr>
+        <w:keepNext/>
+        <w:autoSpaceDE w:val="0"/>
+        <w:autoSpaceDN w:val="0"/>
+        <w:adjustRightInd w:val="0"/>
+        <w:spacing w:before="120" w:line="360" w:lineRule="auto"/>
+        <w:ind w:firstLine="851"/>
+        <w:jc w:val="both"/>
+      </w:pPr>
+      <w:r>
+        <w:rPr>
+          <w:rFonts w:ascii="Times New Roman" w:hAnsi="Times New Roman" w:cs="Times New Roman"/>
+          <w:noProof/>
+          <w:sz w:val="24"/>
+          <w:szCs w:val="24"/>
+        </w:rPr>
+        <w:drawing>
+          <wp:inline distT="0" distB="0" distL="0" distR="0" wp14:anchorId="0CA4185C" wp14:editId="0E472E28">
+            <wp:extent cx="4928346" cy="3881080"/>
+            <wp:effectExtent l="0" t="0" r="5715" b="5715"/>
+            <wp:docPr id="5" name="Imagem 5"/>
+            <wp:cNvGraphicFramePr>
+              <a:graphicFrameLocks xmlns:a="http://schemas.openxmlformats.org/drawingml/2006/main" noChangeAspect="1"/>
+            </wp:cNvGraphicFramePr>
+            <a:graphic xmlns:a="http://schemas.openxmlformats.org/drawingml/2006/main">
+              <a:graphicData uri="http://schemas.openxmlformats.org/drawingml/2006/picture">
+                <pic:pic xmlns:pic="http://schemas.openxmlformats.org/drawingml/2006/picture">
+                  <pic:nvPicPr>
+                    <pic:cNvPr id="0" name="Selection_013.png"/>
+                    <pic:cNvPicPr/>
+                  </pic:nvPicPr>
+                  <pic:blipFill>
+                    <a:blip r:embed="rId18">
+                      <a:extLst>
+                        <a:ext uri="{28A0092B-C50C-407E-A947-70E740481C1C}">
+                          <a14:useLocalDpi xmlns:a14="http://schemas.microsoft.com/office/drawing/2010/main" val="0"/>
+                        </a:ext>
+                      </a:extLst>
+                    </a:blip>
+                    <a:stretch>
+                      <a:fillRect/>
+                    </a:stretch>
+                  </pic:blipFill>
+                  <pic:spPr>
+                    <a:xfrm>
+                      <a:off x="0" y="0"/>
+                      <a:ext cx="4941247" cy="3891240"/>
+                    </a:xfrm>
+                    <a:prstGeom prst="rect">
+                      <a:avLst/>
+                    </a:prstGeom>
+                  </pic:spPr>
+                </pic:pic>
+              </a:graphicData>
+            </a:graphic>
+          </wp:inline>
+        </w:drawing>
+      </w:r>
+    </w:p>
+    <w:p>
+      <w:pPr>
+        <w:pStyle w:val="Legenda"/>
+        <w:jc w:val="center"/>
+        <w:rPr>
+          <w:rFonts w:ascii="Times New Roman" w:hAnsi="Times New Roman" w:cs="Times New Roman"/>
+          <w:color w:val="auto"/>
+        </w:rPr>
+      </w:pPr>
+      <w:bookmarkStart w:id="27" w:name="_Toc467195178"/>
+      <w:r>
+        <w:rPr>
+          <w:rFonts w:ascii="Times New Roman" w:hAnsi="Times New Roman" w:cs="Times New Roman"/>
+          <w:color w:val="auto"/>
+        </w:rPr>
+        <w:t xml:space="preserve">Figura </w:t>
+      </w:r>
+      <w:r>
+        <w:rPr>
+          <w:rFonts w:ascii="Times New Roman" w:hAnsi="Times New Roman" w:cs="Times New Roman"/>
+          <w:color w:val="auto"/>
+        </w:rPr>
+        <w:fldChar w:fldCharType="begin"/>
+      </w:r>
+      <w:r>
+        <w:rPr>
+          <w:rFonts w:ascii="Times New Roman" w:hAnsi="Times New Roman" w:cs="Times New Roman"/>
+          <w:color w:val="auto"/>
+        </w:rPr>
+        <w:instrText xml:space="preserve"> SEQ Figura \* ARABIC </w:instrText>
+      </w:r>
+      <w:r>
+        <w:rPr>
+          <w:rFonts w:ascii="Times New Roman" w:hAnsi="Times New Roman" w:cs="Times New Roman"/>
+          <w:color w:val="auto"/>
+        </w:rPr>
+        <w:fldChar w:fldCharType="separate"/>
+      </w:r>
+      <w:r>
+        <w:rPr>
+          <w:rFonts w:ascii="Times New Roman" w:hAnsi="Times New Roman" w:cs="Times New Roman"/>
+          <w:noProof/>
+          <w:color w:val="auto"/>
+        </w:rPr>
+        <w:t>5</w:t>
+      </w:r>
+      <w:r>
+        <w:rPr>
+          <w:rFonts w:ascii="Times New Roman" w:hAnsi="Times New Roman" w:cs="Times New Roman"/>
+          <w:color w:val="auto"/>
+        </w:rPr>
+        <w:fldChar w:fldCharType="end"/>
+      </w:r>
+      <w:r>
+        <w:rPr>
+          <w:rFonts w:ascii="Times New Roman" w:hAnsi="Times New Roman" w:cs="Times New Roman"/>
+          <w:color w:val="auto"/>
+        </w:rPr>
+        <w:t>: Arquitetura do sistema</w:t>
+      </w:r>
+      <w:bookmarkEnd w:id="27"/>
+    </w:p>
+    <w:p>
+      <w:pPr>
+        <w:keepNext/>
+        <w:autoSpaceDE w:val="0"/>
+        <w:autoSpaceDN w:val="0"/>
+        <w:adjustRightInd w:val="0"/>
+        <w:spacing w:line="360" w:lineRule="auto"/>
+        <w:ind w:firstLine="851"/>
+        <w:jc w:val="both"/>
+        <w:rPr>
+          <w:rFonts w:ascii="Times New Roman" w:hAnsi="Times New Roman" w:cs="Times New Roman"/>
+          <w:sz w:val="24"/>
+          <w:szCs w:val="24"/>
+        </w:rPr>
+      </w:pPr>
+      <w:r>
+        <w:rPr>
+          <w:rFonts w:ascii="Times New Roman" w:hAnsi="Times New Roman" w:cs="Times New Roman"/>
+          <w:sz w:val="24"/>
+          <w:szCs w:val="24"/>
+        </w:rPr>
+        <w:t xml:space="preserve">A figura 5 apresenta a estrutura do sistema, no qual o host representa a máquina em que o arquivo com a extensão OVA será importado, gerando assim a maquina virtual já configurada, na qual já possui o PHP, NGINX e </w:t>
+      </w:r>
+      <w:proofErr w:type="spellStart"/>
+      <w:proofErr w:type="gramStart"/>
+      <w:r>
+        <w:rPr>
+          <w:rFonts w:ascii="Times New Roman" w:hAnsi="Times New Roman" w:cs="Times New Roman"/>
+          <w:sz w:val="24"/>
+          <w:szCs w:val="24"/>
+        </w:rPr>
+        <w:t>MariaDB</w:t>
+      </w:r>
+      <w:proofErr w:type="spellEnd"/>
+      <w:proofErr w:type="gramEnd"/>
+      <w:r>
+        <w:rPr>
+          <w:rFonts w:ascii="Times New Roman" w:hAnsi="Times New Roman" w:cs="Times New Roman"/>
+          <w:sz w:val="24"/>
+          <w:szCs w:val="24"/>
+        </w:rPr>
+        <w:t xml:space="preserve"> configurados para trabalharem em </w:t>
+      </w:r>
+      <w:r>
+        <w:rPr>
+          <w:rFonts w:ascii="Times New Roman" w:hAnsi="Times New Roman" w:cs="Times New Roman"/>
+          <w:sz w:val="24"/>
+          <w:szCs w:val="24"/>
+        </w:rPr>
+        <w:lastRenderedPageBreak/>
+        <w:t xml:space="preserve">conjunto para disponibilizarem as páginas do sistema para o usuário final através da </w:t>
+      </w:r>
+      <w:r>
+        <w:rPr>
+          <w:rFonts w:ascii="Times New Roman" w:hAnsi="Times New Roman" w:cs="Times New Roman"/>
+          <w:sz w:val="24"/>
+          <w:szCs w:val="24"/>
+        </w:rPr>
+        <w:t>URL</w:t>
+      </w:r>
+      <w:r>
+        <w:rPr>
+          <w:rFonts w:ascii="Times New Roman" w:hAnsi="Times New Roman" w:cs="Times New Roman"/>
+          <w:sz w:val="24"/>
+          <w:szCs w:val="24"/>
+        </w:rPr>
+        <w:fldChar w:fldCharType="begin"/>
+      </w:r>
+      <w:r>
+        <w:instrText xml:space="preserve"> XE "</w:instrText>
+      </w:r>
+      <w:r>
+        <w:rPr>
+          <w:rFonts w:ascii="Times New Roman" w:hAnsi="Times New Roman" w:cs="Times New Roman"/>
+          <w:sz w:val="24"/>
+          <w:szCs w:val="24"/>
+        </w:rPr>
+        <w:instrText>URL:</w:instrText>
+      </w:r>
+      <w:r>
+        <w:instrText>Uniform Resource Locator</w:instrText>
+      </w:r>
+      <w:r>
+        <w:instrText xml:space="preserve">" </w:instrText>
+      </w:r>
+      <w:r>
+        <w:rPr>
+          <w:rFonts w:ascii="Times New Roman" w:hAnsi="Times New Roman" w:cs="Times New Roman"/>
+          <w:sz w:val="24"/>
+          <w:szCs w:val="24"/>
+        </w:rPr>
+        <w:fldChar w:fldCharType="end"/>
+      </w:r>
+      <w:r>
+        <w:rPr>
+          <w:rFonts w:ascii="Times New Roman" w:hAnsi="Times New Roman" w:cs="Times New Roman"/>
+          <w:sz w:val="24"/>
+          <w:szCs w:val="24"/>
+        </w:rPr>
+        <w:t xml:space="preserve"> do mesmo.</w:t>
+      </w:r>
+    </w:p>
+    <w:p>
+      <w:pPr>
+        <w:keepNext/>
+        <w:autoSpaceDE w:val="0"/>
+        <w:autoSpaceDN w:val="0"/>
+        <w:adjustRightInd w:val="0"/>
+        <w:spacing w:line="360" w:lineRule="auto"/>
+        <w:ind w:firstLine="851"/>
+        <w:jc w:val="both"/>
+        <w:rPr>
+          <w:rFonts w:ascii="Times New Roman" w:hAnsi="Times New Roman" w:cs="Times New Roman"/>
+          <w:sz w:val="24"/>
+          <w:szCs w:val="24"/>
+        </w:rPr>
+      </w:pPr>
+      <w:r>
+        <w:rPr>
+          <w:rFonts w:ascii="Times New Roman" w:hAnsi="Times New Roman" w:cs="Times New Roman"/>
+          <w:sz w:val="24"/>
+          <w:szCs w:val="24"/>
+        </w:rPr>
+        <w:t xml:space="preserve">Também está configurado um servidor samba para poder compartilhar pastas do sistema com demais computadores de outros sistemas operacionais, está configuração tem o intuito de permitir o acesso desses demais computadores a pasta em que ficam armazenados os backups do sistema, sendo efetuado o backup das páginas todos os dias as </w:t>
+      </w:r>
+      <w:proofErr w:type="gramStart"/>
+      <w:r>
+        <w:rPr>
+          <w:rFonts w:ascii="Times New Roman" w:hAnsi="Times New Roman" w:cs="Times New Roman"/>
+          <w:sz w:val="24"/>
+          <w:szCs w:val="24"/>
+        </w:rPr>
+        <w:t>00:20</w:t>
+      </w:r>
+      <w:proofErr w:type="gramEnd"/>
+      <w:r>
+        <w:rPr>
+          <w:rFonts w:ascii="Times New Roman" w:hAnsi="Times New Roman" w:cs="Times New Roman"/>
+          <w:sz w:val="24"/>
+          <w:szCs w:val="24"/>
+        </w:rPr>
+        <w:t xml:space="preserve"> e o backup da base de dados todos os dias as 01:20. Ambos os processos de backup são efetuados através do </w:t>
+      </w:r>
+      <w:proofErr w:type="spellStart"/>
+      <w:r>
+        <w:rPr>
+          <w:rFonts w:ascii="Times New Roman" w:hAnsi="Times New Roman" w:cs="Times New Roman"/>
+          <w:sz w:val="24"/>
+          <w:szCs w:val="24"/>
+        </w:rPr>
+        <w:t>agendador</w:t>
+      </w:r>
+      <w:proofErr w:type="spellEnd"/>
+      <w:r>
+        <w:rPr>
+          <w:rFonts w:ascii="Times New Roman" w:hAnsi="Times New Roman" w:cs="Times New Roman"/>
+          <w:sz w:val="24"/>
+          <w:szCs w:val="24"/>
+        </w:rPr>
+        <w:t xml:space="preserve"> de tarefas</w:t>
+      </w:r>
+      <w:r>
+        <w:rPr>
+          <w:rFonts w:ascii="Times New Roman" w:hAnsi="Times New Roman" w:cs="Times New Roman"/>
+          <w:sz w:val="24"/>
+          <w:szCs w:val="24"/>
+        </w:rPr>
+        <w:t xml:space="preserve"> do sistema operacional disponibilizado na máquina virtual e disponíveis no compartilhamento </w:t>
+      </w:r>
+      <w:hyperlink r:id="rId19" w:history="1">
+        <w:r>
+          <w:rPr>
+            <w:rStyle w:val="Hyperlink"/>
+            <w:rFonts w:ascii="Times New Roman" w:hAnsi="Times New Roman" w:cs="Times New Roman"/>
+            <w:sz w:val="24"/>
+            <w:szCs w:val="24"/>
+          </w:rPr>
+          <w:t>\\ip-do-sistema\banco-de-ideias</w:t>
+        </w:r>
+      </w:hyperlink>
+      <w:r>
+        <w:rPr>
+          <w:rFonts w:ascii="Times New Roman" w:hAnsi="Times New Roman" w:cs="Times New Roman"/>
+          <w:sz w:val="24"/>
+          <w:szCs w:val="24"/>
+        </w:rPr>
+        <w:t>.</w:t>
+      </w:r>
+    </w:p>
+    <w:p>
+      <w:pPr>
+        <w:keepNext/>
+        <w:autoSpaceDE w:val="0"/>
+        <w:autoSpaceDN w:val="0"/>
+        <w:adjustRightInd w:val="0"/>
+        <w:spacing w:line="360" w:lineRule="auto"/>
+        <w:ind w:firstLine="851"/>
+        <w:jc w:val="both"/>
+        <w:rPr>
+          <w:rFonts w:ascii="Times New Roman" w:hAnsi="Times New Roman" w:cs="Times New Roman"/>
+          <w:sz w:val="24"/>
+          <w:szCs w:val="24"/>
+        </w:rPr>
+      </w:pPr>
+      <w:r>
+        <w:rPr>
+          <w:rFonts w:ascii="Times New Roman" w:hAnsi="Times New Roman" w:cs="Times New Roman"/>
+          <w:sz w:val="24"/>
+          <w:szCs w:val="24"/>
+        </w:rPr>
+        <w:t>Ao importar a máquina virtual,</w:t>
+      </w:r>
+      <w:r>
+        <w:rPr>
+          <w:rFonts w:ascii="Times New Roman" w:hAnsi="Times New Roman" w:cs="Times New Roman"/>
+          <w:sz w:val="24"/>
+          <w:szCs w:val="24"/>
+        </w:rPr>
+        <w:t xml:space="preserve"> a mesma está configurada para </w:t>
+      </w:r>
+      <w:r>
+        <w:rPr>
+          <w:rFonts w:ascii="Times New Roman" w:hAnsi="Times New Roman" w:cs="Times New Roman"/>
+          <w:sz w:val="24"/>
+          <w:szCs w:val="24"/>
+        </w:rPr>
+        <w:t>capturar um IP</w:t>
+      </w:r>
+      <w:r>
+        <w:rPr>
+          <w:rFonts w:ascii="Times New Roman" w:hAnsi="Times New Roman" w:cs="Times New Roman"/>
+          <w:sz w:val="24"/>
+          <w:szCs w:val="24"/>
+        </w:rPr>
+        <w:fldChar w:fldCharType="begin"/>
+      </w:r>
+      <w:r>
+        <w:instrText xml:space="preserve"> XE "</w:instrText>
+      </w:r>
+      <w:r>
+        <w:rPr>
+          <w:rFonts w:ascii="Times New Roman" w:hAnsi="Times New Roman" w:cs="Times New Roman"/>
+          <w:sz w:val="24"/>
+          <w:szCs w:val="24"/>
+        </w:rPr>
+        <w:instrText>IP:</w:instrText>
+      </w:r>
+      <w:r>
+        <w:instrText>Internet Protocol</w:instrText>
+      </w:r>
+      <w:r>
+        <w:instrText xml:space="preserve">" </w:instrText>
+      </w:r>
+      <w:r>
+        <w:rPr>
+          <w:rFonts w:ascii="Times New Roman" w:hAnsi="Times New Roman" w:cs="Times New Roman"/>
+          <w:sz w:val="24"/>
+          <w:szCs w:val="24"/>
+        </w:rPr>
+        <w:fldChar w:fldCharType="end"/>
+      </w:r>
+      <w:r>
+        <w:rPr>
+          <w:rFonts w:ascii="Times New Roman" w:hAnsi="Times New Roman" w:cs="Times New Roman"/>
+          <w:sz w:val="24"/>
+          <w:szCs w:val="24"/>
+        </w:rPr>
+        <w:t xml:space="preserve"> válido na rede do usuário através do protocolo DHCP</w:t>
+      </w:r>
+      <w:r>
+        <w:rPr>
+          <w:rFonts w:ascii="Times New Roman" w:hAnsi="Times New Roman" w:cs="Times New Roman"/>
+          <w:sz w:val="24"/>
+          <w:szCs w:val="24"/>
+        </w:rPr>
+        <w:fldChar w:fldCharType="begin"/>
+      </w:r>
+      <w:r>
+        <w:instrText xml:space="preserve"> XE "</w:instrText>
+      </w:r>
+      <w:r>
+        <w:rPr>
+          <w:rFonts w:ascii="Times New Roman" w:hAnsi="Times New Roman" w:cs="Times New Roman"/>
+          <w:sz w:val="24"/>
+          <w:szCs w:val="24"/>
+        </w:rPr>
+        <w:instrText>DHCP:</w:instrText>
+      </w:r>
+      <w:r>
+        <w:instrText>Dynamic Host Configuration Protocol</w:instrText>
+      </w:r>
+      <w:r>
+        <w:instrText xml:space="preserve">" </w:instrText>
+      </w:r>
+      <w:r>
+        <w:rPr>
+          <w:rFonts w:ascii="Times New Roman" w:hAnsi="Times New Roman" w:cs="Times New Roman"/>
+          <w:sz w:val="24"/>
+          <w:szCs w:val="24"/>
+        </w:rPr>
+        <w:fldChar w:fldCharType="end"/>
+      </w:r>
+      <w:r>
+        <w:rPr>
+          <w:rFonts w:ascii="Times New Roman" w:hAnsi="Times New Roman" w:cs="Times New Roman"/>
+          <w:sz w:val="24"/>
+          <w:szCs w:val="24"/>
+        </w:rPr>
+        <w:t>, este IP será exibido ao t</w:t>
+      </w:r>
+      <w:r>
+        <w:rPr>
+          <w:rFonts w:ascii="Times New Roman" w:hAnsi="Times New Roman" w:cs="Times New Roman"/>
+          <w:sz w:val="24"/>
+          <w:szCs w:val="24"/>
+        </w:rPr>
+        <w:t>é</w:t>
+      </w:r>
+      <w:r>
+        <w:rPr>
+          <w:rFonts w:ascii="Times New Roman" w:hAnsi="Times New Roman" w:cs="Times New Roman"/>
+          <w:sz w:val="24"/>
+          <w:szCs w:val="24"/>
+        </w:rPr>
+        <w:t xml:space="preserve">rmino </w:t>
+      </w:r>
+      <w:r>
+        <w:rPr>
+          <w:rFonts w:ascii="Times New Roman" w:hAnsi="Times New Roman" w:cs="Times New Roman"/>
+          <w:sz w:val="24"/>
+          <w:szCs w:val="24"/>
+        </w:rPr>
+        <w:t>da carga do sistema conforme exibido na figura 6.</w:t>
+      </w:r>
+    </w:p>
+    <w:p>
+      <w:pPr>
+        <w:keepNext/>
+        <w:autoSpaceDE w:val="0"/>
+        <w:autoSpaceDN w:val="0"/>
+        <w:adjustRightInd w:val="0"/>
+        <w:spacing w:before="120" w:line="360" w:lineRule="auto"/>
+        <w:jc w:val="center"/>
+      </w:pPr>
+      <w:r>
+        <w:rPr>
+          <w:noProof/>
+        </w:rPr>
+        <w:drawing>
+          <wp:inline distT="0" distB="0" distL="0" distR="0" wp14:anchorId="63C5FF2F" wp14:editId="09710E03">
+            <wp:extent cx="5467350" cy="3741516"/>
+            <wp:effectExtent l="0" t="0" r="0" b="0"/>
+            <wp:docPr id="6" name="Imagem 6"/>
+            <wp:cNvGraphicFramePr>
+              <a:graphicFrameLocks xmlns:a="http://schemas.openxmlformats.org/drawingml/2006/main" noChangeAspect="1"/>
+            </wp:cNvGraphicFramePr>
+            <a:graphic xmlns:a="http://schemas.openxmlformats.org/drawingml/2006/main">
+              <a:graphicData uri="http://schemas.openxmlformats.org/drawingml/2006/picture">
+                <pic:pic xmlns:pic="http://schemas.openxmlformats.org/drawingml/2006/picture">
+                  <pic:nvPicPr>
+                    <pic:cNvPr id="0" name="Selection_014.png"/>
+                    <pic:cNvPicPr/>
+                  </pic:nvPicPr>
+                  <pic:blipFill>
+                    <a:blip r:embed="rId20">
+                      <a:extLst>
+                        <a:ext uri="{28A0092B-C50C-407E-A947-70E740481C1C}">
+                          <a14:useLocalDpi xmlns:a14="http://schemas.microsoft.com/office/drawing/2010/main" val="0"/>
+                        </a:ext>
+                      </a:extLst>
+                    </a:blip>
+                    <a:stretch>
+                      <a:fillRect/>
+                    </a:stretch>
+                  </pic:blipFill>
+                  <pic:spPr>
+                    <a:xfrm>
+                      <a:off x="0" y="0"/>
+                      <a:ext cx="5473256" cy="3745557"/>
+                    </a:xfrm>
+                    <a:prstGeom prst="rect">
+                      <a:avLst/>
+                    </a:prstGeom>
+                  </pic:spPr>
+                </pic:pic>
+              </a:graphicData>
+            </a:graphic>
+          </wp:inline>
+        </w:drawing>
+      </w:r>
+    </w:p>
+    <w:p>
+      <w:pPr>
+        <w:pStyle w:val="Legenda"/>
+        <w:jc w:val="center"/>
+        <w:rPr>
+          <w:rFonts w:ascii="Times New Roman" w:hAnsi="Times New Roman" w:cs="Times New Roman"/>
+          <w:color w:val="auto"/>
+        </w:rPr>
+      </w:pPr>
+      <w:bookmarkStart w:id="28" w:name="_Toc467195179"/>
+      <w:r>
+        <w:rPr>
+          <w:rFonts w:ascii="Times New Roman" w:hAnsi="Times New Roman" w:cs="Times New Roman"/>
+          <w:color w:val="auto"/>
+        </w:rPr>
+        <w:t xml:space="preserve">Figura </w:t>
+      </w:r>
+      <w:r>
+        <w:rPr>
+          <w:rFonts w:ascii="Times New Roman" w:hAnsi="Times New Roman" w:cs="Times New Roman"/>
+          <w:color w:val="auto"/>
+        </w:rPr>
+        <w:fldChar w:fldCharType="begin"/>
+      </w:r>
+      <w:r>
+        <w:rPr>
+          <w:rFonts w:ascii="Times New Roman" w:hAnsi="Times New Roman" w:cs="Times New Roman"/>
+          <w:color w:val="auto"/>
+        </w:rPr>
+        <w:instrText xml:space="preserve"> SEQ Figura \* ARABIC </w:instrText>
+      </w:r>
+      <w:r>
+        <w:rPr>
+          <w:rFonts w:ascii="Times New Roman" w:hAnsi="Times New Roman" w:cs="Times New Roman"/>
+          <w:color w:val="auto"/>
+        </w:rPr>
+        <w:fldChar w:fldCharType="separate"/>
+      </w:r>
+      <w:r>
+        <w:rPr>
+          <w:rFonts w:ascii="Times New Roman" w:hAnsi="Times New Roman" w:cs="Times New Roman"/>
+          <w:color w:val="auto"/>
+        </w:rPr>
+        <w:t>6</w:t>
+      </w:r>
+      <w:r>
+        <w:rPr>
+          <w:rFonts w:ascii="Times New Roman" w:hAnsi="Times New Roman" w:cs="Times New Roman"/>
+          <w:color w:val="auto"/>
+        </w:rPr>
+        <w:fldChar w:fldCharType="end"/>
+      </w:r>
+      <w:r>
+        <w:rPr>
+          <w:rFonts w:ascii="Times New Roman" w:hAnsi="Times New Roman" w:cs="Times New Roman"/>
+          <w:color w:val="auto"/>
+        </w:rPr>
+        <w:t>: Tela com informação do IP</w:t>
+      </w:r>
+      <w:bookmarkEnd w:id="28"/>
+    </w:p>
+    <w:p>
+      <w:pPr>
+        <w:keepNext/>
+        <w:autoSpaceDE w:val="0"/>
+        <w:autoSpaceDN w:val="0"/>
+        <w:adjustRightInd w:val="0"/>
+        <w:spacing w:line="360" w:lineRule="auto"/>
+        <w:ind w:firstLine="851"/>
+        <w:jc w:val="both"/>
+        <w:rPr>
+          <w:rFonts w:ascii="Times New Roman" w:hAnsi="Times New Roman" w:cs="Times New Roman"/>
+          <w:sz w:val="24"/>
+          <w:szCs w:val="24"/>
+        </w:rPr>
+      </w:pPr>
+      <w:r>
+        <w:rPr>
+          <w:rFonts w:ascii="Times New Roman" w:hAnsi="Times New Roman" w:cs="Times New Roman"/>
+          <w:sz w:val="24"/>
+          <w:szCs w:val="24"/>
+        </w:rPr>
+        <w:lastRenderedPageBreak/>
+        <w:t xml:space="preserve">A Figura 6 apresenta uma mensagem contendo o endereço completo que o usuário deverá utilizar no navegador para poder acessar o software. O IP informado foi </w:t>
+      </w:r>
+      <w:r>
+        <w:rPr>
+          <w:rFonts w:ascii="Times New Roman" w:hAnsi="Times New Roman" w:cs="Times New Roman"/>
+          <w:sz w:val="24"/>
+          <w:szCs w:val="24"/>
+        </w:rPr>
+        <w:t>obtido</w:t>
+      </w:r>
+      <w:r>
+        <w:rPr>
+          <w:rFonts w:ascii="Times New Roman" w:hAnsi="Times New Roman" w:cs="Times New Roman"/>
+          <w:sz w:val="24"/>
+          <w:szCs w:val="24"/>
+        </w:rPr>
+        <w:t xml:space="preserve"> via DHCP durante </w:t>
+      </w:r>
+      <w:r>
+        <w:rPr>
+          <w:rFonts w:ascii="Times New Roman" w:hAnsi="Times New Roman" w:cs="Times New Roman"/>
+          <w:sz w:val="24"/>
+          <w:szCs w:val="24"/>
+        </w:rPr>
+        <w:t>a carga do sistema operacional.</w:t>
+      </w:r>
+    </w:p>
+    <w:p>
+      <w:pPr>
+        <w:pStyle w:val="Ttulo2"/>
+        <w:spacing w:before="120" w:after="0" w:line="360" w:lineRule="auto"/>
+        <w:ind w:left="578" w:hanging="578"/>
+        <w:rPr>
+          <w:rFonts w:ascii="Times New Roman" w:hAnsi="Times New Roman" w:cs="Times New Roman"/>
+          <w:b/>
+          <w:sz w:val="24"/>
+          <w:szCs w:val="24"/>
+        </w:rPr>
+      </w:pPr>
+      <w:bookmarkStart w:id="29" w:name="_Toc467195277"/>
+      <w:r>
+        <w:rPr>
+          <w:rFonts w:ascii="Times New Roman" w:hAnsi="Times New Roman" w:cs="Times New Roman"/>
+          <w:b/>
+          <w:sz w:val="24"/>
+          <w:szCs w:val="24"/>
+        </w:rPr>
+        <w:t>Uso</w:t>
+      </w:r>
+      <w:r>
+        <w:rPr>
+          <w:rFonts w:ascii="Times New Roman" w:hAnsi="Times New Roman" w:cs="Times New Roman"/>
+          <w:b/>
+          <w:sz w:val="24"/>
+          <w:szCs w:val="24"/>
+        </w:rPr>
+        <w:t xml:space="preserve"> da ferramenta</w:t>
+      </w:r>
+      <w:bookmarkEnd w:id="29"/>
+    </w:p>
+    <w:p>
+      <w:pPr>
+        <w:spacing w:before="120" w:line="360" w:lineRule="auto"/>
+        <w:ind w:firstLine="851"/>
+        <w:jc w:val="both"/>
+        <w:rPr>
+          <w:rFonts w:ascii="Times New Roman" w:hAnsi="Times New Roman" w:cs="Times New Roman"/>
+          <w:sz w:val="24"/>
+          <w:szCs w:val="24"/>
+        </w:rPr>
+      </w:pPr>
+      <w:r>
+        <w:rPr>
+          <w:rFonts w:ascii="Times New Roman" w:hAnsi="Times New Roman" w:cs="Times New Roman"/>
+          <w:sz w:val="24"/>
+          <w:szCs w:val="24"/>
+        </w:rPr>
+        <w:t xml:space="preserve">O Sistema possui inicialmente um usuário </w:t>
+      </w:r>
+      <w:r>
+        <w:rPr>
+          <w:rFonts w:ascii="Times New Roman" w:hAnsi="Times New Roman" w:cs="Times New Roman"/>
+          <w:sz w:val="24"/>
+          <w:szCs w:val="24"/>
+        </w:rPr>
+        <w:t>chamado ‘</w:t>
+      </w:r>
+      <w:proofErr w:type="spellStart"/>
+      <w:r>
+        <w:rPr>
+          <w:rFonts w:ascii="Times New Roman" w:hAnsi="Times New Roman" w:cs="Times New Roman"/>
+          <w:sz w:val="24"/>
+          <w:szCs w:val="24"/>
+        </w:rPr>
+        <w:t>admin</w:t>
+      </w:r>
+      <w:proofErr w:type="spellEnd"/>
+      <w:r>
+        <w:rPr>
+          <w:rFonts w:ascii="Times New Roman" w:hAnsi="Times New Roman" w:cs="Times New Roman"/>
+          <w:sz w:val="24"/>
+          <w:szCs w:val="24"/>
+        </w:rPr>
+        <w:t>’, no qual possui permissões para cadastrar novos usuár</w:t>
+      </w:r>
+      <w:r>
+        <w:rPr>
+          <w:rFonts w:ascii="Times New Roman" w:hAnsi="Times New Roman" w:cs="Times New Roman"/>
+          <w:sz w:val="24"/>
+          <w:szCs w:val="24"/>
+        </w:rPr>
+        <w:t xml:space="preserve">ios, áreas e prêmios, sendo necessário estar </w:t>
+      </w:r>
+      <w:proofErr w:type="spellStart"/>
+      <w:r>
+        <w:rPr>
+          <w:rFonts w:ascii="Times New Roman" w:hAnsi="Times New Roman" w:cs="Times New Roman"/>
+          <w:sz w:val="24"/>
+          <w:szCs w:val="24"/>
+        </w:rPr>
+        <w:t>logado</w:t>
+      </w:r>
+      <w:proofErr w:type="spellEnd"/>
+      <w:r>
+        <w:rPr>
+          <w:rFonts w:ascii="Times New Roman" w:hAnsi="Times New Roman" w:cs="Times New Roman"/>
+          <w:sz w:val="24"/>
+          <w:szCs w:val="24"/>
+        </w:rPr>
+        <w:t xml:space="preserve"> no sistema.</w:t>
+      </w:r>
+    </w:p>
+    <w:p>
+      <w:pPr>
+        <w:spacing w:before="120" w:line="360" w:lineRule="auto"/>
+        <w:ind w:firstLine="851"/>
+        <w:jc w:val="both"/>
+        <w:rPr>
+          <w:rFonts w:ascii="Times New Roman" w:hAnsi="Times New Roman" w:cs="Times New Roman"/>
+          <w:sz w:val="24"/>
+          <w:szCs w:val="24"/>
+        </w:rPr>
+      </w:pPr>
+      <w:r>
+        <w:rPr>
+          <w:rFonts w:ascii="Times New Roman" w:hAnsi="Times New Roman" w:cs="Times New Roman"/>
+          <w:sz w:val="24"/>
+          <w:szCs w:val="24"/>
+        </w:rPr>
         <w:t>Devido a um usuário</w:t>
       </w:r>
       <w:r>
@@ -17006,7 +18377,7 @@
           <w:sz w:val="24"/>
           <w:szCs w:val="24"/>
         </w:rPr>
-        <w:t>5</w:t>
+        <w:t>7</w:t>
       </w:r>
       <w:r>
         <w:rPr>
@@ -17070,7 +18441,7 @@
                     <pic:cNvPicPr/>
                   </pic:nvPicPr>
                   <pic:blipFill>
-                    <a:blip r:embed="rId18">
+                    <a:blip r:embed="rId21">
                       <a:extLst>
                         <a:ext uri="{28A0092B-C50C-407E-A947-70E740481C1C}">
                           <a14:useLocalDpi xmlns:a14="http://schemas.microsoft.com/office/drawing/2010/main" val="0"/>
@@ -17106,7 +18477,7 @@
           <w:color w:val="auto"/>
         </w:rPr>
       </w:pPr>
-      <w:bookmarkStart w:id="28" w:name="_Toc467108349"/>
+      <w:bookmarkStart w:id="30" w:name="_Toc467195180"/>
       <w:r>
         <w:rPr>
           <w:rFonts w:ascii="Times New Roman" w:hAnsi="Times New Roman" w:cs="Times New Roman"/>
@@ -17141,7 +18512,7 @@
           <w:noProof/>
           <w:color w:val="auto"/>
         </w:rPr>
-        <w:t>5</w:t>
+        <w:t>7</w:t>
       </w:r>
       <w:r>
         <w:rPr>
@@ -17171,7 +18542,7 @@
         </w:rPr>
         <w:t>Formulário de cadastro de área</w:t>
       </w:r>
-      <w:bookmarkEnd w:id="28"/>
+      <w:bookmarkEnd w:id="30"/>
     </w:p>
     <w:p/>
     <w:p>
@@ -17199,7 +18570,7 @@
           <w:sz w:val="24"/>
           <w:szCs w:val="24"/>
         </w:rPr>
-        <w:t>6</w:t>
+        <w:t>8</w:t>
       </w:r>
       <w:r>
         <w:rPr>
@@ -17248,6 +18619,7 @@
         <w:rPr>
           <w:noProof/>
         </w:rPr>
+        <w:lastRenderedPageBreak/>
         <w:drawing>
           <wp:inline distT="0" distB="0" distL="0" distR="0" wp14:anchorId="698C6F2A" wp14:editId="05D2A331">
             <wp:extent cx="5153025" cy="1908317"/>
@@ -17264,7 +18636,7 @@
                     <pic:cNvPicPr/>
                   </pic:nvPicPr>
                   <pic:blipFill>
-                    <a:blip r:embed="rId19">
+                    <a:blip r:embed="rId22">
                       <a:extLst>
                         <a:ext uri="{28A0092B-C50C-407E-A947-70E740481C1C}">
                           <a14:useLocalDpi xmlns:a14="http://schemas.microsoft.com/office/drawing/2010/main" val="0"/>
@@ -17300,7 +18672,7 @@
           <w:color w:val="auto"/>
         </w:rPr>
       </w:pPr>
-      <w:bookmarkStart w:id="29" w:name="_Toc467108350"/>
+      <w:bookmarkStart w:id="31" w:name="_Toc467195181"/>
       <w:r>
         <w:rPr>
           <w:rFonts w:ascii="Times New Roman" w:hAnsi="Times New Roman" w:cs="Times New Roman"/>
@@ -17335,7 +18707,7 @@
           <w:noProof/>
           <w:color w:val="auto"/>
         </w:rPr>
-        <w:t>6</w:t>
+        <w:t>8</w:t>
       </w:r>
       <w:r>
         <w:rPr>
@@ -17351,7 +18723,7 @@
         </w:rPr>
         <w:t>: Mensagem de confirmação de cadastro de área</w:t>
       </w:r>
-      <w:bookmarkEnd w:id="29"/>
+      <w:bookmarkEnd w:id="31"/>
     </w:p>
     <w:p/>
     <w:p>
@@ -17372,7 +18744,6 @@
           <w:sz w:val="24"/>
           <w:szCs w:val="24"/>
         </w:rPr>
-        <w:lastRenderedPageBreak/>
         <w:t>Após</w:t>
       </w:r>
       <w:proofErr w:type="gramEnd"/>
@@ -17430,7 +18801,7 @@
           <w:sz w:val="24"/>
           <w:szCs w:val="24"/>
         </w:rPr>
-        <w:t>7</w:t>
+        <w:t>9</w:t>
       </w:r>
       <w:r>
         <w:rPr>
@@ -17511,7 +18882,7 @@
                     <pic:cNvPicPr/>
                   </pic:nvPicPr>
                   <pic:blipFill>
-                    <a:blip r:embed="rId20">
+                    <a:blip r:embed="rId23">
                       <a:extLst>
                         <a:ext uri="{28A0092B-C50C-407E-A947-70E740481C1C}">
                           <a14:useLocalDpi xmlns:a14="http://schemas.microsoft.com/office/drawing/2010/main" val="0"/>
@@ -17547,7 +18918,7 @@
           <w:color w:val="auto"/>
         </w:rPr>
       </w:pPr>
-      <w:bookmarkStart w:id="30" w:name="_Toc467108351"/>
+      <w:bookmarkStart w:id="32" w:name="_Toc467195182"/>
       <w:r>
         <w:rPr>
           <w:rFonts w:ascii="Times New Roman" w:hAnsi="Times New Roman" w:cs="Times New Roman"/>
@@ -17582,7 +18953,7 @@
           <w:noProof/>
           <w:color w:val="auto"/>
         </w:rPr>
-        <w:t>7</w:t>
+        <w:t>9</w:t>
       </w:r>
       <w:r>
         <w:rPr>
@@ -17598,7 +18969,7 @@
         </w:rPr>
         <w:t>: Formulário de cadastro de usuário</w:t>
       </w:r>
-      <w:bookmarkEnd w:id="30"/>
+      <w:bookmarkEnd w:id="32"/>
     </w:p>
     <w:p/>
     <w:p>
@@ -17618,7 +18989,7 @@
           <w:sz w:val="24"/>
           <w:szCs w:val="24"/>
         </w:rPr>
-        <w:t>Na figura 7</w:t>
+        <w:t>Na figura 9</w:t>
       </w:r>
       <w:r>
         <w:rPr>
@@ -17713,6 +19084,7 @@
           <w:sz w:val="24"/>
           <w:szCs w:val="24"/>
         </w:rPr>
+        <w:lastRenderedPageBreak/>
         <w:t xml:space="preserve">Após a inclusão do usuário, o mesmo já estará disponível para efetuar o acesso ao sistema conforme </w:t>
       </w:r>
       <w:proofErr w:type="spellStart"/>
@@ -17899,16 +19271,7 @@
           <w:sz w:val="24"/>
           <w:szCs w:val="24"/>
         </w:rPr>
-        <w:t xml:space="preserve">verificar quantos pontos são necessários para poder </w:t>
-      </w:r>
-      <w:r>
-        <w:rPr>
-          <w:rFonts w:ascii="Times New Roman" w:hAnsi="Times New Roman" w:cs="Times New Roman"/>
-          <w:sz w:val="24"/>
-          <w:szCs w:val="24"/>
-        </w:rPr>
-        <w:lastRenderedPageBreak/>
-        <w:t xml:space="preserve">solicitar a retirada do mesmo. Os pontos do usuário ficam disponíveis no </w:t>
+        <w:t xml:space="preserve">verificar quantos pontos são necessários para poder solicitar a retirada do mesmo. Os pontos do usuário ficam disponíveis no </w:t>
       </w:r>
       <w:proofErr w:type="gramStart"/>
       <w:r>
@@ -17934,7 +19297,7 @@
           <w:sz w:val="24"/>
           <w:szCs w:val="24"/>
         </w:rPr>
-        <w:t>8</w:t>
+        <w:t>10</w:t>
       </w:r>
       <w:r>
         <w:rPr>
@@ -18018,7 +19381,7 @@
                     <pic:cNvPicPr/>
                   </pic:nvPicPr>
                   <pic:blipFill>
-                    <a:blip r:embed="rId21">
+                    <a:blip r:embed="rId24">
                       <a:extLst>
                         <a:ext uri="{28A0092B-C50C-407E-A947-70E740481C1C}">
                           <a14:useLocalDpi xmlns:a14="http://schemas.microsoft.com/office/drawing/2010/main" val="0"/>
@@ -18054,7 +19417,7 @@
           <w:color w:val="auto"/>
         </w:rPr>
       </w:pPr>
-      <w:bookmarkStart w:id="31" w:name="_Toc467108352"/>
+      <w:bookmarkStart w:id="33" w:name="_Toc467195183"/>
       <w:r>
         <w:rPr>
           <w:rFonts w:ascii="Times New Roman" w:hAnsi="Times New Roman" w:cs="Times New Roman"/>
@@ -18089,7 +19452,7 @@
           <w:noProof/>
           <w:color w:val="auto"/>
         </w:rPr>
-        <w:t>8</w:t>
+        <w:t>10</w:t>
       </w:r>
       <w:r>
         <w:rPr>
@@ -18121,7 +19484,7 @@
         </w:rPr>
         <w:t xml:space="preserve"> lateral</w:t>
       </w:r>
-      <w:bookmarkEnd w:id="31"/>
+      <w:bookmarkEnd w:id="33"/>
     </w:p>
     <w:p/>
     <w:p>
@@ -18181,7 +19544,7 @@
           <w:sz w:val="24"/>
           <w:szCs w:val="24"/>
         </w:rPr>
-        <w:t>9</w:t>
+        <w:t>11</w:t>
       </w:r>
       <w:r>
         <w:rPr>
@@ -18215,6 +19578,7 @@
         <w:rPr>
           <w:noProof/>
         </w:rPr>
+        <w:lastRenderedPageBreak/>
         <w:drawing>
           <wp:inline distT="0" distB="0" distL="0" distR="0" wp14:anchorId="028B4D65" wp14:editId="0130C251">
             <wp:extent cx="3476625" cy="419100"/>
@@ -18231,7 +19595,7 @@
                     <pic:cNvPicPr/>
                   </pic:nvPicPr>
                   <pic:blipFill>
-                    <a:blip r:embed="rId22">
+                    <a:blip r:embed="rId25">
                       <a:extLst>
                         <a:ext uri="{28A0092B-C50C-407E-A947-70E740481C1C}">
                           <a14:useLocalDpi xmlns:a14="http://schemas.microsoft.com/office/drawing/2010/main" val="0"/>
@@ -18267,7 +19631,7 @@
           <w:color w:val="auto"/>
         </w:rPr>
       </w:pPr>
-      <w:bookmarkStart w:id="32" w:name="_Toc467108353"/>
+      <w:bookmarkStart w:id="34" w:name="_Toc467195184"/>
       <w:r>
         <w:rPr>
           <w:rFonts w:ascii="Times New Roman" w:hAnsi="Times New Roman" w:cs="Times New Roman"/>
@@ -18302,7 +19666,7 @@
           <w:noProof/>
           <w:color w:val="auto"/>
         </w:rPr>
-        <w:t>9</w:t>
+        <w:t>11</w:t>
       </w:r>
       <w:r>
         <w:rPr>
@@ -18334,7 +19698,7 @@
         </w:rPr>
         <w:t xml:space="preserve"> superior com dados do usuário</w:t>
       </w:r>
-      <w:bookmarkEnd w:id="32"/>
+      <w:bookmarkEnd w:id="34"/>
     </w:p>
     <w:p>
       <w:pPr>
@@ -18401,7 +19765,6 @@
           <w:sz w:val="24"/>
           <w:szCs w:val="24"/>
         </w:rPr>
-        <w:lastRenderedPageBreak/>
         <w:t>Após obter os pontos necessários para poder trocar por um dos prêmios cadastrad</w:t>
       </w:r>
       <w:r>
@@ -18636,7 +19999,7 @@
           <w:sz w:val="24"/>
           <w:szCs w:val="24"/>
         </w:rPr>
-        <w:t>10</w:t>
+        <w:t>12</w:t>
       </w:r>
       <w:r>
         <w:rPr>
@@ -18707,7 +20070,7 @@
                     <pic:cNvPicPr/>
                   </pic:nvPicPr>
                   <pic:blipFill>
-                    <a:blip r:embed="rId23">
+                    <a:blip r:embed="rId26">
                       <a:extLst>
                         <a:ext uri="{28A0092B-C50C-407E-A947-70E740481C1C}">
                           <a14:useLocalDpi xmlns:a14="http://schemas.microsoft.com/office/drawing/2010/main" val="0"/>
@@ -18743,7 +20106,7 @@
           <w:color w:val="auto"/>
         </w:rPr>
       </w:pPr>
-      <w:bookmarkStart w:id="33" w:name="_Toc467108354"/>
+      <w:bookmarkStart w:id="35" w:name="_Toc467195185"/>
       <w:r>
         <w:rPr>
           <w:rFonts w:ascii="Times New Roman" w:hAnsi="Times New Roman" w:cs="Times New Roman"/>
@@ -18778,7 +20141,7 @@
           <w:noProof/>
           <w:color w:val="auto"/>
         </w:rPr>
-        <w:t>10</w:t>
+        <w:t>12</w:t>
       </w:r>
       <w:r>
         <w:rPr>
@@ -18794,7 +20157,7 @@
         </w:rPr>
         <w:t>: Lista de prêmios disponíveis para o usuário</w:t>
       </w:r>
-      <w:bookmarkEnd w:id="33"/>
+      <w:bookmarkEnd w:id="35"/>
     </w:p>
     <w:p/>
     <w:p>
@@ -18809,7 +20172,15 @@
           <w:sz w:val="24"/>
           <w:szCs w:val="24"/>
         </w:rPr>
-        <w:t>A figura 10 apresenta a tela de listagem de prêmios cadastrados no sistema, no qual que permite a solicitação da troca dos pontos pelos prêmios encontra-se inativo, sendo ativado apenas para aqueles itens cujos pontos tenham sido alcançados pelo usuário.</w:t>
+        <w:t>A figura 12</w:t>
+      </w:r>
+      <w:r>
+        <w:rPr>
+          <w:rFonts w:ascii="Times New Roman" w:hAnsi="Times New Roman" w:cs="Times New Roman"/>
+          <w:sz w:val="24"/>
+          <w:szCs w:val="24"/>
+        </w:rPr>
+        <w:t xml:space="preserve"> apresenta a tela de listagem de prêmios cadastrados no sistema, no qual que permite a solicitação da troca dos pontos pelos prêmios encontra-se inativo, sendo ativado apenas para aqueles itens cujos pontos tenham sido alcançados pelo usuário.</w:t>
       </w:r>
     </w:p>
     <w:p>
@@ -18825,7 +20196,7 @@
           <w:szCs w:val="24"/>
         </w:rPr>
       </w:pPr>
-      <w:bookmarkStart w:id="34" w:name="_Toc467106492"/>
+      <w:bookmarkStart w:id="36" w:name="_Toc467195278"/>
       <w:r>
         <w:rPr>
           <w:rFonts w:ascii="Times New Roman" w:hAnsi="Times New Roman" w:cs="Times New Roman"/>
@@ -18833,9 +20204,10 @@
           <w:sz w:val="24"/>
           <w:szCs w:val="24"/>
         </w:rPr>
+        <w:lastRenderedPageBreak/>
         <w:t>Conclusão</w:t>
       </w:r>
-      <w:bookmarkEnd w:id="34"/>
+      <w:bookmarkEnd w:id="36"/>
     </w:p>
     <w:p>
       <w:pPr>
@@ -18970,7 +20342,7 @@
         </w:rPr>
         <w:t xml:space="preserve">, acessível em </w:t>
       </w:r>
-      <w:hyperlink r:id="rId24" w:history="1">
+      <w:hyperlink r:id="rId27" w:history="1">
         <w:r>
           <w:rPr>
             <w:rStyle w:val="Hyperlink"/>
@@ -18987,16 +20359,7 @@
           <w:sz w:val="24"/>
           <w:szCs w:val="24"/>
         </w:rPr>
-        <w:t xml:space="preserve">, na distribuição já está incluído e configurado todos os componentes utilizados para o desenvolvimento e estabilidade do sistema, como um servidor web, banco de dados e linguagem de programação </w:t>
-      </w:r>
-      <w:r>
-        <w:rPr>
-          <w:rFonts w:ascii="Times New Roman" w:hAnsi="Times New Roman" w:cs="Times New Roman"/>
-          <w:sz w:val="24"/>
-          <w:szCs w:val="24"/>
-        </w:rPr>
-        <w:lastRenderedPageBreak/>
-        <w:t xml:space="preserve">instalada, assim como os demais itens citados na seção 3 do corrente </w:t>
+        <w:t xml:space="preserve">, na distribuição já está incluído e configurado todos os componentes utilizados para o desenvolvimento e estabilidade do sistema, como um servidor web, banco de dados e linguagem de programação instalada, assim como os demais itens citados na seção 3 do corrente </w:t>
       </w:r>
       <w:r>
         <w:rPr>
@@ -19210,7 +20573,7 @@
           <w:szCs w:val="24"/>
         </w:rPr>
       </w:pPr>
-      <w:bookmarkStart w:id="35" w:name="_Toc467106493"/>
+      <w:bookmarkStart w:id="37" w:name="_Toc467195279"/>
       <w:r>
         <w:rPr>
           <w:rFonts w:ascii="Times New Roman" w:hAnsi="Times New Roman" w:cs="Times New Roman"/>
@@ -19220,7 +20583,7 @@
         </w:rPr>
         <w:t>Trabalhos Futuros</w:t>
       </w:r>
-      <w:bookmarkEnd w:id="35"/>
+      <w:bookmarkEnd w:id="37"/>
     </w:p>
     <w:p>
       <w:pPr>
@@ -19351,78 +20714,6 @@
         </w:rPr>
         <w:t>para o sistema, tendo em vista que na medida e que acrescentarem novas funcionalidades, poderão se certificar de que nada parou de funcionar.</w:t>
       </w:r>
-    </w:p>
-    <w:p>
-      <w:pPr>
-        <w:spacing w:line="360" w:lineRule="auto"/>
-        <w:jc w:val="both"/>
-      </w:pPr>
-    </w:p>
-    <w:p>
-      <w:pPr>
-        <w:spacing w:line="360" w:lineRule="auto"/>
-        <w:jc w:val="both"/>
-      </w:pPr>
-    </w:p>
-    <w:p>
-      <w:pPr>
-        <w:spacing w:line="360" w:lineRule="auto"/>
-        <w:jc w:val="both"/>
-      </w:pPr>
-    </w:p>
-    <w:p>
-      <w:pPr>
-        <w:spacing w:line="360" w:lineRule="auto"/>
-        <w:jc w:val="both"/>
-      </w:pPr>
-    </w:p>
-    <w:p>
-      <w:pPr>
-        <w:spacing w:line="360" w:lineRule="auto"/>
-        <w:jc w:val="both"/>
-      </w:pPr>
-    </w:p>
-    <w:p>
-      <w:pPr>
-        <w:spacing w:line="360" w:lineRule="auto"/>
-        <w:jc w:val="both"/>
-      </w:pPr>
-    </w:p>
-    <w:p>
-      <w:pPr>
-        <w:spacing w:line="360" w:lineRule="auto"/>
-        <w:jc w:val="both"/>
-      </w:pPr>
-    </w:p>
-    <w:p>
-      <w:pPr>
-        <w:spacing w:line="360" w:lineRule="auto"/>
-        <w:jc w:val="both"/>
-      </w:pPr>
-    </w:p>
-    <w:p>
-      <w:pPr>
-        <w:spacing w:line="360" w:lineRule="auto"/>
-        <w:jc w:val="both"/>
-      </w:pPr>
-    </w:p>
-    <w:p>
-      <w:pPr>
-        <w:spacing w:line="360" w:lineRule="auto"/>
-        <w:jc w:val="both"/>
-      </w:pPr>
-    </w:p>
-    <w:p>
-      <w:pPr>
-        <w:spacing w:line="360" w:lineRule="auto"/>
-        <w:jc w:val="both"/>
-      </w:pPr>
-    </w:p>
-    <w:p>
-      <w:pPr>
-        <w:spacing w:line="360" w:lineRule="auto"/>
-        <w:jc w:val="both"/>
-      </w:pPr>
     </w:p>
     <w:p>
       <w:pPr>
@@ -19483,8 +20774,8 @@
           <w:szCs w:val="28"/>
         </w:rPr>
       </w:pPr>
-      <w:bookmarkStart w:id="36" w:name="_Toc366835338"/>
-      <w:bookmarkStart w:id="37" w:name="_Toc467106494"/>
+      <w:bookmarkStart w:id="38" w:name="_Toc366835338"/>
+      <w:bookmarkStart w:id="39" w:name="_Toc467195280"/>
       <w:r>
         <w:rPr>
           <w:rFonts w:ascii="Times New Roman" w:hAnsi="Times New Roman" w:cs="Times New Roman"/>
@@ -19494,8 +20785,8 @@
         </w:rPr>
         <w:t>Referências bibliográficas</w:t>
       </w:r>
-      <w:bookmarkEnd w:id="36"/>
-      <w:bookmarkEnd w:id="37"/>
+      <w:bookmarkEnd w:id="38"/>
+      <w:bookmarkEnd w:id="39"/>
     </w:p>
     <w:p>
       <w:pPr>
@@ -19766,7 +21057,7 @@
         </w:rPr>
         <w:t>:&lt;</w:t>
       </w:r>
-      <w:hyperlink r:id="rId25" w:history="1">
+      <w:hyperlink r:id="rId28" w:history="1">
         <w:r>
           <w:rPr>
             <w:rStyle w:val="Hyperlink"/>
@@ -19857,7 +21148,7 @@
         </w:rPr>
         <w:t xml:space="preserve">: </w:t>
       </w:r>
-      <w:hyperlink r:id="rId26" w:history="1">
+      <w:hyperlink r:id="rId29" w:history="1">
         <w:r>
           <w:rPr>
             <w:rStyle w:val="Hyperlink"/>
@@ -20023,7 +21314,7 @@
         </w:rPr>
         <w:t>. Disponível em:&lt;</w:t>
       </w:r>
-      <w:hyperlink r:id="rId27" w:history="1">
+      <w:hyperlink r:id="rId30" w:history="1">
         <w:r>
           <w:rPr>
             <w:rFonts w:ascii="Times New Roman" w:hAnsi="Times New Roman" w:cs="Times New Roman"/>
@@ -20776,7 +22067,7 @@
         </w:rPr>
         <w:t>vel em: &lt;</w:t>
       </w:r>
-      <w:hyperlink r:id="rId28" w:history="1">
+      <w:hyperlink r:id="rId31" w:history="1">
         <w:r>
           <w:rPr>
             <w:rFonts w:ascii="Times New Roman" w:hAnsi="Times New Roman" w:cs="Times New Roman"/>
@@ -21462,8 +22753,8 @@
           <w:szCs w:val="28"/>
         </w:rPr>
       </w:pPr>
-      <w:bookmarkStart w:id="38" w:name="_Toc463002182"/>
-      <w:bookmarkStart w:id="39" w:name="_Toc467106495"/>
+      <w:bookmarkStart w:id="40" w:name="_Toc463002182"/>
+      <w:bookmarkStart w:id="41" w:name="_Toc467195281"/>
       <w:r>
         <w:rPr>
           <w:rFonts w:ascii="Times New Roman" w:hAnsi="Times New Roman" w:cs="Times New Roman"/>
@@ -21483,8 +22774,8 @@
         </w:rPr>
         <w:t>pêndices</w:t>
       </w:r>
-      <w:bookmarkEnd w:id="38"/>
-      <w:bookmarkEnd w:id="39"/>
+      <w:bookmarkEnd w:id="40"/>
+      <w:bookmarkEnd w:id="41"/>
     </w:p>
     <w:p>
       <w:pPr>
@@ -21597,8 +22888,8 @@
                 <w:szCs w:val="24"/>
               </w:rPr>
             </w:pPr>
-            <w:bookmarkStart w:id="40" w:name="h.gjdgxs"/>
-            <w:bookmarkEnd w:id="40"/>
+            <w:bookmarkStart w:id="42" w:name="h.gjdgxs"/>
+            <w:bookmarkEnd w:id="42"/>
             <w:r>
               <w:rPr>
                 <w:rFonts w:ascii="Times New Roman" w:eastAsia="Times New Roman" w:hAnsi="Times New Roman" w:cs="Times New Roman"/>
@@ -21680,8 +22971,8 @@
                 <w:szCs w:val="24"/>
               </w:rPr>
             </w:pPr>
-            <w:bookmarkStart w:id="41" w:name="h.30j0zll"/>
-            <w:bookmarkEnd w:id="41"/>
+            <w:bookmarkStart w:id="43" w:name="h.30j0zll"/>
+            <w:bookmarkEnd w:id="43"/>
             <w:r>
               <w:rPr>
                 <w:rFonts w:ascii="Times New Roman" w:hAnsi="Times New Roman" w:cs="Times New Roman"/>
@@ -21999,8 +23290,8 @@
                 <w:szCs w:val="24"/>
               </w:rPr>
             </w:pPr>
-            <w:bookmarkStart w:id="42" w:name="h.tyjcwt"/>
-            <w:bookmarkEnd w:id="42"/>
+            <w:bookmarkStart w:id="44" w:name="h.tyjcwt"/>
+            <w:bookmarkEnd w:id="44"/>
             <w:r>
               <w:rPr>
                 <w:rFonts w:ascii="Times New Roman" w:eastAsia="Times New Roman" w:hAnsi="Times New Roman" w:cs="Times New Roman"/>
@@ -22362,8 +23653,8 @@
                 <w:szCs w:val="24"/>
               </w:rPr>
             </w:pPr>
-            <w:bookmarkStart w:id="43" w:name="h.3dy6vkm"/>
-            <w:bookmarkEnd w:id="43"/>
+            <w:bookmarkStart w:id="45" w:name="h.3dy6vkm"/>
+            <w:bookmarkEnd w:id="45"/>
             <w:r>
               <w:rPr>
                 <w:rFonts w:ascii="Times New Roman" w:eastAsia="Times New Roman" w:hAnsi="Times New Roman" w:cs="Times New Roman"/>
@@ -22668,8 +23959,8 @@
                 <w:szCs w:val="24"/>
               </w:rPr>
             </w:pPr>
-            <w:bookmarkStart w:id="44" w:name="h.1t3h5sf"/>
-            <w:bookmarkEnd w:id="44"/>
+            <w:bookmarkStart w:id="46" w:name="h.1t3h5sf"/>
+            <w:bookmarkEnd w:id="46"/>
             <w:r>
               <w:rPr>
                 <w:rFonts w:ascii="Times New Roman" w:eastAsia="Times New Roman" w:hAnsi="Times New Roman" w:cs="Times New Roman"/>
@@ -23470,8 +24761,8 @@
                 <w:szCs w:val="24"/>
               </w:rPr>
             </w:pPr>
-            <w:bookmarkStart w:id="45" w:name="h.3rdcrjn"/>
-            <w:bookmarkEnd w:id="45"/>
+            <w:bookmarkStart w:id="47" w:name="h.3rdcrjn"/>
+            <w:bookmarkEnd w:id="47"/>
             <w:r>
               <w:rPr>
                 <w:rFonts w:ascii="Times New Roman" w:eastAsia="Times New Roman" w:hAnsi="Times New Roman" w:cs="Times New Roman"/>
@@ -24240,8 +25531,8 @@
                 <w:szCs w:val="24"/>
               </w:rPr>
             </w:pPr>
-            <w:bookmarkStart w:id="46" w:name="h.lnxbz9"/>
-            <w:bookmarkEnd w:id="46"/>
+            <w:bookmarkStart w:id="48" w:name="h.lnxbz9"/>
+            <w:bookmarkEnd w:id="48"/>
             <w:r>
               <w:rPr>
                 <w:rFonts w:ascii="Times New Roman" w:eastAsia="Times New Roman" w:hAnsi="Times New Roman" w:cs="Times New Roman"/>
@@ -24591,8 +25882,8 @@
                 <w:szCs w:val="24"/>
               </w:rPr>
             </w:pPr>
-            <w:bookmarkStart w:id="47" w:name="h.1y810tw"/>
-            <w:bookmarkEnd w:id="47"/>
+            <w:bookmarkStart w:id="49" w:name="h.1y810tw"/>
+            <w:bookmarkEnd w:id="49"/>
             <w:r>
               <w:rPr>
                 <w:rFonts w:ascii="Times New Roman" w:eastAsia="Times New Roman" w:hAnsi="Times New Roman" w:cs="Times New Roman"/>
@@ -25129,8 +26420,8 @@
                 <w:szCs w:val="24"/>
               </w:rPr>
             </w:pPr>
-            <w:bookmarkStart w:id="48" w:name="h.1ci93xb"/>
-            <w:bookmarkEnd w:id="48"/>
+            <w:bookmarkStart w:id="50" w:name="h.1ci93xb"/>
+            <w:bookmarkEnd w:id="50"/>
             <w:r>
               <w:rPr>
                 <w:rFonts w:ascii="Times New Roman" w:eastAsia="Times New Roman" w:hAnsi="Times New Roman" w:cs="Times New Roman"/>
@@ -25737,15 +27028,6 @@
     </w:tbl>
     <w:p>
       <w:pPr>
-        <w:rPr>
-          <w:rFonts w:ascii="Times New Roman" w:hAnsi="Times New Roman" w:cs="Times New Roman"/>
-          <w:sz w:val="24"/>
-          <w:szCs w:val="24"/>
-        </w:rPr>
-      </w:pPr>
-    </w:p>
-    <w:p>
-      <w:pPr>
         <w:spacing w:line="240" w:lineRule="auto"/>
         <w:rPr>
           <w:rFonts w:ascii="Times New Roman" w:hAnsi="Times New Roman" w:cs="Times New Roman"/>
@@ -25755,6 +27037,325 @@
           <w:szCs w:val="24"/>
         </w:rPr>
       </w:pPr>
+    </w:p>
+    <w:p>
+      <w:pPr>
+        <w:spacing w:line="240" w:lineRule="auto"/>
+        <w:rPr>
+          <w:rFonts w:ascii="Times New Roman" w:hAnsi="Times New Roman" w:cs="Times New Roman"/>
+          <w:b/>
+          <w:bCs/>
+          <w:sz w:val="24"/>
+          <w:szCs w:val="24"/>
+        </w:rPr>
+      </w:pPr>
+      <w:r>
+        <w:rPr>
+          <w:rFonts w:ascii="Times New Roman" w:hAnsi="Times New Roman" w:cs="Times New Roman"/>
+          <w:b/>
+          <w:bCs/>
+          <w:sz w:val="24"/>
+          <w:szCs w:val="24"/>
+        </w:rPr>
+        <w:t xml:space="preserve">APÊNDICE </w:t>
+      </w:r>
+      <w:r>
+        <w:rPr>
+          <w:rFonts w:ascii="Times New Roman" w:hAnsi="Times New Roman" w:cs="Times New Roman"/>
+          <w:b/>
+          <w:bCs/>
+          <w:sz w:val="24"/>
+          <w:szCs w:val="24"/>
+        </w:rPr>
+        <w:t>B</w:t>
+      </w:r>
+      <w:r>
+        <w:rPr>
+          <w:rFonts w:ascii="Times New Roman" w:hAnsi="Times New Roman" w:cs="Times New Roman"/>
+          <w:b/>
+          <w:bCs/>
+          <w:sz w:val="24"/>
+          <w:szCs w:val="24"/>
+        </w:rPr>
+        <w:t xml:space="preserve"> – </w:t>
+      </w:r>
+      <w:r>
+        <w:rPr>
+          <w:rFonts w:ascii="Times New Roman" w:hAnsi="Times New Roman" w:cs="Times New Roman"/>
+          <w:b/>
+          <w:bCs/>
+          <w:sz w:val="24"/>
+          <w:szCs w:val="24"/>
+        </w:rPr>
+        <w:t>Diagrama de caso de uso</w:t>
+      </w:r>
+    </w:p>
+    <w:p>
+      <w:pPr>
+        <w:spacing w:line="240" w:lineRule="auto"/>
+        <w:rPr>
+          <w:rFonts w:ascii="Times New Roman" w:hAnsi="Times New Roman" w:cs="Times New Roman"/>
+          <w:b/>
+          <w:bCs/>
+          <w:sz w:val="24"/>
+          <w:szCs w:val="24"/>
+        </w:rPr>
+      </w:pPr>
+    </w:p>
+    <w:p>
+      <w:pPr>
+        <w:spacing w:line="240" w:lineRule="auto"/>
+        <w:rPr>
+          <w:rFonts w:ascii="Times New Roman" w:hAnsi="Times New Roman" w:cs="Times New Roman"/>
+          <w:b/>
+          <w:bCs/>
+          <w:sz w:val="24"/>
+          <w:szCs w:val="24"/>
+        </w:rPr>
+      </w:pPr>
+    </w:p>
+    <w:p>
+      <w:pPr>
+        <w:spacing w:line="240" w:lineRule="auto"/>
+        <w:jc w:val="center"/>
+        <w:rPr>
+          <w:rFonts w:ascii="Times New Roman" w:hAnsi="Times New Roman" w:cs="Times New Roman"/>
+          <w:b/>
+          <w:bCs/>
+          <w:sz w:val="24"/>
+          <w:szCs w:val="24"/>
+        </w:rPr>
+      </w:pPr>
+      <w:bookmarkStart w:id="51" w:name="_GoBack"/>
+      <w:r>
+        <w:rPr>
+          <w:rFonts w:ascii="Times New Roman" w:hAnsi="Times New Roman" w:cs="Times New Roman"/>
+          <w:b/>
+          <w:bCs/>
+          <w:noProof/>
+          <w:sz w:val="24"/>
+          <w:szCs w:val="24"/>
+        </w:rPr>
+        <w:lastRenderedPageBreak/>
+        <w:drawing>
+          <wp:inline distT="0" distB="0" distL="0" distR="0" wp14:anchorId="028969A7" wp14:editId="38FC941E">
+            <wp:extent cx="5761355" cy="5746750"/>
+            <wp:effectExtent l="0" t="0" r="0" b="6350"/>
+            <wp:docPr id="7" name="Imagem 7"/>
+            <wp:cNvGraphicFramePr>
+              <a:graphicFrameLocks xmlns:a="http://schemas.openxmlformats.org/drawingml/2006/main" noChangeAspect="1"/>
+            </wp:cNvGraphicFramePr>
+            <a:graphic xmlns:a="http://schemas.openxmlformats.org/drawingml/2006/main">
+              <a:graphicData uri="http://schemas.openxmlformats.org/drawingml/2006/picture">
+                <pic:pic xmlns:pic="http://schemas.openxmlformats.org/drawingml/2006/picture">
+                  <pic:nvPicPr>
+                    <pic:cNvPr id="0" name="CasosDeUso.png"/>
+                    <pic:cNvPicPr/>
+                  </pic:nvPicPr>
+                  <pic:blipFill>
+                    <a:blip r:embed="rId32">
+                      <a:extLst>
+                        <a:ext uri="{28A0092B-C50C-407E-A947-70E740481C1C}">
+                          <a14:useLocalDpi xmlns:a14="http://schemas.microsoft.com/office/drawing/2010/main" val="0"/>
+                        </a:ext>
+                      </a:extLst>
+                    </a:blip>
+                    <a:stretch>
+                      <a:fillRect/>
+                    </a:stretch>
+                  </pic:blipFill>
+                  <pic:spPr>
+                    <a:xfrm>
+                      <a:off x="0" y="0"/>
+                      <a:ext cx="5761355" cy="5746750"/>
+                    </a:xfrm>
+                    <a:prstGeom prst="rect">
+                      <a:avLst/>
+                    </a:prstGeom>
+                  </pic:spPr>
+                </pic:pic>
+              </a:graphicData>
+            </a:graphic>
+          </wp:inline>
+        </w:drawing>
+      </w:r>
+      <w:bookmarkEnd w:id="51"/>
+    </w:p>
+    <w:p>
+      <w:pPr>
+        <w:spacing w:line="240" w:lineRule="auto"/>
+        <w:rPr>
+          <w:rFonts w:ascii="Times New Roman" w:hAnsi="Times New Roman" w:cs="Times New Roman"/>
+          <w:b/>
+          <w:bCs/>
+          <w:sz w:val="24"/>
+          <w:szCs w:val="24"/>
+        </w:rPr>
+      </w:pPr>
+    </w:p>
+    <w:p>
+      <w:pPr>
+        <w:spacing w:line="240" w:lineRule="auto"/>
+        <w:rPr>
+          <w:rFonts w:ascii="Times New Roman" w:hAnsi="Times New Roman" w:cs="Times New Roman"/>
+          <w:b/>
+          <w:bCs/>
+          <w:sz w:val="24"/>
+          <w:szCs w:val="24"/>
+        </w:rPr>
+      </w:pPr>
+    </w:p>
+    <w:p>
+      <w:pPr>
+        <w:spacing w:line="240" w:lineRule="auto"/>
+        <w:rPr>
+          <w:rFonts w:ascii="Times New Roman" w:hAnsi="Times New Roman" w:cs="Times New Roman"/>
+          <w:b/>
+          <w:bCs/>
+          <w:sz w:val="24"/>
+          <w:szCs w:val="24"/>
+        </w:rPr>
+      </w:pPr>
+    </w:p>
+    <w:p>
+      <w:pPr>
+        <w:spacing w:line="240" w:lineRule="auto"/>
+        <w:rPr>
+          <w:rFonts w:ascii="Times New Roman" w:hAnsi="Times New Roman" w:cs="Times New Roman"/>
+          <w:b/>
+          <w:bCs/>
+          <w:sz w:val="24"/>
+          <w:szCs w:val="24"/>
+        </w:rPr>
+      </w:pPr>
+      <w:r>
+        <w:rPr>
+          <w:rFonts w:ascii="Times New Roman" w:hAnsi="Times New Roman" w:cs="Times New Roman"/>
+          <w:b/>
+          <w:bCs/>
+          <w:sz w:val="24"/>
+          <w:szCs w:val="24"/>
+        </w:rPr>
+        <w:t xml:space="preserve">APÊNDICE </w:t>
+      </w:r>
+      <w:r>
+        <w:rPr>
+          <w:rFonts w:ascii="Times New Roman" w:hAnsi="Times New Roman" w:cs="Times New Roman"/>
+          <w:b/>
+          <w:bCs/>
+          <w:sz w:val="24"/>
+          <w:szCs w:val="24"/>
+        </w:rPr>
+        <w:t>B</w:t>
+      </w:r>
+      <w:r>
+        <w:rPr>
+          <w:rFonts w:ascii="Times New Roman" w:hAnsi="Times New Roman" w:cs="Times New Roman"/>
+          <w:b/>
+          <w:bCs/>
+          <w:sz w:val="24"/>
+          <w:szCs w:val="24"/>
+        </w:rPr>
+        <w:t xml:space="preserve"> – </w:t>
+      </w:r>
+      <w:r>
+        <w:rPr>
+          <w:rFonts w:ascii="Times New Roman" w:hAnsi="Times New Roman" w:cs="Times New Roman"/>
+          <w:b/>
+          <w:bCs/>
+          <w:sz w:val="24"/>
+          <w:szCs w:val="24"/>
+        </w:rPr>
+        <w:t>Diagrama de atividade – Cadastrar ideia</w:t>
+      </w:r>
+    </w:p>
+    <w:p>
+      <w:pPr>
+        <w:spacing w:line="240" w:lineRule="auto"/>
+        <w:rPr>
+          <w:rFonts w:ascii="Times New Roman" w:hAnsi="Times New Roman" w:cs="Times New Roman"/>
+          <w:b/>
+          <w:bCs/>
+          <w:sz w:val="24"/>
+          <w:szCs w:val="24"/>
+        </w:rPr>
+      </w:pPr>
+    </w:p>
+    <w:p>
+      <w:pPr>
+        <w:spacing w:line="240" w:lineRule="auto"/>
+        <w:rPr>
+          <w:rFonts w:ascii="Times New Roman" w:hAnsi="Times New Roman" w:cs="Times New Roman"/>
+          <w:b/>
+          <w:bCs/>
+          <w:sz w:val="24"/>
+          <w:szCs w:val="24"/>
+        </w:rPr>
+      </w:pPr>
+    </w:p>
+    <w:p>
+      <w:pPr>
+        <w:spacing w:line="240" w:lineRule="auto"/>
+        <w:jc w:val="center"/>
+        <w:rPr>
+          <w:rFonts w:ascii="Times New Roman" w:hAnsi="Times New Roman" w:cs="Times New Roman"/>
+          <w:b/>
+          <w:bCs/>
+          <w:sz w:val="24"/>
+          <w:szCs w:val="24"/>
+        </w:rPr>
+      </w:pPr>
+      <w:r>
+        <w:rPr>
+          <w:rFonts w:ascii="Times New Roman" w:hAnsi="Times New Roman" w:cs="Times New Roman"/>
+          <w:b/>
+          <w:bCs/>
+          <w:noProof/>
+          <w:sz w:val="24"/>
+          <w:szCs w:val="24"/>
+        </w:rPr>
+        <w:drawing>
+          <wp:inline distT="0" distB="0" distL="0" distR="0" wp14:anchorId="5C576AEE" wp14:editId="57BB2AA5">
+            <wp:extent cx="5761355" cy="2252980"/>
+            <wp:effectExtent l="0" t="0" r="0" b="0"/>
+            <wp:docPr id="8" name="Imagem 8"/>
+            <wp:cNvGraphicFramePr>
+              <a:graphicFrameLocks xmlns:a="http://schemas.openxmlformats.org/drawingml/2006/main" noChangeAspect="1"/>
+            </wp:cNvGraphicFramePr>
+            <a:graphic xmlns:a="http://schemas.openxmlformats.org/drawingml/2006/main">
+              <a:graphicData uri="http://schemas.openxmlformats.org/drawingml/2006/picture">
+                <pic:pic xmlns:pic="http://schemas.openxmlformats.org/drawingml/2006/picture">
+                  <pic:nvPicPr>
+                    <pic:cNvPr id="0" name="CadastrarIdeia.png"/>
+                    <pic:cNvPicPr/>
+                  </pic:nvPicPr>
+                  <pic:blipFill>
+                    <a:blip r:embed="rId33" cstate="print">
+                      <a:extLst>
+                        <a:ext uri="{28A0092B-C50C-407E-A947-70E740481C1C}">
+                          <a14:useLocalDpi xmlns:a14="http://schemas.microsoft.com/office/drawing/2010/main" val="0"/>
+                        </a:ext>
+                      </a:extLst>
+                    </a:blip>
+                    <a:stretch>
+                      <a:fillRect/>
+                    </a:stretch>
+                  </pic:blipFill>
+                  <pic:spPr>
+                    <a:xfrm>
+                      <a:off x="0" y="0"/>
+                      <a:ext cx="5761355" cy="2252980"/>
+                    </a:xfrm>
+                    <a:prstGeom prst="rect">
+                      <a:avLst/>
+                    </a:prstGeom>
+                  </pic:spPr>
+                </pic:pic>
+              </a:graphicData>
+            </a:graphic>
+          </wp:inline>
+        </w:drawing>
+      </w:r>
     </w:p>
     <w:sectPr>
       <w:type w:val="continuous"/>
@@ -25849,7 +27450,6 @@
         <w:docPartUnique/>
       </w:docPartObj>
     </w:sdtPr>
-    <w:sdtEndPr/>
     <w:sdtContent>
       <w:p>
         <w:pPr>
@@ -25869,7 +27469,7 @@
           <w:rPr>
             <w:noProof/>
           </w:rPr>
-          <w:t>3</w:t>
+          <w:t>30</w:t>
         </w:r>
         <w:r>
           <w:fldChar w:fldCharType="end"/>
@@ -26729,6 +28329,9 @@
     <w:abstractNumId w:val="1"/>
   </w:num>
   <w:num w:numId="18">
+    <w:abstractNumId w:val="1"/>
+  </w:num>
+  <w:num w:numId="19">
     <w:abstractNumId w:val="1"/>
   </w:num>
 </w:numbering>
@@ -29063,7 +30666,7 @@
 </file>
 
 <file path=customXml/itemProps1.xml><?xml version="1.0" encoding="utf-8"?>
-<ds:datastoreItem xmlns:ds="http://schemas.openxmlformats.org/officeDocument/2006/customXml" ds:itemID="{605B01C5-A9C7-4957-B801-A773B266CB27}">
+<ds:datastoreItem xmlns:ds="http://schemas.openxmlformats.org/officeDocument/2006/customXml" ds:itemID="{6C78D992-5247-4C7B-841A-D7ACB787CA92}">
   <ds:schemaRefs>
     <ds:schemaRef ds:uri="http://schemas.openxmlformats.org/officeDocument/2006/bibliography"/>
   </ds:schemaRefs>

</xml_diff>

<commit_message>
Correções propostas pela banca
</commit_message>
<xml_diff>
--- a/Projeto.docx
+++ b/Projeto.docx
@@ -194,7 +194,19 @@
         <w:rPr>
           <w:b/>
         </w:rPr>
-        <w:t xml:space="preserve"> MANTER INOVAÇÔES DE </w:t>
+        <w:t xml:space="preserve"> MANTER INOVAÇ</w:t>
+      </w:r>
+      <w:r>
+        <w:rPr>
+          <w:b/>
+        </w:rPr>
+        <w:t>Õ</w:t>
+      </w:r>
+      <w:r>
+        <w:rPr>
+          <w:b/>
+        </w:rPr>
+        <w:t xml:space="preserve">ES DE </w:t>
       </w:r>
       <w:r>
         <w:rPr>
@@ -549,7 +561,13 @@
         <w:rPr>
           <w:b/>
         </w:rPr>
-        <w:t xml:space="preserve"> PARA MANTER INOVAÇÔES DE IDEIAS INTERNAS</w:t>
+        <w:t xml:space="preserve"> PARA MANTER INOVAÇÕ</w:t>
+      </w:r>
+      <w:r>
+        <w:rPr>
+          <w:b/>
+        </w:rPr>
+        <w:t>ES DE IDEIAS INTERNAS</w:t>
       </w:r>
     </w:p>
     <w:p>
@@ -639,7 +657,21 @@
           <w:sz w:val="24"/>
           <w:szCs w:val="24"/>
         </w:rPr>
-        <w:t xml:space="preserve"> T</w:t>
+        <w:t xml:space="preserve"> </w:t>
+      </w:r>
+      <w:r>
+        <w:rPr>
+          <w:sz w:val="24"/>
+          <w:szCs w:val="24"/>
+        </w:rPr>
+        <w:t xml:space="preserve">Me. </w:t>
+      </w:r>
+      <w:r>
+        <w:rPr>
+          <w:sz w:val="24"/>
+          <w:szCs w:val="24"/>
+        </w:rPr>
+        <w:t>T</w:t>
       </w:r>
       <w:r>
         <w:rPr>
@@ -812,7 +844,7 @@
           <w:szCs w:val="24"/>
         </w:rPr>
       </w:pPr>
-      <w:bookmarkStart w:id="0" w:name="_Toc468233458"/>
+      <w:bookmarkStart w:id="0" w:name="_Toc470217080"/>
       <w:r>
         <w:rPr>
           <w:rFonts w:ascii="Times New Roman" w:hAnsi="Times New Roman" w:cs="Times New Roman"/>
@@ -864,7 +896,7 @@
       <w:pPr>
         <w:pStyle w:val="ndicedeilustraes"/>
         <w:tabs>
-          <w:tab w:val="right" w:leader="dot" w:pos="9063"/>
+          <w:tab w:val="right" w:leader="dot" w:pos="9061"/>
         </w:tabs>
         <w:rPr>
           <w:rFonts w:asciiTheme="minorHAnsi" w:eastAsiaTheme="minorEastAsia" w:hAnsiTheme="minorHAnsi" w:cstheme="minorBidi"/>
@@ -884,7 +916,7 @@
       <w:r>
         <w:fldChar w:fldCharType="separate"/>
       </w:r>
-      <w:hyperlink w:anchor="_Toc468233381" w:history="1">
+      <w:hyperlink w:anchor="_Toc470217023" w:history="1">
         <w:r>
           <w:rPr>
             <w:rStyle w:val="Hyperlink"/>
@@ -912,7 +944,7 @@
             <w:noProof/>
             <w:webHidden/>
           </w:rPr>
-          <w:instrText xml:space="preserve"> PAGEREF _Toc468233381 \h </w:instrText>
+          <w:instrText xml:space="preserve"> PAGEREF _Toc470217023 \h </w:instrText>
         </w:r>
         <w:r>
           <w:rPr>
@@ -947,7 +979,7 @@
       <w:pPr>
         <w:pStyle w:val="ndicedeilustraes"/>
         <w:tabs>
-          <w:tab w:val="right" w:leader="dot" w:pos="9063"/>
+          <w:tab w:val="right" w:leader="dot" w:pos="9061"/>
         </w:tabs>
         <w:rPr>
           <w:rFonts w:asciiTheme="minorHAnsi" w:eastAsiaTheme="minorEastAsia" w:hAnsiTheme="minorHAnsi" w:cstheme="minorBidi"/>
@@ -958,7 +990,7 @@
           <w:szCs w:val="22"/>
         </w:rPr>
       </w:pPr>
-      <w:hyperlink w:anchor="_Toc468233382" w:history="1">
+      <w:hyperlink w:anchor="_Toc470217024" w:history="1">
         <w:r>
           <w:rPr>
             <w:rStyle w:val="Hyperlink"/>
@@ -986,7 +1018,7 @@
             <w:noProof/>
             <w:webHidden/>
           </w:rPr>
-          <w:instrText xml:space="preserve"> PAGEREF _Toc468233382 \h </w:instrText>
+          <w:instrText xml:space="preserve"> PAGEREF _Toc470217024 \h </w:instrText>
         </w:r>
         <w:r>
           <w:rPr>
@@ -1006,7 +1038,7 @@
             <w:noProof/>
             <w:webHidden/>
           </w:rPr>
-          <w:t>14</w:t>
+          <w:t>15</w:t>
         </w:r>
         <w:r>
           <w:rPr>
@@ -1021,7 +1053,7 @@
       <w:pPr>
         <w:pStyle w:val="ndicedeilustraes"/>
         <w:tabs>
-          <w:tab w:val="right" w:leader="dot" w:pos="9063"/>
+          <w:tab w:val="right" w:leader="dot" w:pos="9061"/>
         </w:tabs>
         <w:rPr>
           <w:rFonts w:asciiTheme="minorHAnsi" w:eastAsiaTheme="minorEastAsia" w:hAnsiTheme="minorHAnsi" w:cstheme="minorBidi"/>
@@ -1032,7 +1064,7 @@
           <w:szCs w:val="22"/>
         </w:rPr>
       </w:pPr>
-      <w:hyperlink w:anchor="_Toc468233383" w:history="1">
+      <w:hyperlink w:anchor="_Toc470217025" w:history="1">
         <w:r>
           <w:rPr>
             <w:rStyle w:val="Hyperlink"/>
@@ -1060,155 +1092,7 @@
             <w:noProof/>
             <w:webHidden/>
           </w:rPr>
-          <w:instrText xml:space="preserve"> PAGEREF _Toc468233383 \h </w:instrText>
-        </w:r>
-        <w:r>
-          <w:rPr>
-            <w:noProof/>
-            <w:webHidden/>
-          </w:rPr>
-        </w:r>
-        <w:r>
-          <w:rPr>
-            <w:noProof/>
-            <w:webHidden/>
-          </w:rPr>
-          <w:fldChar w:fldCharType="separate"/>
-        </w:r>
-        <w:r>
-          <w:rPr>
-            <w:noProof/>
-            <w:webHidden/>
-          </w:rPr>
-          <w:t>20</w:t>
-        </w:r>
-        <w:r>
-          <w:rPr>
-            <w:noProof/>
-            <w:webHidden/>
-          </w:rPr>
-          <w:fldChar w:fldCharType="end"/>
-        </w:r>
-      </w:hyperlink>
-    </w:p>
-    <w:p>
-      <w:pPr>
-        <w:pStyle w:val="ndicedeilustraes"/>
-        <w:tabs>
-          <w:tab w:val="right" w:leader="dot" w:pos="9063"/>
-        </w:tabs>
-        <w:rPr>
-          <w:rFonts w:asciiTheme="minorHAnsi" w:eastAsiaTheme="minorEastAsia" w:hAnsiTheme="minorHAnsi" w:cstheme="minorBidi"/>
-          <w:smallCaps w:val="0"/>
-          <w:noProof/>
-          <w:color w:val="auto"/>
-          <w:sz w:val="22"/>
-          <w:szCs w:val="22"/>
-        </w:rPr>
-      </w:pPr>
-      <w:hyperlink w:anchor="_Toc468233384" w:history="1">
-        <w:r>
-          <w:rPr>
-            <w:rStyle w:val="Hyperlink"/>
-            <w:rFonts w:cs="Times New Roman"/>
-            <w:noProof/>
-          </w:rPr>
-          <w:t>Figura 4: Tela com informação do IP</w:t>
-        </w:r>
-        <w:r>
-          <w:rPr>
-            <w:noProof/>
-            <w:webHidden/>
-          </w:rPr>
-          <w:tab/>
-        </w:r>
-        <w:r>
-          <w:rPr>
-            <w:noProof/>
-            <w:webHidden/>
-          </w:rPr>
-          <w:fldChar w:fldCharType="begin"/>
-        </w:r>
-        <w:r>
-          <w:rPr>
-            <w:noProof/>
-            <w:webHidden/>
-          </w:rPr>
-          <w:instrText xml:space="preserve"> PAGEREF _Toc468233384 \h </w:instrText>
-        </w:r>
-        <w:r>
-          <w:rPr>
-            <w:noProof/>
-            <w:webHidden/>
-          </w:rPr>
-        </w:r>
-        <w:r>
-          <w:rPr>
-            <w:noProof/>
-            <w:webHidden/>
-          </w:rPr>
-          <w:fldChar w:fldCharType="separate"/>
-        </w:r>
-        <w:r>
-          <w:rPr>
-            <w:noProof/>
-            <w:webHidden/>
-          </w:rPr>
-          <w:t>21</w:t>
-        </w:r>
-        <w:r>
-          <w:rPr>
-            <w:noProof/>
-            <w:webHidden/>
-          </w:rPr>
-          <w:fldChar w:fldCharType="end"/>
-        </w:r>
-      </w:hyperlink>
-    </w:p>
-    <w:p>
-      <w:pPr>
-        <w:pStyle w:val="ndicedeilustraes"/>
-        <w:tabs>
-          <w:tab w:val="right" w:leader="dot" w:pos="9063"/>
-        </w:tabs>
-        <w:rPr>
-          <w:rFonts w:asciiTheme="minorHAnsi" w:eastAsiaTheme="minorEastAsia" w:hAnsiTheme="minorHAnsi" w:cstheme="minorBidi"/>
-          <w:smallCaps w:val="0"/>
-          <w:noProof/>
-          <w:color w:val="auto"/>
-          <w:sz w:val="22"/>
-          <w:szCs w:val="22"/>
-        </w:rPr>
-      </w:pPr>
-      <w:hyperlink w:anchor="_Toc468233385" w:history="1">
-        <w:r>
-          <w:rPr>
-            <w:rStyle w:val="Hyperlink"/>
-            <w:rFonts w:cs="Times New Roman"/>
-            <w:noProof/>
-          </w:rPr>
-          <w:t>Figura 5: Caso de uso manter ideia</w:t>
-        </w:r>
-        <w:r>
-          <w:rPr>
-            <w:noProof/>
-            <w:webHidden/>
-          </w:rPr>
-          <w:tab/>
-        </w:r>
-        <w:r>
-          <w:rPr>
-            <w:noProof/>
-            <w:webHidden/>
-          </w:rPr>
-          <w:fldChar w:fldCharType="begin"/>
-        </w:r>
-        <w:r>
-          <w:rPr>
-            <w:noProof/>
-            <w:webHidden/>
-          </w:rPr>
-          <w:instrText xml:space="preserve"> PAGEREF _Toc468233385 \h </w:instrText>
+          <w:instrText xml:space="preserve"> PAGEREF _Toc470217025 \h </w:instrText>
         </w:r>
         <w:r>
           <w:rPr>
@@ -1243,7 +1127,7 @@
       <w:pPr>
         <w:pStyle w:val="ndicedeilustraes"/>
         <w:tabs>
-          <w:tab w:val="right" w:leader="dot" w:pos="9063"/>
+          <w:tab w:val="right" w:leader="dot" w:pos="9061"/>
         </w:tabs>
         <w:rPr>
           <w:rFonts w:asciiTheme="minorHAnsi" w:eastAsiaTheme="minorEastAsia" w:hAnsiTheme="minorHAnsi" w:cstheme="minorBidi"/>
@@ -1254,14 +1138,14 @@
           <w:szCs w:val="22"/>
         </w:rPr>
       </w:pPr>
-      <w:hyperlink w:anchor="_Toc468233386" w:history="1">
+      <w:hyperlink w:anchor="_Toc470217026" w:history="1">
         <w:r>
           <w:rPr>
             <w:rStyle w:val="Hyperlink"/>
             <w:rFonts w:cs="Times New Roman"/>
             <w:noProof/>
           </w:rPr>
-          <w:t>Figura 6: Modelo ER</w:t>
+          <w:t>Figura 4: Tela com informação do IP</w:t>
         </w:r>
         <w:r>
           <w:rPr>
@@ -1282,7 +1166,7 @@
             <w:noProof/>
             <w:webHidden/>
           </w:rPr>
-          <w:instrText xml:space="preserve"> PAGEREF _Toc468233386 \h </w:instrText>
+          <w:instrText xml:space="preserve"> PAGEREF _Toc470217026 \h </w:instrText>
         </w:r>
         <w:r>
           <w:rPr>
@@ -1317,7 +1201,7 @@
       <w:pPr>
         <w:pStyle w:val="ndicedeilustraes"/>
         <w:tabs>
-          <w:tab w:val="right" w:leader="dot" w:pos="9063"/>
+          <w:tab w:val="right" w:leader="dot" w:pos="9061"/>
         </w:tabs>
         <w:rPr>
           <w:rFonts w:asciiTheme="minorHAnsi" w:eastAsiaTheme="minorEastAsia" w:hAnsiTheme="minorHAnsi" w:cstheme="minorBidi"/>
@@ -1328,14 +1212,14 @@
           <w:szCs w:val="22"/>
         </w:rPr>
       </w:pPr>
-      <w:hyperlink w:anchor="_Toc468233387" w:history="1">
+      <w:hyperlink w:anchor="_Toc470217027" w:history="1">
         <w:r>
           <w:rPr>
             <w:rStyle w:val="Hyperlink"/>
             <w:rFonts w:cs="Times New Roman"/>
             <w:noProof/>
           </w:rPr>
-          <w:t>Figura 7: Diagrama de classe</w:t>
+          <w:t>Figura 5: Caso de uso manter ideia</w:t>
         </w:r>
         <w:r>
           <w:rPr>
@@ -1356,7 +1240,7 @@
             <w:noProof/>
             <w:webHidden/>
           </w:rPr>
-          <w:instrText xml:space="preserve"> PAGEREF _Toc468233387 \h </w:instrText>
+          <w:instrText xml:space="preserve"> PAGEREF _Toc470217027 \h </w:instrText>
         </w:r>
         <w:r>
           <w:rPr>
@@ -1391,7 +1275,7 @@
       <w:pPr>
         <w:pStyle w:val="ndicedeilustraes"/>
         <w:tabs>
-          <w:tab w:val="right" w:leader="dot" w:pos="9063"/>
+          <w:tab w:val="right" w:leader="dot" w:pos="9061"/>
         </w:tabs>
         <w:rPr>
           <w:rFonts w:asciiTheme="minorHAnsi" w:eastAsiaTheme="minorEastAsia" w:hAnsiTheme="minorHAnsi" w:cstheme="minorBidi"/>
@@ -1402,14 +1286,14 @@
           <w:szCs w:val="22"/>
         </w:rPr>
       </w:pPr>
-      <w:hyperlink w:anchor="_Toc468233388" w:history="1">
+      <w:hyperlink w:anchor="_Toc470217028" w:history="1">
         <w:r>
           <w:rPr>
             <w:rStyle w:val="Hyperlink"/>
             <w:rFonts w:cs="Times New Roman"/>
             <w:noProof/>
           </w:rPr>
-          <w:t>Figura 8: Formulário de cadastro de área</w:t>
+          <w:t>Figura 6: Modelo ER</w:t>
         </w:r>
         <w:r>
           <w:rPr>
@@ -1430,7 +1314,7 @@
             <w:noProof/>
             <w:webHidden/>
           </w:rPr>
-          <w:instrText xml:space="preserve"> PAGEREF _Toc468233388 \h </w:instrText>
+          <w:instrText xml:space="preserve"> PAGEREF _Toc470217028 \h </w:instrText>
         </w:r>
         <w:r>
           <w:rPr>
@@ -1465,7 +1349,7 @@
       <w:pPr>
         <w:pStyle w:val="ndicedeilustraes"/>
         <w:tabs>
-          <w:tab w:val="right" w:leader="dot" w:pos="9063"/>
+          <w:tab w:val="right" w:leader="dot" w:pos="9061"/>
         </w:tabs>
         <w:rPr>
           <w:rFonts w:asciiTheme="minorHAnsi" w:eastAsiaTheme="minorEastAsia" w:hAnsiTheme="minorHAnsi" w:cstheme="minorBidi"/>
@@ -1476,14 +1360,14 @@
           <w:szCs w:val="22"/>
         </w:rPr>
       </w:pPr>
-      <w:hyperlink w:anchor="_Toc468233389" w:history="1">
+      <w:hyperlink w:anchor="_Toc470217029" w:history="1">
         <w:r>
           <w:rPr>
             <w:rStyle w:val="Hyperlink"/>
             <w:rFonts w:cs="Times New Roman"/>
             <w:noProof/>
           </w:rPr>
-          <w:t>Figura 9: Mensagem de confirmação de cadastro de área</w:t>
+          <w:t>Figura 7: Diagrama de classe</w:t>
         </w:r>
         <w:r>
           <w:rPr>
@@ -1504,7 +1388,7 @@
             <w:noProof/>
             <w:webHidden/>
           </w:rPr>
-          <w:instrText xml:space="preserve"> PAGEREF _Toc468233389 \h </w:instrText>
+          <w:instrText xml:space="preserve"> PAGEREF _Toc470217029 \h </w:instrText>
         </w:r>
         <w:r>
           <w:rPr>
@@ -1539,7 +1423,7 @@
       <w:pPr>
         <w:pStyle w:val="ndicedeilustraes"/>
         <w:tabs>
-          <w:tab w:val="right" w:leader="dot" w:pos="9063"/>
+          <w:tab w:val="right" w:leader="dot" w:pos="9061"/>
         </w:tabs>
         <w:rPr>
           <w:rFonts w:asciiTheme="minorHAnsi" w:eastAsiaTheme="minorEastAsia" w:hAnsiTheme="minorHAnsi" w:cstheme="minorBidi"/>
@@ -1550,14 +1434,14 @@
           <w:szCs w:val="22"/>
         </w:rPr>
       </w:pPr>
-      <w:hyperlink w:anchor="_Toc468233390" w:history="1">
+      <w:hyperlink w:anchor="_Toc470217030" w:history="1">
         <w:r>
           <w:rPr>
             <w:rStyle w:val="Hyperlink"/>
             <w:rFonts w:cs="Times New Roman"/>
             <w:noProof/>
           </w:rPr>
-          <w:t>Figura 10: Formulário de cadastro de usuário</w:t>
+          <w:t>Figura 8: Formulário de cadastro de área</w:t>
         </w:r>
         <w:r>
           <w:rPr>
@@ -1578,81 +1462,7 @@
             <w:noProof/>
             <w:webHidden/>
           </w:rPr>
-          <w:instrText xml:space="preserve"> PAGEREF _Toc468233390 \h </w:instrText>
-        </w:r>
-        <w:r>
-          <w:rPr>
-            <w:noProof/>
-            <w:webHidden/>
-          </w:rPr>
-        </w:r>
-        <w:r>
-          <w:rPr>
-            <w:noProof/>
-            <w:webHidden/>
-          </w:rPr>
-          <w:fldChar w:fldCharType="separate"/>
-        </w:r>
-        <w:r>
-          <w:rPr>
-            <w:noProof/>
-            <w:webHidden/>
-          </w:rPr>
-          <w:t>26</w:t>
-        </w:r>
-        <w:r>
-          <w:rPr>
-            <w:noProof/>
-            <w:webHidden/>
-          </w:rPr>
-          <w:fldChar w:fldCharType="end"/>
-        </w:r>
-      </w:hyperlink>
-    </w:p>
-    <w:p>
-      <w:pPr>
-        <w:pStyle w:val="ndicedeilustraes"/>
-        <w:tabs>
-          <w:tab w:val="right" w:leader="dot" w:pos="9063"/>
-        </w:tabs>
-        <w:rPr>
-          <w:rFonts w:asciiTheme="minorHAnsi" w:eastAsiaTheme="minorEastAsia" w:hAnsiTheme="minorHAnsi" w:cstheme="minorBidi"/>
-          <w:smallCaps w:val="0"/>
-          <w:noProof/>
-          <w:color w:val="auto"/>
-          <w:sz w:val="22"/>
-          <w:szCs w:val="22"/>
-        </w:rPr>
-      </w:pPr>
-      <w:hyperlink w:anchor="_Toc468233391" w:history="1">
-        <w:r>
-          <w:rPr>
-            <w:rStyle w:val="Hyperlink"/>
-            <w:rFonts w:cs="Times New Roman"/>
-            <w:noProof/>
-          </w:rPr>
-          <w:t>Figura 11: Menu lateral</w:t>
-        </w:r>
-        <w:r>
-          <w:rPr>
-            <w:noProof/>
-            <w:webHidden/>
-          </w:rPr>
-          <w:tab/>
-        </w:r>
-        <w:r>
-          <w:rPr>
-            <w:noProof/>
-            <w:webHidden/>
-          </w:rPr>
-          <w:fldChar w:fldCharType="begin"/>
-        </w:r>
-        <w:r>
-          <w:rPr>
-            <w:noProof/>
-            <w:webHidden/>
-          </w:rPr>
-          <w:instrText xml:space="preserve"> PAGEREF _Toc468233391 \h </w:instrText>
+          <w:instrText xml:space="preserve"> PAGEREF _Toc470217030 \h </w:instrText>
         </w:r>
         <w:r>
           <w:rPr>
@@ -1687,7 +1497,7 @@
       <w:pPr>
         <w:pStyle w:val="ndicedeilustraes"/>
         <w:tabs>
-          <w:tab w:val="right" w:leader="dot" w:pos="9063"/>
+          <w:tab w:val="right" w:leader="dot" w:pos="9061"/>
         </w:tabs>
         <w:rPr>
           <w:rFonts w:asciiTheme="minorHAnsi" w:eastAsiaTheme="minorEastAsia" w:hAnsiTheme="minorHAnsi" w:cstheme="minorBidi"/>
@@ -1698,14 +1508,14 @@
           <w:szCs w:val="22"/>
         </w:rPr>
       </w:pPr>
-      <w:hyperlink w:anchor="_Toc468233392" w:history="1">
+      <w:hyperlink w:anchor="_Toc470217031" w:history="1">
         <w:r>
           <w:rPr>
             <w:rStyle w:val="Hyperlink"/>
             <w:rFonts w:cs="Times New Roman"/>
             <w:noProof/>
           </w:rPr>
-          <w:t>Figura 12: Menu superior com dados do usuário</w:t>
+          <w:t>Figura 9: Mensagem de confirmação de cadastro de área</w:t>
         </w:r>
         <w:r>
           <w:rPr>
@@ -1726,7 +1536,7 @@
             <w:noProof/>
             <w:webHidden/>
           </w:rPr>
-          <w:instrText xml:space="preserve"> PAGEREF _Toc468233392 \h </w:instrText>
+          <w:instrText xml:space="preserve"> PAGEREF _Toc470217031 \h </w:instrText>
         </w:r>
         <w:r>
           <w:rPr>
@@ -1761,7 +1571,7 @@
       <w:pPr>
         <w:pStyle w:val="ndicedeilustraes"/>
         <w:tabs>
-          <w:tab w:val="right" w:leader="dot" w:pos="9063"/>
+          <w:tab w:val="right" w:leader="dot" w:pos="9061"/>
         </w:tabs>
         <w:rPr>
           <w:rFonts w:asciiTheme="minorHAnsi" w:eastAsiaTheme="minorEastAsia" w:hAnsiTheme="minorHAnsi" w:cstheme="minorBidi"/>
@@ -1772,14 +1582,14 @@
           <w:szCs w:val="22"/>
         </w:rPr>
       </w:pPr>
-      <w:hyperlink w:anchor="_Toc468233393" w:history="1">
+      <w:hyperlink w:anchor="_Toc470217032" w:history="1">
         <w:r>
           <w:rPr>
             <w:rStyle w:val="Hyperlink"/>
             <w:rFonts w:cs="Times New Roman"/>
             <w:noProof/>
           </w:rPr>
-          <w:t>Figura 13: Lista de prêmios disponíveis para o usuário</w:t>
+          <w:t>Figura 10: Formulário de cadastro de usuário</w:t>
         </w:r>
         <w:r>
           <w:rPr>
@@ -1800,7 +1610,7 @@
             <w:noProof/>
             <w:webHidden/>
           </w:rPr>
-          <w:instrText xml:space="preserve"> PAGEREF _Toc468233393 \h </w:instrText>
+          <w:instrText xml:space="preserve"> PAGEREF _Toc470217032 \h </w:instrText>
         </w:r>
         <w:r>
           <w:rPr>
@@ -1833,6 +1643,230 @@
     </w:p>
     <w:p>
       <w:pPr>
+        <w:pStyle w:val="ndicedeilustraes"/>
+        <w:tabs>
+          <w:tab w:val="right" w:leader="dot" w:pos="9061"/>
+        </w:tabs>
+        <w:rPr>
+          <w:rFonts w:asciiTheme="minorHAnsi" w:eastAsiaTheme="minorEastAsia" w:hAnsiTheme="minorHAnsi" w:cstheme="minorBidi"/>
+          <w:smallCaps w:val="0"/>
+          <w:noProof/>
+          <w:color w:val="auto"/>
+          <w:sz w:val="22"/>
+          <w:szCs w:val="22"/>
+        </w:rPr>
+      </w:pPr>
+      <w:hyperlink w:anchor="_Toc470217033" w:history="1">
+        <w:r>
+          <w:rPr>
+            <w:rStyle w:val="Hyperlink"/>
+            <w:rFonts w:cs="Times New Roman"/>
+            <w:noProof/>
+          </w:rPr>
+          <w:t>Figura 11: Menu lateral</w:t>
+        </w:r>
+        <w:r>
+          <w:rPr>
+            <w:noProof/>
+            <w:webHidden/>
+          </w:rPr>
+          <w:tab/>
+        </w:r>
+        <w:r>
+          <w:rPr>
+            <w:noProof/>
+            <w:webHidden/>
+          </w:rPr>
+          <w:fldChar w:fldCharType="begin"/>
+        </w:r>
+        <w:r>
+          <w:rPr>
+            <w:noProof/>
+            <w:webHidden/>
+          </w:rPr>
+          <w:instrText xml:space="preserve"> PAGEREF _Toc470217033 \h </w:instrText>
+        </w:r>
+        <w:r>
+          <w:rPr>
+            <w:noProof/>
+            <w:webHidden/>
+          </w:rPr>
+        </w:r>
+        <w:r>
+          <w:rPr>
+            <w:noProof/>
+            <w:webHidden/>
+          </w:rPr>
+          <w:fldChar w:fldCharType="separate"/>
+        </w:r>
+        <w:r>
+          <w:rPr>
+            <w:noProof/>
+            <w:webHidden/>
+          </w:rPr>
+          <w:t>29</w:t>
+        </w:r>
+        <w:r>
+          <w:rPr>
+            <w:noProof/>
+            <w:webHidden/>
+          </w:rPr>
+          <w:fldChar w:fldCharType="end"/>
+        </w:r>
+      </w:hyperlink>
+    </w:p>
+    <w:p>
+      <w:pPr>
+        <w:pStyle w:val="ndicedeilustraes"/>
+        <w:tabs>
+          <w:tab w:val="right" w:leader="dot" w:pos="9061"/>
+        </w:tabs>
+        <w:rPr>
+          <w:rFonts w:asciiTheme="minorHAnsi" w:eastAsiaTheme="minorEastAsia" w:hAnsiTheme="minorHAnsi" w:cstheme="minorBidi"/>
+          <w:smallCaps w:val="0"/>
+          <w:noProof/>
+          <w:color w:val="auto"/>
+          <w:sz w:val="22"/>
+          <w:szCs w:val="22"/>
+        </w:rPr>
+      </w:pPr>
+      <w:hyperlink w:anchor="_Toc470217034" w:history="1">
+        <w:r>
+          <w:rPr>
+            <w:rStyle w:val="Hyperlink"/>
+            <w:rFonts w:cs="Times New Roman"/>
+            <w:noProof/>
+          </w:rPr>
+          <w:t>Figura 12: Menu superior com dados do usuário</w:t>
+        </w:r>
+        <w:bookmarkStart w:id="1" w:name="_GoBack"/>
+        <w:bookmarkEnd w:id="1"/>
+        <w:r>
+          <w:rPr>
+            <w:noProof/>
+            <w:webHidden/>
+          </w:rPr>
+          <w:tab/>
+        </w:r>
+        <w:r>
+          <w:rPr>
+            <w:noProof/>
+            <w:webHidden/>
+          </w:rPr>
+          <w:fldChar w:fldCharType="begin"/>
+        </w:r>
+        <w:r>
+          <w:rPr>
+            <w:noProof/>
+            <w:webHidden/>
+          </w:rPr>
+          <w:instrText xml:space="preserve"> PAGEREF _Toc470217034 \h </w:instrText>
+        </w:r>
+        <w:r>
+          <w:rPr>
+            <w:noProof/>
+            <w:webHidden/>
+          </w:rPr>
+        </w:r>
+        <w:r>
+          <w:rPr>
+            <w:noProof/>
+            <w:webHidden/>
+          </w:rPr>
+          <w:fldChar w:fldCharType="separate"/>
+        </w:r>
+        <w:r>
+          <w:rPr>
+            <w:noProof/>
+            <w:webHidden/>
+          </w:rPr>
+          <w:t>30</w:t>
+        </w:r>
+        <w:r>
+          <w:rPr>
+            <w:noProof/>
+            <w:webHidden/>
+          </w:rPr>
+          <w:fldChar w:fldCharType="end"/>
+        </w:r>
+      </w:hyperlink>
+    </w:p>
+    <w:p>
+      <w:pPr>
+        <w:pStyle w:val="ndicedeilustraes"/>
+        <w:tabs>
+          <w:tab w:val="right" w:leader="dot" w:pos="9061"/>
+        </w:tabs>
+        <w:rPr>
+          <w:rFonts w:asciiTheme="minorHAnsi" w:eastAsiaTheme="minorEastAsia" w:hAnsiTheme="minorHAnsi" w:cstheme="minorBidi"/>
+          <w:smallCaps w:val="0"/>
+          <w:noProof/>
+          <w:color w:val="auto"/>
+          <w:sz w:val="22"/>
+          <w:szCs w:val="22"/>
+        </w:rPr>
+      </w:pPr>
+      <w:hyperlink w:anchor="_Toc470217035" w:history="1">
+        <w:r>
+          <w:rPr>
+            <w:rStyle w:val="Hyperlink"/>
+            <w:rFonts w:cs="Times New Roman"/>
+            <w:noProof/>
+          </w:rPr>
+          <w:t>Figura 13: Lista de prêmios disponíveis para o usuário</w:t>
+        </w:r>
+        <w:r>
+          <w:rPr>
+            <w:noProof/>
+            <w:webHidden/>
+          </w:rPr>
+          <w:tab/>
+        </w:r>
+        <w:r>
+          <w:rPr>
+            <w:noProof/>
+            <w:webHidden/>
+          </w:rPr>
+          <w:fldChar w:fldCharType="begin"/>
+        </w:r>
+        <w:r>
+          <w:rPr>
+            <w:noProof/>
+            <w:webHidden/>
+          </w:rPr>
+          <w:instrText xml:space="preserve"> PAGEREF _Toc470217035 \h </w:instrText>
+        </w:r>
+        <w:r>
+          <w:rPr>
+            <w:noProof/>
+            <w:webHidden/>
+          </w:rPr>
+        </w:r>
+        <w:r>
+          <w:rPr>
+            <w:noProof/>
+            <w:webHidden/>
+          </w:rPr>
+          <w:fldChar w:fldCharType="separate"/>
+        </w:r>
+        <w:r>
+          <w:rPr>
+            <w:noProof/>
+            <w:webHidden/>
+          </w:rPr>
+          <w:t>30</w:t>
+        </w:r>
+        <w:r>
+          <w:rPr>
+            <w:noProof/>
+            <w:webHidden/>
+          </w:rPr>
+          <w:fldChar w:fldCharType="end"/>
+        </w:r>
+      </w:hyperlink>
+    </w:p>
+    <w:p>
+      <w:pPr>
         <w:pStyle w:val="Remissivo1"/>
         <w:ind w:left="0" w:firstLine="0"/>
         <w:jc w:val="center"/>
@@ -1983,7 +2017,7 @@
           <w:szCs w:val="24"/>
         </w:rPr>
       </w:pPr>
-      <w:bookmarkStart w:id="1" w:name="_Toc468233459"/>
+      <w:bookmarkStart w:id="2" w:name="_Toc470217081"/>
       <w:r>
         <w:rPr>
           <w:rFonts w:ascii="Times New Roman" w:hAnsi="Times New Roman" w:cs="Times New Roman"/>
@@ -1994,7 +2028,7 @@
         <w:lastRenderedPageBreak/>
         <w:t>Lista de Abreviaturas e Siglas</w:t>
       </w:r>
-      <w:bookmarkEnd w:id="1"/>
+      <w:bookmarkEnd w:id="2"/>
     </w:p>
     <w:p/>
     <w:p>
@@ -2037,7 +2071,7 @@
       <w:pPr>
         <w:pStyle w:val="Remissivo1"/>
         <w:tabs>
-          <w:tab w:val="right" w:leader="dot" w:pos="9063"/>
+          <w:tab w:val="right" w:leader="dot" w:pos="9061"/>
         </w:tabs>
         <w:rPr>
           <w:noProof/>
@@ -2048,7 +2082,6 @@
           <w:rFonts w:cs="Times New Roman"/>
           <w:noProof/>
         </w:rPr>
-        <w:lastRenderedPageBreak/>
         <w:t>API</w:t>
       </w:r>
       <w:r>
@@ -2075,7 +2108,7 @@
       <w:pPr>
         <w:pStyle w:val="Remissivo1"/>
         <w:tabs>
-          <w:tab w:val="right" w:leader="dot" w:pos="9063"/>
+          <w:tab w:val="right" w:leader="dot" w:pos="9061"/>
         </w:tabs>
         <w:rPr>
           <w:noProof/>
@@ -2112,7 +2145,7 @@
       <w:pPr>
         <w:pStyle w:val="Remissivo1"/>
         <w:tabs>
-          <w:tab w:val="right" w:leader="dot" w:pos="9063"/>
+          <w:tab w:val="right" w:leader="dot" w:pos="9061"/>
         </w:tabs>
         <w:rPr>
           <w:noProof/>
@@ -2129,14 +2162,38 @@
         <w:rPr>
           <w:noProof/>
         </w:rPr>
-        <w:t xml:space="preserve">: </w:t>
-      </w:r>
+        <w:t>: Data Access Object,</w:t>
+      </w:r>
+    </w:p>
+    <w:p>
+      <w:pPr>
+        <w:pStyle w:val="Remissivo1"/>
+        <w:tabs>
+          <w:tab w:val="right" w:leader="dot" w:pos="9061"/>
+        </w:tabs>
+        <w:rPr>
+          <w:noProof/>
+        </w:rPr>
+      </w:pPr>
       <w:r>
         <w:rPr>
           <w:rFonts w:cs="Times New Roman"/>
           <w:noProof/>
         </w:rPr>
-        <w:t>Data Access Object</w:t>
+        <w:t>DHCP</w:t>
+      </w:r>
+      <w:r>
+        <w:rPr>
+          <w:noProof/>
+        </w:rPr>
+        <w:t xml:space="preserve">: </w:t>
+      </w:r>
+      <w:r>
+        <w:rPr>
+          <w:rFonts w:cs="Times New Roman"/>
+          <w:noProof/>
+        </w:rPr>
+        <w:t>Dynamic Host Configuration Protocol</w:t>
       </w:r>
       <w:r>
         <w:rPr>
@@ -2149,7 +2206,7 @@
       <w:pPr>
         <w:pStyle w:val="Remissivo1"/>
         <w:tabs>
-          <w:tab w:val="right" w:leader="dot" w:pos="9063"/>
+          <w:tab w:val="right" w:leader="dot" w:pos="9061"/>
         </w:tabs>
         <w:rPr>
           <w:noProof/>
@@ -2160,7 +2217,7 @@
           <w:rFonts w:cs="Times New Roman"/>
           <w:noProof/>
         </w:rPr>
-        <w:t>DHCP</w:t>
+        <w:t>ER</w:t>
       </w:r>
       <w:r>
         <w:rPr>
@@ -2173,7 +2230,7 @@
           <w:rFonts w:cs="Times New Roman"/>
           <w:noProof/>
         </w:rPr>
-        <w:t>Dynamic Host Configuration Protocol</w:t>
+        <w:t>Entidade Relacionamento</w:t>
       </w:r>
       <w:r>
         <w:rPr>
@@ -2186,7 +2243,7 @@
       <w:pPr>
         <w:pStyle w:val="Remissivo1"/>
         <w:tabs>
-          <w:tab w:val="right" w:leader="dot" w:pos="9063"/>
+          <w:tab w:val="right" w:leader="dot" w:pos="9061"/>
         </w:tabs>
         <w:rPr>
           <w:noProof/>
@@ -2197,7 +2254,7 @@
           <w:rFonts w:cs="Times New Roman"/>
           <w:noProof/>
         </w:rPr>
-        <w:t>ER</w:t>
+        <w:t>FastCGI</w:t>
       </w:r>
       <w:r>
         <w:rPr>
@@ -2210,7 +2267,7 @@
           <w:rFonts w:cs="Times New Roman"/>
           <w:noProof/>
         </w:rPr>
-        <w:t>Entidade Relacionamento</w:t>
+        <w:t>Fast Common Gateway Interface</w:t>
       </w:r>
       <w:r>
         <w:rPr>
@@ -2223,7 +2280,7 @@
       <w:pPr>
         <w:pStyle w:val="Remissivo1"/>
         <w:tabs>
-          <w:tab w:val="right" w:leader="dot" w:pos="9063"/>
+          <w:tab w:val="right" w:leader="dot" w:pos="9061"/>
         </w:tabs>
         <w:rPr>
           <w:noProof/>
@@ -2234,7 +2291,7 @@
           <w:rFonts w:cs="Times New Roman"/>
           <w:noProof/>
         </w:rPr>
-        <w:t>FastCGI</w:t>
+        <w:t>FI</w:t>
       </w:r>
       <w:r>
         <w:rPr>
@@ -2247,7 +2304,7 @@
           <w:rFonts w:cs="Times New Roman"/>
           <w:noProof/>
         </w:rPr>
-        <w:t>Fast Common Gateway Interface</w:t>
+        <w:t>Forms Interpreter</w:t>
       </w:r>
       <w:r>
         <w:rPr>
@@ -2260,7 +2317,7 @@
       <w:pPr>
         <w:pStyle w:val="Remissivo1"/>
         <w:tabs>
-          <w:tab w:val="right" w:leader="dot" w:pos="9063"/>
+          <w:tab w:val="right" w:leader="dot" w:pos="9061"/>
         </w:tabs>
         <w:rPr>
           <w:noProof/>
@@ -2271,7 +2328,7 @@
           <w:rFonts w:cs="Times New Roman"/>
           <w:noProof/>
         </w:rPr>
-        <w:t>FI</w:t>
+        <w:t>GNU</w:t>
       </w:r>
       <w:r>
         <w:rPr>
@@ -2284,7 +2341,7 @@
           <w:rFonts w:cs="Times New Roman"/>
           <w:noProof/>
         </w:rPr>
-        <w:t>Forms Interpreter</w:t>
+        <w:t>Gnu's Not Unix</w:t>
       </w:r>
       <w:r>
         <w:rPr>
@@ -2297,7 +2354,7 @@
       <w:pPr>
         <w:pStyle w:val="Remissivo1"/>
         <w:tabs>
-          <w:tab w:val="right" w:leader="dot" w:pos="9063"/>
+          <w:tab w:val="right" w:leader="dot" w:pos="9061"/>
         </w:tabs>
         <w:rPr>
           <w:noProof/>
@@ -2308,7 +2365,7 @@
           <w:rFonts w:cs="Times New Roman"/>
           <w:noProof/>
         </w:rPr>
-        <w:t>GNU</w:t>
+        <w:t>IP</w:t>
       </w:r>
       <w:r>
         <w:rPr>
@@ -2321,13 +2378,49 @@
           <w:rFonts w:cs="Times New Roman"/>
           <w:noProof/>
         </w:rPr>
-        <w:t>Gnu's Not Unix</w:t>
-      </w:r>
+        <w:t>Internet Protocol</w:t>
+      </w:r>
+      <w:r>
+        <w:rPr>
+          <w:noProof/>
+        </w:rPr>
+        <w:t>,</w:t>
+      </w:r>
+    </w:p>
+    <w:p>
+      <w:pPr>
+        <w:pStyle w:val="Remissivo1"/>
+        <w:tabs>
+          <w:tab w:val="right" w:leader="dot" w:pos="9061"/>
+        </w:tabs>
+        <w:rPr>
+          <w:noProof/>
+        </w:rPr>
+      </w:pPr>
       <w:r>
         <w:rPr>
           <w:rFonts w:cs="Times New Roman"/>
           <w:noProof/>
         </w:rPr>
+        <w:t>MVC</w:t>
+      </w:r>
+      <w:r>
+        <w:rPr>
+          <w:noProof/>
+        </w:rPr>
+        <w:t xml:space="preserve">: </w:t>
+      </w:r>
+      <w:r>
+        <w:rPr>
+          <w:rFonts w:cs="Times New Roman"/>
+          <w:noProof/>
+        </w:rPr>
+        <w:t>Model View Controller</w:t>
+      </w:r>
+      <w:r>
+        <w:rPr>
+          <w:noProof/>
+        </w:rPr>
         <w:t>,</w:t>
       </w:r>
     </w:p>
@@ -2335,7 +2428,7 @@
       <w:pPr>
         <w:pStyle w:val="Remissivo1"/>
         <w:tabs>
-          <w:tab w:val="right" w:leader="dot" w:pos="9063"/>
+          <w:tab w:val="right" w:leader="dot" w:pos="9061"/>
         </w:tabs>
         <w:rPr>
           <w:noProof/>
@@ -2346,7 +2439,7 @@
           <w:rFonts w:cs="Times New Roman"/>
           <w:noProof/>
         </w:rPr>
-        <w:t>IP</w:t>
+        <w:t>OVA</w:t>
       </w:r>
       <w:r>
         <w:rPr>
@@ -2359,7 +2452,7 @@
           <w:rFonts w:cs="Times New Roman"/>
           <w:noProof/>
         </w:rPr>
-        <w:t>Internet Protocol</w:t>
+        <w:t>Open Virtual Appliance</w:t>
       </w:r>
       <w:r>
         <w:rPr>
@@ -2372,7 +2465,7 @@
       <w:pPr>
         <w:pStyle w:val="Remissivo1"/>
         <w:tabs>
-          <w:tab w:val="right" w:leader="dot" w:pos="9063"/>
+          <w:tab w:val="right" w:leader="dot" w:pos="9061"/>
         </w:tabs>
         <w:rPr>
           <w:noProof/>
@@ -2383,7 +2476,7 @@
           <w:rFonts w:cs="Times New Roman"/>
           <w:noProof/>
         </w:rPr>
-        <w:t>MVC</w:t>
+        <w:t>PDO</w:t>
       </w:r>
       <w:r>
         <w:rPr>
@@ -2396,7 +2489,7 @@
           <w:rFonts w:cs="Times New Roman"/>
           <w:noProof/>
         </w:rPr>
-        <w:t>Model View Controller</w:t>
+        <w:t>PHP Data Objects</w:t>
       </w:r>
       <w:r>
         <w:rPr>
@@ -2409,7 +2502,7 @@
       <w:pPr>
         <w:pStyle w:val="Remissivo1"/>
         <w:tabs>
-          <w:tab w:val="right" w:leader="dot" w:pos="9063"/>
+          <w:tab w:val="right" w:leader="dot" w:pos="9061"/>
         </w:tabs>
         <w:rPr>
           <w:noProof/>
@@ -2420,7 +2513,7 @@
           <w:rFonts w:cs="Times New Roman"/>
           <w:noProof/>
         </w:rPr>
-        <w:t>OVA</w:t>
+        <w:t>PHP</w:t>
       </w:r>
       <w:r>
         <w:rPr>
@@ -2433,7 +2526,7 @@
           <w:rFonts w:cs="Times New Roman"/>
           <w:noProof/>
         </w:rPr>
-        <w:t>Open Virtual Appliance</w:t>
+        <w:t>PHP Hypertext Preprocessor</w:t>
       </w:r>
       <w:r>
         <w:rPr>
@@ -2446,7 +2539,7 @@
       <w:pPr>
         <w:pStyle w:val="Remissivo1"/>
         <w:tabs>
-          <w:tab w:val="right" w:leader="dot" w:pos="9063"/>
+          <w:tab w:val="right" w:leader="dot" w:pos="9061"/>
         </w:tabs>
         <w:rPr>
           <w:noProof/>
@@ -2457,7 +2550,7 @@
           <w:rFonts w:cs="Times New Roman"/>
           <w:noProof/>
         </w:rPr>
-        <w:t>PDO</w:t>
+        <w:t>PHP-FIG</w:t>
       </w:r>
       <w:r>
         <w:rPr>
@@ -2470,7 +2563,7 @@
           <w:rFonts w:cs="Times New Roman"/>
           <w:noProof/>
         </w:rPr>
-        <w:t>PHP Data Objects</w:t>
+        <w:t>PHP Framework Interop Group</w:t>
       </w:r>
       <w:r>
         <w:rPr>
@@ -2483,7 +2576,7 @@
       <w:pPr>
         <w:pStyle w:val="Remissivo1"/>
         <w:tabs>
-          <w:tab w:val="right" w:leader="dot" w:pos="9063"/>
+          <w:tab w:val="right" w:leader="dot" w:pos="9061"/>
         </w:tabs>
         <w:rPr>
           <w:noProof/>
@@ -2494,7 +2587,7 @@
           <w:rFonts w:cs="Times New Roman"/>
           <w:noProof/>
         </w:rPr>
-        <w:t>PHP</w:t>
+        <w:t>SGBD</w:t>
       </w:r>
       <w:r>
         <w:rPr>
@@ -2507,7 +2600,7 @@
           <w:rFonts w:cs="Times New Roman"/>
           <w:noProof/>
         </w:rPr>
-        <w:t>PHP Hypertext Preprocessor</w:t>
+        <w:t>Sistema de Gerenciamento de Banco de Dados</w:t>
       </w:r>
       <w:r>
         <w:rPr>
@@ -2520,7 +2613,7 @@
       <w:pPr>
         <w:pStyle w:val="Remissivo1"/>
         <w:tabs>
-          <w:tab w:val="right" w:leader="dot" w:pos="9063"/>
+          <w:tab w:val="right" w:leader="dot" w:pos="9061"/>
         </w:tabs>
         <w:rPr>
           <w:noProof/>
@@ -2531,7 +2624,7 @@
           <w:rFonts w:cs="Times New Roman"/>
           <w:noProof/>
         </w:rPr>
-        <w:t>PHP-FIG</w:t>
+        <w:t>SO</w:t>
       </w:r>
       <w:r>
         <w:rPr>
@@ -2544,7 +2637,7 @@
           <w:rFonts w:cs="Times New Roman"/>
           <w:noProof/>
         </w:rPr>
-        <w:t>PHP Framework Interop Group</w:t>
+        <w:t>Sistema Operacional</w:t>
       </w:r>
       <w:r>
         <w:rPr>
@@ -2557,7 +2650,7 @@
       <w:pPr>
         <w:pStyle w:val="Remissivo1"/>
         <w:tabs>
-          <w:tab w:val="right" w:leader="dot" w:pos="9063"/>
+          <w:tab w:val="right" w:leader="dot" w:pos="9061"/>
         </w:tabs>
         <w:rPr>
           <w:noProof/>
@@ -2568,7 +2661,7 @@
           <w:rFonts w:cs="Times New Roman"/>
           <w:noProof/>
         </w:rPr>
-        <w:t>SGBD</w:t>
+        <w:t>SQL</w:t>
       </w:r>
       <w:r>
         <w:rPr>
@@ -2581,7 +2674,7 @@
           <w:rFonts w:cs="Times New Roman"/>
           <w:noProof/>
         </w:rPr>
-        <w:t>Sistema de Gerenciamento de Banco de Dados</w:t>
+        <w:t>Structured Query Language</w:t>
       </w:r>
       <w:r>
         <w:rPr>
@@ -2594,7 +2687,7 @@
       <w:pPr>
         <w:pStyle w:val="Remissivo1"/>
         <w:tabs>
-          <w:tab w:val="right" w:leader="dot" w:pos="9063"/>
+          <w:tab w:val="right" w:leader="dot" w:pos="9061"/>
         </w:tabs>
         <w:rPr>
           <w:noProof/>
@@ -2605,7 +2698,7 @@
           <w:rFonts w:cs="Times New Roman"/>
           <w:noProof/>
         </w:rPr>
-        <w:t>SO</w:t>
+        <w:t>TI</w:t>
       </w:r>
       <w:r>
         <w:rPr>
@@ -2618,7 +2711,7 @@
           <w:rFonts w:cs="Times New Roman"/>
           <w:noProof/>
         </w:rPr>
-        <w:t>Sistema Operacional</w:t>
+        <w:t>Técnologia da Informação</w:t>
       </w:r>
       <w:r>
         <w:rPr>
@@ -2631,7 +2724,7 @@
       <w:pPr>
         <w:pStyle w:val="Remissivo1"/>
         <w:tabs>
-          <w:tab w:val="right" w:leader="dot" w:pos="9063"/>
+          <w:tab w:val="right" w:leader="dot" w:pos="9061"/>
         </w:tabs>
         <w:rPr>
           <w:noProof/>
@@ -2642,7 +2735,7 @@
           <w:rFonts w:cs="Times New Roman"/>
           <w:noProof/>
         </w:rPr>
-        <w:t>SQL</w:t>
+        <w:t>UML</w:t>
       </w:r>
       <w:r>
         <w:rPr>
@@ -2655,7 +2748,7 @@
           <w:rFonts w:cs="Times New Roman"/>
           <w:noProof/>
         </w:rPr>
-        <w:t>Structured Query Language</w:t>
+        <w:t>Unified Modeling Language</w:t>
       </w:r>
       <w:r>
         <w:rPr>
@@ -2668,7 +2761,7 @@
       <w:pPr>
         <w:pStyle w:val="Remissivo1"/>
         <w:tabs>
-          <w:tab w:val="right" w:leader="dot" w:pos="9063"/>
+          <w:tab w:val="right" w:leader="dot" w:pos="9061"/>
         </w:tabs>
         <w:rPr>
           <w:noProof/>
@@ -2679,7 +2772,7 @@
           <w:rFonts w:cs="Times New Roman"/>
           <w:noProof/>
         </w:rPr>
-        <w:t>TI</w:t>
+        <w:t>URL</w:t>
       </w:r>
       <w:r>
         <w:rPr>
@@ -2692,7 +2785,7 @@
           <w:rFonts w:cs="Times New Roman"/>
           <w:noProof/>
         </w:rPr>
-        <w:t>Técnologia da Informação</w:t>
+        <w:t>Uniform Resource Locator</w:t>
       </w:r>
       <w:r>
         <w:rPr>
@@ -2705,7 +2798,7 @@
       <w:pPr>
         <w:pStyle w:val="Remissivo1"/>
         <w:tabs>
-          <w:tab w:val="right" w:leader="dot" w:pos="9063"/>
+          <w:tab w:val="right" w:leader="dot" w:pos="9061"/>
         </w:tabs>
         <w:rPr>
           <w:noProof/>
@@ -2716,7 +2809,7 @@
           <w:rFonts w:cs="Times New Roman"/>
           <w:noProof/>
         </w:rPr>
-        <w:t>UML</w:t>
+        <w:t>VI</w:t>
       </w:r>
       <w:r>
         <w:rPr>
@@ -2729,7 +2822,7 @@
           <w:rFonts w:cs="Times New Roman"/>
           <w:noProof/>
         </w:rPr>
-        <w:t>Unified Modeling Language</w:t>
+        <w:t>Visual Interface</w:t>
       </w:r>
       <w:r>
         <w:rPr>
@@ -2741,48 +2834,9 @@
     <w:p>
       <w:pPr>
         <w:pStyle w:val="Remissivo1"/>
-        <w:tabs>
-          <w:tab w:val="right" w:leader="dot" w:pos="9063"/>
-        </w:tabs>
         <w:rPr>
           <w:noProof/>
-        </w:rPr>
-      </w:pPr>
-      <w:r>
-        <w:rPr>
-          <w:rFonts w:cs="Times New Roman"/>
-          <w:noProof/>
-        </w:rPr>
-        <w:t>URL</w:t>
-      </w:r>
-      <w:r>
-        <w:rPr>
-          <w:noProof/>
-        </w:rPr>
-        <w:t xml:space="preserve">: </w:t>
-      </w:r>
-      <w:r>
-        <w:rPr>
-          <w:rFonts w:cs="Times New Roman"/>
-          <w:noProof/>
-        </w:rPr>
-        <w:t>Uniform Resource Locator</w:t>
-      </w:r>
-      <w:r>
-        <w:rPr>
-          <w:noProof/>
-        </w:rPr>
-        <w:t>,</w:t>
-      </w:r>
-    </w:p>
-    <w:p>
-      <w:pPr>
-        <w:pStyle w:val="Remissivo1"/>
-        <w:tabs>
-          <w:tab w:val="right" w:leader="dot" w:pos="9063"/>
-        </w:tabs>
-        <w:rPr>
-          <w:noProof/>
+          <w:lang w:val="en-US"/>
         </w:rPr>
         <w:sectPr>
           <w:type w:val="continuous"/>
@@ -2792,32 +2846,6 @@
           <w:titlePg/>
         </w:sectPr>
       </w:pPr>
-      <w:r>
-        <w:rPr>
-          <w:rFonts w:cs="Times New Roman"/>
-          <w:noProof/>
-        </w:rPr>
-        <w:t>VI</w:t>
-      </w:r>
-      <w:r>
-        <w:rPr>
-          <w:noProof/>
-        </w:rPr>
-        <w:t xml:space="preserve">: </w:t>
-      </w:r>
-      <w:r>
-        <w:rPr>
-          <w:rFonts w:cs="Times New Roman"/>
-          <w:noProof/>
-        </w:rPr>
-        <w:t>Visual Interface</w:t>
-      </w:r>
-      <w:r>
-        <w:rPr>
-          <w:noProof/>
-        </w:rPr>
-        <w:t>,</w:t>
-      </w:r>
     </w:p>
     <w:p>
       <w:pPr>
@@ -2830,7 +2858,6 @@
         <w:rPr>
           <w:lang w:val="en-US"/>
         </w:rPr>
-        <w:lastRenderedPageBreak/>
         <w:fldChar w:fldCharType="end"/>
       </w:r>
     </w:p>
@@ -2850,7 +2877,7 @@
         <w:br w:type="page"/>
       </w:r>
     </w:p>
-    <w:bookmarkStart w:id="2" w:name="_Toc468233460" w:displacedByCustomXml="next"/>
+    <w:bookmarkStart w:id="3" w:name="_Toc470217082" w:displacedByCustomXml="next"/>
     <w:sdt>
       <w:sdtPr>
         <w:rPr>
@@ -2904,7 +2931,7 @@
             </w:rPr>
             <w:t>Sumário</w:t>
           </w:r>
-          <w:bookmarkEnd w:id="2"/>
+          <w:bookmarkEnd w:id="3"/>
         </w:p>
         <w:p>
           <w:pPr>
@@ -2942,126 +2969,7 @@
             </w:rPr>
             <w:fldChar w:fldCharType="separate"/>
           </w:r>
-          <w:bookmarkStart w:id="3" w:name="_GoBack"/>
-          <w:bookmarkEnd w:id="3"/>
-          <w:r>
-            <w:rPr>
-              <w:rStyle w:val="Hyperlink"/>
-              <w:noProof/>
-            </w:rPr>
-            <w:fldChar w:fldCharType="begin"/>
-          </w:r>
-          <w:r>
-            <w:rPr>
-              <w:rStyle w:val="Hyperlink"/>
-              <w:noProof/>
-            </w:rPr>
-            <w:instrText xml:space="preserve"> </w:instrText>
-          </w:r>
-          <w:r>
-            <w:rPr>
-              <w:noProof/>
-            </w:rPr>
-            <w:instrText>HYPERLINK \l "_Toc468233458"</w:instrText>
-          </w:r>
-          <w:r>
-            <w:rPr>
-              <w:rStyle w:val="Hyperlink"/>
-              <w:noProof/>
-            </w:rPr>
-            <w:instrText xml:space="preserve"> </w:instrText>
-          </w:r>
-          <w:r>
-            <w:rPr>
-              <w:rStyle w:val="Hyperlink"/>
-              <w:noProof/>
-            </w:rPr>
-          </w:r>
-          <w:r>
-            <w:rPr>
-              <w:rStyle w:val="Hyperlink"/>
-              <w:noProof/>
-            </w:rPr>
-            <w:fldChar w:fldCharType="separate"/>
-          </w:r>
-          <w:r>
-            <w:rPr>
-              <w:rStyle w:val="Hyperlink"/>
-              <w:rFonts w:ascii="Times New Roman" w:hAnsi="Times New Roman" w:cs="Times New Roman"/>
-              <w:b/>
-              <w:noProof/>
-            </w:rPr>
-            <w:t>Lista de Figuras</w:t>
-          </w:r>
-          <w:r>
-            <w:rPr>
-              <w:noProof/>
-              <w:webHidden/>
-            </w:rPr>
-            <w:tab/>
-          </w:r>
-          <w:r>
-            <w:rPr>
-              <w:noProof/>
-              <w:webHidden/>
-            </w:rPr>
-            <w:fldChar w:fldCharType="begin"/>
-          </w:r>
-          <w:r>
-            <w:rPr>
-              <w:noProof/>
-              <w:webHidden/>
-            </w:rPr>
-            <w:instrText xml:space="preserve"> PAGEREF _Toc468233458 \h </w:instrText>
-          </w:r>
-          <w:r>
-            <w:rPr>
-              <w:noProof/>
-              <w:webHidden/>
-            </w:rPr>
-          </w:r>
-          <w:r>
-            <w:rPr>
-              <w:noProof/>
-              <w:webHidden/>
-            </w:rPr>
-            <w:fldChar w:fldCharType="separate"/>
-          </w:r>
-          <w:r>
-            <w:rPr>
-              <w:noProof/>
-              <w:webHidden/>
-            </w:rPr>
-            <w:t>3</w:t>
-          </w:r>
-          <w:r>
-            <w:rPr>
-              <w:noProof/>
-              <w:webHidden/>
-            </w:rPr>
-            <w:fldChar w:fldCharType="end"/>
-          </w:r>
-          <w:r>
-            <w:rPr>
-              <w:rStyle w:val="Hyperlink"/>
-              <w:noProof/>
-            </w:rPr>
-            <w:fldChar w:fldCharType="end"/>
-          </w:r>
-        </w:p>
-        <w:p>
-          <w:pPr>
-            <w:pStyle w:val="Sumrio1"/>
-            <w:tabs>
-              <w:tab w:val="right" w:leader="dot" w:pos="9061"/>
-            </w:tabs>
-            <w:rPr>
-              <w:rFonts w:asciiTheme="minorHAnsi" w:eastAsiaTheme="minorEastAsia" w:hAnsiTheme="minorHAnsi" w:cstheme="minorBidi"/>
-              <w:noProof/>
-              <w:color w:val="auto"/>
-            </w:rPr>
-          </w:pPr>
-          <w:hyperlink w:anchor="_Toc468233459" w:history="1">
+          <w:hyperlink w:anchor="_Toc470217080" w:history="1">
             <w:r>
               <w:rPr>
                 <w:rStyle w:val="Hyperlink"/>
@@ -3069,7 +2977,7 @@
                 <w:b/>
                 <w:noProof/>
               </w:rPr>
-              <w:t>Lista de Abreviaturas e Siglas</w:t>
+              <w:t>Lista de Figuras</w:t>
             </w:r>
             <w:r>
               <w:rPr>
@@ -3090,7 +2998,7 @@
                 <w:noProof/>
                 <w:webHidden/>
               </w:rPr>
-              <w:instrText xml:space="preserve"> PAGEREF _Toc468233459 \h </w:instrText>
+              <w:instrText xml:space="preserve"> PAGEREF _Toc470217080 \h </w:instrText>
             </w:r>
             <w:r>
               <w:rPr>
@@ -3110,7 +3018,7 @@
                 <w:noProof/>
                 <w:webHidden/>
               </w:rPr>
-              <w:t>4</w:t>
+              <w:t>3</w:t>
             </w:r>
             <w:r>
               <w:rPr>
@@ -3133,7 +3041,7 @@
               <w:color w:val="auto"/>
             </w:rPr>
           </w:pPr>
-          <w:hyperlink w:anchor="_Toc468233460" w:history="1">
+          <w:hyperlink w:anchor="_Toc470217081" w:history="1">
             <w:r>
               <w:rPr>
                 <w:rStyle w:val="Hyperlink"/>
@@ -3141,7 +3049,7 @@
                 <w:b/>
                 <w:noProof/>
               </w:rPr>
-              <w:t>Sumário</w:t>
+              <w:t>Lista de Abreviaturas e Siglas</w:t>
             </w:r>
             <w:r>
               <w:rPr>
@@ -3162,7 +3070,79 @@
                 <w:noProof/>
                 <w:webHidden/>
               </w:rPr>
-              <w:instrText xml:space="preserve"> PAGEREF _Toc468233460 \h </w:instrText>
+              <w:instrText xml:space="preserve"> PAGEREF _Toc470217081 \h </w:instrText>
+            </w:r>
+            <w:r>
+              <w:rPr>
+                <w:noProof/>
+                <w:webHidden/>
+              </w:rPr>
+            </w:r>
+            <w:r>
+              <w:rPr>
+                <w:noProof/>
+                <w:webHidden/>
+              </w:rPr>
+              <w:fldChar w:fldCharType="separate"/>
+            </w:r>
+            <w:r>
+              <w:rPr>
+                <w:noProof/>
+                <w:webHidden/>
+              </w:rPr>
+              <w:t>4</w:t>
+            </w:r>
+            <w:r>
+              <w:rPr>
+                <w:noProof/>
+                <w:webHidden/>
+              </w:rPr>
+              <w:fldChar w:fldCharType="end"/>
+            </w:r>
+          </w:hyperlink>
+        </w:p>
+        <w:p>
+          <w:pPr>
+            <w:pStyle w:val="Sumrio1"/>
+            <w:tabs>
+              <w:tab w:val="right" w:leader="dot" w:pos="9061"/>
+            </w:tabs>
+            <w:rPr>
+              <w:rFonts w:asciiTheme="minorHAnsi" w:eastAsiaTheme="minorEastAsia" w:hAnsiTheme="minorHAnsi" w:cstheme="minorBidi"/>
+              <w:noProof/>
+              <w:color w:val="auto"/>
+            </w:rPr>
+          </w:pPr>
+          <w:hyperlink w:anchor="_Toc470217082" w:history="1">
+            <w:r>
+              <w:rPr>
+                <w:rStyle w:val="Hyperlink"/>
+                <w:rFonts w:ascii="Times New Roman" w:hAnsi="Times New Roman" w:cs="Times New Roman"/>
+                <w:b/>
+                <w:noProof/>
+              </w:rPr>
+              <w:t>Sumário</w:t>
+            </w:r>
+            <w:r>
+              <w:rPr>
+                <w:noProof/>
+                <w:webHidden/>
+              </w:rPr>
+              <w:tab/>
+            </w:r>
+            <w:r>
+              <w:rPr>
+                <w:noProof/>
+                <w:webHidden/>
+              </w:rPr>
+              <w:fldChar w:fldCharType="begin"/>
+            </w:r>
+            <w:r>
+              <w:rPr>
+                <w:noProof/>
+                <w:webHidden/>
+              </w:rPr>
+              <w:instrText xml:space="preserve"> PAGEREF _Toc470217082 \h </w:instrText>
             </w:r>
             <w:r>
               <w:rPr>
@@ -3206,7 +3186,7 @@
               <w:color w:val="auto"/>
             </w:rPr>
           </w:pPr>
-          <w:hyperlink w:anchor="_Toc468233461" w:history="1">
+          <w:hyperlink w:anchor="_Toc470217083" w:history="1">
             <w:r>
               <w:rPr>
                 <w:rStyle w:val="Hyperlink"/>
@@ -3252,7 +3232,7 @@
                 <w:noProof/>
                 <w:webHidden/>
               </w:rPr>
-              <w:instrText xml:space="preserve"> PAGEREF _Toc468233461 \h </w:instrText>
+              <w:instrText xml:space="preserve"> PAGEREF _Toc470217083 \h </w:instrText>
             </w:r>
             <w:r>
               <w:rPr>
@@ -3296,7 +3276,7 @@
               <w:color w:val="auto"/>
             </w:rPr>
           </w:pPr>
-          <w:hyperlink w:anchor="_Toc468233462" w:history="1">
+          <w:hyperlink w:anchor="_Toc470217084" w:history="1">
             <w:r>
               <w:rPr>
                 <w:rStyle w:val="Hyperlink"/>
@@ -3342,7 +3322,7 @@
                 <w:noProof/>
                 <w:webHidden/>
               </w:rPr>
-              <w:instrText xml:space="preserve"> PAGEREF _Toc468233462 \h </w:instrText>
+              <w:instrText xml:space="preserve"> PAGEREF _Toc470217084 \h </w:instrText>
             </w:r>
             <w:r>
               <w:rPr>
@@ -3362,7 +3342,7 @@
                 <w:noProof/>
                 <w:webHidden/>
               </w:rPr>
-              <w:t>7</w:t>
+              <w:t>8</w:t>
             </w:r>
             <w:r>
               <w:rPr>
@@ -3386,7 +3366,7 @@
               <w:color w:val="auto"/>
             </w:rPr>
           </w:pPr>
-          <w:hyperlink w:anchor="_Toc468233463" w:history="1">
+          <w:hyperlink w:anchor="_Toc470217085" w:history="1">
             <w:r>
               <w:rPr>
                 <w:rStyle w:val="Hyperlink"/>
@@ -3432,7 +3412,7 @@
                 <w:noProof/>
                 <w:webHidden/>
               </w:rPr>
-              <w:instrText xml:space="preserve"> PAGEREF _Toc468233463 \h </w:instrText>
+              <w:instrText xml:space="preserve"> PAGEREF _Toc470217085 \h </w:instrText>
             </w:r>
             <w:r>
               <w:rPr>
@@ -3452,7 +3432,7 @@
                 <w:noProof/>
                 <w:webHidden/>
               </w:rPr>
-              <w:t>7</w:t>
+              <w:t>8</w:t>
             </w:r>
             <w:r>
               <w:rPr>
@@ -3476,7 +3456,7 @@
               <w:color w:val="auto"/>
             </w:rPr>
           </w:pPr>
-          <w:hyperlink w:anchor="_Toc468233464" w:history="1">
+          <w:hyperlink w:anchor="_Toc470217086" w:history="1">
             <w:r>
               <w:rPr>
                 <w:rStyle w:val="Hyperlink"/>
@@ -3522,7 +3502,7 @@
                 <w:noProof/>
                 <w:webHidden/>
               </w:rPr>
-              <w:instrText xml:space="preserve"> PAGEREF _Toc468233464 \h </w:instrText>
+              <w:instrText xml:space="preserve"> PAGEREF _Toc470217086 \h </w:instrText>
             </w:r>
             <w:r>
               <w:rPr>
@@ -3542,7 +3522,7 @@
                 <w:noProof/>
                 <w:webHidden/>
               </w:rPr>
-              <w:t>7</w:t>
+              <w:t>8</w:t>
             </w:r>
             <w:r>
               <w:rPr>
@@ -3566,7 +3546,7 @@
               <w:color w:val="auto"/>
             </w:rPr>
           </w:pPr>
-          <w:hyperlink w:anchor="_Toc468233465" w:history="1">
+          <w:hyperlink w:anchor="_Toc470217087" w:history="1">
             <w:r>
               <w:rPr>
                 <w:rStyle w:val="Hyperlink"/>
@@ -3612,7 +3592,7 @@
                 <w:noProof/>
                 <w:webHidden/>
               </w:rPr>
-              <w:instrText xml:space="preserve"> PAGEREF _Toc468233465 \h </w:instrText>
+              <w:instrText xml:space="preserve"> PAGEREF _Toc470217087 \h </w:instrText>
             </w:r>
             <w:r>
               <w:rPr>
@@ -3632,7 +3612,7 @@
                 <w:noProof/>
                 <w:webHidden/>
               </w:rPr>
-              <w:t>7</w:t>
+              <w:t>8</w:t>
             </w:r>
             <w:r>
               <w:rPr>
@@ -3656,7 +3636,7 @@
               <w:color w:val="auto"/>
             </w:rPr>
           </w:pPr>
-          <w:hyperlink w:anchor="_Toc468233466" w:history="1">
+          <w:hyperlink w:anchor="_Toc470217088" w:history="1">
             <w:r>
               <w:rPr>
                 <w:rStyle w:val="Hyperlink"/>
@@ -3702,7 +3682,7 @@
                 <w:noProof/>
                 <w:webHidden/>
               </w:rPr>
-              <w:instrText xml:space="preserve"> PAGEREF _Toc468233466 \h </w:instrText>
+              <w:instrText xml:space="preserve"> PAGEREF _Toc470217088 \h </w:instrText>
             </w:r>
             <w:r>
               <w:rPr>
@@ -3746,7 +3726,7 @@
               <w:color w:val="auto"/>
             </w:rPr>
           </w:pPr>
-          <w:hyperlink w:anchor="_Toc468233467" w:history="1">
+          <w:hyperlink w:anchor="_Toc470217089" w:history="1">
             <w:r>
               <w:rPr>
                 <w:rStyle w:val="Hyperlink"/>
@@ -3792,7 +3772,7 @@
                 <w:noProof/>
                 <w:webHidden/>
               </w:rPr>
-              <w:instrText xml:space="preserve"> PAGEREF _Toc468233467 \h </w:instrText>
+              <w:instrText xml:space="preserve"> PAGEREF _Toc470217089 \h </w:instrText>
             </w:r>
             <w:r>
               <w:rPr>
@@ -3836,7 +3816,7 @@
               <w:color w:val="auto"/>
             </w:rPr>
           </w:pPr>
-          <w:hyperlink w:anchor="_Toc468233468" w:history="1">
+          <w:hyperlink w:anchor="_Toc470217090" w:history="1">
             <w:r>
               <w:rPr>
                 <w:rStyle w:val="Hyperlink"/>
@@ -3882,7 +3862,7 @@
                 <w:noProof/>
                 <w:webHidden/>
               </w:rPr>
-              <w:instrText xml:space="preserve"> PAGEREF _Toc468233468 \h </w:instrText>
+              <w:instrText xml:space="preserve"> PAGEREF _Toc470217090 \h </w:instrText>
             </w:r>
             <w:r>
               <w:rPr>
@@ -3926,7 +3906,7 @@
               <w:color w:val="auto"/>
             </w:rPr>
           </w:pPr>
-          <w:hyperlink w:anchor="_Toc468233469" w:history="1">
+          <w:hyperlink w:anchor="_Toc470217091" w:history="1">
             <w:r>
               <w:rPr>
                 <w:rStyle w:val="Hyperlink"/>
@@ -3972,7 +3952,7 @@
                 <w:noProof/>
                 <w:webHidden/>
               </w:rPr>
-              <w:instrText xml:space="preserve"> PAGEREF _Toc468233469 \h </w:instrText>
+              <w:instrText xml:space="preserve"> PAGEREF _Toc470217091 \h </w:instrText>
             </w:r>
             <w:r>
               <w:rPr>
@@ -3992,7 +3972,7 @@
                 <w:noProof/>
                 <w:webHidden/>
               </w:rPr>
-              <w:t>8</w:t>
+              <w:t>9</w:t>
             </w:r>
             <w:r>
               <w:rPr>
@@ -4016,7 +3996,7 @@
               <w:color w:val="auto"/>
             </w:rPr>
           </w:pPr>
-          <w:hyperlink w:anchor="_Toc468233470" w:history="1">
+          <w:hyperlink w:anchor="_Toc470217092" w:history="1">
             <w:r>
               <w:rPr>
                 <w:rStyle w:val="Hyperlink"/>
@@ -4062,7 +4042,7 @@
                 <w:noProof/>
                 <w:webHidden/>
               </w:rPr>
-              <w:instrText xml:space="preserve"> PAGEREF _Toc468233470 \h </w:instrText>
+              <w:instrText xml:space="preserve"> PAGEREF _Toc470217092 \h </w:instrText>
             </w:r>
             <w:r>
               <w:rPr>
@@ -4106,7 +4086,7 @@
               <w:color w:val="auto"/>
             </w:rPr>
           </w:pPr>
-          <w:hyperlink w:anchor="_Toc468233471" w:history="1">
+          <w:hyperlink w:anchor="_Toc470217093" w:history="1">
             <w:r>
               <w:rPr>
                 <w:rStyle w:val="Hyperlink"/>
@@ -4152,7 +4132,7 @@
                 <w:noProof/>
                 <w:webHidden/>
               </w:rPr>
-              <w:instrText xml:space="preserve"> PAGEREF _Toc468233471 \h </w:instrText>
+              <w:instrText xml:space="preserve"> PAGEREF _Toc470217093 \h </w:instrText>
             </w:r>
             <w:r>
               <w:rPr>
@@ -4172,7 +4152,7 @@
                 <w:noProof/>
                 <w:webHidden/>
               </w:rPr>
-              <w:t>10</w:t>
+              <w:t>11</w:t>
             </w:r>
             <w:r>
               <w:rPr>
@@ -4196,7 +4176,7 @@
               <w:color w:val="auto"/>
             </w:rPr>
           </w:pPr>
-          <w:hyperlink w:anchor="_Toc468233472" w:history="1">
+          <w:hyperlink w:anchor="_Toc470217094" w:history="1">
             <w:r>
               <w:rPr>
                 <w:rStyle w:val="Hyperlink"/>
@@ -4242,7 +4222,7 @@
                 <w:noProof/>
                 <w:webHidden/>
               </w:rPr>
-              <w:instrText xml:space="preserve"> PAGEREF _Toc468233472 \h </w:instrText>
+              <w:instrText xml:space="preserve"> PAGEREF _Toc470217094 \h </w:instrText>
             </w:r>
             <w:r>
               <w:rPr>
@@ -4262,7 +4242,7 @@
                 <w:noProof/>
                 <w:webHidden/>
               </w:rPr>
-              <w:t>11</w:t>
+              <w:t>12</w:t>
             </w:r>
             <w:r>
               <w:rPr>
@@ -4286,7 +4266,7 @@
               <w:color w:val="auto"/>
             </w:rPr>
           </w:pPr>
-          <w:hyperlink w:anchor="_Toc468233473" w:history="1">
+          <w:hyperlink w:anchor="_Toc470217095" w:history="1">
             <w:r>
               <w:rPr>
                 <w:rStyle w:val="Hyperlink"/>
@@ -4332,7 +4312,7 @@
                 <w:noProof/>
                 <w:webHidden/>
               </w:rPr>
-              <w:instrText xml:space="preserve"> PAGEREF _Toc468233473 \h </w:instrText>
+              <w:instrText xml:space="preserve"> PAGEREF _Toc470217095 \h </w:instrText>
             </w:r>
             <w:r>
               <w:rPr>
@@ -4376,7 +4356,7 @@
               <w:color w:val="auto"/>
             </w:rPr>
           </w:pPr>
-          <w:hyperlink w:anchor="_Toc468233474" w:history="1">
+          <w:hyperlink w:anchor="_Toc470217096" w:history="1">
             <w:r>
               <w:rPr>
                 <w:rStyle w:val="Hyperlink"/>
@@ -4422,7 +4402,7 @@
                 <w:noProof/>
                 <w:webHidden/>
               </w:rPr>
-              <w:instrText xml:space="preserve"> PAGEREF _Toc468233474 \h </w:instrText>
+              <w:instrText xml:space="preserve"> PAGEREF _Toc470217096 \h </w:instrText>
             </w:r>
             <w:r>
               <w:rPr>
@@ -4442,7 +4422,7 @@
                 <w:noProof/>
                 <w:webHidden/>
               </w:rPr>
-              <w:t>15</w:t>
+              <w:t>16</w:t>
             </w:r>
             <w:r>
               <w:rPr>
@@ -4466,7 +4446,7 @@
               <w:color w:val="auto"/>
             </w:rPr>
           </w:pPr>
-          <w:hyperlink w:anchor="_Toc468233475" w:history="1">
+          <w:hyperlink w:anchor="_Toc470217097" w:history="1">
             <w:r>
               <w:rPr>
                 <w:rStyle w:val="Hyperlink"/>
@@ -4512,7 +4492,7 @@
                 <w:noProof/>
                 <w:webHidden/>
               </w:rPr>
-              <w:instrText xml:space="preserve"> PAGEREF _Toc468233475 \h </w:instrText>
+              <w:instrText xml:space="preserve"> PAGEREF _Toc470217097 \h </w:instrText>
             </w:r>
             <w:r>
               <w:rPr>
@@ -4532,7 +4512,7 @@
                 <w:noProof/>
                 <w:webHidden/>
               </w:rPr>
-              <w:t>16</w:t>
+              <w:t>17</w:t>
             </w:r>
             <w:r>
               <w:rPr>
@@ -4556,7 +4536,7 @@
               <w:color w:val="auto"/>
             </w:rPr>
           </w:pPr>
-          <w:hyperlink w:anchor="_Toc468233476" w:history="1">
+          <w:hyperlink w:anchor="_Toc470217098" w:history="1">
             <w:r>
               <w:rPr>
                 <w:rStyle w:val="Hyperlink"/>
@@ -4602,7 +4582,7 @@
                 <w:noProof/>
                 <w:webHidden/>
               </w:rPr>
-              <w:instrText xml:space="preserve"> PAGEREF _Toc468233476 \h </w:instrText>
+              <w:instrText xml:space="preserve"> PAGEREF _Toc470217098 \h </w:instrText>
             </w:r>
             <w:r>
               <w:rPr>
@@ -4622,7 +4602,7 @@
                 <w:noProof/>
                 <w:webHidden/>
               </w:rPr>
-              <w:t>17</w:t>
+              <w:t>18</w:t>
             </w:r>
             <w:r>
               <w:rPr>
@@ -4646,7 +4626,7 @@
               <w:color w:val="auto"/>
             </w:rPr>
           </w:pPr>
-          <w:hyperlink w:anchor="_Toc468233477" w:history="1">
+          <w:hyperlink w:anchor="_Toc470217099" w:history="1">
             <w:r>
               <w:rPr>
                 <w:rStyle w:val="Hyperlink"/>
@@ -4692,7 +4672,7 @@
                 <w:noProof/>
                 <w:webHidden/>
               </w:rPr>
-              <w:instrText xml:space="preserve"> PAGEREF _Toc468233477 \h </w:instrText>
+              <w:instrText xml:space="preserve"> PAGEREF _Toc470217099 \h </w:instrText>
             </w:r>
             <w:r>
               <w:rPr>
@@ -4712,7 +4692,7 @@
                 <w:noProof/>
                 <w:webHidden/>
               </w:rPr>
-              <w:t>18</w:t>
+              <w:t>20</w:t>
             </w:r>
             <w:r>
               <w:rPr>
@@ -4736,7 +4716,7 @@
               <w:color w:val="auto"/>
             </w:rPr>
           </w:pPr>
-          <w:hyperlink w:anchor="_Toc468233478" w:history="1">
+          <w:hyperlink w:anchor="_Toc470217100" w:history="1">
             <w:r>
               <w:rPr>
                 <w:rStyle w:val="Hyperlink"/>
@@ -4782,7 +4762,7 @@
                 <w:noProof/>
                 <w:webHidden/>
               </w:rPr>
-              <w:instrText xml:space="preserve"> PAGEREF _Toc468233478 \h </w:instrText>
+              <w:instrText xml:space="preserve"> PAGEREF _Toc470217100 \h </w:instrText>
             </w:r>
             <w:r>
               <w:rPr>
@@ -4802,7 +4782,7 @@
                 <w:noProof/>
                 <w:webHidden/>
               </w:rPr>
-              <w:t>19</w:t>
+              <w:t>20</w:t>
             </w:r>
             <w:r>
               <w:rPr>
@@ -4826,7 +4806,7 @@
               <w:color w:val="auto"/>
             </w:rPr>
           </w:pPr>
-          <w:hyperlink w:anchor="_Toc468233479" w:history="1">
+          <w:hyperlink w:anchor="_Toc470217101" w:history="1">
             <w:r>
               <w:rPr>
                 <w:rStyle w:val="Hyperlink"/>
@@ -4872,7 +4852,7 @@
                 <w:noProof/>
                 <w:webHidden/>
               </w:rPr>
-              <w:instrText xml:space="preserve"> PAGEREF _Toc468233479 \h </w:instrText>
+              <w:instrText xml:space="preserve"> PAGEREF _Toc470217101 \h </w:instrText>
             </w:r>
             <w:r>
               <w:rPr>
@@ -4892,7 +4872,7 @@
                 <w:noProof/>
                 <w:webHidden/>
               </w:rPr>
-              <w:t>21</w:t>
+              <w:t>23</w:t>
             </w:r>
             <w:r>
               <w:rPr>
@@ -4916,7 +4896,7 @@
               <w:color w:val="auto"/>
             </w:rPr>
           </w:pPr>
-          <w:hyperlink w:anchor="_Toc468233480" w:history="1">
+          <w:hyperlink w:anchor="_Toc470217102" w:history="1">
             <w:r>
               <w:rPr>
                 <w:rStyle w:val="Hyperlink"/>
@@ -4963,7 +4943,7 @@
                 <w:noProof/>
                 <w:webHidden/>
               </w:rPr>
-              <w:instrText xml:space="preserve"> PAGEREF _Toc468233480 \h </w:instrText>
+              <w:instrText xml:space="preserve"> PAGEREF _Toc470217102 \h </w:instrText>
             </w:r>
             <w:r>
               <w:rPr>
@@ -4983,7 +4963,7 @@
                 <w:noProof/>
                 <w:webHidden/>
               </w:rPr>
-              <w:t>22</w:t>
+              <w:t>24</w:t>
             </w:r>
             <w:r>
               <w:rPr>
@@ -5007,7 +4987,7 @@
               <w:color w:val="auto"/>
             </w:rPr>
           </w:pPr>
-          <w:hyperlink w:anchor="_Toc468233481" w:history="1">
+          <w:hyperlink w:anchor="_Toc470217103" w:history="1">
             <w:r>
               <w:rPr>
                 <w:rStyle w:val="Hyperlink"/>
@@ -5054,7 +5034,7 @@
                 <w:noProof/>
                 <w:webHidden/>
               </w:rPr>
-              <w:instrText xml:space="preserve"> PAGEREF _Toc468233481 \h </w:instrText>
+              <w:instrText xml:space="preserve"> PAGEREF _Toc470217103 \h </w:instrText>
             </w:r>
             <w:r>
               <w:rPr>
@@ -5074,7 +5054,7 @@
                 <w:noProof/>
                 <w:webHidden/>
               </w:rPr>
-              <w:t>24</w:t>
+              <w:t>26</w:t>
             </w:r>
             <w:r>
               <w:rPr>
@@ -5098,7 +5078,7 @@
               <w:color w:val="auto"/>
             </w:rPr>
           </w:pPr>
-          <w:hyperlink w:anchor="_Toc468233482" w:history="1">
+          <w:hyperlink w:anchor="_Toc470217104" w:history="1">
             <w:r>
               <w:rPr>
                 <w:rStyle w:val="Hyperlink"/>
@@ -5144,7 +5124,7 @@
                 <w:noProof/>
                 <w:webHidden/>
               </w:rPr>
-              <w:instrText xml:space="preserve"> PAGEREF _Toc468233482 \h </w:instrText>
+              <w:instrText xml:space="preserve"> PAGEREF _Toc470217104 \h </w:instrText>
             </w:r>
             <w:r>
               <w:rPr>
@@ -5164,7 +5144,7 @@
                 <w:noProof/>
                 <w:webHidden/>
               </w:rPr>
-              <w:t>25</w:t>
+              <w:t>27</w:t>
             </w:r>
             <w:r>
               <w:rPr>
@@ -5188,7 +5168,7 @@
               <w:color w:val="auto"/>
             </w:rPr>
           </w:pPr>
-          <w:hyperlink w:anchor="_Toc468233483" w:history="1">
+          <w:hyperlink w:anchor="_Toc470217105" w:history="1">
             <w:r>
               <w:rPr>
                 <w:rStyle w:val="Hyperlink"/>
@@ -5234,7 +5214,7 @@
                 <w:noProof/>
                 <w:webHidden/>
               </w:rPr>
-              <w:instrText xml:space="preserve"> PAGEREF _Toc468233483 \h </w:instrText>
+              <w:instrText xml:space="preserve"> PAGEREF _Toc470217105 \h </w:instrText>
             </w:r>
             <w:r>
               <w:rPr>
@@ -5254,7 +5234,7 @@
                 <w:noProof/>
                 <w:webHidden/>
               </w:rPr>
-              <w:t>29</w:t>
+              <w:t>31</w:t>
             </w:r>
             <w:r>
               <w:rPr>
@@ -5278,7 +5258,7 @@
               <w:color w:val="auto"/>
             </w:rPr>
           </w:pPr>
-          <w:hyperlink w:anchor="_Toc468233484" w:history="1">
+          <w:hyperlink w:anchor="_Toc470217106" w:history="1">
             <w:r>
               <w:rPr>
                 <w:rStyle w:val="Hyperlink"/>
@@ -5324,7 +5304,7 @@
                 <w:noProof/>
                 <w:webHidden/>
               </w:rPr>
-              <w:instrText xml:space="preserve"> PAGEREF _Toc468233484 \h </w:instrText>
+              <w:instrText xml:space="preserve"> PAGEREF _Toc470217106 \h </w:instrText>
             </w:r>
             <w:r>
               <w:rPr>
@@ -5344,7 +5324,7 @@
                 <w:noProof/>
                 <w:webHidden/>
               </w:rPr>
-              <w:t>29</w:t>
+              <w:t>32</w:t>
             </w:r>
             <w:r>
               <w:rPr>
@@ -5367,7 +5347,7 @@
               <w:color w:val="auto"/>
             </w:rPr>
           </w:pPr>
-          <w:hyperlink w:anchor="_Toc468233485" w:history="1">
+          <w:hyperlink w:anchor="_Toc470217107" w:history="1">
             <w:r>
               <w:rPr>
                 <w:rStyle w:val="Hyperlink"/>
@@ -5396,7 +5376,7 @@
                 <w:noProof/>
                 <w:webHidden/>
               </w:rPr>
-              <w:instrText xml:space="preserve"> PAGEREF _Toc468233485 \h </w:instrText>
+              <w:instrText xml:space="preserve"> PAGEREF _Toc470217107 \h </w:instrText>
             </w:r>
             <w:r>
               <w:rPr>
@@ -5416,7 +5396,7 @@
                 <w:noProof/>
                 <w:webHidden/>
               </w:rPr>
-              <w:t>30</w:t>
+              <w:t>33</w:t>
             </w:r>
             <w:r>
               <w:rPr>
@@ -5439,7 +5419,7 @@
               <w:color w:val="auto"/>
             </w:rPr>
           </w:pPr>
-          <w:hyperlink w:anchor="_Toc468233486" w:history="1">
+          <w:hyperlink w:anchor="_Toc470217108" w:history="1">
             <w:r>
               <w:rPr>
                 <w:rStyle w:val="Hyperlink"/>
@@ -5468,7 +5448,7 @@
                 <w:noProof/>
                 <w:webHidden/>
               </w:rPr>
-              <w:instrText xml:space="preserve"> PAGEREF _Toc468233486 \h </w:instrText>
+              <w:instrText xml:space="preserve"> PAGEREF _Toc470217108 \h </w:instrText>
             </w:r>
             <w:r>
               <w:rPr>
@@ -5488,7 +5468,7 @@
                 <w:noProof/>
                 <w:webHidden/>
               </w:rPr>
-              <w:t>33</w:t>
+              <w:t>36</w:t>
             </w:r>
             <w:r>
               <w:rPr>
@@ -5528,7 +5508,7 @@
           <w:szCs w:val="24"/>
         </w:rPr>
       </w:pPr>
-      <w:bookmarkStart w:id="4" w:name="_Toc468233461"/>
+      <w:bookmarkStart w:id="4" w:name="_Toc470217083"/>
       <w:r>
         <w:rPr>
           <w:rFonts w:ascii="Times New Roman" w:hAnsi="Times New Roman" w:cs="Times New Roman"/>
@@ -6459,6 +6439,23 @@
           <w:szCs w:val="24"/>
         </w:rPr>
         <w:t xml:space="preserve"> a sua organização viva, assim como a evolução.</w:t>
+      </w:r>
+    </w:p>
+    <w:p>
+      <w:pPr>
+        <w:rPr>
+          <w:rFonts w:ascii="Times New Roman" w:hAnsi="Times New Roman" w:cs="Times New Roman"/>
+          <w:sz w:val="24"/>
+          <w:szCs w:val="24"/>
+        </w:rPr>
+      </w:pPr>
+      <w:r>
+        <w:rPr>
+          <w:rFonts w:ascii="Times New Roman" w:hAnsi="Times New Roman" w:cs="Times New Roman"/>
+          <w:sz w:val="24"/>
+          <w:szCs w:val="24"/>
+        </w:rPr>
+        <w:br w:type="page"/>
       </w:r>
     </w:p>
     <w:p>
@@ -6474,7 +6471,7 @@
           <w:szCs w:val="24"/>
         </w:rPr>
       </w:pPr>
-      <w:bookmarkStart w:id="5" w:name="_Toc468233462"/>
+      <w:bookmarkStart w:id="5" w:name="_Toc470217084"/>
       <w:r>
         <w:rPr>
           <w:rFonts w:ascii="Times New Roman" w:hAnsi="Times New Roman" w:cs="Times New Roman"/>
@@ -6482,6 +6479,7 @@
           <w:sz w:val="24"/>
           <w:szCs w:val="24"/>
         </w:rPr>
+        <w:lastRenderedPageBreak/>
         <w:t>Elementos da pesquisa</w:t>
       </w:r>
       <w:bookmarkEnd w:id="5"/>
@@ -6499,7 +6497,7 @@
           <w:szCs w:val="24"/>
         </w:rPr>
       </w:pPr>
-      <w:bookmarkStart w:id="6" w:name="_Toc468233463"/>
+      <w:bookmarkStart w:id="6" w:name="_Toc470217085"/>
       <w:r>
         <w:rPr>
           <w:rFonts w:ascii="Times New Roman" w:hAnsi="Times New Roman" w:cs="Times New Roman"/>
@@ -6640,7 +6638,7 @@
           <w:szCs w:val="24"/>
         </w:rPr>
       </w:pPr>
-      <w:bookmarkStart w:id="7" w:name="_Toc468233464"/>
+      <w:bookmarkStart w:id="7" w:name="_Toc470217086"/>
       <w:r>
         <w:rPr>
           <w:rFonts w:ascii="Times New Roman" w:hAnsi="Times New Roman" w:cs="Times New Roman"/>
@@ -6767,7 +6765,7 @@
           <w:szCs w:val="24"/>
         </w:rPr>
       </w:pPr>
-      <w:bookmarkStart w:id="8" w:name="_Toc468233465"/>
+      <w:bookmarkStart w:id="8" w:name="_Toc470217087"/>
       <w:r>
         <w:rPr>
           <w:rFonts w:ascii="Times New Roman" w:hAnsi="Times New Roman" w:cs="Times New Roman"/>
@@ -6816,7 +6814,6 @@
           <w:sz w:val="24"/>
           <w:szCs w:val="24"/>
         </w:rPr>
-        <w:lastRenderedPageBreak/>
         <w:t>- Não, não é possível.</w:t>
       </w:r>
     </w:p>
@@ -6833,7 +6830,7 @@
           <w:szCs w:val="24"/>
         </w:rPr>
       </w:pPr>
-      <w:bookmarkStart w:id="9" w:name="_Toc468233466"/>
+      <w:bookmarkStart w:id="9" w:name="_Toc470217088"/>
       <w:r>
         <w:rPr>
           <w:rFonts w:ascii="Times New Roman" w:hAnsi="Times New Roman" w:cs="Times New Roman"/>
@@ -6856,7 +6853,7 @@
           <w:szCs w:val="24"/>
         </w:rPr>
       </w:pPr>
-      <w:bookmarkStart w:id="10" w:name="_Toc468233467"/>
+      <w:bookmarkStart w:id="10" w:name="_Toc470217089"/>
       <w:r>
         <w:rPr>
           <w:rFonts w:ascii="Times New Roman" w:hAnsi="Times New Roman" w:cs="Times New Roman"/>
@@ -6917,7 +6914,7 @@
           <w:szCs w:val="24"/>
         </w:rPr>
       </w:pPr>
-      <w:bookmarkStart w:id="11" w:name="_Toc468233468"/>
+      <w:bookmarkStart w:id="11" w:name="_Toc470217090"/>
       <w:r>
         <w:rPr>
           <w:rFonts w:ascii="Times New Roman" w:hAnsi="Times New Roman" w:cs="Times New Roman"/>
@@ -7051,6 +7048,7 @@
           <w:sz w:val="24"/>
           <w:szCs w:val="24"/>
         </w:rPr>
+        <w:lastRenderedPageBreak/>
         <w:t xml:space="preserve">- </w:t>
       </w:r>
       <w:r>
@@ -7111,7 +7109,7 @@
           <w:sz w:val="24"/>
           <w:szCs w:val="24"/>
         </w:rPr>
-        <w:t xml:space="preserve">a </w:t>
+        <w:t>a implementação do sistema.</w:t>
       </w:r>
       <w:proofErr w:type="gramStart"/>
       <w:r>
@@ -7120,17 +7118,9 @@
           <w:sz w:val="24"/>
           <w:szCs w:val="24"/>
         </w:rPr>
-        <w:t>implementação</w:t>
+        <w:br w:type="page"/>
       </w:r>
       <w:proofErr w:type="gramEnd"/>
-      <w:r>
-        <w:rPr>
-          <w:rFonts w:ascii="Times New Roman" w:hAnsi="Times New Roman" w:cs="Times New Roman"/>
-          <w:sz w:val="24"/>
-          <w:szCs w:val="24"/>
-        </w:rPr>
-        <w:t xml:space="preserve"> do sistema.</w:t>
-      </w:r>
     </w:p>
     <w:p>
       <w:pPr>
@@ -7145,7 +7135,7 @@
           <w:szCs w:val="24"/>
         </w:rPr>
       </w:pPr>
-      <w:bookmarkStart w:id="12" w:name="_Toc468233469"/>
+      <w:bookmarkStart w:id="12" w:name="_Toc470217091"/>
       <w:r>
         <w:rPr>
           <w:rFonts w:ascii="Times New Roman" w:hAnsi="Times New Roman" w:cs="Times New Roman"/>
@@ -7153,6 +7143,7 @@
           <w:sz w:val="24"/>
           <w:szCs w:val="24"/>
         </w:rPr>
+        <w:lastRenderedPageBreak/>
         <w:t>Referencial teórico</w:t>
       </w:r>
       <w:bookmarkEnd w:id="12"/>
@@ -7451,7 +7442,6 @@
           <w:sz w:val="24"/>
           <w:szCs w:val="24"/>
         </w:rPr>
-        <w:lastRenderedPageBreak/>
         <w:t xml:space="preserve">Tal motivação não precisa estar presente apenas em empresas grandes, pode-se desenvolver um software de apoio ao </w:t>
       </w:r>
       <w:r>
@@ -7616,7 +7606,7 @@
           <w:szCs w:val="24"/>
         </w:rPr>
       </w:pPr>
-      <w:bookmarkStart w:id="13" w:name="_Toc468233470"/>
+      <w:bookmarkStart w:id="13" w:name="_Toc470217092"/>
       <w:r>
         <w:rPr>
           <w:rFonts w:ascii="Times New Roman" w:hAnsi="Times New Roman" w:cs="Times New Roman"/>
@@ -7685,7 +7675,16 @@
           <w:sz w:val="24"/>
           <w:szCs w:val="24"/>
         </w:rPr>
-        <w:t xml:space="preserve"> editor de texto que </w:t>
+        <w:t xml:space="preserve"> </w:t>
+      </w:r>
+      <w:r>
+        <w:rPr>
+          <w:rFonts w:ascii="Times New Roman" w:hAnsi="Times New Roman" w:cs="Times New Roman"/>
+          <w:sz w:val="24"/>
+          <w:szCs w:val="24"/>
+        </w:rPr>
+        <w:lastRenderedPageBreak/>
+        <w:t xml:space="preserve">editor de texto que </w:t>
       </w:r>
       <w:r>
         <w:rPr>
@@ -8392,7 +8391,6 @@
           <w:sz w:val="24"/>
           <w:szCs w:val="24"/>
         </w:rPr>
-        <w:lastRenderedPageBreak/>
         <w:t>2</w:t>
       </w:r>
       <w:proofErr w:type="gramEnd"/>
@@ -8715,7 +8713,16 @@
           <w:sz w:val="24"/>
           <w:szCs w:val="24"/>
         </w:rPr>
-        <w:t xml:space="preserve"> alterações maiores através de comandos que possibilitam a utilização de expressões regulares</w:t>
+        <w:t xml:space="preserve"> alterações maiores através de comandos que </w:t>
+      </w:r>
+      <w:r>
+        <w:rPr>
+          <w:rFonts w:ascii="Times New Roman" w:hAnsi="Times New Roman" w:cs="Times New Roman"/>
+          <w:sz w:val="24"/>
+          <w:szCs w:val="24"/>
+        </w:rPr>
+        <w:lastRenderedPageBreak/>
+        <w:t>possibilitam a utilização de expressões regulares</w:t>
       </w:r>
       <w:r>
         <w:rPr>
@@ -8985,7 +8992,7 @@
           <w:szCs w:val="24"/>
         </w:rPr>
       </w:pPr>
-      <w:bookmarkStart w:id="14" w:name="_Toc468233471"/>
+      <w:bookmarkStart w:id="14" w:name="_Toc470217093"/>
       <w:r>
         <w:rPr>
           <w:rFonts w:ascii="Times New Roman" w:hAnsi="Times New Roman" w:cs="Times New Roman"/>
@@ -9246,7 +9253,6 @@
           <w:sz w:val="24"/>
           <w:szCs w:val="24"/>
         </w:rPr>
-        <w:lastRenderedPageBreak/>
         <w:drawing>
           <wp:inline distT="0" distB="0" distL="0" distR="0" wp14:anchorId="38027839" wp14:editId="1C2CD807">
             <wp:extent cx="4148412" cy="2231859"/>
@@ -9300,7 +9306,7 @@
           <w:color w:val="auto"/>
         </w:rPr>
       </w:pPr>
-      <w:bookmarkStart w:id="15" w:name="_Toc468233381"/>
+      <w:bookmarkStart w:id="15" w:name="_Toc470217023"/>
       <w:r>
         <w:rPr>
           <w:rFonts w:ascii="Times New Roman" w:hAnsi="Times New Roman" w:cs="Times New Roman"/>
@@ -9523,6 +9529,7 @@
           <w:sz w:val="24"/>
           <w:szCs w:val="24"/>
         </w:rPr>
+        <w:lastRenderedPageBreak/>
         <w:t xml:space="preserve">O principal objetivo da </w:t>
       </w:r>
       <w:proofErr w:type="spellStart"/>
@@ -9645,7 +9652,7 @@
           <w:szCs w:val="24"/>
         </w:rPr>
       </w:pPr>
-      <w:bookmarkStart w:id="16" w:name="_Toc468233472"/>
+      <w:bookmarkStart w:id="16" w:name="_Toc470217094"/>
       <w:r>
         <w:rPr>
           <w:rFonts w:ascii="Times New Roman" w:hAnsi="Times New Roman" w:cs="Times New Roman"/>
@@ -10008,7 +10015,6 @@
           <w:sz w:val="24"/>
           <w:szCs w:val="24"/>
         </w:rPr>
-        <w:lastRenderedPageBreak/>
         <w:t>contendo "PHP", indicando que o servidor de hospedagem de fato tinha o PHP instalado. Este número pode ser equiparado com aproximadamente 1% de todos o</w:t>
       </w:r>
       <w:r>
@@ -10477,7 +10483,16 @@
           <w:sz w:val="24"/>
           <w:szCs w:val="24"/>
         </w:rPr>
-        <w:t xml:space="preserve"> decidiram colaborar no desenvolvimento de uma nova e independente linguagem de programação. Essa nova linguagem foi lançada com um novo nome, que removeu a impressão do limitado uso pessoal que o nome PHP/FI 2.0 tinha mantido. Foi renomeado simplesmente para 'PHP</w:t>
+        <w:t xml:space="preserve"> decidiram colaborar no </w:t>
+      </w:r>
+      <w:r>
+        <w:rPr>
+          <w:rFonts w:ascii="Times New Roman" w:hAnsi="Times New Roman" w:cs="Times New Roman"/>
+          <w:sz w:val="24"/>
+          <w:szCs w:val="24"/>
+        </w:rPr>
+        <w:lastRenderedPageBreak/>
+        <w:t>desenvolvimento de uma nova e independente linguagem de programação. Essa nova linguagem foi lançada com um novo nome, que removeu a impressão do limitado uso pessoal que o nome PHP/FI 2.0 tinha mantido. Foi renomeado simplesmente para 'PHP</w:t>
       </w:r>
       <w:r>
         <w:rPr>
@@ -11018,16 +11033,7 @@
           <w:sz w:val="24"/>
           <w:szCs w:val="24"/>
         </w:rPr>
-        <w:t xml:space="preserve">Além de ser </w:t>
-      </w:r>
-      <w:r>
-        <w:rPr>
-          <w:rFonts w:ascii="Times New Roman" w:hAnsi="Times New Roman" w:cs="Times New Roman"/>
-          <w:sz w:val="24"/>
-          <w:szCs w:val="24"/>
-        </w:rPr>
-        <w:lastRenderedPageBreak/>
-        <w:t>hoje a linguagem mais utilizada para servidores web no mundo, o PHP</w:t>
+        <w:t>Além de ser hoje a linguagem mais utilizada para servidores web no mundo, o PHP</w:t>
       </w:r>
       <w:r>
         <w:rPr>
@@ -11319,7 +11325,16 @@
           <w:sz w:val="24"/>
           <w:szCs w:val="24"/>
         </w:rPr>
-        <w:t xml:space="preserve"> voluntariamente para melhorar a comunicação e o compartilhamento com outros frameworks (LOCKHART, 2015, </w:t>
+        <w:t xml:space="preserve"> </w:t>
+      </w:r>
+      <w:r>
+        <w:rPr>
+          <w:rFonts w:ascii="Times New Roman" w:hAnsi="Times New Roman" w:cs="Times New Roman"/>
+          <w:sz w:val="24"/>
+          <w:szCs w:val="24"/>
+        </w:rPr>
+        <w:lastRenderedPageBreak/>
+        <w:t xml:space="preserve">voluntariamente para melhorar a comunicação e o compartilhamento com outros frameworks (LOCKHART, 2015, </w:t>
       </w:r>
       <w:proofErr w:type="spellStart"/>
       <w:r>
@@ -11794,7 +11809,6 @@
           <w:sz w:val="24"/>
           <w:szCs w:val="24"/>
         </w:rPr>
-        <w:lastRenderedPageBreak/>
         <w:t xml:space="preserve">métodos, </w:t>
       </w:r>
       <w:r>
@@ -11901,7 +11915,7 @@
           <w:szCs w:val="24"/>
         </w:rPr>
       </w:pPr>
-      <w:bookmarkStart w:id="17" w:name="_Toc468233473"/>
+      <w:bookmarkStart w:id="17" w:name="_Toc470217095"/>
       <w:r>
         <w:rPr>
           <w:rFonts w:ascii="Times New Roman" w:hAnsi="Times New Roman" w:cs="Times New Roman"/>
@@ -12084,6 +12098,7 @@
           <w:sz w:val="24"/>
           <w:szCs w:val="24"/>
         </w:rPr>
+        <w:lastRenderedPageBreak/>
         <w:t xml:space="preserve">Dentre vários sistemas de gerência, encontram-se o </w:t>
       </w:r>
       <w:proofErr w:type="spellStart"/>
@@ -12305,7 +12320,7 @@
           <w:color w:val="auto"/>
         </w:rPr>
       </w:pPr>
-      <w:bookmarkStart w:id="18" w:name="_Toc468233382"/>
+      <w:bookmarkStart w:id="18" w:name="_Toc470217024"/>
       <w:r>
         <w:rPr>
           <w:rFonts w:ascii="Times New Roman" w:hAnsi="Times New Roman" w:cs="Times New Roman"/>
@@ -12462,7 +12477,6 @@
           <w:sz w:val="24"/>
           <w:szCs w:val="24"/>
         </w:rPr>
-        <w:lastRenderedPageBreak/>
         <w:t xml:space="preserve">O SGBD </w:t>
       </w:r>
       <w:proofErr w:type="gramStart"/>
@@ -12881,6 +12895,7 @@
           <w:sz w:val="24"/>
           <w:szCs w:val="24"/>
         </w:rPr>
+        <w:lastRenderedPageBreak/>
         <w:t>Tendo em vista que</w:t>
       </w:r>
       <w:r>
@@ -13043,7 +13058,7 @@
           <w:szCs w:val="24"/>
         </w:rPr>
       </w:pPr>
-      <w:bookmarkStart w:id="19" w:name="_Toc468233474"/>
+      <w:bookmarkStart w:id="19" w:name="_Toc470217096"/>
       <w:r>
         <w:rPr>
           <w:rFonts w:ascii="Times New Roman" w:hAnsi="Times New Roman" w:cs="Times New Roman"/>
@@ -13270,7 +13285,6 @@
           <w:sz w:val="24"/>
           <w:szCs w:val="24"/>
         </w:rPr>
-        <w:lastRenderedPageBreak/>
         <w:t xml:space="preserve">Em 2005, o relacionamento entre a comunidade que desenvolvia o </w:t>
       </w:r>
       <w:proofErr w:type="spellStart"/>
@@ -13510,6 +13524,7 @@
           <w:sz w:val="24"/>
           <w:szCs w:val="24"/>
         </w:rPr>
+        <w:lastRenderedPageBreak/>
         <w:t xml:space="preserve">Desde sua concepção em 2005, o </w:t>
       </w:r>
       <w:proofErr w:type="spellStart"/>
@@ -13689,7 +13704,7 @@
           <w:szCs w:val="24"/>
         </w:rPr>
       </w:pPr>
-      <w:bookmarkStart w:id="20" w:name="_Toc468233475"/>
+      <w:bookmarkStart w:id="20" w:name="_Toc470217097"/>
       <w:r>
         <w:rPr>
           <w:rFonts w:ascii="Times New Roman" w:hAnsi="Times New Roman" w:cs="Times New Roman"/>
@@ -13889,16 +13904,7 @@
           <w:sz w:val="24"/>
           <w:szCs w:val="24"/>
         </w:rPr>
-        <w:t xml:space="preserve"> a </w:t>
-      </w:r>
-      <w:r>
-        <w:rPr>
-          <w:rFonts w:ascii="Times New Roman" w:hAnsi="Times New Roman" w:cs="Times New Roman"/>
-          <w:sz w:val="24"/>
-          <w:szCs w:val="24"/>
-        </w:rPr>
-        <w:lastRenderedPageBreak/>
-        <w:t>mesma já terá todas as suas dependências contempla</w:t>
+        <w:t xml:space="preserve"> a mesma já terá todas as suas dependências contempla</w:t>
       </w:r>
       <w:r>
         <w:rPr>
@@ -14266,6 +14272,23 @@
           <w:szCs w:val="24"/>
         </w:rPr>
         <w:t>.</w:t>
+      </w:r>
+    </w:p>
+    <w:p>
+      <w:pPr>
+        <w:rPr>
+          <w:rFonts w:ascii="Times New Roman" w:hAnsi="Times New Roman" w:cs="Times New Roman"/>
+          <w:sz w:val="24"/>
+          <w:szCs w:val="24"/>
+        </w:rPr>
+      </w:pPr>
+      <w:r>
+        <w:rPr>
+          <w:rFonts w:ascii="Times New Roman" w:hAnsi="Times New Roman" w:cs="Times New Roman"/>
+          <w:sz w:val="24"/>
+          <w:szCs w:val="24"/>
+        </w:rPr>
+        <w:br w:type="page"/>
       </w:r>
     </w:p>
     <w:p>
@@ -14281,7 +14304,7 @@
           <w:szCs w:val="24"/>
         </w:rPr>
       </w:pPr>
-      <w:bookmarkStart w:id="21" w:name="_Toc468233476"/>
+      <w:bookmarkStart w:id="21" w:name="_Toc470217098"/>
       <w:r>
         <w:rPr>
           <w:rFonts w:ascii="Times New Roman" w:hAnsi="Times New Roman" w:cs="Times New Roman"/>
@@ -14289,6 +14312,7 @@
           <w:sz w:val="24"/>
           <w:szCs w:val="24"/>
         </w:rPr>
+        <w:lastRenderedPageBreak/>
         <w:t>Metodologia</w:t>
       </w:r>
       <w:bookmarkEnd w:id="21"/>
@@ -14947,7 +14971,6 @@
           <w:sz w:val="24"/>
           <w:szCs w:val="24"/>
         </w:rPr>
-        <w:lastRenderedPageBreak/>
         <w:t xml:space="preserve">- </w:t>
       </w:r>
       <w:proofErr w:type="spellStart"/>
@@ -15328,6 +15351,7 @@
           <w:sz w:val="24"/>
           <w:szCs w:val="24"/>
         </w:rPr>
+        <w:lastRenderedPageBreak/>
         <w:t xml:space="preserve">Após os requisitos serem verificados, </w:t>
       </w:r>
       <w:r>
@@ -15364,7 +15388,7 @@
           <w:sz w:val="24"/>
           <w:szCs w:val="24"/>
         </w:rPr>
-        <w:t xml:space="preserve"> a estrutura do banco de dados utilizado pelo software.</w:t>
+        <w:t xml:space="preserve"> a estrutura do banco d</w:t>
       </w:r>
       <w:r>
         <w:rPr>
@@ -15373,171 +15397,7 @@
           <w:sz w:val="24"/>
           <w:szCs w:val="24"/>
         </w:rPr>
-        <w:t xml:space="preserve"> A </w:t>
-      </w:r>
-      <w:proofErr w:type="gramStart"/>
-      <w:r>
-        <w:rPr>
-          <w:rFonts w:ascii="Times New Roman" w:hAnsi="Times New Roman" w:cs="Times New Roman"/>
-          <w:color w:val="000000" w:themeColor="text1"/>
-          <w:sz w:val="24"/>
-          <w:szCs w:val="24"/>
-        </w:rPr>
-        <w:t>implementação</w:t>
-      </w:r>
-      <w:proofErr w:type="gramEnd"/>
-      <w:r>
-        <w:rPr>
-          <w:rFonts w:ascii="Times New Roman" w:hAnsi="Times New Roman" w:cs="Times New Roman"/>
-          <w:color w:val="000000" w:themeColor="text1"/>
-          <w:sz w:val="24"/>
-          <w:szCs w:val="24"/>
-        </w:rPr>
-        <w:t xml:space="preserve"> foi</w:t>
-      </w:r>
-      <w:r>
-        <w:rPr>
-          <w:rFonts w:ascii="Times New Roman" w:hAnsi="Times New Roman" w:cs="Times New Roman"/>
-          <w:sz w:val="24"/>
-          <w:szCs w:val="24"/>
-        </w:rPr>
-        <w:t xml:space="preserve"> realizad</w:t>
-      </w:r>
-      <w:r>
-        <w:rPr>
-          <w:rFonts w:ascii="Times New Roman" w:hAnsi="Times New Roman" w:cs="Times New Roman"/>
-          <w:sz w:val="24"/>
-          <w:szCs w:val="24"/>
-        </w:rPr>
-        <w:t>a</w:t>
-      </w:r>
-      <w:r>
-        <w:rPr>
-          <w:rFonts w:ascii="Times New Roman" w:hAnsi="Times New Roman" w:cs="Times New Roman"/>
-          <w:sz w:val="24"/>
-          <w:szCs w:val="24"/>
-        </w:rPr>
-        <w:t xml:space="preserve"> através das</w:t>
-      </w:r>
-      <w:r>
-        <w:rPr>
-          <w:rFonts w:ascii="Times New Roman" w:hAnsi="Times New Roman" w:cs="Times New Roman"/>
-          <w:sz w:val="24"/>
-          <w:szCs w:val="24"/>
-        </w:rPr>
-        <w:t xml:space="preserve"> ferramentas descritas na seção três deste artigo, e </w:t>
-      </w:r>
-      <w:r>
-        <w:rPr>
-          <w:rFonts w:ascii="Times New Roman" w:hAnsi="Times New Roman" w:cs="Times New Roman"/>
-          <w:sz w:val="24"/>
-          <w:szCs w:val="24"/>
-        </w:rPr>
-        <w:t>de acord</w:t>
-      </w:r>
-      <w:r>
-        <w:rPr>
-          <w:rFonts w:ascii="Times New Roman" w:hAnsi="Times New Roman" w:cs="Times New Roman"/>
-          <w:sz w:val="24"/>
-          <w:szCs w:val="24"/>
-        </w:rPr>
-        <w:t xml:space="preserve">o com os padrões de </w:t>
-      </w:r>
-      <w:r>
-        <w:rPr>
-          <w:rFonts w:ascii="Times New Roman" w:hAnsi="Times New Roman" w:cs="Times New Roman"/>
-          <w:sz w:val="24"/>
-          <w:szCs w:val="24"/>
-        </w:rPr>
-        <w:t>arquitetura</w:t>
-      </w:r>
-      <w:r>
-        <w:rPr>
-          <w:rFonts w:ascii="Times New Roman" w:hAnsi="Times New Roman" w:cs="Times New Roman"/>
-          <w:sz w:val="24"/>
-          <w:szCs w:val="24"/>
-        </w:rPr>
-        <w:t xml:space="preserve"> MVC</w:t>
-      </w:r>
-      <w:r>
-        <w:rPr>
-          <w:rFonts w:ascii="Times New Roman" w:hAnsi="Times New Roman" w:cs="Times New Roman"/>
-          <w:sz w:val="24"/>
-          <w:szCs w:val="24"/>
-        </w:rPr>
-        <w:fldChar w:fldCharType="begin"/>
-      </w:r>
-      <w:r>
-        <w:rPr>
-          <w:rFonts w:ascii="Times New Roman" w:hAnsi="Times New Roman" w:cs="Times New Roman"/>
-          <w:sz w:val="24"/>
-          <w:szCs w:val="24"/>
-        </w:rPr>
-        <w:instrText xml:space="preserve"> XE "MVC:Model View Controller" </w:instrText>
-      </w:r>
-      <w:r>
-        <w:rPr>
-          <w:rFonts w:ascii="Times New Roman" w:hAnsi="Times New Roman" w:cs="Times New Roman"/>
-          <w:sz w:val="24"/>
-          <w:szCs w:val="24"/>
-        </w:rPr>
-        <w:fldChar w:fldCharType="end"/>
-      </w:r>
-      <w:r>
-        <w:rPr>
-          <w:rFonts w:ascii="Times New Roman" w:hAnsi="Times New Roman" w:cs="Times New Roman"/>
-          <w:sz w:val="24"/>
-          <w:szCs w:val="24"/>
-        </w:rPr>
-        <w:t xml:space="preserve"> e DAO</w:t>
-      </w:r>
-      <w:r>
-        <w:rPr>
-          <w:rFonts w:ascii="Times New Roman" w:hAnsi="Times New Roman" w:cs="Times New Roman"/>
-          <w:sz w:val="24"/>
-          <w:szCs w:val="24"/>
-        </w:rPr>
-        <w:fldChar w:fldCharType="begin"/>
-      </w:r>
-      <w:r>
-        <w:rPr>
-          <w:rFonts w:ascii="Times New Roman" w:hAnsi="Times New Roman" w:cs="Times New Roman"/>
-          <w:sz w:val="24"/>
-          <w:szCs w:val="24"/>
-        </w:rPr>
-        <w:instrText xml:space="preserve"> XE "DAO:Data Access Object" </w:instrText>
-      </w:r>
-      <w:r>
-        <w:rPr>
-          <w:rFonts w:ascii="Times New Roman" w:hAnsi="Times New Roman" w:cs="Times New Roman"/>
-          <w:sz w:val="24"/>
-          <w:szCs w:val="24"/>
-        </w:rPr>
-        <w:fldChar w:fldCharType="end"/>
-      </w:r>
-      <w:r>
-        <w:rPr>
-          <w:rFonts w:ascii="Times New Roman" w:hAnsi="Times New Roman" w:cs="Times New Roman"/>
-          <w:sz w:val="24"/>
-          <w:szCs w:val="24"/>
-        </w:rPr>
-        <w:t>, garantindo que o sistema fosse</w:t>
-      </w:r>
-      <w:r>
-        <w:rPr>
-          <w:rFonts w:ascii="Times New Roman" w:hAnsi="Times New Roman" w:cs="Times New Roman"/>
-          <w:sz w:val="24"/>
-          <w:szCs w:val="24"/>
-        </w:rPr>
-        <w:t xml:space="preserve"> estruturado</w:t>
-      </w:r>
-      <w:r>
-        <w:rPr>
-          <w:rFonts w:ascii="Times New Roman" w:hAnsi="Times New Roman" w:cs="Times New Roman"/>
-          <w:sz w:val="24"/>
-          <w:szCs w:val="24"/>
-        </w:rPr>
-        <w:t xml:space="preserve"> de forma organizada e clara. </w:t>
+        <w:t>e dados utilizado pelo software, e o diagrama de classes para poder iniciar o desenvolvimento do software.</w:t>
       </w:r>
     </w:p>
     <w:p>
@@ -15557,7 +15417,23 @@
           <w:sz w:val="24"/>
           <w:szCs w:val="24"/>
         </w:rPr>
-        <w:t xml:space="preserve">Ao final do desenvolvimento do software, foi disponibilizado no repositório de dados disponível em </w:t>
+        <w:t>Ao final</w:t>
+      </w:r>
+      <w:r>
+        <w:rPr>
+          <w:rFonts w:ascii="Times New Roman" w:hAnsi="Times New Roman" w:cs="Times New Roman"/>
+          <w:sz w:val="24"/>
+          <w:szCs w:val="24"/>
+        </w:rPr>
+        <w:t xml:space="preserve"> do desenvolvimento,</w:t>
+      </w:r>
+      <w:r>
+        <w:rPr>
+          <w:rFonts w:ascii="Times New Roman" w:hAnsi="Times New Roman" w:cs="Times New Roman"/>
+          <w:sz w:val="24"/>
+          <w:szCs w:val="24"/>
+        </w:rPr>
+        <w:t xml:space="preserve"> foi disponibilizado no repositório de dados disponível em </w:t>
       </w:r>
       <w:hyperlink r:id="rId16" w:history="1">
         <w:r>
@@ -15767,6 +15643,23 @@
     </w:p>
     <w:p>
       <w:pPr>
+        <w:rPr>
+          <w:rFonts w:ascii="Times New Roman" w:hAnsi="Times New Roman" w:cs="Times New Roman"/>
+          <w:sz w:val="24"/>
+          <w:szCs w:val="24"/>
+        </w:rPr>
+      </w:pPr>
+      <w:r>
+        <w:rPr>
+          <w:rFonts w:ascii="Times New Roman" w:hAnsi="Times New Roman" w:cs="Times New Roman"/>
+          <w:sz w:val="24"/>
+          <w:szCs w:val="24"/>
+        </w:rPr>
+        <w:br w:type="page"/>
+      </w:r>
+    </w:p>
+    <w:p>
+      <w:pPr>
         <w:pStyle w:val="Ttulo1"/>
         <w:spacing w:before="120" w:line="360" w:lineRule="auto"/>
         <w:ind w:left="431" w:hanging="431"/>
@@ -15778,7 +15671,7 @@
           <w:szCs w:val="24"/>
         </w:rPr>
       </w:pPr>
-      <w:bookmarkStart w:id="22" w:name="_Toc468233477"/>
+      <w:bookmarkStart w:id="22" w:name="_Toc470217099"/>
       <w:r>
         <w:rPr>
           <w:rFonts w:ascii="Times New Roman" w:hAnsi="Times New Roman" w:cs="Times New Roman"/>
@@ -15786,6 +15679,7 @@
           <w:sz w:val="24"/>
           <w:szCs w:val="24"/>
         </w:rPr>
+        <w:lastRenderedPageBreak/>
         <w:t>Banco de ideias</w:t>
       </w:r>
       <w:bookmarkEnd w:id="22"/>
@@ -15957,16 +15851,7 @@
           <w:sz w:val="24"/>
           <w:szCs w:val="24"/>
         </w:rPr>
-        <w:t xml:space="preserve"> para “em andamento’, o usuário receberá mais cinco pontos, para ideias que forem aprovadas, o usuário recebera dez </w:t>
-      </w:r>
-      <w:r>
-        <w:rPr>
-          <w:rFonts w:ascii="Times New Roman" w:hAnsi="Times New Roman" w:cs="Times New Roman"/>
-          <w:sz w:val="24"/>
-          <w:szCs w:val="24"/>
-        </w:rPr>
-        <w:lastRenderedPageBreak/>
-        <w:t>ponto</w:t>
+        <w:t xml:space="preserve"> para “em andamento’, o usuário receberá mais cinco pontos, para ideias que forem aprovadas, o usuário recebera dez ponto</w:t>
       </w:r>
       <w:r>
         <w:rPr>
@@ -16127,7 +16012,7 @@
           <w:szCs w:val="24"/>
         </w:rPr>
       </w:pPr>
-      <w:bookmarkStart w:id="23" w:name="_Toc468233478"/>
+      <w:bookmarkStart w:id="23" w:name="_Toc470217100"/>
       <w:r>
         <w:rPr>
           <w:rFonts w:ascii="Times New Roman" w:hAnsi="Times New Roman" w:cs="Times New Roman"/>
@@ -16156,10 +16041,71 @@
       <w:r>
         <w:rPr>
           <w:rFonts w:ascii="Times New Roman" w:hAnsi="Times New Roman" w:cs="Times New Roman"/>
-          <w:sz w:val="24"/>
-          <w:szCs w:val="24"/>
-        </w:rPr>
-        <w:t>O software Banco de Ideias tem como proposito auxiliar gestores de empresas de todos os portes, isso inclui empresas que podem não ter um setor dedicado para TI</w:t>
+          <w:color w:val="000000" w:themeColor="text1"/>
+          <w:sz w:val="24"/>
+          <w:szCs w:val="24"/>
+        </w:rPr>
+        <w:t xml:space="preserve">A </w:t>
+      </w:r>
+      <w:proofErr w:type="gramStart"/>
+      <w:r>
+        <w:rPr>
+          <w:rFonts w:ascii="Times New Roman" w:hAnsi="Times New Roman" w:cs="Times New Roman"/>
+          <w:color w:val="000000" w:themeColor="text1"/>
+          <w:sz w:val="24"/>
+          <w:szCs w:val="24"/>
+        </w:rPr>
+        <w:t>implementação</w:t>
+      </w:r>
+      <w:proofErr w:type="gramEnd"/>
+      <w:r>
+        <w:rPr>
+          <w:rFonts w:ascii="Times New Roman" w:hAnsi="Times New Roman" w:cs="Times New Roman"/>
+          <w:color w:val="000000" w:themeColor="text1"/>
+          <w:sz w:val="24"/>
+          <w:szCs w:val="24"/>
+        </w:rPr>
+        <w:t xml:space="preserve"> foi</w:t>
+      </w:r>
+      <w:r>
+        <w:rPr>
+          <w:rFonts w:ascii="Times New Roman" w:hAnsi="Times New Roman" w:cs="Times New Roman"/>
+          <w:sz w:val="24"/>
+          <w:szCs w:val="24"/>
+        </w:rPr>
+        <w:t xml:space="preserve"> realizad</w:t>
+      </w:r>
+      <w:r>
+        <w:rPr>
+          <w:rFonts w:ascii="Times New Roman" w:hAnsi="Times New Roman" w:cs="Times New Roman"/>
+          <w:sz w:val="24"/>
+          <w:szCs w:val="24"/>
+        </w:rPr>
+        <w:t>a através das</w:t>
+      </w:r>
+      <w:r>
+        <w:rPr>
+          <w:rFonts w:ascii="Times New Roman" w:hAnsi="Times New Roman" w:cs="Times New Roman"/>
+          <w:sz w:val="24"/>
+          <w:szCs w:val="24"/>
+        </w:rPr>
+        <w:t xml:space="preserve"> ferramentas descritas na seção três deste artigo, e de acordo com os padrões de </w:t>
+      </w:r>
+      <w:r>
+        <w:rPr>
+          <w:rFonts w:ascii="Times New Roman" w:hAnsi="Times New Roman" w:cs="Times New Roman"/>
+          <w:sz w:val="24"/>
+          <w:szCs w:val="24"/>
+        </w:rPr>
+        <w:t>arquitetura</w:t>
+      </w:r>
+      <w:r>
+        <w:rPr>
+          <w:rFonts w:ascii="Times New Roman" w:hAnsi="Times New Roman" w:cs="Times New Roman"/>
+          <w:sz w:val="24"/>
+          <w:szCs w:val="24"/>
+        </w:rPr>
+        <w:t xml:space="preserve"> MVC</w:t>
       </w:r>
       <w:r>
         <w:rPr>
@@ -16175,7 +16121,7 @@
           <w:sz w:val="24"/>
           <w:szCs w:val="24"/>
         </w:rPr>
-        <w:instrText xml:space="preserve"> XE "TI:Técnologia da Informação" </w:instrText>
+        <w:instrText xml:space="preserve"> XE "MVC:Model View Controller" </w:instrText>
       </w:r>
       <w:r>
         <w:rPr>
@@ -16191,7 +16137,56 @@
           <w:sz w:val="24"/>
           <w:szCs w:val="24"/>
         </w:rPr>
-        <w:t>, o que dificultaria o processo de implantação do sistema na empresa, tendo em vista que é necessário ter um servidor web para servir as páginas para o usuário, uma base de dados para armazenar as informações e a linguagem de programação instalada e configurada para integrá-la aos demais itens citados.</w:t>
+        <w:t xml:space="preserve">, no qual divide as classes do sistema em camadas de modelo, visualização e controlador. Também foi utilizado o padrão de arquitetura </w:t>
+      </w:r>
+      <w:r>
+        <w:rPr>
+          <w:rFonts w:ascii="Times New Roman" w:hAnsi="Times New Roman" w:cs="Times New Roman"/>
+          <w:sz w:val="24"/>
+          <w:szCs w:val="24"/>
+        </w:rPr>
+        <w:t>DAO</w:t>
+      </w:r>
+      <w:r>
+        <w:rPr>
+          <w:rFonts w:ascii="Times New Roman" w:hAnsi="Times New Roman" w:cs="Times New Roman"/>
+          <w:sz w:val="24"/>
+          <w:szCs w:val="24"/>
+        </w:rPr>
+        <w:fldChar w:fldCharType="begin"/>
+      </w:r>
+      <w:r>
+        <w:instrText xml:space="preserve"> XE "</w:instrText>
+      </w:r>
+      <w:r>
+        <w:rPr>
+          <w:rFonts w:ascii="Times New Roman" w:hAnsi="Times New Roman" w:cs="Times New Roman"/>
+          <w:sz w:val="24"/>
+          <w:szCs w:val="24"/>
+        </w:rPr>
+        <w:instrText>DAO:</w:instrText>
+      </w:r>
+      <w:r>
+        <w:instrText>Data Access Object</w:instrText>
+      </w:r>
+      <w:r>
+        <w:instrText xml:space="preserve">" </w:instrText>
+      </w:r>
+      <w:r>
+        <w:rPr>
+          <w:rFonts w:ascii="Times New Roman" w:hAnsi="Times New Roman" w:cs="Times New Roman"/>
+          <w:sz w:val="24"/>
+          <w:szCs w:val="24"/>
+        </w:rPr>
+        <w:fldChar w:fldCharType="end"/>
+      </w:r>
+      <w:r>
+        <w:rPr>
+          <w:rFonts w:ascii="Times New Roman" w:hAnsi="Times New Roman" w:cs="Times New Roman"/>
+          <w:sz w:val="24"/>
+          <w:szCs w:val="24"/>
+        </w:rPr>
+        <w:t>, que fornece uma camada dedicada para tratar as persistências dos objetos na base de dados, essa camada está localizada dentro da camada de modelo, juntamente com as classes de validação e regras de negócio.</w:t>
       </w:r>
     </w:p>
     <w:p>
@@ -16214,25 +16209,31 @@
           <w:sz w:val="24"/>
           <w:szCs w:val="24"/>
         </w:rPr>
-        <w:t xml:space="preserve">Com o intuito de facilitar o processo de implantação do sistema, optou-se por efetuar a distribuição da maquina virtual utilizada durante o desenvolvimento da aplicação, não sendo necessário efetuar nenhuma configuração por parte do usuário que utilizar essa máquina, apenas importar o arquivo com a extensão OVA em um </w:t>
-      </w:r>
-      <w:proofErr w:type="spellStart"/>
-      <w:r>
-        <w:rPr>
-          <w:rFonts w:ascii="Times New Roman" w:hAnsi="Times New Roman" w:cs="Times New Roman"/>
-          <w:sz w:val="24"/>
-          <w:szCs w:val="24"/>
-        </w:rPr>
-        <w:t>virtualizador</w:t>
-      </w:r>
-      <w:proofErr w:type="spellEnd"/>
-      <w:r>
-        <w:rPr>
-          <w:rFonts w:ascii="Times New Roman" w:hAnsi="Times New Roman" w:cs="Times New Roman"/>
-          <w:sz w:val="24"/>
-          <w:szCs w:val="24"/>
-        </w:rPr>
-        <w:t>.</w:t>
+        <w:t>Na camada de visão est</w:t>
+      </w:r>
+      <w:r>
+        <w:rPr>
+          <w:rFonts w:ascii="Times New Roman" w:hAnsi="Times New Roman" w:cs="Times New Roman"/>
+          <w:sz w:val="24"/>
+          <w:szCs w:val="24"/>
+        </w:rPr>
+        <w:t>ão</w:t>
+      </w:r>
+      <w:r>
+        <w:rPr>
+          <w:rFonts w:ascii="Times New Roman" w:hAnsi="Times New Roman" w:cs="Times New Roman"/>
+          <w:sz w:val="24"/>
+          <w:szCs w:val="24"/>
+        </w:rPr>
+        <w:t xml:space="preserve"> os arquivos que exibem as telas que são exibidas ao usuário</w:t>
+      </w:r>
+      <w:r>
+        <w:rPr>
+          <w:rFonts w:ascii="Times New Roman" w:hAnsi="Times New Roman" w:cs="Times New Roman"/>
+          <w:sz w:val="24"/>
+          <w:szCs w:val="24"/>
+        </w:rPr>
+        <w:t>. Na camada de controle estão todas as classes que efetuam a interação entre a camada de visão e modelo, recebendo oque uma camada envia e de acordo com o dado recebido, encaminhar esse dado para a sua respectiva classe ou arquivo de visão.</w:t>
       </w:r>
     </w:p>
     <w:p>
@@ -16255,6 +16256,111 @@
           <w:sz w:val="24"/>
           <w:szCs w:val="24"/>
         </w:rPr>
+        <w:t>O software Banco de Ideias tem como proposito auxiliar gestores de empresas de todos os portes, isso inclui empresas que podem não ter um setor dedicado para TI</w:t>
+      </w:r>
+      <w:r>
+        <w:rPr>
+          <w:rFonts w:ascii="Times New Roman" w:hAnsi="Times New Roman" w:cs="Times New Roman"/>
+          <w:sz w:val="24"/>
+          <w:szCs w:val="24"/>
+        </w:rPr>
+        <w:fldChar w:fldCharType="begin"/>
+      </w:r>
+      <w:r>
+        <w:rPr>
+          <w:rFonts w:ascii="Times New Roman" w:hAnsi="Times New Roman" w:cs="Times New Roman"/>
+          <w:sz w:val="24"/>
+          <w:szCs w:val="24"/>
+        </w:rPr>
+        <w:instrText xml:space="preserve"> XE "TI:Técnologia da Informação" </w:instrText>
+      </w:r>
+      <w:r>
+        <w:rPr>
+          <w:rFonts w:ascii="Times New Roman" w:hAnsi="Times New Roman" w:cs="Times New Roman"/>
+          <w:sz w:val="24"/>
+          <w:szCs w:val="24"/>
+        </w:rPr>
+        <w:fldChar w:fldCharType="end"/>
+      </w:r>
+      <w:r>
+        <w:rPr>
+          <w:rFonts w:ascii="Times New Roman" w:hAnsi="Times New Roman" w:cs="Times New Roman"/>
+          <w:sz w:val="24"/>
+          <w:szCs w:val="24"/>
+        </w:rPr>
+        <w:t xml:space="preserve">, o que dificultaria o processo de implantação do sistema na empresa, tendo em vista que é necessário ter um servidor web para servir as páginas para o </w:t>
+      </w:r>
+      <w:r>
+        <w:rPr>
+          <w:rFonts w:ascii="Times New Roman" w:hAnsi="Times New Roman" w:cs="Times New Roman"/>
+          <w:sz w:val="24"/>
+          <w:szCs w:val="24"/>
+        </w:rPr>
+        <w:lastRenderedPageBreak/>
+        <w:t>usuário, uma base de dados para armazenar as informações e a linguagem de programação instalada e configurada para integrá-la aos demais itens citados.</w:t>
+      </w:r>
+    </w:p>
+    <w:p>
+      <w:pPr>
+        <w:autoSpaceDE w:val="0"/>
+        <w:autoSpaceDN w:val="0"/>
+        <w:adjustRightInd w:val="0"/>
+        <w:spacing w:before="120" w:line="360" w:lineRule="auto"/>
+        <w:ind w:firstLine="851"/>
+        <w:jc w:val="both"/>
+        <w:rPr>
+          <w:rFonts w:ascii="Times New Roman" w:hAnsi="Times New Roman" w:cs="Times New Roman"/>
+          <w:sz w:val="24"/>
+          <w:szCs w:val="24"/>
+        </w:rPr>
+      </w:pPr>
+      <w:r>
+        <w:rPr>
+          <w:rFonts w:ascii="Times New Roman" w:hAnsi="Times New Roman" w:cs="Times New Roman"/>
+          <w:sz w:val="24"/>
+          <w:szCs w:val="24"/>
+        </w:rPr>
+        <w:t xml:space="preserve">Com o intuito de facilitar o processo de implantação do sistema, optou-se por efetuar a distribuição da maquina virtual utilizada durante o desenvolvimento da aplicação, não sendo necessário efetuar nenhuma configuração por parte do usuário que utilizar essa máquina, apenas importar o arquivo com a extensão OVA em um </w:t>
+      </w:r>
+      <w:proofErr w:type="spellStart"/>
+      <w:r>
+        <w:rPr>
+          <w:rFonts w:ascii="Times New Roman" w:hAnsi="Times New Roman" w:cs="Times New Roman"/>
+          <w:sz w:val="24"/>
+          <w:szCs w:val="24"/>
+        </w:rPr>
+        <w:t>virtualizador</w:t>
+      </w:r>
+      <w:proofErr w:type="spellEnd"/>
+      <w:r>
+        <w:rPr>
+          <w:rFonts w:ascii="Times New Roman" w:hAnsi="Times New Roman" w:cs="Times New Roman"/>
+          <w:sz w:val="24"/>
+          <w:szCs w:val="24"/>
+        </w:rPr>
+        <w:t>.</w:t>
+      </w:r>
+    </w:p>
+    <w:p>
+      <w:pPr>
+        <w:autoSpaceDE w:val="0"/>
+        <w:autoSpaceDN w:val="0"/>
+        <w:adjustRightInd w:val="0"/>
+        <w:spacing w:before="120" w:line="360" w:lineRule="auto"/>
+        <w:ind w:firstLine="851"/>
+        <w:jc w:val="both"/>
+        <w:rPr>
+          <w:rFonts w:ascii="Times New Roman" w:hAnsi="Times New Roman" w:cs="Times New Roman"/>
+          <w:sz w:val="24"/>
+          <w:szCs w:val="24"/>
+        </w:rPr>
+      </w:pPr>
+      <w:r>
+        <w:rPr>
+          <w:rFonts w:ascii="Times New Roman" w:hAnsi="Times New Roman" w:cs="Times New Roman"/>
+          <w:sz w:val="24"/>
+          <w:szCs w:val="24"/>
+        </w:rPr>
         <w:t xml:space="preserve">A figura </w:t>
       </w:r>
       <w:r>
@@ -16326,7 +16432,6 @@
           <w:sz w:val="24"/>
           <w:szCs w:val="24"/>
         </w:rPr>
-        <w:lastRenderedPageBreak/>
         <w:drawing>
           <wp:inline distT="0" distB="0" distL="0" distR="0" wp14:anchorId="6F403699" wp14:editId="3FB5029E">
             <wp:extent cx="4148659" cy="3267075"/>
@@ -16376,7 +16481,7 @@
         <w:keepNext/>
         <w:jc w:val="center"/>
       </w:pPr>
-      <w:bookmarkStart w:id="24" w:name="_Toc468233383"/>
+      <w:bookmarkStart w:id="24" w:name="_Toc470217025"/>
       <w:r>
         <w:rPr>
           <w:rFonts w:ascii="Times New Roman" w:hAnsi="Times New Roman" w:cs="Times New Roman"/>
@@ -16540,7 +16645,16 @@
           <w:sz w:val="24"/>
           <w:szCs w:val="24"/>
         </w:rPr>
-        <w:t xml:space="preserve"> e o backup da base de dados todos os dias as 01:20. Ambos os processos de backup são efetuados através do </w:t>
+        <w:t xml:space="preserve"> e o backup da base de dados todos os dias as 01:20. Ambos os processos de backup são efetuados </w:t>
+      </w:r>
+      <w:r>
+        <w:rPr>
+          <w:rFonts w:ascii="Times New Roman" w:hAnsi="Times New Roman" w:cs="Times New Roman"/>
+          <w:sz w:val="24"/>
+          <w:szCs w:val="24"/>
+        </w:rPr>
+        <w:lastRenderedPageBreak/>
+        <w:t xml:space="preserve">através do </w:t>
       </w:r>
       <w:proofErr w:type="spellStart"/>
       <w:r>
@@ -16713,7 +16827,6 @@
         <w:rPr>
           <w:noProof/>
         </w:rPr>
-        <w:lastRenderedPageBreak/>
         <w:drawing>
           <wp:inline distT="0" distB="0" distL="0" distR="0" wp14:anchorId="553BCBF5" wp14:editId="6F84313B">
             <wp:extent cx="5094194" cy="3486150"/>
@@ -16766,7 +16879,7 @@
           <w:color w:val="auto"/>
         </w:rPr>
       </w:pPr>
-      <w:bookmarkStart w:id="25" w:name="_Toc468233384"/>
+      <w:bookmarkStart w:id="25" w:name="_Toc470217026"/>
       <w:r>
         <w:rPr>
           <w:rFonts w:ascii="Times New Roman" w:hAnsi="Times New Roman" w:cs="Times New Roman"/>
@@ -16831,7 +16944,7 @@
           <w:szCs w:val="24"/>
         </w:rPr>
       </w:pPr>
-      <w:bookmarkStart w:id="26" w:name="_Toc468233479"/>
+      <w:bookmarkStart w:id="26" w:name="_Toc470217101"/>
       <w:r>
         <w:rPr>
           <w:rFonts w:ascii="Times New Roman" w:hAnsi="Times New Roman" w:cs="Times New Roman"/>
@@ -17208,7 +17321,16 @@
           <w:sz w:val="24"/>
           <w:szCs w:val="24"/>
         </w:rPr>
-        <w:t>áreas e</w:t>
+        <w:t xml:space="preserve">áreas </w:t>
+      </w:r>
+      <w:r>
+        <w:rPr>
+          <w:rFonts w:ascii="Times New Roman" w:hAnsi="Times New Roman" w:cs="Times New Roman"/>
+          <w:sz w:val="24"/>
+          <w:szCs w:val="24"/>
+        </w:rPr>
+        <w:lastRenderedPageBreak/>
+        <w:t>e</w:t>
       </w:r>
       <w:r>
         <w:rPr>
@@ -17458,12 +17580,11 @@
         <w:rPr>
           <w:noProof/>
         </w:rPr>
-        <w:lastRenderedPageBreak/>
         <w:drawing>
-          <wp:inline distT="0" distB="0" distL="0" distR="0" wp14:anchorId="0D6903BD" wp14:editId="0952C0C6">
-            <wp:extent cx="4819650" cy="2643822"/>
-            <wp:effectExtent l="0" t="0" r="0" b="4445"/>
-            <wp:docPr id="10" name="Imagem 10"/>
+          <wp:inline distT="0" distB="0" distL="0" distR="0" wp14:anchorId="31D51C43" wp14:editId="61B54BE8">
+            <wp:extent cx="5760085" cy="3044190"/>
+            <wp:effectExtent l="0" t="0" r="0" b="3810"/>
+            <wp:docPr id="11" name="Imagem 11"/>
             <wp:cNvGraphicFramePr>
               <a:graphicFrameLocks xmlns:a="http://schemas.openxmlformats.org/drawingml/2006/main" noChangeAspect="1"/>
             </wp:cNvGraphicFramePr>
@@ -17471,7 +17592,7 @@
               <a:graphicData uri="http://schemas.openxmlformats.org/drawingml/2006/picture">
                 <pic:pic xmlns:pic="http://schemas.openxmlformats.org/drawingml/2006/picture">
                   <pic:nvPicPr>
-                    <pic:cNvPr id="0" name="Selection_004.png"/>
+                    <pic:cNvPr id="0" name="Selection_019.png"/>
                     <pic:cNvPicPr/>
                   </pic:nvPicPr>
                   <pic:blipFill>
@@ -17489,7 +17610,7 @@
                   <pic:spPr>
                     <a:xfrm>
                       <a:off x="0" y="0"/>
-                      <a:ext cx="4818588" cy="2643239"/>
+                      <a:ext cx="5760085" cy="3044190"/>
                     </a:xfrm>
                     <a:prstGeom prst="rect">
                       <a:avLst/>
@@ -17511,7 +17632,7 @@
           <w:color w:val="auto"/>
         </w:rPr>
       </w:pPr>
-      <w:bookmarkStart w:id="27" w:name="_Toc468233385"/>
+      <w:bookmarkStart w:id="27" w:name="_Toc470217027"/>
       <w:r>
         <w:rPr>
           <w:rFonts w:ascii="Times New Roman" w:hAnsi="Times New Roman" w:cs="Times New Roman"/>
@@ -17622,7 +17743,7 @@
           <w:szCs w:val="24"/>
         </w:rPr>
       </w:pPr>
-      <w:bookmarkStart w:id="28" w:name="_Toc468233480"/>
+      <w:bookmarkStart w:id="28" w:name="_Toc470217102"/>
       <w:r>
         <w:rPr>
           <w:rFonts w:ascii="Times New Roman" w:hAnsi="Times New Roman" w:cs="Times New Roman"/>
@@ -17823,7 +17944,6 @@
         <w:rPr>
           <w:noProof/>
         </w:rPr>
-        <w:lastRenderedPageBreak/>
         <w:drawing>
           <wp:inline distT="0" distB="0" distL="0" distR="0" wp14:anchorId="63CBA245" wp14:editId="67BB5B7E">
             <wp:extent cx="4225481" cy="3132435"/>
@@ -17876,7 +17996,7 @@
           <w:color w:val="auto"/>
         </w:rPr>
       </w:pPr>
-      <w:bookmarkStart w:id="29" w:name="_Toc468233386"/>
+      <w:bookmarkStart w:id="29" w:name="_Toc470217028"/>
       <w:r>
         <w:rPr>
           <w:rFonts w:ascii="Times New Roman" w:hAnsi="Times New Roman" w:cs="Times New Roman"/>
@@ -18563,7 +18683,7 @@
           <w:szCs w:val="24"/>
         </w:rPr>
       </w:pPr>
-      <w:bookmarkStart w:id="30" w:name="_Toc468233481"/>
+      <w:bookmarkStart w:id="30" w:name="_Toc470217103"/>
       <w:r>
         <w:rPr>
           <w:rFonts w:ascii="Times New Roman" w:hAnsi="Times New Roman" w:cs="Times New Roman"/>
@@ -18619,7 +18739,23 @@
           <w:sz w:val="24"/>
           <w:szCs w:val="24"/>
         </w:rPr>
-        <w:t xml:space="preserve"> (DEVMEDIA)</w:t>
+        <w:t xml:space="preserve"> (</w:t>
+      </w:r>
+      <w:r>
+        <w:rPr>
+          <w:rFonts w:ascii="Times New Roman" w:hAnsi="Times New Roman" w:cs="Times New Roman"/>
+          <w:sz w:val="24"/>
+          <w:szCs w:val="24"/>
+        </w:rPr>
+        <w:t>SQL MAGAZINE</w:t>
+      </w:r>
+      <w:r>
+        <w:rPr>
+          <w:rFonts w:ascii="Times New Roman" w:hAnsi="Times New Roman" w:cs="Times New Roman"/>
+          <w:sz w:val="24"/>
+          <w:szCs w:val="24"/>
+        </w:rPr>
+        <w:t>)</w:t>
       </w:r>
       <w:r>
         <w:rPr>
@@ -18775,7 +18911,7 @@
           <w:szCs w:val="24"/>
         </w:rPr>
       </w:pPr>
-      <w:bookmarkStart w:id="31" w:name="_Toc468233387"/>
+      <w:bookmarkStart w:id="31" w:name="_Toc470217029"/>
       <w:r>
         <w:rPr>
           <w:rFonts w:ascii="Times New Roman" w:hAnsi="Times New Roman" w:cs="Times New Roman"/>
@@ -18999,7 +19135,7 @@
           <w:sz w:val="24"/>
           <w:szCs w:val="24"/>
         </w:rPr>
-        <w:t xml:space="preserve">)  </w:t>
+        <w:t xml:space="preserve">) </w:t>
       </w:r>
       <w:proofErr w:type="spellStart"/>
       <w:r>
@@ -19225,7 +19361,7 @@
           <w:sz w:val="24"/>
           <w:szCs w:val="24"/>
         </w:rPr>
-        <w:t xml:space="preserve">)  </w:t>
+        <w:t xml:space="preserve">) </w:t>
       </w:r>
       <w:proofErr w:type="spellStart"/>
       <w:r>
@@ -19346,7 +19482,7 @@
           <w:szCs w:val="24"/>
         </w:rPr>
       </w:pPr>
-      <w:bookmarkStart w:id="32" w:name="_Toc468233482"/>
+      <w:bookmarkStart w:id="32" w:name="_Toc470217104"/>
       <w:r>
         <w:rPr>
           <w:rFonts w:ascii="Times New Roman" w:hAnsi="Times New Roman" w:cs="Times New Roman"/>
@@ -19603,7 +19739,7 @@
           <w:color w:val="auto"/>
         </w:rPr>
       </w:pPr>
-      <w:bookmarkStart w:id="33" w:name="_Toc468233388"/>
+      <w:bookmarkStart w:id="33" w:name="_Toc470217030"/>
       <w:r>
         <w:rPr>
           <w:rFonts w:ascii="Times New Roman" w:hAnsi="Times New Roman" w:cs="Times New Roman"/>
@@ -19798,7 +19934,7 @@
           <w:color w:val="auto"/>
         </w:rPr>
       </w:pPr>
-      <w:bookmarkStart w:id="34" w:name="_Toc468233389"/>
+      <w:bookmarkStart w:id="34" w:name="_Toc470217031"/>
       <w:r>
         <w:rPr>
           <w:rFonts w:ascii="Times New Roman" w:hAnsi="Times New Roman" w:cs="Times New Roman"/>
@@ -20044,7 +20180,7 @@
           <w:color w:val="auto"/>
         </w:rPr>
       </w:pPr>
-      <w:bookmarkStart w:id="35" w:name="_Toc468233390"/>
+      <w:bookmarkStart w:id="35" w:name="_Toc470217032"/>
       <w:r>
         <w:rPr>
           <w:rFonts w:ascii="Times New Roman" w:hAnsi="Times New Roman" w:cs="Times New Roman"/>
@@ -20551,7 +20687,7 @@
           <w:color w:val="auto"/>
         </w:rPr>
       </w:pPr>
-      <w:bookmarkStart w:id="36" w:name="_Toc468233391"/>
+      <w:bookmarkStart w:id="36" w:name="_Toc470217033"/>
       <w:r>
         <w:rPr>
           <w:rFonts w:ascii="Times New Roman" w:hAnsi="Times New Roman" w:cs="Times New Roman"/>
@@ -20773,7 +20909,7 @@
           <w:color w:val="auto"/>
         </w:rPr>
       </w:pPr>
-      <w:bookmarkStart w:id="37" w:name="_Toc468233392"/>
+      <w:bookmarkStart w:id="37" w:name="_Toc470217034"/>
       <w:r>
         <w:rPr>
           <w:rFonts w:ascii="Times New Roman" w:hAnsi="Times New Roman" w:cs="Times New Roman"/>
@@ -21288,7 +21424,7 @@
           <w:color w:val="auto"/>
         </w:rPr>
       </w:pPr>
-      <w:bookmarkStart w:id="38" w:name="_Toc468233393"/>
+      <w:bookmarkStart w:id="38" w:name="_Toc470217035"/>
       <w:r>
         <w:rPr>
           <w:rFonts w:ascii="Times New Roman" w:hAnsi="Times New Roman" w:cs="Times New Roman"/>
@@ -21347,6 +21483,11 @@
         <w:spacing w:line="360" w:lineRule="auto"/>
         <w:ind w:firstLine="851"/>
         <w:jc w:val="both"/>
+        <w:rPr>
+          <w:rFonts w:ascii="Times New Roman" w:hAnsi="Times New Roman" w:cs="Times New Roman"/>
+          <w:sz w:val="24"/>
+          <w:szCs w:val="24"/>
+        </w:rPr>
       </w:pPr>
       <w:r>
         <w:rPr>
@@ -21363,6 +21504,23 @@
           <w:szCs w:val="24"/>
         </w:rPr>
         <w:t xml:space="preserve"> apresenta a tela de listagem de prêmios cadastrados no sistema, no qual que permite a solicitação da troca dos pontos pelos prêmios encontra-se inativo, sendo ativado apenas para aqueles itens cujos pontos tenham sido alcançados pelo usuário.</w:t>
+      </w:r>
+    </w:p>
+    <w:p>
+      <w:pPr>
+        <w:rPr>
+          <w:rFonts w:ascii="Times New Roman" w:hAnsi="Times New Roman" w:cs="Times New Roman"/>
+          <w:sz w:val="24"/>
+          <w:szCs w:val="24"/>
+        </w:rPr>
+      </w:pPr>
+      <w:r>
+        <w:rPr>
+          <w:rFonts w:ascii="Times New Roman" w:hAnsi="Times New Roman" w:cs="Times New Roman"/>
+          <w:sz w:val="24"/>
+          <w:szCs w:val="24"/>
+        </w:rPr>
+        <w:br w:type="page"/>
       </w:r>
     </w:p>
     <w:p>
@@ -21378,7 +21536,7 @@
           <w:szCs w:val="24"/>
         </w:rPr>
       </w:pPr>
-      <w:bookmarkStart w:id="39" w:name="_Toc468233483"/>
+      <w:bookmarkStart w:id="39" w:name="_Toc470217105"/>
       <w:r>
         <w:rPr>
           <w:rFonts w:ascii="Times New Roman" w:hAnsi="Times New Roman" w:cs="Times New Roman"/>
@@ -21744,6 +21902,23 @@
     </w:p>
     <w:p>
       <w:pPr>
+        <w:rPr>
+          <w:rFonts w:ascii="Times New Roman" w:hAnsi="Times New Roman" w:cs="Times New Roman"/>
+          <w:sz w:val="24"/>
+          <w:szCs w:val="24"/>
+        </w:rPr>
+      </w:pPr>
+      <w:r>
+        <w:rPr>
+          <w:rFonts w:ascii="Times New Roman" w:hAnsi="Times New Roman" w:cs="Times New Roman"/>
+          <w:sz w:val="24"/>
+          <w:szCs w:val="24"/>
+        </w:rPr>
+        <w:br w:type="page"/>
+      </w:r>
+    </w:p>
+    <w:p>
+      <w:pPr>
         <w:pStyle w:val="Ttulo1"/>
         <w:spacing w:before="120" w:line="360" w:lineRule="auto"/>
         <w:ind w:left="431" w:hanging="431"/>
@@ -21755,7 +21930,7 @@
           <w:szCs w:val="24"/>
         </w:rPr>
       </w:pPr>
-      <w:bookmarkStart w:id="40" w:name="_Toc468233484"/>
+      <w:bookmarkStart w:id="40" w:name="_Toc470217106"/>
       <w:r>
         <w:rPr>
           <w:rFonts w:ascii="Times New Roman" w:hAnsi="Times New Roman" w:cs="Times New Roman"/>
@@ -21763,6 +21938,7 @@
           <w:sz w:val="24"/>
           <w:szCs w:val="24"/>
         </w:rPr>
+        <w:lastRenderedPageBreak/>
         <w:t>Trabalhos Futuros</w:t>
       </w:r>
       <w:bookmarkEnd w:id="40"/>
@@ -21975,7 +22151,7 @@
         </w:rPr>
       </w:pPr>
       <w:bookmarkStart w:id="41" w:name="_Toc366835338"/>
-      <w:bookmarkStart w:id="42" w:name="_Toc468233485"/>
+      <w:bookmarkStart w:id="42" w:name="_Toc470217107"/>
       <w:r>
         <w:rPr>
           <w:rFonts w:ascii="Times New Roman" w:hAnsi="Times New Roman" w:cs="Times New Roman"/>
@@ -22198,7 +22374,7 @@
           <w:rFonts w:ascii="Times New Roman" w:hAnsi="Times New Roman" w:cs="Times New Roman"/>
           <w:lang w:val="pt-BR"/>
         </w:rPr>
-        <w:t xml:space="preserve">DEVMEDIA, </w:t>
+        <w:t xml:space="preserve">SQL MAGAZINE, </w:t>
       </w:r>
       <w:r>
         <w:rPr>
@@ -22206,7 +22382,7 @@
           <w:b/>
           <w:lang w:val="pt-BR"/>
         </w:rPr>
-        <w:t>Artigo SQL Magazine 63 - Utilizando UML: Diagrama de Classes</w:t>
+        <w:t>Utilizando UML: Diagrama de Classes</w:t>
       </w:r>
       <w:r>
         <w:rPr>
@@ -22381,6 +22557,7 @@
           <w:rFonts w:ascii="Times New Roman" w:hAnsi="Times New Roman" w:cs="Times New Roman"/>
           <w:sz w:val="24"/>
           <w:szCs w:val="24"/>
+          <w:lang w:val="en-US"/>
         </w:rPr>
       </w:pPr>
       <w:r>
@@ -22428,14 +22605,48 @@
         </w:rPr>
         <w:t xml:space="preserve">&gt;. </w:t>
       </w:r>
-      <w:r>
-        <w:rPr>
-          <w:rFonts w:ascii="Times New Roman" w:hAnsi="Times New Roman" w:cs="Times New Roman"/>
-          <w:sz w:val="24"/>
-          <w:szCs w:val="24"/>
-        </w:rPr>
-        <w:t>Acesso em Nov. 2016.</w:t>
-      </w:r>
+      <w:proofErr w:type="spellStart"/>
+      <w:proofErr w:type="gramStart"/>
+      <w:r>
+        <w:rPr>
+          <w:rFonts w:ascii="Times New Roman" w:hAnsi="Times New Roman" w:cs="Times New Roman"/>
+          <w:sz w:val="24"/>
+          <w:szCs w:val="24"/>
+          <w:lang w:val="en-US"/>
+        </w:rPr>
+        <w:t>Acesso</w:t>
+      </w:r>
+      <w:proofErr w:type="spellEnd"/>
+      <w:r>
+        <w:rPr>
+          <w:rFonts w:ascii="Times New Roman" w:hAnsi="Times New Roman" w:cs="Times New Roman"/>
+          <w:sz w:val="24"/>
+          <w:szCs w:val="24"/>
+          <w:lang w:val="en-US"/>
+        </w:rPr>
+        <w:t xml:space="preserve"> </w:t>
+      </w:r>
+      <w:proofErr w:type="spellStart"/>
+      <w:r>
+        <w:rPr>
+          <w:rFonts w:ascii="Times New Roman" w:hAnsi="Times New Roman" w:cs="Times New Roman"/>
+          <w:sz w:val="24"/>
+          <w:szCs w:val="24"/>
+          <w:lang w:val="en-US"/>
+        </w:rPr>
+        <w:t>em</w:t>
+      </w:r>
+      <w:proofErr w:type="spellEnd"/>
+      <w:r>
+        <w:rPr>
+          <w:rFonts w:ascii="Times New Roman" w:hAnsi="Times New Roman" w:cs="Times New Roman"/>
+          <w:sz w:val="24"/>
+          <w:szCs w:val="24"/>
+          <w:lang w:val="en-US"/>
+        </w:rPr>
+        <w:t xml:space="preserve"> Nov. 2016.</w:t>
+      </w:r>
+      <w:proofErr w:type="gramEnd"/>
     </w:p>
     <w:p>
       <w:pPr>
@@ -22448,13 +22659,25 @@
           <w:lang w:val="en-US"/>
         </w:rPr>
       </w:pPr>
-      <w:r>
-        <w:rPr>
-          <w:rFonts w:ascii="Times New Roman" w:hAnsi="Times New Roman" w:cs="Times New Roman"/>
-          <w:sz w:val="24"/>
-          <w:szCs w:val="24"/>
-        </w:rPr>
-        <w:t xml:space="preserve">GILMORE, W. Jason. </w:t>
+      <w:proofErr w:type="gramStart"/>
+      <w:r>
+        <w:rPr>
+          <w:rFonts w:ascii="Times New Roman" w:hAnsi="Times New Roman" w:cs="Times New Roman"/>
+          <w:sz w:val="24"/>
+          <w:szCs w:val="24"/>
+          <w:lang w:val="en-US"/>
+        </w:rPr>
+        <w:t>GILMORE, W. Jason.</w:t>
+      </w:r>
+      <w:proofErr w:type="gramEnd"/>
+      <w:r>
+        <w:rPr>
+          <w:rFonts w:ascii="Times New Roman" w:hAnsi="Times New Roman" w:cs="Times New Roman"/>
+          <w:sz w:val="24"/>
+          <w:szCs w:val="24"/>
+          <w:lang w:val="en-US"/>
+        </w:rPr>
+        <w:t xml:space="preserve"> </w:t>
       </w:r>
       <w:r>
         <w:rPr>
@@ -23925,7 +24148,7 @@
         </w:rPr>
       </w:pPr>
       <w:bookmarkStart w:id="43" w:name="_Toc463002182"/>
-      <w:bookmarkStart w:id="44" w:name="_Toc468233486"/>
+      <w:bookmarkStart w:id="44" w:name="_Toc470217108"/>
       <w:r>
         <w:rPr>
           <w:rFonts w:ascii="Times New Roman" w:hAnsi="Times New Roman" w:cs="Times New Roman"/>
@@ -23985,18 +24208,6 @@
         </w:rPr>
         <w:t>APÊNDICE A – Requisitos do sistema</w:t>
       </w:r>
-    </w:p>
-    <w:p>
-      <w:pPr>
-        <w:spacing w:line="240" w:lineRule="auto"/>
-        <w:rPr>
-          <w:rFonts w:ascii="Times New Roman" w:hAnsi="Times New Roman" w:cs="Times New Roman"/>
-          <w:b/>
-          <w:bCs/>
-          <w:sz w:val="24"/>
-          <w:szCs w:val="24"/>
-        </w:rPr>
-      </w:pPr>
     </w:p>
     <w:p>
       <w:pPr>
@@ -25590,6 +25801,7 @@
                 <w:sz w:val="24"/>
                 <w:szCs w:val="24"/>
               </w:rPr>
+              <w:lastRenderedPageBreak/>
               <w:t>RF05 – Alterar o status das ideias</w:t>
             </w:r>
           </w:p>
@@ -28837,7 +29049,7 @@
 <w:hdr xmlns:wpc="http://schemas.microsoft.com/office/word/2010/wordprocessingCanvas" xmlns:mc="http://schemas.openxmlformats.org/markup-compatibility/2006" xmlns:o="urn:schemas-microsoft-com:office:office" xmlns:r="http://schemas.openxmlformats.org/officeDocument/2006/relationships" xmlns:m="http://schemas.openxmlformats.org/officeDocument/2006/math" xmlns:v="urn:schemas-microsoft-com:vml" xmlns:wp14="http://schemas.microsoft.com/office/word/2010/wordprocessingDrawing" xmlns:wp="http://schemas.openxmlformats.org/drawingml/2006/wordprocessingDrawing" xmlns:w10="urn:schemas-microsoft-com:office:word" xmlns:w="http://schemas.openxmlformats.org/wordprocessingml/2006/main" xmlns:w14="http://schemas.microsoft.com/office/word/2010/wordml" xmlns:wpg="http://schemas.microsoft.com/office/word/2010/wordprocessingGroup" xmlns:wpi="http://schemas.microsoft.com/office/word/2010/wordprocessingInk" xmlns:wne="http://schemas.microsoft.com/office/word/2006/wordml" xmlns:wps="http://schemas.microsoft.com/office/word/2010/wordprocessingShape" mc:Ignorable="w14 wp14">
   <w:sdt>
     <w:sdtPr>
-      <w:id w:val="590433429"/>
+      <w:id w:val="1592578078"/>
       <w:docPartObj>
         <w:docPartGallery w:val="Page Numbers (Top of Page)"/>
         <w:docPartUnique/>
@@ -28862,7 +29074,7 @@
           <w:rPr>
             <w:noProof/>
           </w:rPr>
-          <w:t>11</w:t>
+          <w:t>9</w:t>
         </w:r>
         <w:r>
           <w:fldChar w:fldCharType="end"/>
@@ -32069,7 +32281,7 @@
 </file>
 
 <file path=customXml/itemProps1.xml><?xml version="1.0" encoding="utf-8"?>
-<ds:datastoreItem xmlns:ds="http://schemas.openxmlformats.org/officeDocument/2006/customXml" ds:itemID="{AD7BFA12-5922-4389-8F5E-77986B4C3D3B}">
+<ds:datastoreItem xmlns:ds="http://schemas.openxmlformats.org/officeDocument/2006/customXml" ds:itemID="{E870FB35-3A09-49C6-AC2A-A29664649F1D}">
   <ds:schemaRefs>
     <ds:schemaRef ds:uri="http://schemas.openxmlformats.org/officeDocument/2006/bibliography"/>
   </ds:schemaRefs>

</xml_diff>